<commit_message>
Methods: DNA sequencing, assembly, and binning
</commit_message>
<xml_diff>
--- a/manuscript/Hamilton_ISMEJ_2016.docx
+++ b/manuscript/Hamilton_ISMEJ_2016.docx
@@ -135,19 +135,196 @@
         <w:t xml:space="preserve"> </w:t>
       </w:r>
       <w:r>
-        <w:t xml:space="preserve">Matthew</w:t>
-      </w:r>
-      <w:r>
-        <w:t xml:space="preserve"> </w:t>
-      </w:r>
-      <w:r>
-        <w:t xml:space="preserve">L.</w:t>
-      </w:r>
-      <w:r>
-        <w:t xml:space="preserve"> </w:t>
-      </w:r>
-      <w:r>
-        <w:t xml:space="preserve">Bendall</w:t>
+        <w:t xml:space="preserve">Brittany</w:t>
+      </w:r>
+      <w:r>
+        <w:t xml:space="preserve"> </w:t>
+      </w:r>
+      <w:r>
+        <w:t xml:space="preserve">S.</w:t>
+      </w:r>
+      <w:r>
+        <w:t xml:space="preserve"> </w:t>
+      </w:r>
+      <w:r>
+        <w:t xml:space="preserve">Brown</w:t>
+      </w:r>
+      <w:r>
+        <w:rPr>
+          <w:vertAlign w:val="superscript"/>
+        </w:rPr>
+        <w:t xml:space="preserve">1</w:t>
+      </w:r>
+      <w:r>
+        <w:t xml:space="preserve">,</w:t>
+      </w:r>
+      <w:r>
+        <w:t xml:space="preserve"> </w:t>
+      </w:r>
+      <w:r>
+        <w:t xml:space="preserve">Jeffrey</w:t>
+      </w:r>
+      <w:r>
+        <w:t xml:space="preserve"> </w:t>
+      </w:r>
+      <w:r>
+        <w:t xml:space="preserve">R.</w:t>
+      </w:r>
+      <w:r>
+        <w:t xml:space="preserve"> </w:t>
+      </w:r>
+      <w:r>
+        <w:t xml:space="preserve">Dwulit-Smith</w:t>
+      </w:r>
+      <w:r>
+        <w:rPr>
+          <w:vertAlign w:val="superscript"/>
+        </w:rPr>
+        <w:t xml:space="preserve">1</w:t>
+      </w:r>
+      <w:r>
+        <w:t xml:space="preserve">,</w:t>
+      </w:r>
+      <w:r>
+        <w:t xml:space="preserve"> </w:t>
+      </w:r>
+      <w:r>
+        <w:t xml:space="preserve">Francisco</w:t>
+      </w:r>
+      <w:r>
+        <w:t xml:space="preserve"> </w:t>
+      </w:r>
+      <w:r>
+        <w:t xml:space="preserve">Moya</w:t>
+      </w:r>
+      <w:r>
+        <w:rPr>
+          <w:vertAlign w:val="superscript"/>
+        </w:rPr>
+        <w:t xml:space="preserve">4</w:t>
+      </w:r>
+      <w:r>
+        <w:t xml:space="preserve">,</w:t>
+      </w:r>
+      <w:r>
+        <w:t xml:space="preserve"> </w:t>
+      </w:r>
+      <w:r>
+        <w:t xml:space="preserve">Ben</w:t>
+      </w:r>
+      <w:r>
+        <w:t xml:space="preserve"> </w:t>
+      </w:r>
+      <w:r>
+        <w:t xml:space="preserve">O.</w:t>
+      </w:r>
+      <w:r>
+        <w:t xml:space="preserve"> </w:t>
+      </w:r>
+      <w:r>
+        <w:t xml:space="preserve">Oyserman</w:t>
+      </w:r>
+      <w:r>
+        <w:rPr>
+          <w:vertAlign w:val="superscript"/>
+        </w:rPr>
+        <w:t xml:space="preserve">4</w:t>
+      </w:r>
+      <w:r>
+        <w:t xml:space="preserve">,</w:t>
+      </w:r>
+      <w:r>
+        <w:t xml:space="preserve"> </w:t>
+      </w:r>
+      <w:r>
+        <w:t xml:space="preserve">Sarah</w:t>
+      </w:r>
+      <w:r>
+        <w:t xml:space="preserve"> </w:t>
+      </w:r>
+      <w:r>
+        <w:t xml:space="preserve">L.R.</w:t>
+      </w:r>
+      <w:r>
+        <w:t xml:space="preserve"> </w:t>
+      </w:r>
+      <w:r>
+        <w:t xml:space="preserve">Stevens</w:t>
+      </w:r>
+      <w:r>
+        <w:rPr>
+          <w:vertAlign w:val="superscript"/>
+        </w:rPr>
+        <w:t xml:space="preserve">1</w:t>
+      </w:r>
+      <w:r>
+        <w:t xml:space="preserve">,</w:t>
+      </w:r>
+      <w:r>
+        <w:t xml:space="preserve"> </w:t>
+      </w:r>
+      <w:r>
+        <w:t xml:space="preserve">Stefan</w:t>
+      </w:r>
+      <w:r>
+        <w:t xml:space="preserve"> </w:t>
+      </w:r>
+      <w:r>
+        <w:t xml:space="preserve">Bertilsson</w:t>
+      </w:r>
+      <w:r>
+        <w:rPr>
+          <w:vertAlign w:val="superscript"/>
+        </w:rPr>
+        <w:t xml:space="preserve">2</w:t>
+      </w:r>
+      <w:r>
+        <w:t xml:space="preserve">,</w:t>
+      </w:r>
+      <w:r>
+        <w:t xml:space="preserve"> </w:t>
+      </w:r>
+      <w:r>
+        <w:t xml:space="preserve">Katrina</w:t>
+      </w:r>
+      <w:r>
+        <w:t xml:space="preserve"> </w:t>
+      </w:r>
+      <w:r>
+        <w:t xml:space="preserve">T.</w:t>
+      </w:r>
+      <w:r>
+        <w:t xml:space="preserve"> </w:t>
+      </w:r>
+      <w:r>
+        <w:t xml:space="preserve">Forest</w:t>
+      </w:r>
+      <w:r>
+        <w:rPr>
+          <w:vertAlign w:val="superscript"/>
+        </w:rPr>
+        <w:t xml:space="preserve">1</w:t>
+      </w:r>
+      <w:r>
+        <w:t xml:space="preserve">,</w:t>
+      </w:r>
+      <w:r>
+        <w:t xml:space="preserve"> </w:t>
+      </w:r>
+      <w:r>
+        <w:t xml:space="preserve">Susannah</w:t>
+      </w:r>
+      <w:r>
+        <w:t xml:space="preserve"> </w:t>
+      </w:r>
+      <w:r>
+        <w:t xml:space="preserve">G,</w:t>
+      </w:r>
+      <w:r>
+        <w:t xml:space="preserve"> </w:t>
+      </w:r>
+      <w:r>
+        <w:t xml:space="preserve">Tringe</w:t>
       </w:r>
       <w:r>
         <w:rPr>
@@ -162,20 +339,58 @@
         <w:t xml:space="preserve"> </w:t>
       </w:r>
       <w:r>
-        <w:t xml:space="preserve">Brittany</w:t>
-      </w:r>
-      <w:r>
-        <w:t xml:space="preserve"> </w:t>
-      </w:r>
-      <w:r>
-        <w:t xml:space="preserve">S.</w:t>
-      </w:r>
-      <w:r>
-        <w:t xml:space="preserve"> </w:t>
-      </w:r>
-      <w:r>
-        <w:t xml:space="preserve">Brown</w:t>
-      </w:r>
+        <w:t xml:space="preserve">Tanja</w:t>
+      </w:r>
+      <w:r>
+        <w:t xml:space="preserve"> </w:t>
+      </w:r>
+      <w:r>
+        <w:t xml:space="preserve">Woyke</w:t>
+      </w:r>
+      <w:r>
+        <w:rPr>
+          <w:vertAlign w:val="superscript"/>
+        </w:rPr>
+        <w:t xml:space="preserve">3</w:t>
+      </w:r>
+      <w:r>
+        <w:t xml:space="preserve">,</w:t>
+      </w:r>
+      <w:r>
+        <w:t xml:space="preserve"> </w:t>
+      </w:r>
+      <w:r>
+        <w:t xml:space="preserve">and</w:t>
+      </w:r>
+      <w:r>
+        <w:t xml:space="preserve"> </w:t>
+      </w:r>
+      <w:r>
+        <w:t xml:space="preserve">Katherine</w:t>
+      </w:r>
+      <w:r>
+        <w:t xml:space="preserve"> </w:t>
+      </w:r>
+      <w:r>
+        <w:t xml:space="preserve">D.</w:t>
+      </w:r>
+      <w:r>
+        <w:t xml:space="preserve"> </w:t>
+      </w:r>
+      <w:r>
+        <w:t xml:space="preserve">McMahon</w:t>
+      </w:r>
+      <w:r>
+        <w:rPr>
+          <w:vertAlign w:val="superscript"/>
+        </w:rPr>
+        <w:t xml:space="preserve">1,4,*</w:t>
+      </w:r>
+    </w:p>
+    <w:p>
+      <w:pPr>
+        <w:pStyle w:val="Date"/>
+      </w:pPr>
       <w:r>
         <w:rPr>
           <w:vertAlign w:val="superscript"/>
@@ -183,46 +398,205 @@
         <w:t xml:space="preserve">1</w:t>
       </w:r>
       <w:r>
-        <w:t xml:space="preserve">,</w:t>
-      </w:r>
-      <w:r>
-        <w:t xml:space="preserve"> </w:t>
-      </w:r>
-      <w:r>
-        <w:t xml:space="preserve">Jeffrey</w:t>
-      </w:r>
-      <w:r>
-        <w:t xml:space="preserve"> </w:t>
-      </w:r>
-      <w:r>
-        <w:t xml:space="preserve">R.</w:t>
-      </w:r>
-      <w:r>
-        <w:t xml:space="preserve"> </w:t>
-      </w:r>
-      <w:r>
-        <w:t xml:space="preserve">Dwulit-Smith</w:t>
+        <w:t xml:space="preserve"> </w:t>
+      </w:r>
+      <w:r>
+        <w:t xml:space="preserve">Department</w:t>
+      </w:r>
+      <w:r>
+        <w:t xml:space="preserve"> </w:t>
+      </w:r>
+      <w:r>
+        <w:t xml:space="preserve">of</w:t>
+      </w:r>
+      <w:r>
+        <w:t xml:space="preserve"> </w:t>
+      </w:r>
+      <w:r>
+        <w:t xml:space="preserve">Bacteriology,</w:t>
+      </w:r>
+      <w:r>
+        <w:t xml:space="preserve"> </w:t>
+      </w:r>
+      <w:r>
+        <w:t xml:space="preserve">University</w:t>
+      </w:r>
+      <w:r>
+        <w:t xml:space="preserve"> </w:t>
+      </w:r>
+      <w:r>
+        <w:t xml:space="preserve">of</w:t>
+      </w:r>
+      <w:r>
+        <w:t xml:space="preserve"> </w:t>
+      </w:r>
+      <w:r>
+        <w:t xml:space="preserve">Wisconsin-Madison,</w:t>
+      </w:r>
+      <w:r>
+        <w:t xml:space="preserve"> </w:t>
+      </w:r>
+      <w:r>
+        <w:t xml:space="preserve">Madison,</w:t>
+      </w:r>
+      <w:r>
+        <w:t xml:space="preserve"> </w:t>
+      </w:r>
+      <w:r>
+        <w:t xml:space="preserve">WI,</w:t>
+      </w:r>
+      <w:r>
+        <w:t xml:space="preserve"> </w:t>
+      </w:r>
+      <w:r>
+        <w:t xml:space="preserve">USA;</w:t>
+      </w:r>
+      <w:r>
+        <w:t xml:space="preserve"> </w:t>
       </w:r>
       <w:r>
         <w:rPr>
           <w:vertAlign w:val="superscript"/>
         </w:rPr>
-        <w:t xml:space="preserve">1</w:t>
-      </w:r>
-      <w:r>
-        <w:t xml:space="preserve">,</w:t>
-      </w:r>
-      <w:r>
-        <w:t xml:space="preserve"> </w:t>
-      </w:r>
-      <w:r>
-        <w:t xml:space="preserve">Francisco</w:t>
-      </w:r>
-      <w:r>
-        <w:t xml:space="preserve"> </w:t>
-      </w:r>
-      <w:r>
-        <w:t xml:space="preserve">Moya</w:t>
+        <w:t xml:space="preserve">2</w:t>
+      </w:r>
+      <w:r>
+        <w:t xml:space="preserve"> </w:t>
+      </w:r>
+      <w:r>
+        <w:t xml:space="preserve">Department</w:t>
+      </w:r>
+      <w:r>
+        <w:t xml:space="preserve"> </w:t>
+      </w:r>
+      <w:r>
+        <w:t xml:space="preserve">of</w:t>
+      </w:r>
+      <w:r>
+        <w:t xml:space="preserve"> </w:t>
+      </w:r>
+      <w:r>
+        <w:t xml:space="preserve">Ecology</w:t>
+      </w:r>
+      <w:r>
+        <w:t xml:space="preserve"> </w:t>
+      </w:r>
+      <w:r>
+        <w:t xml:space="preserve">and</w:t>
+      </w:r>
+      <w:r>
+        <w:t xml:space="preserve"> </w:t>
+      </w:r>
+      <w:r>
+        <w:t xml:space="preserve">Genetics,</w:t>
+      </w:r>
+      <w:r>
+        <w:t xml:space="preserve"> </w:t>
+      </w:r>
+      <w:r>
+        <w:t xml:space="preserve">Uppsala</w:t>
+      </w:r>
+      <w:r>
+        <w:t xml:space="preserve"> </w:t>
+      </w:r>
+      <w:r>
+        <w:t xml:space="preserve">University,</w:t>
+      </w:r>
+      <w:r>
+        <w:t xml:space="preserve"> </w:t>
+      </w:r>
+      <w:r>
+        <w:t xml:space="preserve">Uppsala,</w:t>
+      </w:r>
+      <w:r>
+        <w:t xml:space="preserve"> </w:t>
+      </w:r>
+      <w:r>
+        <w:t xml:space="preserve">Sweden;</w:t>
+      </w:r>
+      <w:r>
+        <w:t xml:space="preserve"> </w:t>
+      </w:r>
+      <w:r>
+        <w:rPr>
+          <w:vertAlign w:val="superscript"/>
+        </w:rPr>
+        <w:t xml:space="preserve">3</w:t>
+      </w:r>
+      <w:r>
+        <w:t xml:space="preserve"> </w:t>
+      </w:r>
+      <w:r>
+        <w:t xml:space="preserve">United</w:t>
+      </w:r>
+      <w:r>
+        <w:t xml:space="preserve"> </w:t>
+      </w:r>
+      <w:r>
+        <w:t xml:space="preserve">States</w:t>
+      </w:r>
+      <w:r>
+        <w:t xml:space="preserve"> </w:t>
+      </w:r>
+      <w:r>
+        <w:t xml:space="preserve">Department</w:t>
+      </w:r>
+      <w:r>
+        <w:t xml:space="preserve"> </w:t>
+      </w:r>
+      <w:r>
+        <w:t xml:space="preserve">of</w:t>
+      </w:r>
+      <w:r>
+        <w:t xml:space="preserve"> </w:t>
+      </w:r>
+      <w:r>
+        <w:t xml:space="preserve">Energy</w:t>
+      </w:r>
+      <w:r>
+        <w:t xml:space="preserve"> </w:t>
+      </w:r>
+      <w:r>
+        <w:t xml:space="preserve">Joint</w:t>
+      </w:r>
+      <w:r>
+        <w:t xml:space="preserve"> </w:t>
+      </w:r>
+      <w:r>
+        <w:t xml:space="preserve">Genome</w:t>
+      </w:r>
+      <w:r>
+        <w:t xml:space="preserve"> </w:t>
+      </w:r>
+      <w:r>
+        <w:t xml:space="preserve">Institute,</w:t>
+      </w:r>
+      <w:r>
+        <w:t xml:space="preserve"> </w:t>
+      </w:r>
+      <w:r>
+        <w:t xml:space="preserve">Walnut</w:t>
+      </w:r>
+      <w:r>
+        <w:t xml:space="preserve"> </w:t>
+      </w:r>
+      <w:r>
+        <w:t xml:space="preserve">Creek,</w:t>
+      </w:r>
+      <w:r>
+        <w:t xml:space="preserve"> </w:t>
+      </w:r>
+      <w:r>
+        <w:t xml:space="preserve">CA,</w:t>
+      </w:r>
+      <w:r>
+        <w:t xml:space="preserve"> </w:t>
+      </w:r>
+      <w:r>
+        <w:t xml:space="preserve">USA;</w:t>
+      </w:r>
+      <w:r>
+        <w:t xml:space="preserve"> </w:t>
       </w:r>
       <w:r>
         <w:rPr>
@@ -231,205 +605,22 @@
         <w:t xml:space="preserve">4</w:t>
       </w:r>
       <w:r>
-        <w:t xml:space="preserve">,</w:t>
-      </w:r>
-      <w:r>
-        <w:t xml:space="preserve"> </w:t>
-      </w:r>
-      <w:r>
-        <w:t xml:space="preserve">Ben</w:t>
-      </w:r>
-      <w:r>
-        <w:t xml:space="preserve"> </w:t>
-      </w:r>
-      <w:r>
-        <w:t xml:space="preserve">O.</w:t>
-      </w:r>
-      <w:r>
-        <w:t xml:space="preserve"> </w:t>
-      </w:r>
-      <w:r>
-        <w:t xml:space="preserve">Oyserman</w:t>
-      </w:r>
-      <w:r>
-        <w:rPr>
-          <w:vertAlign w:val="superscript"/>
-        </w:rPr>
-        <w:t xml:space="preserve">4</w:t>
-      </w:r>
-      <w:r>
-        <w:t xml:space="preserve">,</w:t>
-      </w:r>
-      <w:r>
-        <w:t xml:space="preserve"> </w:t>
-      </w:r>
-      <w:r>
-        <w:t xml:space="preserve">Sarah</w:t>
-      </w:r>
-      <w:r>
-        <w:t xml:space="preserve"> </w:t>
-      </w:r>
-      <w:r>
-        <w:t xml:space="preserve">L.R.</w:t>
-      </w:r>
-      <w:r>
-        <w:t xml:space="preserve"> </w:t>
-      </w:r>
-      <w:r>
-        <w:t xml:space="preserve">Stevens</w:t>
-      </w:r>
-      <w:r>
-        <w:rPr>
-          <w:vertAlign w:val="superscript"/>
-        </w:rPr>
-        <w:t xml:space="preserve">1</w:t>
-      </w:r>
-      <w:r>
-        <w:t xml:space="preserve">,</w:t>
-      </w:r>
-      <w:r>
-        <w:t xml:space="preserve"> </w:t>
-      </w:r>
-      <w:r>
-        <w:t xml:space="preserve">Stefan</w:t>
-      </w:r>
-      <w:r>
-        <w:t xml:space="preserve"> </w:t>
-      </w:r>
-      <w:r>
-        <w:t xml:space="preserve">Bertilsson</w:t>
-      </w:r>
-      <w:r>
-        <w:rPr>
-          <w:vertAlign w:val="superscript"/>
-        </w:rPr>
-        <w:t xml:space="preserve">2</w:t>
-      </w:r>
-      <w:r>
-        <w:t xml:space="preserve">,</w:t>
-      </w:r>
-      <w:r>
-        <w:t xml:space="preserve"> </w:t>
-      </w:r>
-      <w:r>
-        <w:t xml:space="preserve">Katrina</w:t>
-      </w:r>
-      <w:r>
-        <w:t xml:space="preserve"> </w:t>
-      </w:r>
-      <w:r>
-        <w:t xml:space="preserve">T.</w:t>
-      </w:r>
-      <w:r>
-        <w:t xml:space="preserve"> </w:t>
-      </w:r>
-      <w:r>
-        <w:t xml:space="preserve">Forest</w:t>
-      </w:r>
-      <w:r>
-        <w:rPr>
-          <w:vertAlign w:val="superscript"/>
-        </w:rPr>
-        <w:t xml:space="preserve">1</w:t>
-      </w:r>
-      <w:r>
-        <w:t xml:space="preserve">,</w:t>
-      </w:r>
-      <w:r>
-        <w:t xml:space="preserve"> </w:t>
-      </w:r>
-      <w:r>
-        <w:t xml:space="preserve">Rex</w:t>
-      </w:r>
-      <w:r>
-        <w:t xml:space="preserve"> </w:t>
-      </w:r>
-      <w:r>
-        <w:t xml:space="preserve">R.</w:t>
-      </w:r>
-      <w:r>
-        <w:t xml:space="preserve"> </w:t>
-      </w:r>
-      <w:r>
-        <w:t xml:space="preserve">Malmstrom</w:t>
-      </w:r>
-      <w:r>
-        <w:rPr>
-          <w:vertAlign w:val="superscript"/>
-        </w:rPr>
-        <w:t xml:space="preserve">3</w:t>
-      </w:r>
-      <w:r>
-        <w:t xml:space="preserve">,</w:t>
-      </w:r>
-      <w:r>
-        <w:t xml:space="preserve"> </w:t>
-      </w:r>
-      <w:r>
-        <w:t xml:space="preserve">Ramunas</w:t>
-      </w:r>
-      <w:r>
-        <w:t xml:space="preserve"> </w:t>
-      </w:r>
-      <w:r>
-        <w:t xml:space="preserve">Stepanauskas</w:t>
-      </w:r>
-      <w:r>
-        <w:rPr>
-          <w:vertAlign w:val="superscript"/>
-        </w:rPr>
-        <w:t xml:space="preserve">5</w:t>
-      </w:r>
-      <w:r>
-        <w:t xml:space="preserve">,</w:t>
-      </w:r>
-      <w:r>
-        <w:t xml:space="preserve"> </w:t>
-      </w:r>
-      <w:r>
-        <w:t xml:space="preserve">Susannah</w:t>
-      </w:r>
-      <w:r>
-        <w:t xml:space="preserve"> </w:t>
-      </w:r>
-      <w:r>
-        <w:t xml:space="preserve">G,</w:t>
-      </w:r>
-      <w:r>
-        <w:t xml:space="preserve"> </w:t>
-      </w:r>
-      <w:r>
-        <w:t xml:space="preserve">Tringe</w:t>
-      </w:r>
-      <w:r>
-        <w:rPr>
-          <w:vertAlign w:val="superscript"/>
-        </w:rPr>
-        <w:t xml:space="preserve">3</w:t>
-      </w:r>
-      <w:r>
-        <w:t xml:space="preserve">,</w:t>
-      </w:r>
-      <w:r>
-        <w:t xml:space="preserve"> </w:t>
-      </w:r>
-      <w:r>
-        <w:t xml:space="preserve">Tanja</w:t>
-      </w:r>
-      <w:r>
-        <w:t xml:space="preserve"> </w:t>
-      </w:r>
-      <w:r>
-        <w:t xml:space="preserve">Woyke</w:t>
-      </w:r>
-      <w:r>
-        <w:rPr>
-          <w:vertAlign w:val="superscript"/>
-        </w:rPr>
-        <w:t xml:space="preserve">3</w:t>
-      </w:r>
-      <w:r>
-        <w:t xml:space="preserve">,</w:t>
+        <w:t xml:space="preserve"> </w:t>
+      </w:r>
+      <w:r>
+        <w:t xml:space="preserve">Department</w:t>
+      </w:r>
+      <w:r>
+        <w:t xml:space="preserve"> </w:t>
+      </w:r>
+      <w:r>
+        <w:t xml:space="preserve">of</w:t>
+      </w:r>
+      <w:r>
+        <w:t xml:space="preserve"> </w:t>
+      </w:r>
+      <w:r>
+        <w:t xml:space="preserve">Civil</w:t>
       </w:r>
       <w:r>
         <w:t xml:space="preserve"> </w:t>
@@ -441,42 +632,19 @@
         <w:t xml:space="preserve"> </w:t>
       </w:r>
       <w:r>
-        <w:t xml:space="preserve">Katherine</w:t>
-      </w:r>
-      <w:r>
-        <w:t xml:space="preserve"> </w:t>
-      </w:r>
-      <w:r>
-        <w:t xml:space="preserve">D.</w:t>
-      </w:r>
-      <w:r>
-        <w:t xml:space="preserve"> </w:t>
-      </w:r>
-      <w:r>
-        <w:t xml:space="preserve">McMahon</w:t>
-      </w:r>
-      <w:r>
-        <w:rPr>
-          <w:vertAlign w:val="superscript"/>
-        </w:rPr>
-        <w:t xml:space="preserve">1,4,*</w:t>
-      </w:r>
-    </w:p>
-    <w:p>
-      <w:pPr>
-        <w:pStyle w:val="Date"/>
-      </w:pPr>
-      <w:r>
-        <w:rPr>
-          <w:vertAlign w:val="superscript"/>
-        </w:rPr>
-        <w:t xml:space="preserve">1</w:t>
-      </w:r>
-      <w:r>
-        <w:t xml:space="preserve"> </w:t>
-      </w:r>
-      <w:r>
-        <w:t xml:space="preserve">Department</w:t>
+        <w:t xml:space="preserve">Environmental</w:t>
+      </w:r>
+      <w:r>
+        <w:t xml:space="preserve"> </w:t>
+      </w:r>
+      <w:r>
+        <w:t xml:space="preserve">Engineering,</w:t>
+      </w:r>
+      <w:r>
+        <w:t xml:space="preserve"> </w:t>
+      </w:r>
+      <w:r>
+        <w:t xml:space="preserve">University</w:t>
       </w:r>
       <w:r>
         <w:t xml:space="preserve"> </w:t>
@@ -488,24 +656,6 @@
         <w:t xml:space="preserve"> </w:t>
       </w:r>
       <w:r>
-        <w:t xml:space="preserve">Bacteriology,</w:t>
-      </w:r>
-      <w:r>
-        <w:t xml:space="preserve"> </w:t>
-      </w:r>
-      <w:r>
-        <w:t xml:space="preserve">University</w:t>
-      </w:r>
-      <w:r>
-        <w:t xml:space="preserve"> </w:t>
-      </w:r>
-      <w:r>
-        <w:t xml:space="preserve">of</w:t>
-      </w:r>
-      <w:r>
-        <w:t xml:space="preserve"> </w:t>
-      </w:r>
-      <w:r>
         <w:t xml:space="preserve">Wisconsin-Madison,</w:t>
       </w:r>
       <w:r>
@@ -519,294 +669,6 @@
       </w:r>
       <w:r>
         <w:t xml:space="preserve">WI,</w:t>
-      </w:r>
-      <w:r>
-        <w:t xml:space="preserve"> </w:t>
-      </w:r>
-      <w:r>
-        <w:t xml:space="preserve">USA;</w:t>
-      </w:r>
-      <w:r>
-        <w:t xml:space="preserve"> </w:t>
-      </w:r>
-      <w:r>
-        <w:rPr>
-          <w:vertAlign w:val="superscript"/>
-        </w:rPr>
-        <w:t xml:space="preserve">2</w:t>
-      </w:r>
-      <w:r>
-        <w:t xml:space="preserve"> </w:t>
-      </w:r>
-      <w:r>
-        <w:t xml:space="preserve">Department</w:t>
-      </w:r>
-      <w:r>
-        <w:t xml:space="preserve"> </w:t>
-      </w:r>
-      <w:r>
-        <w:t xml:space="preserve">of</w:t>
-      </w:r>
-      <w:r>
-        <w:t xml:space="preserve"> </w:t>
-      </w:r>
-      <w:r>
-        <w:t xml:space="preserve">Ecology</w:t>
-      </w:r>
-      <w:r>
-        <w:t xml:space="preserve"> </w:t>
-      </w:r>
-      <w:r>
-        <w:t xml:space="preserve">and</w:t>
-      </w:r>
-      <w:r>
-        <w:t xml:space="preserve"> </w:t>
-      </w:r>
-      <w:r>
-        <w:t xml:space="preserve">Genetics,</w:t>
-      </w:r>
-      <w:r>
-        <w:t xml:space="preserve"> </w:t>
-      </w:r>
-      <w:r>
-        <w:t xml:space="preserve">Uppsala</w:t>
-      </w:r>
-      <w:r>
-        <w:t xml:space="preserve"> </w:t>
-      </w:r>
-      <w:r>
-        <w:t xml:space="preserve">University,</w:t>
-      </w:r>
-      <w:r>
-        <w:t xml:space="preserve"> </w:t>
-      </w:r>
-      <w:r>
-        <w:t xml:space="preserve">Uppsala,</w:t>
-      </w:r>
-      <w:r>
-        <w:t xml:space="preserve"> </w:t>
-      </w:r>
-      <w:r>
-        <w:t xml:space="preserve">Sweden;</w:t>
-      </w:r>
-      <w:r>
-        <w:t xml:space="preserve"> </w:t>
-      </w:r>
-      <w:r>
-        <w:rPr>
-          <w:vertAlign w:val="superscript"/>
-        </w:rPr>
-        <w:t xml:space="preserve">3</w:t>
-      </w:r>
-      <w:r>
-        <w:t xml:space="preserve"> </w:t>
-      </w:r>
-      <w:r>
-        <w:t xml:space="preserve">United</w:t>
-      </w:r>
-      <w:r>
-        <w:t xml:space="preserve"> </w:t>
-      </w:r>
-      <w:r>
-        <w:t xml:space="preserve">States</w:t>
-      </w:r>
-      <w:r>
-        <w:t xml:space="preserve"> </w:t>
-      </w:r>
-      <w:r>
-        <w:t xml:space="preserve">Department</w:t>
-      </w:r>
-      <w:r>
-        <w:t xml:space="preserve"> </w:t>
-      </w:r>
-      <w:r>
-        <w:t xml:space="preserve">of</w:t>
-      </w:r>
-      <w:r>
-        <w:t xml:space="preserve"> </w:t>
-      </w:r>
-      <w:r>
-        <w:t xml:space="preserve">Energy</w:t>
-      </w:r>
-      <w:r>
-        <w:t xml:space="preserve"> </w:t>
-      </w:r>
-      <w:r>
-        <w:t xml:space="preserve">Joint</w:t>
-      </w:r>
-      <w:r>
-        <w:t xml:space="preserve"> </w:t>
-      </w:r>
-      <w:r>
-        <w:t xml:space="preserve">Genome</w:t>
-      </w:r>
-      <w:r>
-        <w:t xml:space="preserve"> </w:t>
-      </w:r>
-      <w:r>
-        <w:t xml:space="preserve">Institute,</w:t>
-      </w:r>
-      <w:r>
-        <w:t xml:space="preserve"> </w:t>
-      </w:r>
-      <w:r>
-        <w:t xml:space="preserve">Walnut</w:t>
-      </w:r>
-      <w:r>
-        <w:t xml:space="preserve"> </w:t>
-      </w:r>
-      <w:r>
-        <w:t xml:space="preserve">Creek,</w:t>
-      </w:r>
-      <w:r>
-        <w:t xml:space="preserve"> </w:t>
-      </w:r>
-      <w:r>
-        <w:t xml:space="preserve">CA,</w:t>
-      </w:r>
-      <w:r>
-        <w:t xml:space="preserve"> </w:t>
-      </w:r>
-      <w:r>
-        <w:t xml:space="preserve">USA;</w:t>
-      </w:r>
-      <w:r>
-        <w:t xml:space="preserve"> </w:t>
-      </w:r>
-      <w:r>
-        <w:rPr>
-          <w:vertAlign w:val="superscript"/>
-        </w:rPr>
-        <w:t xml:space="preserve">4</w:t>
-      </w:r>
-      <w:r>
-        <w:t xml:space="preserve"> </w:t>
-      </w:r>
-      <w:r>
-        <w:t xml:space="preserve">Department</w:t>
-      </w:r>
-      <w:r>
-        <w:t xml:space="preserve"> </w:t>
-      </w:r>
-      <w:r>
-        <w:t xml:space="preserve">of</w:t>
-      </w:r>
-      <w:r>
-        <w:t xml:space="preserve"> </w:t>
-      </w:r>
-      <w:r>
-        <w:t xml:space="preserve">Civil</w:t>
-      </w:r>
-      <w:r>
-        <w:t xml:space="preserve"> </w:t>
-      </w:r>
-      <w:r>
-        <w:t xml:space="preserve">and</w:t>
-      </w:r>
-      <w:r>
-        <w:t xml:space="preserve"> </w:t>
-      </w:r>
-      <w:r>
-        <w:t xml:space="preserve">Environmental</w:t>
-      </w:r>
-      <w:r>
-        <w:t xml:space="preserve"> </w:t>
-      </w:r>
-      <w:r>
-        <w:t xml:space="preserve">Engineering,</w:t>
-      </w:r>
-      <w:r>
-        <w:t xml:space="preserve"> </w:t>
-      </w:r>
-      <w:r>
-        <w:t xml:space="preserve">University</w:t>
-      </w:r>
-      <w:r>
-        <w:t xml:space="preserve"> </w:t>
-      </w:r>
-      <w:r>
-        <w:t xml:space="preserve">of</w:t>
-      </w:r>
-      <w:r>
-        <w:t xml:space="preserve"> </w:t>
-      </w:r>
-      <w:r>
-        <w:t xml:space="preserve">Wisconsin-Madison,</w:t>
-      </w:r>
-      <w:r>
-        <w:t xml:space="preserve"> </w:t>
-      </w:r>
-      <w:r>
-        <w:t xml:space="preserve">Madison,</w:t>
-      </w:r>
-      <w:r>
-        <w:t xml:space="preserve"> </w:t>
-      </w:r>
-      <w:r>
-        <w:t xml:space="preserve">WI,</w:t>
-      </w:r>
-      <w:r>
-        <w:t xml:space="preserve"> </w:t>
-      </w:r>
-      <w:r>
-        <w:t xml:space="preserve">USA;</w:t>
-      </w:r>
-      <w:r>
-        <w:t xml:space="preserve"> </w:t>
-      </w:r>
-      <w:r>
-        <w:rPr>
-          <w:vertAlign w:val="superscript"/>
-        </w:rPr>
-        <w:t xml:space="preserve">5</w:t>
-      </w:r>
-      <w:r>
-        <w:t xml:space="preserve"> </w:t>
-      </w:r>
-      <w:r>
-        <w:t xml:space="preserve">Bigelow</w:t>
-      </w:r>
-      <w:r>
-        <w:t xml:space="preserve"> </w:t>
-      </w:r>
-      <w:r>
-        <w:t xml:space="preserve">Laboratory</w:t>
-      </w:r>
-      <w:r>
-        <w:t xml:space="preserve"> </w:t>
-      </w:r>
-      <w:r>
-        <w:t xml:space="preserve">for</w:t>
-      </w:r>
-      <w:r>
-        <w:t xml:space="preserve"> </w:t>
-      </w:r>
-      <w:r>
-        <w:t xml:space="preserve">Ocean</w:t>
-      </w:r>
-      <w:r>
-        <w:t xml:space="preserve"> </w:t>
-      </w:r>
-      <w:r>
-        <w:t xml:space="preserve">Sciences,</w:t>
-      </w:r>
-      <w:r>
-        <w:t xml:space="preserve"> </w:t>
-      </w:r>
-      <w:r>
-        <w:t xml:space="preserve">East</w:t>
-      </w:r>
-      <w:r>
-        <w:t xml:space="preserve"> </w:t>
-      </w:r>
-      <w:r>
-        <w:t xml:space="preserve">Boothbay,</w:t>
-      </w:r>
-      <w:r>
-        <w:t xml:space="preserve"> </w:t>
-      </w:r>
-      <w:r>
-        <w:t xml:space="preserve">ME,</w:t>
       </w:r>
       <w:r>
         <w:t xml:space="preserve"> </w:t>
@@ -875,7 +737,13 @@
         <w:t xml:space="preserve"> </w:t>
       </w:r>
       <w:r>
-        <w:t xml:space="preserve">McMahon,trina.mcmahon@wisc.edu</w:t>
+        <w:t xml:space="preserve">McMahon,</w:t>
+      </w:r>
+      <w:r>
+        <w:t xml:space="preserve"> </w:t>
+      </w:r>
+      <w:r>
+        <w:t xml:space="preserve">trina.mcmahon@wisc.edu</w:t>
       </w:r>
     </w:p>
     <w:p>
@@ -910,10 +778,292 @@
     </w:p>
     <w:p>
       <w:pPr>
+        <w:pStyle w:val="Heading2"/>
+      </w:pPr>
+      <w:bookmarkStart w:id="24" w:name="single-cell-genome-generation-selection-and-sequencing"/>
+      <w:bookmarkEnd w:id="24"/>
+      <w:r>
+        <w:t xml:space="preserve">Single-Cell Genome Generation, Selection, and Sequencing</w:t>
+      </w:r>
+    </w:p>
+    <w:p>
+      <w:pPr>
+        <w:pStyle w:val="FirstParagraph"/>
+      </w:pPr>
+      <w:r>
+        <w:t xml:space="preserve">Single-cell genomes were collected from the top of the water column (depth &lt;1m) from each of two lakes, Mendota (Madison, WI, USA) and Damariscotta (Lincoln County, ME USA), in 2009. Samples were cryopreserved and sent to the Single Cell Genomics Center at the Bigelow Laboratory for Ocean Sciences for sorting, as previously described</w:t>
+      </w:r>
+      <w:r>
+        <w:t xml:space="preserve"> </w:t>
+      </w:r>
+      <w:r>
+        <w:t xml:space="preserve">(Martinez-Garcia et al. 2012,</w:t>
+      </w:r>
+      <w:r>
+        <w:t xml:space="preserve"> </w:t>
+      </w:r>
+      <w:r>
+        <w:t xml:space="preserve">Garcia et al. (2013)</w:t>
+      </w:r>
+      <w:r>
+        <w:t xml:space="preserve">)</w:t>
+      </w:r>
+      <w:r>
+        <w:t xml:space="preserve">. Partial 16S rRNA genes amplified previously</w:t>
+      </w:r>
+      <w:r>
+        <w:t xml:space="preserve"> </w:t>
+      </w:r>
+      <w:r>
+        <w:t xml:space="preserve">(Martinez-Garcia et al. 2012)</w:t>
+      </w:r>
+      <w:r>
+        <w:t xml:space="preserve"> </w:t>
+      </w:r>
+      <w:r>
+        <w:t xml:space="preserve">were phylogenetically classified using a controlled nomenclature for freshwater bacteria</w:t>
+      </w:r>
+      <w:r>
+        <w:t xml:space="preserve"> </w:t>
+      </w:r>
+      <w:r>
+        <w:t xml:space="preserve">(Newton et al. 2011)</w:t>
+      </w:r>
+      <w:r>
+        <w:t xml:space="preserve"> </w:t>
+      </w:r>
+      <w:r>
+        <w:t xml:space="preserve">by insertion into references trees created in the ARB software package</w:t>
+      </w:r>
+      <w:r>
+        <w:t xml:space="preserve"> </w:t>
+      </w:r>
+      <w:r>
+        <w:t xml:space="preserve">(W. Ludwig et al. 2004)</w:t>
+      </w:r>
+      <w:r>
+        <w:t xml:space="preserve">.</w:t>
+      </w:r>
+    </w:p>
+    <w:p>
+      <w:pPr>
+        <w:pStyle w:val="BodyText"/>
+      </w:pPr>
+      <w:r>
+        <w:t xml:space="preserve">Actinobacterial SAGs used in this study were then sent to the JGI for sequencing and assembly, also as previously described</w:t>
+      </w:r>
+      <w:r>
+        <w:t xml:space="preserve"> </w:t>
+      </w:r>
+      <w:r>
+        <w:t xml:space="preserve">(Ghylin et al. 2014)</w:t>
+      </w:r>
+      <w:r>
+        <w:t xml:space="preserve">. Briefly, shotgun libraries were constructed for each of the SAGs from re-amplified MDA products and sequenced on an Illumina HiSeq2000. All general aspects of and detailed protocols for library construction and sequencing can be found on the JGI website (http://www.jgi.doe.gov/).</w:t>
+      </w:r>
+    </w:p>
+    <w:p>
+      <w:pPr>
+        <w:pStyle w:val="BodyText"/>
+      </w:pPr>
+      <w:r>
+        <w:t xml:space="preserve">For assembly, raw sequence data was first passed through a filtering program developed at JGI to eliminate known sequencing and library preparation artifacts. Assembly was then performed using Velvet [</w:t>
+      </w:r>
+      <w:r>
+        <w:t xml:space="preserve">Zerbino and Birney (2008)</w:t>
+      </w:r>
+      <w:r>
+        <w:t xml:space="preserve"> </w:t>
+      </w:r>
+      <w:r>
+        <w:t xml:space="preserve">and ALLPATHS-LG</w:t>
+      </w:r>
+      <w:r>
+        <w:t xml:space="preserve"> </w:t>
+      </w:r>
+      <w:r>
+        <w:t xml:space="preserve">(Butler et al. 2008)</w:t>
+      </w:r>
+      <w:r>
+        <w:t xml:space="preserve">. Additional details of the assembly process have been previously described</w:t>
+      </w:r>
+      <w:r>
+        <w:t xml:space="preserve"> </w:t>
+      </w:r>
+      <w:r>
+        <w:t xml:space="preserve">(Ghylin et al. 2014)</w:t>
+      </w:r>
+      <w:r>
+        <w:t xml:space="preserve"> </w:t>
+      </w:r>
+      <w:r>
+        <w:t xml:space="preserve">and are available through the JGI Genome Portal (http://genome.jgi.doe.gov) Genome sequences are available through IMG (https://img.jgi.doe.gov/cgi-bin/mer/main.cgi). Genome-specific information can be accessed in both databases by searching for the IMG Taxon OIDs given in Table 1.</w:t>
+      </w:r>
+    </w:p>
+    <w:p>
+      <w:pPr>
+        <w:pStyle w:val="Heading2"/>
+      </w:pPr>
+      <w:bookmarkStart w:id="25" w:name="metagenome-sampling-sequencing-assembly-and-binning"/>
+      <w:bookmarkEnd w:id="25"/>
+      <w:r>
+        <w:t xml:space="preserve">Metagenome Sampling, Sequencing, Assembly, and Binning</w:t>
+      </w:r>
+    </w:p>
+    <w:p>
+      <w:pPr>
+        <w:pStyle w:val="FirstParagraph"/>
+      </w:pPr>
+      <w:r>
+        <w:t xml:space="preserve">Sample collection, DNA sequencing, metabgenomic assembly, and genomic binning for the Trout Bog samples have been described previously</w:t>
+      </w:r>
+      <w:r>
+        <w:t xml:space="preserve"> </w:t>
+      </w:r>
+      <w:r>
+        <w:t xml:space="preserve">(Bendall et al. 2016)</w:t>
+      </w:r>
+      <w:r>
+        <w:t xml:space="preserve">, and similar procedures were followed for Lake Mendota samples. A summary is provided here.</w:t>
+      </w:r>
+    </w:p>
+    <w:p>
+      <w:pPr>
+        <w:pStyle w:val="BodyText"/>
+      </w:pPr>
+      <w:r>
+        <w:t xml:space="preserve">For Lake Mendota, Depth-integrated water samples were collected from the top 12 meters at 96 time points during ice-free periods from 2008 to 2011. For Trout Bog, depth-integrated water samples were collected from the epilimnion (44 samples) and hypolimnion (45 samples) layers during ice-free periods from 2007 to 2009. All samples were filtered on 0.2 μm polyethersulfone filters (Supor, Pall Corp) prior to storage at -80°C. DNA was extracted from these filters using the FastDNA kit (MP Biomedicals) and sent to the JGI for sequencing.</w:t>
+      </w:r>
+    </w:p>
+    <w:p>
+      <w:pPr>
+        <w:pStyle w:val="BodyText"/>
+      </w:pPr>
+      <w:r>
+        <w:t xml:space="preserve">Shotgun libraries were constructed for each of the samples and sequenced on an Illumina GA IIx (four Trout Bog samples) or an Illumina HiSeq2000 (all other samples), following a 2x150 indexed run recipe as previously described</w:t>
+      </w:r>
+      <w:r>
+        <w:t xml:space="preserve"> </w:t>
+      </w:r>
+      <w:r>
+        <w:t xml:space="preserve">(Bendall et al. 2016)</w:t>
+      </w:r>
+      <w:r>
+        <w:t xml:space="preserve">. All general aspects of and detailed protocols for library construction and sequencing can be found on the JGI website (http://www.jgi.doe.gov/). Metagenomic sequence reads are publicly available on the JGI Genome Portal (http://genome.jgi.doe.gov/) under Proposal ID 394.</w:t>
+      </w:r>
+    </w:p>
+    <w:p>
+      <w:pPr>
+        <w:pStyle w:val="BodyText"/>
+      </w:pPr>
+      <w:r>
+        <w:t xml:space="preserve">Raw sequence data was passed through a filtering program developed at JGI to eliminate known sequencing and library preparation artifacts. Prior to assembly, reads were merged with FLASH</w:t>
+      </w:r>
+      <w:r>
+        <w:t xml:space="preserve"> </w:t>
+      </w:r>
+      <w:r>
+        <w:t xml:space="preserve">(Magoc and Salzberg 2011)</w:t>
+      </w:r>
+      <w:r>
+        <w:t xml:space="preserve">, as previously described</w:t>
+      </w:r>
+      <w:r>
+        <w:t xml:space="preserve"> </w:t>
+      </w:r>
+      <w:r>
+        <w:t xml:space="preserve">(Bendall et al. 2016)</w:t>
+      </w:r>
+      <w:r>
+        <w:t xml:space="preserve">. Merged reads were pooled by lake and layer into three co-assemblies using SOAPdenovo</w:t>
+      </w:r>
+      <w:r>
+        <w:t xml:space="preserve"> </w:t>
+      </w:r>
+      <w:r>
+        <w:t xml:space="preserve">(Luo et al. 2012)</w:t>
+      </w:r>
+      <w:r>
+        <w:t xml:space="preserve">, and contigs from the resulting assemblies were assembled into a final assembly using Minimus</w:t>
+      </w:r>
+      <w:r>
+        <w:t xml:space="preserve"> </w:t>
+      </w:r>
+      <w:r>
+        <w:t xml:space="preserve">(Sommer et al. 2007)</w:t>
+      </w:r>
+      <w:r>
+        <w:t xml:space="preserve">, as previously described</w:t>
+      </w:r>
+      <w:r>
+        <w:t xml:space="preserve"> </w:t>
+      </w:r>
+      <w:r>
+        <w:t xml:space="preserve">(Bendall et al. 2016)</w:t>
+      </w:r>
+      <w:r>
+        <w:t xml:space="preserve">. Additional details of the assembly process and metagenomic sequence reads are available through the JGI Genome Portal (http://genome.jgi.doe.gov) under Proposal ID 394.</w:t>
+      </w:r>
+    </w:p>
+    <w:p>
+      <w:pPr>
+        <w:pStyle w:val="BodyText"/>
+      </w:pPr>
+      <w:r>
+        <w:t xml:space="preserve">Genomes were binned from each metagenomic co-assembly using MetaBat</w:t>
+      </w:r>
+      <w:r>
+        <w:t xml:space="preserve"> </w:t>
+      </w:r>
+      <w:r>
+        <w:t xml:space="preserve">(D. D. Kang et al. 2015)</w:t>
+      </w:r>
+      <w:r>
+        <w:t xml:space="preserve">, as described previously</w:t>
+      </w:r>
+      <w:r>
+        <w:t xml:space="preserve"> </w:t>
+      </w:r>
+      <w:r>
+        <w:t xml:space="preserve">(Bendall et al. 2016)</w:t>
+      </w:r>
+      <w:r>
+        <w:t xml:space="preserve">. Briefly, contigs were classified into bins using tetranucleotide frequency and coverage patterns across the time-series and then manually curated, as previously described</w:t>
+      </w:r>
+      <w:r>
+        <w:t xml:space="preserve"> </w:t>
+      </w:r>
+      <w:r>
+        <w:t xml:space="preserve">(Bendall et al. 2016)</w:t>
+      </w:r>
+      <w:r>
+        <w:t xml:space="preserve">. Genome sequences are available through IMG (https://img.jgi.doe.gov/cgi-bin/mer/main.cgi) by searching for the IMG Taxon OIDs given in Table 1. Genomes were classified using taxonomic assignments from a set of 37 highly-conserved single-copy marker genes using Phylosift</w:t>
+      </w:r>
+      <w:r>
+        <w:t xml:space="preserve"> </w:t>
+      </w:r>
+      <w:r>
+        <w:t xml:space="preserve">(Darling et al. 2014)</w:t>
+      </w:r>
+      <w:r>
+        <w:t xml:space="preserve">, as previously described</w:t>
+      </w:r>
+      <w:r>
+        <w:t xml:space="preserve"> </w:t>
+      </w:r>
+      <w:r>
+        <w:t xml:space="preserve">(Bendall et al. 2016)</w:t>
+      </w:r>
+      <w:r>
+        <w:t xml:space="preserve">. Final bin size and number of contigs are reported in Table 1.</w:t>
+      </w:r>
+    </w:p>
+    <w:p>
+      <w:pPr>
         <w:pStyle w:val="Heading1"/>
       </w:pPr>
-      <w:bookmarkStart w:id="24" w:name="results"/>
-      <w:bookmarkEnd w:id="24"/>
+      <w:bookmarkStart w:id="26" w:name="results"/>
+      <w:bookmarkEnd w:id="26"/>
       <w:r>
         <w:t xml:space="preserve">Results</w:t>
       </w:r>
@@ -922,8 +1072,8 @@
       <w:pPr>
         <w:pStyle w:val="Heading1"/>
       </w:pPr>
-      <w:bookmarkStart w:id="25" w:name="discussion"/>
-      <w:bookmarkEnd w:id="25"/>
+      <w:bookmarkStart w:id="27" w:name="discussion"/>
+      <w:bookmarkEnd w:id="27"/>
       <w:r>
         <w:t xml:space="preserve">Discussion</w:t>
       </w:r>
@@ -932,8 +1082,8 @@
       <w:pPr>
         <w:pStyle w:val="Heading1"/>
       </w:pPr>
-      <w:bookmarkStart w:id="26" w:name="acknowledgements"/>
-      <w:bookmarkEnd w:id="26"/>
+      <w:bookmarkStart w:id="28" w:name="acknowledgements"/>
+      <w:bookmarkEnd w:id="28"/>
       <w:r>
         <w:t xml:space="preserve">Acknowledgements</w:t>
       </w:r>
@@ -942,8 +1092,8 @@
       <w:pPr>
         <w:pStyle w:val="Heading1"/>
       </w:pPr>
-      <w:bookmarkStart w:id="27" w:name="conflict-of-interest"/>
-      <w:bookmarkEnd w:id="27"/>
+      <w:bookmarkStart w:id="29" w:name="conflict-of-interest"/>
+      <w:bookmarkEnd w:id="29"/>
       <w:r>
         <w:t xml:space="preserve">Conflict of Interest</w:t>
       </w:r>
@@ -954,6 +1104,497 @@
       </w:pPr>
       <w:r>
         <w:t xml:space="preserve">The authors declare no conflict of interest.</w:t>
+      </w:r>
+    </w:p>
+    <w:p>
+      <w:pPr>
+        <w:pStyle w:val="Heading1"/>
+      </w:pPr>
+      <w:bookmarkStart w:id="30" w:name="references"/>
+      <w:bookmarkEnd w:id="30"/>
+      <w:r>
+        <w:t xml:space="preserve">References</w:t>
+      </w:r>
+    </w:p>
+    <w:p>
+      <w:pPr>
+        <w:pStyle w:val="Bibliography"/>
+      </w:pPr>
+      <w:r>
+        <w:t xml:space="preserve">Bendall, Matthew L, Sarah LR Stevens, Leong-Keat Chan, Stephanie Malfatti, Patrick Schwientek, Julien Tremblay, Wendy Schackwitz, et al. 2016. “Genome-wide selective sweeps and gene-specific sweeps in natural bacterial populations.”</w:t>
+      </w:r>
+      <w:r>
+        <w:t xml:space="preserve"> </w:t>
+      </w:r>
+      <w:r>
+        <w:rPr>
+          <w:i/>
+        </w:rPr>
+        <w:t xml:space="preserve">The ISME Journal</w:t>
+      </w:r>
+      <w:r>
+        <w:t xml:space="preserve"> </w:t>
+      </w:r>
+      <w:r>
+        <w:t xml:space="preserve">10 (7). Nature Publishing Group: 1589–1601.</w:t>
+      </w:r>
+      <w:r>
+        <w:t xml:space="preserve"> </w:t>
+      </w:r>
+      <w:hyperlink r:id="rId31">
+        <w:r>
+          <w:rPr>
+            <w:rStyle w:val="Hyperlink"/>
+          </w:rPr>
+          <w:t xml:space="preserve">doi:10.1038/ismej.2015.241</w:t>
+        </w:r>
+      </w:hyperlink>
+      <w:r>
+        <w:t xml:space="preserve">.</w:t>
+      </w:r>
+    </w:p>
+    <w:p>
+      <w:pPr>
+        <w:pStyle w:val="Bibliography"/>
+      </w:pPr>
+      <w:r>
+        <w:t xml:space="preserve">Butler, Jonathan, Iain MacCallum, Michael Kleber, Ilya A Shlyakhter, Matthew K Belmonte, Eric S Lander, Chad Nusbaum, and David B Jaffe. 2008. “ALLPATHS: De novo assembly of whole-genome shotgun microreads.”</w:t>
+      </w:r>
+      <w:r>
+        <w:t xml:space="preserve"> </w:t>
+      </w:r>
+      <w:r>
+        <w:rPr>
+          <w:i/>
+        </w:rPr>
+        <w:t xml:space="preserve">Genome Research</w:t>
+      </w:r>
+      <w:r>
+        <w:t xml:space="preserve"> </w:t>
+      </w:r>
+      <w:r>
+        <w:t xml:space="preserve">18 (5): 810–20.</w:t>
+      </w:r>
+      <w:r>
+        <w:t xml:space="preserve"> </w:t>
+      </w:r>
+      <w:hyperlink r:id="rId32">
+        <w:r>
+          <w:rPr>
+            <w:rStyle w:val="Hyperlink"/>
+          </w:rPr>
+          <w:t xml:space="preserve">doi:10.1101/gr.7337908</w:t>
+        </w:r>
+      </w:hyperlink>
+      <w:r>
+        <w:t xml:space="preserve">.</w:t>
+      </w:r>
+    </w:p>
+    <w:p>
+      <w:pPr>
+        <w:pStyle w:val="Bibliography"/>
+      </w:pPr>
+      <w:r>
+        <w:t xml:space="preserve">Darling, Aaron E, Guillaume Jospin, Eric Lowe, Frederick A Matsen, Holly M Bik, and Jonathan A Eisen. 2014. “PhyloSift: phylogenetic analysis of genomes and metagenomes.”</w:t>
+      </w:r>
+      <w:r>
+        <w:t xml:space="preserve"> </w:t>
+      </w:r>
+      <w:r>
+        <w:rPr>
+          <w:i/>
+        </w:rPr>
+        <w:t xml:space="preserve">PeerJ</w:t>
+      </w:r>
+      <w:r>
+        <w:t xml:space="preserve"> </w:t>
+      </w:r>
+      <w:r>
+        <w:t xml:space="preserve">2 (January): e243.</w:t>
+      </w:r>
+      <w:r>
+        <w:t xml:space="preserve"> </w:t>
+      </w:r>
+      <w:hyperlink r:id="rId33">
+        <w:r>
+          <w:rPr>
+            <w:rStyle w:val="Hyperlink"/>
+          </w:rPr>
+          <w:t xml:space="preserve">doi:10.7717/peerj.243</w:t>
+        </w:r>
+      </w:hyperlink>
+      <w:r>
+        <w:t xml:space="preserve">.</w:t>
+      </w:r>
+    </w:p>
+    <w:p>
+      <w:pPr>
+        <w:pStyle w:val="Bibliography"/>
+      </w:pPr>
+      <w:r>
+        <w:t xml:space="preserve">Garcia, Sarahi L, Katherine D McMahon, Manuel Martinez-Garcia, Abhishek Srivastava, Alexander Sczyrba, Ramunas Stepanauskas, Hans-Peter Grossart, Tanja Woyke, and Falk Warnecke. 2013. “Metabolic potential of a single cell belonging to one of the most abundant lineages in freshwater bacterioplankton.”</w:t>
+      </w:r>
+      <w:r>
+        <w:t xml:space="preserve"> </w:t>
+      </w:r>
+      <w:r>
+        <w:rPr>
+          <w:i/>
+        </w:rPr>
+        <w:t xml:space="preserve">The ISME Journal</w:t>
+      </w:r>
+      <w:r>
+        <w:t xml:space="preserve"> </w:t>
+      </w:r>
+      <w:r>
+        <w:t xml:space="preserve">7 (1). Nature Publishing Group: 137–47.</w:t>
+      </w:r>
+      <w:r>
+        <w:t xml:space="preserve"> </w:t>
+      </w:r>
+      <w:hyperlink r:id="rId34">
+        <w:r>
+          <w:rPr>
+            <w:rStyle w:val="Hyperlink"/>
+          </w:rPr>
+          <w:t xml:space="preserve">doi:10.1038/ismej.2012.86</w:t>
+        </w:r>
+      </w:hyperlink>
+      <w:r>
+        <w:t xml:space="preserve">.</w:t>
+      </w:r>
+    </w:p>
+    <w:p>
+      <w:pPr>
+        <w:pStyle w:val="Bibliography"/>
+      </w:pPr>
+      <w:r>
+        <w:t xml:space="preserve">Ghylin, Trevor W, Sarahi L Garcia, Francisco Moya, Ben O Oyserman, Patrick Schwientek, Katrina T Forest, James Mutschler, et al. 2014. “Comparative single-cell genomics reveals potential ecological niches for the freshwater acI Actinobacteria lineage.”</w:t>
+      </w:r>
+      <w:r>
+        <w:t xml:space="preserve"> </w:t>
+      </w:r>
+      <w:r>
+        <w:rPr>
+          <w:i/>
+        </w:rPr>
+        <w:t xml:space="preserve">The ISME Journal</w:t>
+      </w:r>
+      <w:r>
+        <w:t xml:space="preserve"> </w:t>
+      </w:r>
+      <w:r>
+        <w:t xml:space="preserve">8 (12). Nature Publishing Group: 2503–16.</w:t>
+      </w:r>
+      <w:r>
+        <w:t xml:space="preserve"> </w:t>
+      </w:r>
+      <w:hyperlink r:id="rId35">
+        <w:r>
+          <w:rPr>
+            <w:rStyle w:val="Hyperlink"/>
+          </w:rPr>
+          <w:t xml:space="preserve">doi:10.1038/ismej.2014.135</w:t>
+        </w:r>
+      </w:hyperlink>
+      <w:r>
+        <w:t xml:space="preserve">.</w:t>
+      </w:r>
+    </w:p>
+    <w:p>
+      <w:pPr>
+        <w:pStyle w:val="Bibliography"/>
+      </w:pPr>
+      <w:r>
+        <w:t xml:space="preserve">Kang, Dongwan D, Jeff Froula, Rob Egan, and Zhong Wang. 2015. “MetaBAT, an efficient tool for accurately reconstructing single genomes from complex microbial communities.”</w:t>
+      </w:r>
+      <w:r>
+        <w:t xml:space="preserve"> </w:t>
+      </w:r>
+      <w:r>
+        <w:rPr>
+          <w:i/>
+        </w:rPr>
+        <w:t xml:space="preserve">PeerJ</w:t>
+      </w:r>
+      <w:r>
+        <w:t xml:space="preserve"> </w:t>
+      </w:r>
+      <w:r>
+        <w:t xml:space="preserve">3: e1165.</w:t>
+      </w:r>
+      <w:r>
+        <w:t xml:space="preserve"> </w:t>
+      </w:r>
+      <w:hyperlink r:id="rId36">
+        <w:r>
+          <w:rPr>
+            <w:rStyle w:val="Hyperlink"/>
+          </w:rPr>
+          <w:t xml:space="preserve">doi:10.7717/peerj.1165</w:t>
+        </w:r>
+      </w:hyperlink>
+      <w:r>
+        <w:t xml:space="preserve">.</w:t>
+      </w:r>
+    </w:p>
+    <w:p>
+      <w:pPr>
+        <w:pStyle w:val="Bibliography"/>
+      </w:pPr>
+      <w:r>
+        <w:t xml:space="preserve">Ludwig, Wolfgang, Oliver Strunk, Ralf Westram, Lothar Richter, Harald Meier, Yadhukumar, Arno Buchner, et al. 2004. “ARB: a software environment for sequence data.”</w:t>
+      </w:r>
+      <w:r>
+        <w:t xml:space="preserve"> </w:t>
+      </w:r>
+      <w:r>
+        <w:rPr>
+          <w:i/>
+        </w:rPr>
+        <w:t xml:space="preserve">Nucleic Acids Research</w:t>
+      </w:r>
+      <w:r>
+        <w:t xml:space="preserve"> </w:t>
+      </w:r>
+      <w:r>
+        <w:t xml:space="preserve">32 (4): 1363–71.</w:t>
+      </w:r>
+      <w:r>
+        <w:t xml:space="preserve"> </w:t>
+      </w:r>
+      <w:hyperlink r:id="rId37">
+        <w:r>
+          <w:rPr>
+            <w:rStyle w:val="Hyperlink"/>
+          </w:rPr>
+          <w:t xml:space="preserve">doi:10.1093/nar/gkh293</w:t>
+        </w:r>
+      </w:hyperlink>
+      <w:r>
+        <w:t xml:space="preserve">.</w:t>
+      </w:r>
+    </w:p>
+    <w:p>
+      <w:pPr>
+        <w:pStyle w:val="Bibliography"/>
+      </w:pPr>
+      <w:r>
+        <w:t xml:space="preserve">Luo, Ruibang, Binghang Liu, Yinlong Xie, Zhenyu Li, Weihua Huang, Jianying Yuan, Guangzhu He, et al. 2012. “SOAPdenovo2: an empirically improved memory-efficient short-read de novo assembler.”</w:t>
+      </w:r>
+      <w:r>
+        <w:t xml:space="preserve"> </w:t>
+      </w:r>
+      <w:r>
+        <w:rPr>
+          <w:i/>
+        </w:rPr>
+        <w:t xml:space="preserve">GigaScience</w:t>
+      </w:r>
+      <w:r>
+        <w:t xml:space="preserve"> </w:t>
+      </w:r>
+      <w:r>
+        <w:t xml:space="preserve">1: 18.</w:t>
+      </w:r>
+      <w:r>
+        <w:t xml:space="preserve"> </w:t>
+      </w:r>
+      <w:hyperlink r:id="rId38">
+        <w:r>
+          <w:rPr>
+            <w:rStyle w:val="Hyperlink"/>
+          </w:rPr>
+          <w:t xml:space="preserve">doi:10.1186/2047-217X-1-18</w:t>
+        </w:r>
+      </w:hyperlink>
+      <w:r>
+        <w:t xml:space="preserve">.</w:t>
+      </w:r>
+    </w:p>
+    <w:p>
+      <w:pPr>
+        <w:pStyle w:val="Bibliography"/>
+      </w:pPr>
+      <w:r>
+        <w:t xml:space="preserve">Magoc, Tanja, and Steven L Salzberg. 2011. “FLASH: fast length adjustment of short reads to improve genome assemblies.”</w:t>
+      </w:r>
+      <w:r>
+        <w:t xml:space="preserve"> </w:t>
+      </w:r>
+      <w:r>
+        <w:rPr>
+          <w:i/>
+        </w:rPr>
+        <w:t xml:space="preserve">Bioinformatics</w:t>
+      </w:r>
+      <w:r>
+        <w:t xml:space="preserve"> </w:t>
+      </w:r>
+      <w:r>
+        <w:t xml:space="preserve">27 (21): 2957–63.</w:t>
+      </w:r>
+      <w:r>
+        <w:t xml:space="preserve"> </w:t>
+      </w:r>
+      <w:hyperlink r:id="rId39">
+        <w:r>
+          <w:rPr>
+            <w:rStyle w:val="Hyperlink"/>
+          </w:rPr>
+          <w:t xml:space="preserve">doi:10.1093/bioinformatics/btr507</w:t>
+        </w:r>
+      </w:hyperlink>
+      <w:r>
+        <w:t xml:space="preserve">.</w:t>
+      </w:r>
+    </w:p>
+    <w:p>
+      <w:pPr>
+        <w:pStyle w:val="Bibliography"/>
+      </w:pPr>
+      <w:r>
+        <w:t xml:space="preserve">Martinez-Garcia, Manuel, Brandon K Swan, Nicole J Poulton, Monica Lluesma Gomez, Dashiell Masland, Michael E Sieracki, and Ramunas Stepanauskas. 2012. “High-throughput single-cell sequencing identifies photoheterotrophs and chemoautotrophs in freshwater bacterioplankton.”</w:t>
+      </w:r>
+      <w:r>
+        <w:t xml:space="preserve"> </w:t>
+      </w:r>
+      <w:r>
+        <w:rPr>
+          <w:i/>
+        </w:rPr>
+        <w:t xml:space="preserve">The ISME Journal</w:t>
+      </w:r>
+      <w:r>
+        <w:t xml:space="preserve"> </w:t>
+      </w:r>
+      <w:r>
+        <w:t xml:space="preserve">6 (1). Nature Publishing Group: 113–23.</w:t>
+      </w:r>
+      <w:r>
+        <w:t xml:space="preserve"> </w:t>
+      </w:r>
+      <w:hyperlink r:id="rId40">
+        <w:r>
+          <w:rPr>
+            <w:rStyle w:val="Hyperlink"/>
+          </w:rPr>
+          <w:t xml:space="preserve">doi:10.1038/ismej.2011.84</w:t>
+        </w:r>
+      </w:hyperlink>
+      <w:r>
+        <w:t xml:space="preserve">.</w:t>
+      </w:r>
+    </w:p>
+    <w:p>
+      <w:pPr>
+        <w:pStyle w:val="Bibliography"/>
+      </w:pPr>
+      <w:r>
+        <w:t xml:space="preserve">Newton, Ryan J, Stuart E Jones, Alexander Eiler, Katherine D McMahon, and Stefan Bertilsson. 2011. “A guide to the natural history of freshwater lake bacteria.”</w:t>
+      </w:r>
+      <w:r>
+        <w:t xml:space="preserve"> </w:t>
+      </w:r>
+      <w:r>
+        <w:rPr>
+          <w:i/>
+        </w:rPr>
+        <w:t xml:space="preserve">Microbiology and Molecular Biology Reviews</w:t>
+      </w:r>
+      <w:r>
+        <w:t xml:space="preserve"> </w:t>
+      </w:r>
+      <w:r>
+        <w:t xml:space="preserve">75 (1): 14–49.</w:t>
+      </w:r>
+      <w:r>
+        <w:t xml:space="preserve"> </w:t>
+      </w:r>
+      <w:hyperlink r:id="rId41">
+        <w:r>
+          <w:rPr>
+            <w:rStyle w:val="Hyperlink"/>
+          </w:rPr>
+          <w:t xml:space="preserve">doi:10.1128/MMBR.00028-10</w:t>
+        </w:r>
+      </w:hyperlink>
+      <w:r>
+        <w:t xml:space="preserve">.</w:t>
+      </w:r>
+    </w:p>
+    <w:p>
+      <w:pPr>
+        <w:pStyle w:val="Bibliography"/>
+      </w:pPr>
+      <w:r>
+        <w:t xml:space="preserve">Sommer, Daniel D, Arthur L Delcher, Steven L Salzberg, and Mihai Pop. 2007. “Minimus: a fast, lightweight genome assembler.”</w:t>
+      </w:r>
+      <w:r>
+        <w:t xml:space="preserve"> </w:t>
+      </w:r>
+      <w:r>
+        <w:rPr>
+          <w:i/>
+        </w:rPr>
+        <w:t xml:space="preserve">BMC Bioinformatics</w:t>
+      </w:r>
+      <w:r>
+        <w:t xml:space="preserve"> </w:t>
+      </w:r>
+      <w:r>
+        <w:t xml:space="preserve">8: 64.</w:t>
+      </w:r>
+      <w:r>
+        <w:t xml:space="preserve"> </w:t>
+      </w:r>
+      <w:hyperlink r:id="rId42">
+        <w:r>
+          <w:rPr>
+            <w:rStyle w:val="Hyperlink"/>
+          </w:rPr>
+          <w:t xml:space="preserve">doi:10.1186/1471-2105-8-64</w:t>
+        </w:r>
+      </w:hyperlink>
+      <w:r>
+        <w:t xml:space="preserve">.</w:t>
+      </w:r>
+    </w:p>
+    <w:p>
+      <w:pPr>
+        <w:pStyle w:val="Bibliography"/>
+      </w:pPr>
+      <w:r>
+        <w:t xml:space="preserve">Zerbino, Daniel R, and Ewan Birney. 2008. “Velvet: Algorithms for de novo short read assembly using de Bruijn graphs.”</w:t>
+      </w:r>
+      <w:r>
+        <w:t xml:space="preserve"> </w:t>
+      </w:r>
+      <w:r>
+        <w:rPr>
+          <w:i/>
+        </w:rPr>
+        <w:t xml:space="preserve">Genome Research</w:t>
+      </w:r>
+      <w:r>
+        <w:t xml:space="preserve"> </w:t>
+      </w:r>
+      <w:r>
+        <w:t xml:space="preserve">18 (5): 821–29.</w:t>
+      </w:r>
+      <w:r>
+        <w:t xml:space="preserve"> </w:t>
+      </w:r>
+      <w:hyperlink r:id="rId43">
+        <w:r>
+          <w:rPr>
+            <w:rStyle w:val="Hyperlink"/>
+          </w:rPr>
+          <w:t xml:space="preserve">doi:10.1101/gr.074492.107</w:t>
+        </w:r>
+      </w:hyperlink>
+      <w:r>
+        <w:t xml:space="preserve">.</w:t>
       </w:r>
     </w:p>
     <w:sectPr>
@@ -1101,9 +1742,285 @@
 </file>
 
 <file path=word/numbering.xml><?xml version="1.0" encoding="utf-8"?>
-<w:numbering xmlns:w="http://schemas.openxmlformats.org/wordprocessingml/2006/main">
+<w:numbering xmlns:wpc="http://schemas.microsoft.com/office/word/2010/wordprocessingCanvas" xmlns:mo="http://schemas.microsoft.com/office/mac/office/2008/main" xmlns:mc="http://schemas.openxmlformats.org/markup-compatibility/2006" xmlns:mv="urn:schemas-microsoft-com:mac:vml" xmlns:o="urn:schemas-microsoft-com:office:office" xmlns:r="http://schemas.openxmlformats.org/officeDocument/2006/relationships" xmlns:m="http://schemas.openxmlformats.org/officeDocument/2006/math" xmlns:v="urn:schemas-microsoft-com:vml" xmlns:wp14="http://schemas.microsoft.com/office/word/2010/wordprocessingDrawing" xmlns:wp="http://schemas.openxmlformats.org/drawingml/2006/wordprocessingDrawing" xmlns:w10="urn:schemas-microsoft-com:office:word" xmlns:w="http://schemas.openxmlformats.org/wordprocessingml/2006/main" xmlns:w14="http://schemas.microsoft.com/office/word/2010/wordml" xmlns:wpg="http://schemas.microsoft.com/office/word/2010/wordprocessingGroup" xmlns:wpi="http://schemas.microsoft.com/office/word/2010/wordprocessingInk" xmlns:wne="http://schemas.microsoft.com/office/word/2006/wordml" xmlns:wps="http://schemas.microsoft.com/office/word/2010/wordprocessingShape" mc:Ignorable="w14 wp14">
   <w:abstractNum w:abstractNumId="0">
-    <w:nsid w:val="e17f69ba"/>
+    <w:nsid w:val="E17F69BA"/>
+    <w:multiLevelType w:val="multilevel"/>
+    <w:tmpl w:val="21B44DDA"/>
+    <w:lvl w:ilvl="0">
+      <w:numFmt w:val="bullet"/>
+      <w:lvlText w:val=" "/>
+      <w:lvlJc w:val="left"/>
+      <w:pPr>
+        <w:tabs>
+          <w:tab w:val="num" w:pos="0"/>
+        </w:tabs>
+        <w:ind w:left="480" w:hanging="480"/>
+      </w:pPr>
+    </w:lvl>
+    <w:lvl w:ilvl="1">
+      <w:numFmt w:val="bullet"/>
+      <w:lvlText w:val=" "/>
+      <w:lvlJc w:val="left"/>
+      <w:pPr>
+        <w:tabs>
+          <w:tab w:val="num" w:pos="720"/>
+        </w:tabs>
+        <w:ind w:left="1200" w:hanging="480"/>
+      </w:pPr>
+    </w:lvl>
+    <w:lvl w:ilvl="2">
+      <w:numFmt w:val="bullet"/>
+      <w:lvlText w:val=" "/>
+      <w:lvlJc w:val="left"/>
+      <w:pPr>
+        <w:tabs>
+          <w:tab w:val="num" w:pos="1440"/>
+        </w:tabs>
+        <w:ind w:left="1920" w:hanging="480"/>
+      </w:pPr>
+    </w:lvl>
+    <w:lvl w:ilvl="3">
+      <w:numFmt w:val="bullet"/>
+      <w:lvlText w:val=" "/>
+      <w:lvlJc w:val="left"/>
+      <w:pPr>
+        <w:tabs>
+          <w:tab w:val="num" w:pos="2160"/>
+        </w:tabs>
+        <w:ind w:left="2640" w:hanging="480"/>
+      </w:pPr>
+    </w:lvl>
+    <w:lvl w:ilvl="4">
+      <w:numFmt w:val="bullet"/>
+      <w:lvlText w:val=" "/>
+      <w:lvlJc w:val="left"/>
+      <w:pPr>
+        <w:tabs>
+          <w:tab w:val="num" w:pos="2880"/>
+        </w:tabs>
+        <w:ind w:left="3360" w:hanging="480"/>
+      </w:pPr>
+    </w:lvl>
+    <w:lvl w:ilvl="5">
+      <w:numFmt w:val="bullet"/>
+      <w:lvlText w:val=" "/>
+      <w:lvlJc w:val="left"/>
+      <w:pPr>
+        <w:tabs>
+          <w:tab w:val="num" w:pos="3600"/>
+        </w:tabs>
+        <w:ind w:left="4080" w:hanging="480"/>
+      </w:pPr>
+    </w:lvl>
+    <w:lvl w:ilvl="6">
+      <w:numFmt w:val="bullet"/>
+      <w:lvlText w:val=" "/>
+      <w:lvlJc w:val="left"/>
+      <w:pPr>
+        <w:tabs>
+          <w:tab w:val="num" w:pos="4320"/>
+        </w:tabs>
+        <w:ind w:left="4800" w:hanging="480"/>
+      </w:pPr>
+    </w:lvl>
+    <w:lvl w:ilvl="7">
+      <w:numFmt w:val="decimal"/>
+      <w:lvlText w:val=""/>
+      <w:lvlJc w:val="left"/>
+    </w:lvl>
+    <w:lvl w:ilvl="8">
+      <w:numFmt w:val="decimal"/>
+      <w:lvlText w:val=""/>
+      <w:lvlJc w:val="left"/>
+    </w:lvl>
+  </w:abstractNum>
+  <w:abstractNum w:abstractNumId="1">
+    <w:nsid w:val="4076F7CE"/>
+    <w:multiLevelType w:val="multilevel"/>
+    <w:tmpl w:val="CA0E12F4"/>
+    <w:lvl w:ilvl="0">
+      <w:numFmt w:val="bullet"/>
+      <w:lvlText w:val=" "/>
+      <w:lvlJc w:val="left"/>
+      <w:pPr>
+        <w:tabs>
+          <w:tab w:val="num" w:pos="0"/>
+        </w:tabs>
+        <w:ind w:left="480" w:hanging="480"/>
+      </w:pPr>
+    </w:lvl>
+    <w:lvl w:ilvl="1">
+      <w:numFmt w:val="bullet"/>
+      <w:lvlText w:val=" "/>
+      <w:lvlJc w:val="left"/>
+      <w:pPr>
+        <w:tabs>
+          <w:tab w:val="num" w:pos="720"/>
+        </w:tabs>
+        <w:ind w:left="1200" w:hanging="480"/>
+      </w:pPr>
+    </w:lvl>
+    <w:lvl w:ilvl="2">
+      <w:numFmt w:val="bullet"/>
+      <w:lvlText w:val=" "/>
+      <w:lvlJc w:val="left"/>
+      <w:pPr>
+        <w:tabs>
+          <w:tab w:val="num" w:pos="1440"/>
+        </w:tabs>
+        <w:ind w:left="1920" w:hanging="480"/>
+      </w:pPr>
+    </w:lvl>
+    <w:lvl w:ilvl="3">
+      <w:numFmt w:val="bullet"/>
+      <w:lvlText w:val=" "/>
+      <w:lvlJc w:val="left"/>
+      <w:pPr>
+        <w:tabs>
+          <w:tab w:val="num" w:pos="2160"/>
+        </w:tabs>
+        <w:ind w:left="2640" w:hanging="480"/>
+      </w:pPr>
+    </w:lvl>
+    <w:lvl w:ilvl="4">
+      <w:numFmt w:val="bullet"/>
+      <w:lvlText w:val=" "/>
+      <w:lvlJc w:val="left"/>
+      <w:pPr>
+        <w:tabs>
+          <w:tab w:val="num" w:pos="2880"/>
+        </w:tabs>
+        <w:ind w:left="3360" w:hanging="480"/>
+      </w:pPr>
+    </w:lvl>
+    <w:lvl w:ilvl="5">
+      <w:numFmt w:val="bullet"/>
+      <w:lvlText w:val=" "/>
+      <w:lvlJc w:val="left"/>
+      <w:pPr>
+        <w:tabs>
+          <w:tab w:val="num" w:pos="3600"/>
+        </w:tabs>
+        <w:ind w:left="4080" w:hanging="480"/>
+      </w:pPr>
+    </w:lvl>
+    <w:lvl w:ilvl="6">
+      <w:numFmt w:val="bullet"/>
+      <w:lvlText w:val=" "/>
+      <w:lvlJc w:val="left"/>
+      <w:pPr>
+        <w:tabs>
+          <w:tab w:val="num" w:pos="4320"/>
+        </w:tabs>
+        <w:ind w:left="4800" w:hanging="480"/>
+      </w:pPr>
+    </w:lvl>
+    <w:lvl w:ilvl="7">
+      <w:numFmt w:val="decimal"/>
+      <w:lvlText w:val=""/>
+      <w:lvlJc w:val="left"/>
+    </w:lvl>
+    <w:lvl w:ilvl="8">
+      <w:numFmt w:val="decimal"/>
+      <w:lvlText w:val=""/>
+      <w:lvlJc w:val="left"/>
+    </w:lvl>
+  </w:abstractNum>
+  <w:abstractNum w:abstractNumId="2">
+    <w:nsid w:val="7E928774"/>
+    <w:multiLevelType w:val="multilevel"/>
+    <w:tmpl w:val="048A77E2"/>
+    <w:lvl w:ilvl="0">
+      <w:numFmt w:val="bullet"/>
+      <w:lvlText w:val=" "/>
+      <w:lvlJc w:val="left"/>
+      <w:pPr>
+        <w:tabs>
+          <w:tab w:val="num" w:pos="0"/>
+        </w:tabs>
+        <w:ind w:left="480" w:hanging="480"/>
+      </w:pPr>
+    </w:lvl>
+    <w:lvl w:ilvl="1">
+      <w:numFmt w:val="bullet"/>
+      <w:lvlText w:val=" "/>
+      <w:lvlJc w:val="left"/>
+      <w:pPr>
+        <w:tabs>
+          <w:tab w:val="num" w:pos="720"/>
+        </w:tabs>
+        <w:ind w:left="1200" w:hanging="480"/>
+      </w:pPr>
+    </w:lvl>
+    <w:lvl w:ilvl="2">
+      <w:numFmt w:val="bullet"/>
+      <w:lvlText w:val=" "/>
+      <w:lvlJc w:val="left"/>
+      <w:pPr>
+        <w:tabs>
+          <w:tab w:val="num" w:pos="1440"/>
+        </w:tabs>
+        <w:ind w:left="1920" w:hanging="480"/>
+      </w:pPr>
+    </w:lvl>
+    <w:lvl w:ilvl="3">
+      <w:numFmt w:val="bullet"/>
+      <w:lvlText w:val=" "/>
+      <w:lvlJc w:val="left"/>
+      <w:pPr>
+        <w:tabs>
+          <w:tab w:val="num" w:pos="2160"/>
+        </w:tabs>
+        <w:ind w:left="2640" w:hanging="480"/>
+      </w:pPr>
+    </w:lvl>
+    <w:lvl w:ilvl="4">
+      <w:numFmt w:val="bullet"/>
+      <w:lvlText w:val=" "/>
+      <w:lvlJc w:val="left"/>
+      <w:pPr>
+        <w:tabs>
+          <w:tab w:val="num" w:pos="2880"/>
+        </w:tabs>
+        <w:ind w:left="3360" w:hanging="480"/>
+      </w:pPr>
+    </w:lvl>
+    <w:lvl w:ilvl="5">
+      <w:numFmt w:val="bullet"/>
+      <w:lvlText w:val=" "/>
+      <w:lvlJc w:val="left"/>
+      <w:pPr>
+        <w:tabs>
+          <w:tab w:val="num" w:pos="3600"/>
+        </w:tabs>
+        <w:ind w:left="4080" w:hanging="480"/>
+      </w:pPr>
+    </w:lvl>
+    <w:lvl w:ilvl="6">
+      <w:numFmt w:val="bullet"/>
+      <w:lvlText w:val=" "/>
+      <w:lvlJc w:val="left"/>
+      <w:pPr>
+        <w:tabs>
+          <w:tab w:val="num" w:pos="4320"/>
+        </w:tabs>
+        <w:ind w:left="4800" w:hanging="480"/>
+      </w:pPr>
+    </w:lvl>
+    <w:lvl w:ilvl="7">
+      <w:numFmt w:val="decimal"/>
+      <w:lvlText w:val=""/>
+      <w:lvlJc w:val="left"/>
+    </w:lvl>
+    <w:lvl w:ilvl="8">
+      <w:numFmt w:val="decimal"/>
+      <w:lvlText w:val=""/>
+      <w:lvlJc w:val="left"/>
+    </w:lvl>
+  </w:abstractNum>
+  <w:abstractNum w:abstractNumId="990">
+    <w:nsid w:val="b217bbd4"/>
     <w:multiLevelType w:val="multilevel"/>
     <w:lvl w:ilvl="0">
       <w:numFmt w:val="bullet"/>
@@ -1183,89 +2100,14 @@
       </w:pPr>
     </w:lvl>
   </w:abstractNum>
-  <w:abstractNum w:abstractNumId="990">
-    <w:nsid w:val="ded7b939"/>
-    <w:multiLevelType w:val="multilevel"/>
-    <w:lvl w:ilvl="0">
-      <w:numFmt w:val="bullet"/>
-      <w:lvlText w:val=" "/>
-      <w:lvlJc w:val="left"/>
-      <w:pPr>
-        <w:tabs>
-          <w:tab w:val="num" w:pos="0"/>
-        </w:tabs>
-        <w:ind w:left="480" w:hanging="480"/>
-      </w:pPr>
-    </w:lvl>
-    <w:lvl w:ilvl="1">
-      <w:numFmt w:val="bullet"/>
-      <w:lvlText w:val=" "/>
-      <w:lvlJc w:val="left"/>
-      <w:pPr>
-        <w:tabs>
-          <w:tab w:val="num" w:pos="720"/>
-        </w:tabs>
-        <w:ind w:left="1200" w:hanging="480"/>
-      </w:pPr>
-    </w:lvl>
-    <w:lvl w:ilvl="2">
-      <w:numFmt w:val="bullet"/>
-      <w:lvlText w:val=" "/>
-      <w:lvlJc w:val="left"/>
-      <w:pPr>
-        <w:tabs>
-          <w:tab w:val="num" w:pos="1440"/>
-        </w:tabs>
-        <w:ind w:left="1920" w:hanging="480"/>
-      </w:pPr>
-    </w:lvl>
-    <w:lvl w:ilvl="3">
-      <w:numFmt w:val="bullet"/>
-      <w:lvlText w:val=" "/>
-      <w:lvlJc w:val="left"/>
-      <w:pPr>
-        <w:tabs>
-          <w:tab w:val="num" w:pos="2160"/>
-        </w:tabs>
-        <w:ind w:left="2640" w:hanging="480"/>
-      </w:pPr>
-    </w:lvl>
-    <w:lvl w:ilvl="4">
-      <w:numFmt w:val="bullet"/>
-      <w:lvlText w:val=" "/>
-      <w:lvlJc w:val="left"/>
-      <w:pPr>
-        <w:tabs>
-          <w:tab w:val="num" w:pos="2880"/>
-        </w:tabs>
-        <w:ind w:left="3360" w:hanging="480"/>
-      </w:pPr>
-    </w:lvl>
-    <w:lvl w:ilvl="5">
-      <w:numFmt w:val="bullet"/>
-      <w:lvlText w:val=" "/>
-      <w:lvlJc w:val="left"/>
-      <w:pPr>
-        <w:tabs>
-          <w:tab w:val="num" w:pos="3600"/>
-        </w:tabs>
-        <w:ind w:left="4080" w:hanging="480"/>
-      </w:pPr>
-    </w:lvl>
-    <w:lvl w:ilvl="6">
-      <w:numFmt w:val="bullet"/>
-      <w:lvlText w:val=" "/>
-      <w:lvlJc w:val="left"/>
-      <w:pPr>
-        <w:tabs>
-          <w:tab w:val="num" w:pos="4320"/>
-        </w:tabs>
-        <w:ind w:left="4800" w:hanging="480"/>
-      </w:pPr>
-    </w:lvl>
-  </w:abstractNum>
   <w:num w:numId="1">
     <w:abstractNumId w:val="0"/>
+  </w:num>
+  <w:num w:numId="2">
+    <w:abstractNumId w:val="2"/>
+  </w:num>
+  <w:num w:numId="3">
+    <w:abstractNumId w:val="1"/>
   </w:num>
   <w:num w:numId="1000">
     <w:abstractNumId w:val="990"/>
@@ -1426,9 +2268,10 @@
   <w:style w:type="paragraph" w:default="1" w:styleId="Normal">
     <w:name w:val="Normal"/>
     <w:qFormat/>
-    <w:rsid w:val="00DD1396"/>
+    <w:rsid w:val="00A97DE2"/>
     <w:pPr>
       <w:spacing w:line="480" w:lineRule="auto"/>
+      <w:ind w:firstLine="720"/>
       <w:jc w:val="both"/>
     </w:pPr>
     <w:rPr>
@@ -1444,10 +2287,12 @@
     <w:link w:val="Heading1Char"/>
     <w:uiPriority w:val="9"/>
     <w:qFormat/>
-    <w:rsid w:val="005773B2"/>
+    <w:rsid w:val="00A97DE2"/>
     <w:pPr>
       <w:keepNext/>
       <w:keepLines/>
+      <w:spacing w:before="240"/>
+      <w:ind w:firstLine="0"/>
       <w:jc w:val="left"/>
       <w:outlineLvl w:val="0"/>
     </w:pPr>
@@ -1466,16 +2311,18 @@
     <w:uiPriority w:val="9"/>
     <w:unhideWhenUsed/>
     <w:qFormat/>
-    <w:rsid w:val="00DD1396"/>
+    <w:rsid w:val="00A97DE2"/>
     <w:pPr>
       <w:keepNext/>
       <w:keepLines/>
+      <w:spacing w:before="240"/>
+      <w:ind w:firstLine="0"/>
       <w:outlineLvl w:val="1"/>
     </w:pPr>
     <w:rPr>
       <w:rFonts w:eastAsia="ＭＳ ゴシック"/>
-      <w:b/>
       <w:bCs/>
+      <w:i/>
       <w:szCs w:val="28"/>
     </w:rPr>
   </w:style>
@@ -1670,7 +2517,7 @@
     <w:name w:val="Heading 1 Char"/>
     <w:link w:val="Heading1"/>
     <w:uiPriority w:val="9"/>
-    <w:rsid w:val="005773B2"/>
+    <w:rsid w:val="00A97DE2"/>
     <w:rPr>
       <w:rFonts w:ascii="Arial" w:eastAsia="ＭＳ ゴシック" w:hAnsi="Arial"/>
       <w:b/>
@@ -1683,11 +2530,11 @@
     <w:name w:val="Heading 2 Char"/>
     <w:link w:val="Heading2"/>
     <w:uiPriority w:val="9"/>
-    <w:rsid w:val="00DD1396"/>
+    <w:rsid w:val="00A97DE2"/>
     <w:rPr>
       <w:rFonts w:ascii="Arial" w:eastAsia="ＭＳ ゴシック" w:hAnsi="Arial"/>
-      <w:b/>
       <w:bCs/>
+      <w:i/>
       <w:sz w:val="24"/>
       <w:szCs w:val="28"/>
     </w:rPr>
@@ -1806,8 +2653,9 @@
     <w:link w:val="TitleChar"/>
     <w:uiPriority w:val="10"/>
     <w:qFormat/>
-    <w:rsid w:val="005773B2"/>
+    <w:rsid w:val="00A97DE2"/>
     <w:pPr>
+      <w:ind w:firstLine="0"/>
       <w:contextualSpacing/>
       <w:jc w:val="left"/>
     </w:pPr>
@@ -1823,7 +2671,7 @@
     <w:name w:val="Title Char"/>
     <w:link w:val="Title"/>
     <w:uiPriority w:val="10"/>
-    <w:rsid w:val="005773B2"/>
+    <w:rsid w:val="00A97DE2"/>
     <w:rPr>
       <w:rFonts w:ascii="Arial" w:eastAsia="ＭＳ ゴシック" w:hAnsi="Arial"/>
       <w:b/>
@@ -1840,17 +2688,17 @@
     <w:link w:val="SubtitleChar"/>
     <w:uiPriority w:val="11"/>
     <w:qFormat/>
-    <w:rsid w:val="002A04ED"/>
+    <w:rsid w:val="00A97DE2"/>
     <w:pPr>
       <w:numPr>
         <w:ilvl w:val="1"/>
       </w:numPr>
+      <w:spacing w:before="240"/>
+      <w:ind w:firstLine="720"/>
+      <w:jc w:val="left"/>
     </w:pPr>
     <w:rPr>
-      <w:rFonts w:ascii="Calibri" w:eastAsia="ＭＳ ゴシック" w:hAnsi="Calibri"/>
-      <w:i/>
-      <w:iCs/>
-      <w:color w:val="4F81BD"/>
+      <w:rFonts w:eastAsia="ＭＳ ゴシック"/>
       <w:spacing w:val="15"/>
     </w:rPr>
   </w:style>
@@ -1858,12 +2706,9 @@
     <w:name w:val="Subtitle Char"/>
     <w:link w:val="Subtitle"/>
     <w:uiPriority w:val="11"/>
-    <w:rsid w:val="002A04ED"/>
-    <w:rPr>
-      <w:rFonts w:ascii="Calibri" w:eastAsia="ＭＳ ゴシック" w:hAnsi="Calibri" w:cs="Times New Roman"/>
-      <w:i/>
-      <w:iCs/>
-      <w:color w:val="4F81BD"/>
+    <w:rsid w:val="00A97DE2"/>
+    <w:rPr>
+      <w:rFonts w:ascii="Arial" w:eastAsia="ＭＳ ゴシック" w:hAnsi="Arial"/>
       <w:spacing w:val="15"/>
       <w:sz w:val="24"/>
       <w:szCs w:val="24"/>
@@ -2145,26 +2990,28 @@
   </w:style>
   <w:style w:type="paragraph" w:customStyle="1" w:styleId="Author">
     <w:name w:val="Author"/>
-    <w:basedOn w:val="Title"/>
+    <w:basedOn w:val="Normal"/>
     <w:link w:val="AuthorChar"/>
     <w:qFormat/>
-    <w:rsid w:val="00DD1396"/>
-    <w:rPr>
-      <w:b w:val="0"/>
-    </w:rPr>
+    <w:rsid w:val="00A97DE2"/>
+    <w:pPr>
+      <w:spacing w:before="240"/>
+      <w:ind w:firstLine="0"/>
+      <w:jc w:val="left"/>
+    </w:pPr>
   </w:style>
   <w:style w:type="character" w:customStyle="1" w:styleId="AuthorChar">
     <w:name w:val="Author Char"/>
     <w:basedOn w:val="TitleChar"/>
     <w:link w:val="Author"/>
-    <w:rsid w:val="00DD1396"/>
+    <w:rsid w:val="00A97DE2"/>
     <w:rPr>
       <w:rFonts w:ascii="Arial" w:eastAsia="ＭＳ ゴシック" w:hAnsi="Arial"/>
       <w:b w:val="0"/>
       <w:spacing w:val="5"/>
       <w:kern w:val="28"/>
-      <w:sz w:val="28"/>
-      <w:szCs w:val="36"/>
+      <w:sz w:val="24"/>
+      <w:szCs w:val="24"/>
     </w:rPr>
   </w:style>
   <w:style w:type="paragraph" w:styleId="Date">
@@ -2174,8 +3021,10 @@
     <w:link w:val="DateChar"/>
     <w:uiPriority w:val="99"/>
     <w:unhideWhenUsed/>
-    <w:rsid w:val="00EF4CE4"/>
+    <w:rsid w:val="00A97DE2"/>
     <w:pPr>
+      <w:spacing w:before="240"/>
+      <w:ind w:firstLine="0"/>
       <w:jc w:val="left"/>
     </w:pPr>
   </w:style>
@@ -2184,7 +3033,7 @@
     <w:basedOn w:val="DefaultParagraphFont"/>
     <w:link w:val="Date"/>
     <w:uiPriority w:val="99"/>
-    <w:rsid w:val="00EF4CE4"/>
+    <w:rsid w:val="00A97DE2"/>
     <w:rPr>
       <w:rFonts w:ascii="Arial" w:hAnsi="Arial"/>
       <w:sz w:val="24"/>
@@ -2210,235 +3059,217 @@
     <w:unhideWhenUsed/>
     <w:rsid w:val="00885913"/>
   </w:style>
+  <w:style w:type="paragraph" w:styleId="BodyText">
+    <w:name w:val="Body Text"/>
+    <w:basedOn w:val="Normal"/>
+    <w:link w:val="BodyTextChar"/>
+    <w:uiPriority w:val="99"/>
+    <w:unhideWhenUsed/>
+    <w:rsid w:val="006D7026"/>
+  </w:style>
+  <w:style w:type="character" w:customStyle="1" w:styleId="BodyTextChar">
+    <w:name w:val="Body Text Char"/>
+    <w:basedOn w:val="DefaultParagraphFont"/>
+    <w:link w:val="BodyText"/>
+    <w:uiPriority w:val="99"/>
+    <w:rsid w:val="006D7026"/>
+    <w:rPr>
+      <w:rFonts w:ascii="Arial" w:hAnsi="Arial"/>
+      <w:sz w:val="24"/>
+      <w:szCs w:val="24"/>
+    </w:rPr>
+  </w:style>
   <w:style w:type="paragraph" w:customStyle="1" w:styleId="SourceCode">
     <w:name w:val="Source Code"/>
     <w:basedOn w:val="Normal"/>
-    <w:link w:val="VerbatimChar"/>
     <w:pPr>
-      <w:wordWrap w:val="off"/>
-      <w:noProof/>
+      <w:wordWrap w:val="0"/>
     </w:pPr>
   </w:style>
   <w:style w:type="character" w:customStyle="1" w:styleId="KeywordTok">
     <w:name w:val="KeywordTok"/>
-    <w:basedOn w:val="VerbatimChar"/>
-    <w:rPr>
+    <w:rPr>
+      <w:b/>
       <w:color w:val="007020"/>
-      <w:b/>
     </w:rPr>
   </w:style>
   <w:style w:type="character" w:customStyle="1" w:styleId="DataTypeTok">
     <w:name w:val="DataTypeTok"/>
-    <w:basedOn w:val="VerbatimChar"/>
     <w:rPr>
       <w:color w:val="902000"/>
     </w:rPr>
   </w:style>
   <w:style w:type="character" w:customStyle="1" w:styleId="DecValTok">
     <w:name w:val="DecValTok"/>
-    <w:basedOn w:val="VerbatimChar"/>
-    <w:rPr>
-      <w:color w:val="40a070"/>
+    <w:rPr>
+      <w:color w:val="40A070"/>
     </w:rPr>
   </w:style>
   <w:style w:type="character" w:customStyle="1" w:styleId="BaseNTok">
     <w:name w:val="BaseNTok"/>
-    <w:basedOn w:val="VerbatimChar"/>
-    <w:rPr>
-      <w:color w:val="40a070"/>
+    <w:rPr>
+      <w:color w:val="40A070"/>
     </w:rPr>
   </w:style>
   <w:style w:type="character" w:customStyle="1" w:styleId="FloatTok">
     <w:name w:val="FloatTok"/>
-    <w:basedOn w:val="VerbatimChar"/>
-    <w:rPr>
-      <w:color w:val="40a070"/>
+    <w:rPr>
+      <w:color w:val="40A070"/>
     </w:rPr>
   </w:style>
   <w:style w:type="character" w:customStyle="1" w:styleId="ConstantTok">
     <w:name w:val="ConstantTok"/>
-    <w:basedOn w:val="VerbatimChar"/>
     <w:rPr>
       <w:color w:val="880000"/>
     </w:rPr>
   </w:style>
   <w:style w:type="character" w:customStyle="1" w:styleId="CharTok">
     <w:name w:val="CharTok"/>
-    <w:basedOn w:val="VerbatimChar"/>
-    <w:rPr>
-      <w:color w:val="4070a0"/>
+    <w:rPr>
+      <w:color w:val="4070A0"/>
     </w:rPr>
   </w:style>
   <w:style w:type="character" w:customStyle="1" w:styleId="SpecialCharTok">
     <w:name w:val="SpecialCharTok"/>
-    <w:basedOn w:val="VerbatimChar"/>
-    <w:rPr>
-      <w:color w:val="4070a0"/>
+    <w:rPr>
+      <w:color w:val="4070A0"/>
     </w:rPr>
   </w:style>
   <w:style w:type="character" w:customStyle="1" w:styleId="StringTok">
     <w:name w:val="StringTok"/>
-    <w:basedOn w:val="VerbatimChar"/>
-    <w:rPr>
-      <w:color w:val="4070a0"/>
+    <w:rPr>
+      <w:color w:val="4070A0"/>
     </w:rPr>
   </w:style>
   <w:style w:type="character" w:customStyle="1" w:styleId="VerbatimStringTok">
     <w:name w:val="VerbatimStringTok"/>
-    <w:basedOn w:val="VerbatimChar"/>
-    <w:rPr>
-      <w:color w:val="4070a0"/>
+    <w:rPr>
+      <w:color w:val="4070A0"/>
     </w:rPr>
   </w:style>
   <w:style w:type="character" w:customStyle="1" w:styleId="SpecialStringTok">
     <w:name w:val="SpecialStringTok"/>
-    <w:basedOn w:val="VerbatimChar"/>
-    <w:rPr>
-      <w:color w:val="bb6688"/>
+    <w:rPr>
+      <w:color w:val="BB6688"/>
     </w:rPr>
   </w:style>
   <w:style w:type="character" w:customStyle="1" w:styleId="ImportTok">
     <w:name w:val="ImportTok"/>
-    <w:basedOn w:val="VerbatimChar"/>
-    <w:rPr/>
   </w:style>
   <w:style w:type="character" w:customStyle="1" w:styleId="CommentTok">
     <w:name w:val="CommentTok"/>
-    <w:basedOn w:val="VerbatimChar"/>
-    <w:rPr>
-      <w:color w:val="60a0b0"/>
+    <w:rPr>
       <w:i/>
+      <w:color w:val="60A0B0"/>
     </w:rPr>
   </w:style>
   <w:style w:type="character" w:customStyle="1" w:styleId="DocumentationTok">
     <w:name w:val="DocumentationTok"/>
-    <w:basedOn w:val="VerbatimChar"/>
-    <w:rPr>
-      <w:color w:val="ba2121"/>
+    <w:rPr>
       <w:i/>
+      <w:color w:val="BA2121"/>
     </w:rPr>
   </w:style>
   <w:style w:type="character" w:customStyle="1" w:styleId="AnnotationTok">
     <w:name w:val="AnnotationTok"/>
-    <w:basedOn w:val="VerbatimChar"/>
-    <w:rPr>
-      <w:color w:val="60a0b0"/>
+    <w:rPr>
       <w:b/>
       <w:i/>
+      <w:color w:val="60A0B0"/>
     </w:rPr>
   </w:style>
   <w:style w:type="character" w:customStyle="1" w:styleId="CommentVarTok">
     <w:name w:val="CommentVarTok"/>
-    <w:basedOn w:val="VerbatimChar"/>
-    <w:rPr>
-      <w:color w:val="60a0b0"/>
+    <w:rPr>
       <w:b/>
       <w:i/>
+      <w:color w:val="60A0B0"/>
     </w:rPr>
   </w:style>
   <w:style w:type="character" w:customStyle="1" w:styleId="OtherTok">
     <w:name w:val="OtherTok"/>
-    <w:basedOn w:val="VerbatimChar"/>
     <w:rPr>
       <w:color w:val="007020"/>
     </w:rPr>
   </w:style>
   <w:style w:type="character" w:customStyle="1" w:styleId="FunctionTok">
     <w:name w:val="FunctionTok"/>
-    <w:basedOn w:val="VerbatimChar"/>
-    <w:rPr>
-      <w:color w:val="06287e"/>
+    <w:rPr>
+      <w:color w:val="06287E"/>
     </w:rPr>
   </w:style>
   <w:style w:type="character" w:customStyle="1" w:styleId="VariableTok">
     <w:name w:val="VariableTok"/>
-    <w:basedOn w:val="VerbatimChar"/>
-    <w:rPr>
-      <w:color w:val="19177c"/>
+    <w:rPr>
+      <w:color w:val="19177C"/>
     </w:rPr>
   </w:style>
   <w:style w:type="character" w:customStyle="1" w:styleId="ControlFlowTok">
     <w:name w:val="ControlFlowTok"/>
-    <w:basedOn w:val="VerbatimChar"/>
-    <w:rPr>
+    <w:rPr>
+      <w:b/>
       <w:color w:val="007020"/>
-      <w:b/>
     </w:rPr>
   </w:style>
   <w:style w:type="character" w:customStyle="1" w:styleId="OperatorTok">
     <w:name w:val="OperatorTok"/>
-    <w:basedOn w:val="VerbatimChar"/>
     <w:rPr>
       <w:color w:val="666666"/>
     </w:rPr>
   </w:style>
   <w:style w:type="character" w:customStyle="1" w:styleId="BuiltInTok">
     <w:name w:val="BuiltInTok"/>
-    <w:basedOn w:val="VerbatimChar"/>
-    <w:rPr/>
   </w:style>
   <w:style w:type="character" w:customStyle="1" w:styleId="ExtensionTok">
     <w:name w:val="ExtensionTok"/>
-    <w:basedOn w:val="VerbatimChar"/>
-    <w:rPr/>
   </w:style>
   <w:style w:type="character" w:customStyle="1" w:styleId="PreprocessorTok">
     <w:name w:val="PreprocessorTok"/>
-    <w:basedOn w:val="VerbatimChar"/>
-    <w:rPr>
-      <w:color w:val="bc7a00"/>
+    <w:rPr>
+      <w:color w:val="BC7A00"/>
     </w:rPr>
   </w:style>
   <w:style w:type="character" w:customStyle="1" w:styleId="AttributeTok">
     <w:name w:val="AttributeTok"/>
-    <w:basedOn w:val="VerbatimChar"/>
-    <w:rPr>
-      <w:color w:val="7d9029"/>
+    <w:rPr>
+      <w:color w:val="7D9029"/>
     </w:rPr>
   </w:style>
   <w:style w:type="character" w:customStyle="1" w:styleId="RegionMarkerTok">
     <w:name w:val="RegionMarkerTok"/>
-    <w:basedOn w:val="VerbatimChar"/>
-    <w:rPr/>
   </w:style>
   <w:style w:type="character" w:customStyle="1" w:styleId="InformationTok">
     <w:name w:val="InformationTok"/>
-    <w:basedOn w:val="VerbatimChar"/>
-    <w:rPr>
-      <w:color w:val="60a0b0"/>
+    <w:rPr>
       <w:b/>
       <w:i/>
+      <w:color w:val="60A0B0"/>
     </w:rPr>
   </w:style>
   <w:style w:type="character" w:customStyle="1" w:styleId="WarningTok">
     <w:name w:val="WarningTok"/>
-    <w:basedOn w:val="VerbatimChar"/>
-    <w:rPr>
-      <w:color w:val="60a0b0"/>
+    <w:rPr>
       <w:b/>
       <w:i/>
+      <w:color w:val="60A0B0"/>
     </w:rPr>
   </w:style>
   <w:style w:type="character" w:customStyle="1" w:styleId="AlertTok">
     <w:name w:val="AlertTok"/>
-    <w:basedOn w:val="VerbatimChar"/>
-    <w:rPr>
-      <w:color w:val="ff0000"/>
+    <w:rPr>
       <w:b/>
+      <w:color w:val="FF0000"/>
     </w:rPr>
   </w:style>
   <w:style w:type="character" w:customStyle="1" w:styleId="ErrorTok">
     <w:name w:val="ErrorTok"/>
-    <w:basedOn w:val="VerbatimChar"/>
-    <w:rPr>
-      <w:color w:val="ff0000"/>
+    <w:rPr>
       <w:b/>
+      <w:color w:val="FF0000"/>
     </w:rPr>
   </w:style>
   <w:style w:type="character" w:customStyle="1" w:styleId="NormalTok">
     <w:name w:val="NormalTok"/>
-    <w:basedOn w:val="VerbatimChar"/>
-    <w:rPr/>
   </w:style>
 </w:styles>
 </file>

</xml_diff>

<commit_message>
Methods: RNA sequencing and cleanup
</commit_message>
<xml_diff>
--- a/manuscript/Hamilton_ISMEJ_2016.docx
+++ b/manuscript/Hamilton_ISMEJ_2016.docx
@@ -932,7 +932,25 @@
         <w:pStyle w:val="BodyText"/>
       </w:pPr>
       <w:r>
-        <w:t xml:space="preserve">For Lake Mendota, Depth-integrated water samples were collected from the top 12 meters at 96 time points during ice-free periods from 2008 to 2011. For Trout Bog, depth-integrated water samples were collected from the epilimnion (44 samples) and hypolimnion (45 samples) layers during ice-free periods from 2007 to 2009. All samples were filtered on 0.2 μm polyethersulfone filters (Supor, Pall Corp) prior to storage at -80°C. DNA was extracted from these filters using the FastDNA kit (MP Biomedicals) and sent to the JGI for sequencing.</w:t>
+        <w:t xml:space="preserve">For Lake Mendota, depth-integrated water samples were collected from the top 12 meters at 96 time points during ice-free periods from 2008 to 2011. For Trout Bog, depth-integrated water samples were collected from the epilimnion (44 samples) and hypolimnion (45 samples) layers during ice-free periods from 2007 to 2009. All samples were filtered on 0.2 μm polyethersulfone filters (Supor, Pall Corp) prior to storage at -80°C, as described previously</w:t>
+      </w:r>
+      <w:r>
+        <w:t xml:space="preserve"> </w:t>
+      </w:r>
+      <w:r>
+        <w:t xml:space="preserve">(Bendall et al. 2016)</w:t>
+      </w:r>
+      <w:r>
+        <w:t xml:space="preserve">. DNA was extracted from these filters using the FastDNA kit (MP Biomedicals) and sent to the JGI for sequencing, as described previously</w:t>
+      </w:r>
+      <w:r>
+        <w:t xml:space="preserve"> </w:t>
+      </w:r>
+      <w:r>
+        <w:t xml:space="preserve">(Bendall et al. 2016)</w:t>
+      </w:r>
+      <w:r>
+        <w:t xml:space="preserve">.</w:t>
       </w:r>
     </w:p>
     <w:p>
@@ -1060,10 +1078,117 @@
     </w:p>
     <w:p>
       <w:pPr>
+        <w:pStyle w:val="Heading2"/>
+      </w:pPr>
+      <w:bookmarkStart w:id="26" w:name="metatranscriptome-sampling-and-sequencing"/>
+      <w:bookmarkEnd w:id="26"/>
+      <w:r>
+        <w:t xml:space="preserve">Metatranscriptome Sampling and Sequencing</w:t>
+      </w:r>
+    </w:p>
+    <w:p>
+      <w:pPr>
+        <w:pStyle w:val="FirstParagraph"/>
+      </w:pPr>
+      <w:r>
+        <w:t xml:space="preserve">Four samples were collected from the top of the water column (depth &lt;1m) from Lake Mendota (Madison, WI, USA) over a twenty-four hour period on August 20 and 21, 2015. For each sample, between 200 and 400 mL lake water was filtered onto a 0.2 μm polyethersulfone filter (Supor, Pall Corp) and stored at -80°C until extraction.</w:t>
+      </w:r>
+    </w:p>
+    <w:p>
+      <w:pPr>
+        <w:pStyle w:val="BodyText"/>
+      </w:pPr>
+      <w:r>
+        <w:t xml:space="preserve">Prior to extraction, three samples were spiked with an internal standard to enable quantification of total transcript abundance, following an established protocol</w:t>
+      </w:r>
+      <w:r>
+        <w:t xml:space="preserve"> </w:t>
+      </w:r>
+      <w:r>
+        <w:t xml:space="preserve">(Satinsky et al. 2014)</w:t>
+      </w:r>
+      <w:r>
+        <w:t xml:space="preserve">. Briefly, a 970-nucleotide-long mRNA standard was synthesized using a a T7 RNA polymerase and the Riboprobe In Vitro Transcription System (Promega, Madison, WI), according to the manufacturer’s protocol. A fixed quantity of each standard (1.172 x 10^10 copies) was added independently to each lysis tube immediately prior to the addition of the sample filter.</w:t>
+      </w:r>
+    </w:p>
+    <w:p>
+      <w:pPr>
+        <w:pStyle w:val="BodyText"/>
+      </w:pPr>
+      <w:r>
+        <w:t xml:space="preserve">Samples were subject to TRIzol-based RNA extraction (Thermo Fisher Scientific, Waltham, MA) followed by on-column DNAse digestion and RNA purification using an RNeasy Mini Kit (Qiagen, Venlo, Netherlands). RNA was then sent to the University of Wisconsin-Madison Biotechnology Center (https://www.biotech.wisc.edu) for sequencing. There, samples were prepared for sequencing using the TruSeq RNA Library Prep Kit v2 (Illumina, San Diego, CA), with the addition of a step for selective ribosomal RNA depletion using the Ribo-Zero rRNA Removal Kit (Bacteria) (Illumina). The resulting cDNA libraries were pooled in an equimolar ratio, and sequenced on an Illumina HiSeq2500.</w:t>
+      </w:r>
+    </w:p>
+    <w:p>
+      <w:pPr>
+        <w:pStyle w:val="BodyText"/>
+      </w:pPr>
+      <w:r>
+        <w:t xml:space="preserve">Raw paired-end reads were then merged using FLASH</w:t>
+      </w:r>
+      <w:r>
+        <w:t xml:space="preserve"> </w:t>
+      </w:r>
+      <w:r>
+        <w:t xml:space="preserve">(Magoc and Salzberg 2011)</w:t>
+      </w:r>
+      <w:r>
+        <w:t xml:space="preserve"> </w:t>
+      </w:r>
+      <w:r>
+        <w:t xml:space="preserve">using default parameters. Finally, additional rRNA and ncRNA sequences were removed using SortMeRNA</w:t>
+      </w:r>
+      <w:r>
+        <w:t xml:space="preserve"> </w:t>
+      </w:r>
+      <w:r>
+        <w:t xml:space="preserve">(Kopylova, Noe, and Touzet 2012)</w:t>
+      </w:r>
+      <w:r>
+        <w:t xml:space="preserve"> </w:t>
+      </w:r>
+      <w:r>
+        <w:t xml:space="preserve">using default parameters. SortMeRNA was run using eight built-in databases for bacterial, archaeal, and eukaryotic small and large ribosomal subunits and ncRNAs, derived from the SILVA 119</w:t>
+      </w:r>
+      <w:r>
+        <w:t xml:space="preserve"> </w:t>
+      </w:r>
+      <w:r>
+        <w:t xml:space="preserve">(Quast et al. 2013)</w:t>
+      </w:r>
+      <w:r>
+        <w:t xml:space="preserve"> </w:t>
+      </w:r>
+      <w:r>
+        <w:t xml:space="preserve">and RFAM</w:t>
+      </w:r>
+      <w:r>
+        <w:t xml:space="preserve"> </w:t>
+      </w:r>
+      <w:r>
+        <w:t xml:space="preserve">(Nawrocki et al. 2015)</w:t>
+      </w:r>
+      <w:r>
+        <w:t xml:space="preserve"> </w:t>
+      </w:r>
+      <w:r>
+        <w:t xml:space="preserve">databases.</w:t>
+      </w:r>
+    </w:p>
+    <w:p>
+      <w:pPr>
+        <w:pStyle w:val="BodyText"/>
+      </w:pPr>
+      <w:r>
+        <w:t xml:space="preserve">Additional information, including all protocols and scripts for RNA analysis, can be found on Github (https://github.com/McMahonLab/OMD-TOILv2). Raw RNA sequences can be found on the National Center for Biotechnology Information (NCBI) website under BioProject PRJNA######.</w:t>
+      </w:r>
+    </w:p>
+    <w:p>
+      <w:pPr>
         <w:pStyle w:val="Heading1"/>
       </w:pPr>
-      <w:bookmarkStart w:id="26" w:name="results"/>
-      <w:bookmarkEnd w:id="26"/>
+      <w:bookmarkStart w:id="27" w:name="results"/>
+      <w:bookmarkEnd w:id="27"/>
       <w:r>
         <w:t xml:space="preserve">Results</w:t>
       </w:r>
@@ -1072,8 +1197,8 @@
       <w:pPr>
         <w:pStyle w:val="Heading1"/>
       </w:pPr>
-      <w:bookmarkStart w:id="27" w:name="discussion"/>
-      <w:bookmarkEnd w:id="27"/>
+      <w:bookmarkStart w:id="28" w:name="discussion"/>
+      <w:bookmarkEnd w:id="28"/>
       <w:r>
         <w:t xml:space="preserve">Discussion</w:t>
       </w:r>
@@ -1082,8 +1207,8 @@
       <w:pPr>
         <w:pStyle w:val="Heading1"/>
       </w:pPr>
-      <w:bookmarkStart w:id="28" w:name="acknowledgements"/>
-      <w:bookmarkEnd w:id="28"/>
+      <w:bookmarkStart w:id="29" w:name="acknowledgements"/>
+      <w:bookmarkEnd w:id="29"/>
       <w:r>
         <w:t xml:space="preserve">Acknowledgements</w:t>
       </w:r>
@@ -1092,8 +1217,8 @@
       <w:pPr>
         <w:pStyle w:val="Heading1"/>
       </w:pPr>
-      <w:bookmarkStart w:id="29" w:name="conflict-of-interest"/>
-      <w:bookmarkEnd w:id="29"/>
+      <w:bookmarkStart w:id="30" w:name="conflict-of-interest"/>
+      <w:bookmarkEnd w:id="30"/>
       <w:r>
         <w:t xml:space="preserve">Conflict of Interest</w:t>
       </w:r>
@@ -1110,8 +1235,8 @@
       <w:pPr>
         <w:pStyle w:val="Heading1"/>
       </w:pPr>
-      <w:bookmarkStart w:id="30" w:name="references"/>
-      <w:bookmarkEnd w:id="30"/>
+      <w:bookmarkStart w:id="31" w:name="references"/>
+      <w:bookmarkEnd w:id="31"/>
       <w:r>
         <w:t xml:space="preserve">References</w:t>
       </w:r>
@@ -1141,7 +1266,7 @@
       <w:r>
         <w:t xml:space="preserve"> </w:t>
       </w:r>
-      <w:hyperlink r:id="rId31">
+      <w:hyperlink r:id="rId32">
         <w:r>
           <w:rPr>
             <w:rStyle w:val="Hyperlink"/>
@@ -1178,7 +1303,7 @@
       <w:r>
         <w:t xml:space="preserve"> </w:t>
       </w:r>
-      <w:hyperlink r:id="rId32">
+      <w:hyperlink r:id="rId33">
         <w:r>
           <w:rPr>
             <w:rStyle w:val="Hyperlink"/>
@@ -1215,7 +1340,7 @@
       <w:r>
         <w:t xml:space="preserve"> </w:t>
       </w:r>
-      <w:hyperlink r:id="rId33">
+      <w:hyperlink r:id="rId34">
         <w:r>
           <w:rPr>
             <w:rStyle w:val="Hyperlink"/>
@@ -1252,7 +1377,7 @@
       <w:r>
         <w:t xml:space="preserve"> </w:t>
       </w:r>
-      <w:hyperlink r:id="rId34">
+      <w:hyperlink r:id="rId35">
         <w:r>
           <w:rPr>
             <w:rStyle w:val="Hyperlink"/>
@@ -1289,7 +1414,7 @@
       <w:r>
         <w:t xml:space="preserve"> </w:t>
       </w:r>
-      <w:hyperlink r:id="rId35">
+      <w:hyperlink r:id="rId36">
         <w:r>
           <w:rPr>
             <w:rStyle w:val="Hyperlink"/>
@@ -1326,7 +1451,7 @@
       <w:r>
         <w:t xml:space="preserve"> </w:t>
       </w:r>
-      <w:hyperlink r:id="rId36">
+      <w:hyperlink r:id="rId37">
         <w:r>
           <w:rPr>
             <w:rStyle w:val="Hyperlink"/>
@@ -1343,6 +1468,43 @@
         <w:pStyle w:val="Bibliography"/>
       </w:pPr>
       <w:r>
+        <w:t xml:space="preserve">Kopylova, Evguenia, Laurent Noe, and Helene Touzet. 2012. “SortMeRNA: fast and accurate filtering of ribosomal RNAs in metatranscriptomic data.”</w:t>
+      </w:r>
+      <w:r>
+        <w:t xml:space="preserve"> </w:t>
+      </w:r>
+      <w:r>
+        <w:rPr>
+          <w:i/>
+        </w:rPr>
+        <w:t xml:space="preserve">Bioinformatics</w:t>
+      </w:r>
+      <w:r>
+        <w:t xml:space="preserve"> </w:t>
+      </w:r>
+      <w:r>
+        <w:t xml:space="preserve">28 (24): 3211–17.</w:t>
+      </w:r>
+      <w:r>
+        <w:t xml:space="preserve"> </w:t>
+      </w:r>
+      <w:hyperlink r:id="rId38">
+        <w:r>
+          <w:rPr>
+            <w:rStyle w:val="Hyperlink"/>
+          </w:rPr>
+          <w:t xml:space="preserve">doi:10.1093/bioinformatics/bts611</w:t>
+        </w:r>
+      </w:hyperlink>
+      <w:r>
+        <w:t xml:space="preserve">.</w:t>
+      </w:r>
+    </w:p>
+    <w:p>
+      <w:pPr>
+        <w:pStyle w:val="Bibliography"/>
+      </w:pPr>
+      <w:r>
         <w:t xml:space="preserve">Ludwig, Wolfgang, Oliver Strunk, Ralf Westram, Lothar Richter, Harald Meier, Yadhukumar, Arno Buchner, et al. 2004. “ARB: a software environment for sequence data.”</w:t>
       </w:r>
       <w:r>
@@ -1363,7 +1525,7 @@
       <w:r>
         <w:t xml:space="preserve"> </w:t>
       </w:r>
-      <w:hyperlink r:id="rId37">
+      <w:hyperlink r:id="rId39">
         <w:r>
           <w:rPr>
             <w:rStyle w:val="Hyperlink"/>
@@ -1400,7 +1562,7 @@
       <w:r>
         <w:t xml:space="preserve"> </w:t>
       </w:r>
-      <w:hyperlink r:id="rId38">
+      <w:hyperlink r:id="rId40">
         <w:r>
           <w:rPr>
             <w:rStyle w:val="Hyperlink"/>
@@ -1437,7 +1599,7 @@
       <w:r>
         <w:t xml:space="preserve"> </w:t>
       </w:r>
-      <w:hyperlink r:id="rId39">
+      <w:hyperlink r:id="rId41">
         <w:r>
           <w:rPr>
             <w:rStyle w:val="Hyperlink"/>
@@ -1474,7 +1636,7 @@
       <w:r>
         <w:t xml:space="preserve"> </w:t>
       </w:r>
-      <w:hyperlink r:id="rId40">
+      <w:hyperlink r:id="rId42">
         <w:r>
           <w:rPr>
             <w:rStyle w:val="Hyperlink"/>
@@ -1491,6 +1653,43 @@
         <w:pStyle w:val="Bibliography"/>
       </w:pPr>
       <w:r>
+        <w:t xml:space="preserve">Nawrocki, Eric P., Sarah W. Burge, Alex Bateman, Jennifer Daub, Ruth Y. Eberhardt, Sean R. Eddy, Evan W. Floden, et al. 2015. “Rfam 12.0: Updates to the RNA families database.”</w:t>
+      </w:r>
+      <w:r>
+        <w:t xml:space="preserve"> </w:t>
+      </w:r>
+      <w:r>
+        <w:rPr>
+          <w:i/>
+        </w:rPr>
+        <w:t xml:space="preserve">Nucleic Acids Research</w:t>
+      </w:r>
+      <w:r>
+        <w:t xml:space="preserve"> </w:t>
+      </w:r>
+      <w:r>
+        <w:t xml:space="preserve">43 (D1): D130–37.</w:t>
+      </w:r>
+      <w:r>
+        <w:t xml:space="preserve"> </w:t>
+      </w:r>
+      <w:hyperlink r:id="rId43">
+        <w:r>
+          <w:rPr>
+            <w:rStyle w:val="Hyperlink"/>
+          </w:rPr>
+          <w:t xml:space="preserve">doi:10.1093/nar/gku1063</w:t>
+        </w:r>
+      </w:hyperlink>
+      <w:r>
+        <w:t xml:space="preserve">.</w:t>
+      </w:r>
+    </w:p>
+    <w:p>
+      <w:pPr>
+        <w:pStyle w:val="Bibliography"/>
+      </w:pPr>
+      <w:r>
         <w:t xml:space="preserve">Newton, Ryan J, Stuart E Jones, Alexander Eiler, Katherine D McMahon, and Stefan Bertilsson. 2011. “A guide to the natural history of freshwater lake bacteria.”</w:t>
       </w:r>
       <w:r>
@@ -1511,7 +1710,7 @@
       <w:r>
         <w:t xml:space="preserve"> </w:t>
       </w:r>
-      <w:hyperlink r:id="rId41">
+      <w:hyperlink r:id="rId44">
         <w:r>
           <w:rPr>
             <w:rStyle w:val="Hyperlink"/>
@@ -1528,6 +1727,80 @@
         <w:pStyle w:val="Bibliography"/>
       </w:pPr>
       <w:r>
+        <w:t xml:space="preserve">Quast, Christian, Elmar Pruesse, Pelin Yilmaz, Jan Gerken, Timmy Schweer, Pablo Yarza, Jörg Peplies, and Frank Oliver Glöckner. 2013. “The SILVA ribosomal RNA gene database project: improved data processing and web-based tools.”</w:t>
+      </w:r>
+      <w:r>
+        <w:t xml:space="preserve"> </w:t>
+      </w:r>
+      <w:r>
+        <w:rPr>
+          <w:i/>
+        </w:rPr>
+        <w:t xml:space="preserve">Nucleic Acids Research</w:t>
+      </w:r>
+      <w:r>
+        <w:t xml:space="preserve"> </w:t>
+      </w:r>
+      <w:r>
+        <w:t xml:space="preserve">41 (D1): D590–96.</w:t>
+      </w:r>
+      <w:r>
+        <w:t xml:space="preserve"> </w:t>
+      </w:r>
+      <w:hyperlink r:id="rId45">
+        <w:r>
+          <w:rPr>
+            <w:rStyle w:val="Hyperlink"/>
+          </w:rPr>
+          <w:t xml:space="preserve">doi:10.1093/nar/gks1219</w:t>
+        </w:r>
+      </w:hyperlink>
+      <w:r>
+        <w:t xml:space="preserve">.</w:t>
+      </w:r>
+    </w:p>
+    <w:p>
+      <w:pPr>
+        <w:pStyle w:val="Bibliography"/>
+      </w:pPr>
+      <w:r>
+        <w:t xml:space="preserve">Satinsky, Brandon M, Brian L Zielinski, Mary Doherty, Christa B Smith, Shalabh Sharma, John H Paul, Byron C Crump, et al. 2014. “The Amazon continuum dataset: quantitative metagenomic and metatranscriptomic inventories of the Amazon River plume, June 2010.”</w:t>
+      </w:r>
+      <w:r>
+        <w:t xml:space="preserve"> </w:t>
+      </w:r>
+      <w:r>
+        <w:rPr>
+          <w:i/>
+        </w:rPr>
+        <w:t xml:space="preserve">Microbiome</w:t>
+      </w:r>
+      <w:r>
+        <w:t xml:space="preserve"> </w:t>
+      </w:r>
+      <w:r>
+        <w:t xml:space="preserve">2 (1): 17.</w:t>
+      </w:r>
+      <w:r>
+        <w:t xml:space="preserve"> </w:t>
+      </w:r>
+      <w:hyperlink r:id="rId46">
+        <w:r>
+          <w:rPr>
+            <w:rStyle w:val="Hyperlink"/>
+          </w:rPr>
+          <w:t xml:space="preserve">doi:10.1186/2049-2618-2-17</w:t>
+        </w:r>
+      </w:hyperlink>
+      <w:r>
+        <w:t xml:space="preserve">.</w:t>
+      </w:r>
+    </w:p>
+    <w:p>
+      <w:pPr>
+        <w:pStyle w:val="Bibliography"/>
+      </w:pPr>
+      <w:r>
         <w:t xml:space="preserve">Sommer, Daniel D, Arthur L Delcher, Steven L Salzberg, and Mihai Pop. 2007. “Minimus: a fast, lightweight genome assembler.”</w:t>
       </w:r>
       <w:r>
@@ -1548,7 +1821,7 @@
       <w:r>
         <w:t xml:space="preserve"> </w:t>
       </w:r>
-      <w:hyperlink r:id="rId42">
+      <w:hyperlink r:id="rId47">
         <w:r>
           <w:rPr>
             <w:rStyle w:val="Hyperlink"/>
@@ -1585,7 +1858,7 @@
       <w:r>
         <w:t xml:space="preserve"> </w:t>
       </w:r>
-      <w:hyperlink r:id="rId43">
+      <w:hyperlink r:id="rId48">
         <w:r>
           <w:rPr>
             <w:rStyle w:val="Hyperlink"/>
@@ -2020,7 +2293,7 @@
     </w:lvl>
   </w:abstractNum>
   <w:abstractNum w:abstractNumId="990">
-    <w:nsid w:val="b217bbd4"/>
+    <w:nsid w:val="71cc3bc4"/>
     <w:multiLevelType w:val="multilevel"/>
     <w:lvl w:ilvl="0">
       <w:numFmt w:val="bullet"/>

</xml_diff>

<commit_message>
Methods complete. Update bib file and compile docx.
</commit_message>
<xml_diff>
--- a/manuscript/Hamilton_ISMEJ_2016.docx
+++ b/manuscript/Hamilton_ISMEJ_2016.docx
@@ -1073,7 +1073,19 @@
         <w:t xml:space="preserve">(Bendall et al. 2016)</w:t>
       </w:r>
       <w:r>
-        <w:t xml:space="preserve">. Final bin size and number of contigs are reported in Table 1.</w:t>
+        <w:t xml:space="preserve">. acI genomes (class Actinobacteria) were further classified using a defined ontology for freshwater bacteria</w:t>
+      </w:r>
+      <w:r>
+        <w:t xml:space="preserve"> </w:t>
+      </w:r>
+      <w:r>
+        <w:t xml:space="preserve">(Newton et al. 2011)</w:t>
+      </w:r>
+      <w:r>
+        <w:t xml:space="preserve"> </w:t>
+      </w:r>
+      <w:r>
+        <w:t xml:space="preserve">as described below. Final bin size and number of contigs are reported in Table 1.</w:t>
       </w:r>
     </w:p>
     <w:p>
@@ -1185,10 +1197,506 @@
     </w:p>
     <w:p>
       <w:pPr>
+        <w:pStyle w:val="Heading2"/>
+      </w:pPr>
+      <w:bookmarkStart w:id="27" w:name="genome-completeness-and-phylogenetic-relationships"/>
+      <w:bookmarkEnd w:id="27"/>
+      <w:r>
+        <w:t xml:space="preserve">Genome Completeness and Phylogenetic Relationships</w:t>
+      </w:r>
+    </w:p>
+    <w:p>
+      <w:pPr>
+        <w:pStyle w:val="FirstParagraph"/>
+      </w:pPr>
+      <w:r>
+        <w:t xml:space="preserve">CheckM</w:t>
+      </w:r>
+      <w:r>
+        <w:t xml:space="preserve"> </w:t>
+      </w:r>
+      <w:r>
+        <w:t xml:space="preserve">(Parks et al. 2015)</w:t>
+      </w:r>
+      <w:r>
+        <w:t xml:space="preserve"> </w:t>
+      </w:r>
+      <w:r>
+        <w:t xml:space="preserve">was used to estimate genome completeness based on 204 single-copy marker genes conserved across the phylum Actinobacteria. Phylogenetic analysis of Actinobacterial SAGs and MAGs was performed using a concatenated alignment of single-copy marker genes obtained via Phylosift</w:t>
+      </w:r>
+      <w:r>
+        <w:t xml:space="preserve"> </w:t>
+      </w:r>
+      <w:r>
+        <w:t xml:space="preserve">(Darling et al. 2014)</w:t>
+      </w:r>
+      <w:r>
+        <w:t xml:space="preserve">. Maximum likelihood trees were generated using RAxML</w:t>
+      </w:r>
+      <w:r>
+        <w:t xml:space="preserve"> </w:t>
+      </w:r>
+      <w:r>
+        <w:t xml:space="preserve">(Stamatakis 2014)</w:t>
+      </w:r>
+      <w:r>
+        <w:t xml:space="preserve"> </w:t>
+      </w:r>
+      <w:r>
+        <w:t xml:space="preserve">using the automatic protein model assignment option (PROTGAMMAAUTO) and 100 bootstraps.</w:t>
+      </w:r>
+    </w:p>
+    <w:p>
+      <w:pPr>
+        <w:pStyle w:val="Heading2"/>
+      </w:pPr>
+      <w:bookmarkStart w:id="28" w:name="metabolic-network-reconstruction-and-reverse-ecology"/>
+      <w:bookmarkEnd w:id="28"/>
+      <w:r>
+        <w:t xml:space="preserve">Metabolic Network Reconstruction and Reverse Ecology</w:t>
+      </w:r>
+    </w:p>
+    <w:p>
+      <w:pPr>
+        <w:pStyle w:val="Heading3"/>
+      </w:pPr>
+      <w:bookmarkStart w:id="29" w:name="genome-annotation-and-model-processing-including-genome-merging"/>
+      <w:bookmarkEnd w:id="29"/>
+      <w:r>
+        <w:t xml:space="preserve">Genome Annotation and Model Processing (including Genome Merging)</w:t>
+      </w:r>
+    </w:p>
+    <w:p>
+      <w:pPr>
+        <w:pStyle w:val="FirstParagraph"/>
+      </w:pPr>
+      <w:r>
+        <w:t xml:space="preserve">Genome annotations and metabolic network reconstructions were performed using KBase (http://kbase.us/). Unannotated contigs for each genome were pushed to KBase and annotated using the</w:t>
+      </w:r>
+      <w:r>
+        <w:t xml:space="preserve"> </w:t>
+      </w:r>
+      <w:r>
+        <w:t xml:space="preserve">“</w:t>
+      </w:r>
+      <w:r>
+        <w:t xml:space="preserve">Annotate Microbial Contigs</w:t>
+      </w:r>
+      <w:r>
+        <w:t xml:space="preserve">”</w:t>
+      </w:r>
+      <w:r>
+        <w:t xml:space="preserve"> </w:t>
+      </w:r>
+      <w:r>
+        <w:t xml:space="preserve">method using default options, which uses components of the RAST toolkit</w:t>
+      </w:r>
+      <w:r>
+        <w:t xml:space="preserve"> </w:t>
+      </w:r>
+      <w:r>
+        <w:t xml:space="preserve">(Brettin et al. 2015,</w:t>
+      </w:r>
+      <w:r>
+        <w:t xml:space="preserve"> </w:t>
+      </w:r>
+      <w:r>
+        <w:t xml:space="preserve">Overbeek et al. (2014)</w:t>
+      </w:r>
+      <w:r>
+        <w:t xml:space="preserve">)</w:t>
+      </w:r>
+      <w:r>
+        <w:t xml:space="preserve"> </w:t>
+      </w:r>
+      <w:r>
+        <w:t xml:space="preserve">for genome annotation. Genome-scale metabolic network reconstructions were performed using the</w:t>
+      </w:r>
+      <w:r>
+        <w:t xml:space="preserve"> </w:t>
+      </w:r>
+      <w:r>
+        <w:t xml:space="preserve">“</w:t>
+      </w:r>
+      <w:r>
+        <w:t xml:space="preserve">Build Metabolic Model</w:t>
+      </w:r>
+      <w:r>
+        <w:t xml:space="preserve">”</w:t>
+      </w:r>
+      <w:r>
+        <w:t xml:space="preserve"> </w:t>
+      </w:r>
+      <w:r>
+        <w:t xml:space="preserve">app using default parameters, which relies on the Model SEED framework</w:t>
+      </w:r>
+      <w:r>
+        <w:t xml:space="preserve"> </w:t>
+      </w:r>
+      <w:r>
+        <w:t xml:space="preserve">(Henry et al. 2010)</w:t>
+      </w:r>
+      <w:r>
+        <w:t xml:space="preserve"> </w:t>
+      </w:r>
+      <w:r>
+        <w:t xml:space="preserve">to build a draft metabolic model without gapfilling. As acI genomes are known to be small with numerous auxotrophies</w:t>
+      </w:r>
+      <w:r>
+        <w:t xml:space="preserve"> </w:t>
+      </w:r>
+      <w:r>
+        <w:t xml:space="preserve">(Garcia et al. 2015)</w:t>
+      </w:r>
+      <w:r>
+        <w:t xml:space="preserve">, we opted to forgo the gapfilling step and instead leverage multiple genomes to fill gaps, as described below.</w:t>
+      </w:r>
+    </w:p>
+    <w:p>
+      <w:pPr>
+        <w:pStyle w:val="BodyText"/>
+      </w:pPr>
+      <w:r>
+        <w:t xml:space="preserve">Metabolic models were then downloaded via KBase, pruned, and converted to metabolic network graphs. In particular, biomass, exchange, transport, spontaneous, and DNA/RNA biosynthesis reactions were removed from the model, and reactions were mass- and charge-balanced. Next, currency metabolites (compounds used to carry electrons and functional groups) were removed following an established procedure</w:t>
+      </w:r>
+      <w:r>
+        <w:t xml:space="preserve"> </w:t>
+      </w:r>
+      <w:r>
+        <w:t xml:space="preserve">(Ma and Zeng 2003)</w:t>
+      </w:r>
+      <w:r>
+        <w:t xml:space="preserve">. Finally, the network model was converted to a metabolic network graph, in which nodes denote compounds and edges denote reactions. A directed edge from compound</w:t>
+      </w:r>
+      <w:r>
+        <w:t xml:space="preserve"> </w:t>
+      </w:r>
+      <w:r>
+        <w:rPr>
+          <w:i/>
+        </w:rPr>
+        <w:t xml:space="preserve">a</w:t>
+      </w:r>
+      <w:r>
+        <w:t xml:space="preserve"> </w:t>
+      </w:r>
+      <w:r>
+        <w:t xml:space="preserve">to compound</w:t>
+      </w:r>
+      <w:r>
+        <w:t xml:space="preserve"> </w:t>
+      </w:r>
+      <w:r>
+        <w:rPr>
+          <w:i/>
+        </w:rPr>
+        <w:t xml:space="preserve">b</w:t>
+      </w:r>
+      <w:r>
+        <w:t xml:space="preserve"> </w:t>
+      </w:r>
+      <w:r>
+        <w:t xml:space="preserve">means that</w:t>
+      </w:r>
+      <w:r>
+        <w:t xml:space="preserve"> </w:t>
+      </w:r>
+      <w:r>
+        <w:rPr>
+          <w:i/>
+        </w:rPr>
+        <w:t xml:space="preserve">a</w:t>
+      </w:r>
+      <w:r>
+        <w:t xml:space="preserve"> </w:t>
+      </w:r>
+      <w:r>
+        <w:t xml:space="preserve">is a substrate in a reaction which produces</w:t>
+      </w:r>
+      <w:r>
+        <w:t xml:space="preserve"> </w:t>
+      </w:r>
+      <w:r>
+        <w:rPr>
+          <w:i/>
+        </w:rPr>
+        <w:t xml:space="preserve">b</w:t>
+      </w:r>
+      <w:r>
+        <w:t xml:space="preserve">. The metabolic network graph representation of glycolysis is shown in Supplemental Figure S2.</w:t>
+      </w:r>
+    </w:p>
+    <w:p>
+      <w:pPr>
+        <w:pStyle w:val="BodyText"/>
+      </w:pPr>
+      <w:r>
+        <w:t xml:space="preserve">Finally, all genome-level metabolic network graphs for a single acI clade were combined to generate a composite clade-level metabolic network graph for that clade. Beginning with two genomes, nodes and edges unique to the second genome are identified and appended to the network graph for the first genome, giving a composite metabolic network graph. The process is repeated for each genome belonging to the clade, until all of the network graphs have been incorporated into the composite.</w:t>
+      </w:r>
+    </w:p>
+    <w:p>
+      <w:pPr>
+        <w:pStyle w:val="Heading3"/>
+      </w:pPr>
+      <w:bookmarkStart w:id="30" w:name="calculation-and-evaluation-of-seed-compounds"/>
+      <w:bookmarkEnd w:id="30"/>
+      <w:r>
+        <w:t xml:space="preserve">Calculation and Evaluation of Seed Compounds</w:t>
+      </w:r>
+    </w:p>
+    <w:p>
+      <w:pPr>
+        <w:pStyle w:val="FirstParagraph"/>
+      </w:pPr>
+      <w:r>
+        <w:t xml:space="preserve">Seed compounds for each composite clade-level metabolic network graph were calculated using established methods</w:t>
+      </w:r>
+      <w:r>
+        <w:t xml:space="preserve"> </w:t>
+      </w:r>
+      <w:r>
+        <w:t xml:space="preserve">(Borenstein et al. 2008)</w:t>
+      </w:r>
+      <w:r>
+        <w:t xml:space="preserve">. Briefly, the metabolic network is decomposed into its strongly connected components (SCCs), sets of nodes where each node in the set is reachable from every other node. Seed compounds can then be found by identifying source components (components with no incoming edges) on the condensation of the original graph: each source component represents a collection of seed compounds. The process is illustrated for an artificial network in Supplemental Figure S2. Finally, all predicted seed compounds were manually evaluated to identify those which may be biologically meaningful. Examples are given in the Results section.</w:t>
+      </w:r>
+    </w:p>
+    <w:p>
+      <w:pPr>
+        <w:pStyle w:val="Heading3"/>
+      </w:pPr>
+      <w:bookmarkStart w:id="31" w:name="re-annotation-of-peptidases-and-glycoside-hydrolases"/>
+      <w:bookmarkEnd w:id="31"/>
+      <w:r>
+        <w:t xml:space="preserve">Re-annotation of Peptidases and Glycoside Hydrolases</w:t>
+      </w:r>
+    </w:p>
+    <w:p>
+      <w:pPr>
+        <w:pStyle w:val="FirstParagraph"/>
+      </w:pPr>
+      <w:r>
+        <w:t xml:space="preserve">Many seed compounds were associated with reactions catalyzed by peptidases or glycoside hydrolases, and genes associated with these reactions were re-annotated. Peptidase sequences were annotated using the MEROPS batch BLAST interface using default parameters</w:t>
+      </w:r>
+      <w:r>
+        <w:t xml:space="preserve"> </w:t>
+      </w:r>
+      <w:r>
+        <w:t xml:space="preserve">(Rawlings, Barrett, and Finn 2015)</w:t>
+      </w:r>
+      <w:r>
+        <w:t xml:space="preserve">. Glycoside hydrolases were first annotated using dbCAN</w:t>
+      </w:r>
+      <w:r>
+        <w:t xml:space="preserve"> </w:t>
+      </w:r>
+      <w:r>
+        <w:t xml:space="preserve">(Yin et al. 2012)</w:t>
+      </w:r>
+      <w:r>
+        <w:t xml:space="preserve"> </w:t>
+      </w:r>
+      <w:r>
+        <w:t xml:space="preserve">to assign these genes to glycoside hydrolase families, as defined in the Carbohydrate-Active enZYmes Database CAZY</w:t>
+      </w:r>
+      <w:r>
+        <w:t xml:space="preserve"> </w:t>
+      </w:r>
+      <w:r>
+        <w:t xml:space="preserve">(Lombard et al. 2014)</w:t>
+      </w:r>
+      <w:r>
+        <w:t xml:space="preserve">. Hidden Markov Models for these sub-families were then downloaded from dbCAN, and HMMER3</w:t>
+      </w:r>
+      <w:r>
+        <w:t xml:space="preserve"> </w:t>
+      </w:r>
+      <w:r>
+        <w:t xml:space="preserve">(S. R. Eddy 2011)</w:t>
+      </w:r>
+      <w:r>
+        <w:t xml:space="preserve"> </w:t>
+      </w:r>
+      <w:r>
+        <w:t xml:space="preserve">was used to assign these genes to individual sub-families using default parameters. Re-annotated peptidases and glycoside hydrolases are given in Supplementary Tables S2 and S3, respectively.</w:t>
+      </w:r>
+    </w:p>
+    <w:p>
+      <w:pPr>
+        <w:pStyle w:val="Heading2"/>
+      </w:pPr>
+      <w:bookmarkStart w:id="32" w:name="integrating-reverse-ecology-with-metatranscriptomics"/>
+      <w:bookmarkEnd w:id="32"/>
+      <w:r>
+        <w:t xml:space="preserve">Integrating Reverse Ecology with Metatranscriptomics</w:t>
+      </w:r>
+    </w:p>
+    <w:p>
+      <w:pPr>
+        <w:pStyle w:val="Heading3"/>
+      </w:pPr>
+      <w:bookmarkStart w:id="33" w:name="protein-clustering-metatranscriptomic-mapping-and-clade-level-gene-expression"/>
+      <w:bookmarkEnd w:id="33"/>
+      <w:r>
+        <w:t xml:space="preserve">Protein Clustering, Metatranscriptomic Mapping, and Clade-Level Gene Expression</w:t>
+      </w:r>
+    </w:p>
+    <w:p>
+      <w:pPr>
+        <w:pStyle w:val="FirstParagraph"/>
+      </w:pPr>
+      <w:r>
+        <w:t xml:space="preserve">OrthoMCL</w:t>
+      </w:r>
+      <w:r>
+        <w:t xml:space="preserve"> </w:t>
+      </w:r>
+      <w:r>
+        <w:t xml:space="preserve">(L. Li, Stoeckert, and Roos 2003)</w:t>
+      </w:r>
+      <w:r>
+        <w:t xml:space="preserve"> </w:t>
+      </w:r>
+      <w:r>
+        <w:t xml:space="preserve">was used to identify clusters of orthologous genes (COGs) in the set of acI genomes. OrthoMCL was run using default options. Then, metatranscriptomic reads were mapped to a single fasta file containing all acI genomes using BBMap (https://sourceforge.net/projects/bbmap/) with the</w:t>
+      </w:r>
+      <w:r>
+        <w:t xml:space="preserve"> </w:t>
+      </w:r>
+      <w:r>
+        <w:rPr>
+          <w:rStyle w:val="VerbatimChar"/>
+        </w:rPr>
+        <w:t xml:space="preserve">ambig=all</w:t>
+      </w:r>
+      <w:r>
+        <w:t xml:space="preserve"> </w:t>
+      </w:r>
+      <w:r>
+        <w:t xml:space="preserve">and</w:t>
+      </w:r>
+      <w:r>
+        <w:t xml:space="preserve"> </w:t>
+      </w:r>
+      <w:r>
+        <w:rPr>
+          <w:rStyle w:val="VerbatimChar"/>
+        </w:rPr>
+        <w:t xml:space="preserve">minid=0.85</w:t>
+      </w:r>
+      <w:r>
+        <w:t xml:space="preserve"> </w:t>
+      </w:r>
+      <w:r>
+        <w:t xml:space="preserve">options. With this command, reads are allowed to map equally well to multiple sites. An 85% percent identity cutoff was chosen as it minimizes the percent of reads which map to multiple sites.</w:t>
+      </w:r>
+    </w:p>
+    <w:p>
+      <w:pPr>
+        <w:pStyle w:val="BodyText"/>
+      </w:pPr>
+      <w:r>
+        <w:t xml:space="preserve">Next, a custom implementation of HTSeq-Count</w:t>
+      </w:r>
+      <w:r>
+        <w:t xml:space="preserve"> </w:t>
+      </w:r>
+      <w:r>
+        <w:t xml:space="preserve">(Anders, Pyl, and Huber 2014)</w:t>
+      </w:r>
+      <w:r>
+        <w:t xml:space="preserve"> </w:t>
+      </w:r>
+      <w:r>
+        <w:t xml:space="preserve">was used to count the total number of reads which map to each (genome, gene) pairing. Any read which mapped to multiple sites within the collection of acI genomes was discarded. Using the COGs identified by OrthoMCL, the total number of reads which map to each (clade, COG) pairing was then counted. This gives a measure of gene expression for the clade-level composite genome.</w:t>
+      </w:r>
+    </w:p>
+    <w:p>
+      <w:pPr>
+        <w:pStyle w:val="BodyText"/>
+      </w:pPr>
+      <w:r>
+        <w:t xml:space="preserve">For each clade, read counts were then normalized by sequencing depth and ORF length and expressed on a reads per kilobase million (RPKM) basis</w:t>
+      </w:r>
+      <w:r>
+        <w:t xml:space="preserve"> </w:t>
+      </w:r>
+      <w:r>
+        <w:t xml:space="preserve">(Mortazavi et al. 2008)</w:t>
+      </w:r>
+      <w:r>
+        <w:t xml:space="preserve">, while accounting for different ORF lengths within a COG. RPKM counts were averaged across the four metatranscriptomes to give the average expression across a 24-hour period. Finally, within each clade, the percentile rank expression for each COG was calculated.</w:t>
+      </w:r>
+    </w:p>
+    <w:p>
+      <w:pPr>
+        <w:pStyle w:val="Heading3"/>
+      </w:pPr>
+      <w:bookmarkStart w:id="34" w:name="re-annotation-of-transporter-genes"/>
+      <w:bookmarkEnd w:id="34"/>
+      <w:r>
+        <w:t xml:space="preserve">Re-annotation of Transporter Genes</w:t>
+      </w:r>
+    </w:p>
+    <w:p>
+      <w:pPr>
+        <w:pStyle w:val="FirstParagraph"/>
+      </w:pPr>
+      <w:r>
+        <w:t xml:space="preserve">Many highly-expressed genes were annotated as transport proteins, and these proteins were re-annotated to assign function to COGs identified by OrthoMCL. Protein sequences were BLASTed against the TCDB reference database</w:t>
+      </w:r>
+      <w:r>
+        <w:t xml:space="preserve"> </w:t>
+      </w:r>
+      <w:r>
+        <w:t xml:space="preserve">(Saier et al. 2014)</w:t>
+      </w:r>
+      <w:r>
+        <w:t xml:space="preserve"> </w:t>
+      </w:r>
+      <w:r>
+        <w:t xml:space="preserve">using</w:t>
+      </w:r>
+      <w:r>
+        <w:t xml:space="preserve"> </w:t>
+      </w:r>
+      <w:r>
+        <w:rPr>
+          <w:rStyle w:val="VerbatimChar"/>
+        </w:rPr>
+        <w:t xml:space="preserve">blastp</w:t>
+      </w:r>
+      <w:r>
+        <w:t xml:space="preserve"> </w:t>
+      </w:r>
+      <w:r>
+        <w:t xml:space="preserve">and given the annotation of the best-BLAST hit. If a COG contained genes with multiple annotations, the majority annotation was selected for that COG. Examples are given in the Results section.</w:t>
+      </w:r>
+    </w:p>
+    <w:p>
+      <w:pPr>
+        <w:pStyle w:val="Heading2"/>
+      </w:pPr>
+      <w:bookmarkStart w:id="35" w:name="availability-of-data-and-materials"/>
+      <w:bookmarkEnd w:id="35"/>
+      <w:r>
+        <w:t xml:space="preserve">Availability of Data and Materials</w:t>
+      </w:r>
+    </w:p>
+    <w:p>
+      <w:pPr>
+        <w:pStyle w:val="FirstParagraph"/>
+      </w:pPr>
+      <w:r>
+        <w:t xml:space="preserve">All genomic and metatranscriptomic sequences are available through IMG and NCBI, respectively. Reverse ecology calculations were performed using the Python package reverseEcology, written expressly for this purpose and available on the Python Package Index. A reproducible version of this manuscript is available at https://github.com/joshamilton/reverseEcologyMS.</w:t>
+      </w:r>
+    </w:p>
+    <w:p>
+      <w:pPr>
         <w:pStyle w:val="Heading1"/>
       </w:pPr>
-      <w:bookmarkStart w:id="27" w:name="results"/>
-      <w:bookmarkEnd w:id="27"/>
+      <w:bookmarkStart w:id="36" w:name="results"/>
+      <w:bookmarkEnd w:id="36"/>
       <w:r>
         <w:t xml:space="preserve">Results</w:t>
       </w:r>
@@ -1197,8 +1705,8 @@
       <w:pPr>
         <w:pStyle w:val="Heading1"/>
       </w:pPr>
-      <w:bookmarkStart w:id="28" w:name="discussion"/>
-      <w:bookmarkEnd w:id="28"/>
+      <w:bookmarkStart w:id="37" w:name="discussion"/>
+      <w:bookmarkEnd w:id="37"/>
       <w:r>
         <w:t xml:space="preserve">Discussion</w:t>
       </w:r>
@@ -1207,8 +1715,8 @@
       <w:pPr>
         <w:pStyle w:val="Heading1"/>
       </w:pPr>
-      <w:bookmarkStart w:id="29" w:name="acknowledgements"/>
-      <w:bookmarkEnd w:id="29"/>
+      <w:bookmarkStart w:id="38" w:name="acknowledgements"/>
+      <w:bookmarkEnd w:id="38"/>
       <w:r>
         <w:t xml:space="preserve">Acknowledgements</w:t>
       </w:r>
@@ -1217,8 +1725,8 @@
       <w:pPr>
         <w:pStyle w:val="Heading1"/>
       </w:pPr>
-      <w:bookmarkStart w:id="30" w:name="conflict-of-interest"/>
-      <w:bookmarkEnd w:id="30"/>
+      <w:bookmarkStart w:id="39" w:name="conflict-of-interest"/>
+      <w:bookmarkEnd w:id="39"/>
       <w:r>
         <w:t xml:space="preserve">Conflict of Interest</w:t>
       </w:r>
@@ -1235,8 +1743,8 @@
       <w:pPr>
         <w:pStyle w:val="Heading1"/>
       </w:pPr>
-      <w:bookmarkStart w:id="31" w:name="references"/>
-      <w:bookmarkEnd w:id="31"/>
+      <w:bookmarkStart w:id="40" w:name="references"/>
+      <w:bookmarkEnd w:id="40"/>
       <w:r>
         <w:t xml:space="preserve">References</w:t>
       </w:r>
@@ -1246,6 +1754,43 @@
         <w:pStyle w:val="Bibliography"/>
       </w:pPr>
       <w:r>
+        <w:t xml:space="preserve">Anders, Simon, Paul Theodor Pyl, and Wolfgang Huber. 2014. “HTSeq A Python framework to work with high-throughput sequencing data.”</w:t>
+      </w:r>
+      <w:r>
+        <w:t xml:space="preserve"> </w:t>
+      </w:r>
+      <w:r>
+        <w:rPr>
+          <w:i/>
+        </w:rPr>
+        <w:t xml:space="preserve">Bioinformatics</w:t>
+      </w:r>
+      <w:r>
+        <w:t xml:space="preserve"> </w:t>
+      </w:r>
+      <w:r>
+        <w:t xml:space="preserve">31 (2): 166–69.</w:t>
+      </w:r>
+      <w:r>
+        <w:t xml:space="preserve"> </w:t>
+      </w:r>
+      <w:hyperlink r:id="rId41">
+        <w:r>
+          <w:rPr>
+            <w:rStyle w:val="Hyperlink"/>
+          </w:rPr>
+          <w:t xml:space="preserve">doi:10.1101/002824</w:t>
+        </w:r>
+      </w:hyperlink>
+      <w:r>
+        <w:t xml:space="preserve">.</w:t>
+      </w:r>
+    </w:p>
+    <w:p>
+      <w:pPr>
+        <w:pStyle w:val="Bibliography"/>
+      </w:pPr>
+      <w:r>
         <w:t xml:space="preserve">Bendall, Matthew L, Sarah LR Stevens, Leong-Keat Chan, Stephanie Malfatti, Patrick Schwientek, Julien Tremblay, Wendy Schackwitz, et al. 2016. “Genome-wide selective sweeps and gene-specific sweeps in natural bacterial populations.”</w:t>
       </w:r>
       <w:r>
@@ -1266,7 +1811,7 @@
       <w:r>
         <w:t xml:space="preserve"> </w:t>
       </w:r>
-      <w:hyperlink r:id="rId32">
+      <w:hyperlink r:id="rId42">
         <w:r>
           <w:rPr>
             <w:rStyle w:val="Hyperlink"/>
@@ -1283,6 +1828,80 @@
         <w:pStyle w:val="Bibliography"/>
       </w:pPr>
       <w:r>
+        <w:t xml:space="preserve">Borenstein, Elhanan, Martin Kupiec, Marcus W Feldman, and Eytan Ruppin. 2008. “Large-scale reconstruction and phylogenetic analysis of metabolic environments.”</w:t>
+      </w:r>
+      <w:r>
+        <w:t xml:space="preserve"> </w:t>
+      </w:r>
+      <w:r>
+        <w:rPr>
+          <w:i/>
+        </w:rPr>
+        <w:t xml:space="preserve">Proceedings of the National Academy of Sciences</w:t>
+      </w:r>
+      <w:r>
+        <w:t xml:space="preserve"> </w:t>
+      </w:r>
+      <w:r>
+        <w:t xml:space="preserve">105 (38): 14482–87.</w:t>
+      </w:r>
+      <w:r>
+        <w:t xml:space="preserve"> </w:t>
+      </w:r>
+      <w:hyperlink r:id="rId43">
+        <w:r>
+          <w:rPr>
+            <w:rStyle w:val="Hyperlink"/>
+          </w:rPr>
+          <w:t xml:space="preserve">doi:10.1073/pnas.0806162105</w:t>
+        </w:r>
+      </w:hyperlink>
+      <w:r>
+        <w:t xml:space="preserve">.</w:t>
+      </w:r>
+    </w:p>
+    <w:p>
+      <w:pPr>
+        <w:pStyle w:val="Bibliography"/>
+      </w:pPr>
+      <w:r>
+        <w:t xml:space="preserve">Brettin, Thomas, James J Davis, Terry Disz, Robert A Edwards, Svetlana Gerdes, Gary J Olsen, Robert Olson, et al. 2015. “RASTtk: a modular and extensible implementation of the RAST algorithm for building custom annotation pipelines and annotating batches of genomes.”</w:t>
+      </w:r>
+      <w:r>
+        <w:t xml:space="preserve"> </w:t>
+      </w:r>
+      <w:r>
+        <w:rPr>
+          <w:i/>
+        </w:rPr>
+        <w:t xml:space="preserve">Scientific Reports</w:t>
+      </w:r>
+      <w:r>
+        <w:t xml:space="preserve"> </w:t>
+      </w:r>
+      <w:r>
+        <w:t xml:space="preserve">5: 8365.</w:t>
+      </w:r>
+      <w:r>
+        <w:t xml:space="preserve"> </w:t>
+      </w:r>
+      <w:hyperlink r:id="rId44">
+        <w:r>
+          <w:rPr>
+            <w:rStyle w:val="Hyperlink"/>
+          </w:rPr>
+          <w:t xml:space="preserve">doi:10.1038/srep08365</w:t>
+        </w:r>
+      </w:hyperlink>
+      <w:r>
+        <w:t xml:space="preserve">.</w:t>
+      </w:r>
+    </w:p>
+    <w:p>
+      <w:pPr>
+        <w:pStyle w:val="Bibliography"/>
+      </w:pPr>
+      <w:r>
         <w:t xml:space="preserve">Butler, Jonathan, Iain MacCallum, Michael Kleber, Ilya A Shlyakhter, Matthew K Belmonte, Eric S Lander, Chad Nusbaum, and David B Jaffe. 2008. “ALLPATHS: De novo assembly of whole-genome shotgun microreads.”</w:t>
       </w:r>
       <w:r>
@@ -1303,7 +1922,7 @@
       <w:r>
         <w:t xml:space="preserve"> </w:t>
       </w:r>
-      <w:hyperlink r:id="rId33">
+      <w:hyperlink r:id="rId45">
         <w:r>
           <w:rPr>
             <w:rStyle w:val="Hyperlink"/>
@@ -1340,7 +1959,7 @@
       <w:r>
         <w:t xml:space="preserve"> </w:t>
       </w:r>
-      <w:hyperlink r:id="rId34">
+      <w:hyperlink r:id="rId46">
         <w:r>
           <w:rPr>
             <w:rStyle w:val="Hyperlink"/>
@@ -1357,6 +1976,80 @@
         <w:pStyle w:val="Bibliography"/>
       </w:pPr>
       <w:r>
+        <w:t xml:space="preserve">Eddy, Sean R. 2011. “Accelerated Profile HMM Searches.”</w:t>
+      </w:r>
+      <w:r>
+        <w:t xml:space="preserve"> </w:t>
+      </w:r>
+      <w:r>
+        <w:rPr>
+          <w:i/>
+        </w:rPr>
+        <w:t xml:space="preserve">PLoS Computational Biology</w:t>
+      </w:r>
+      <w:r>
+        <w:t xml:space="preserve"> </w:t>
+      </w:r>
+      <w:r>
+        <w:t xml:space="preserve">7 (10): e1002195.</w:t>
+      </w:r>
+      <w:r>
+        <w:t xml:space="preserve"> </w:t>
+      </w:r>
+      <w:hyperlink r:id="rId47">
+        <w:r>
+          <w:rPr>
+            <w:rStyle w:val="Hyperlink"/>
+          </w:rPr>
+          <w:t xml:space="preserve">doi:10.1371/journal.pcbi.1002195</w:t>
+        </w:r>
+      </w:hyperlink>
+      <w:r>
+        <w:t xml:space="preserve">.</w:t>
+      </w:r>
+    </w:p>
+    <w:p>
+      <w:pPr>
+        <w:pStyle w:val="Bibliography"/>
+      </w:pPr>
+      <w:r>
+        <w:t xml:space="preserve">Garcia, Sarahi L, Moritz Buck, Katherine D McMahon, Hans-Peter Grossart, Alexander Eiler, and Falk Warnecke. 2015. “Auxotrophy and intra-population complementary in the ‘interactome’ of a cultivated freshwater model community.”</w:t>
+      </w:r>
+      <w:r>
+        <w:t xml:space="preserve"> </w:t>
+      </w:r>
+      <w:r>
+        <w:rPr>
+          <w:i/>
+        </w:rPr>
+        <w:t xml:space="preserve">Molecular Ecology</w:t>
+      </w:r>
+      <w:r>
+        <w:t xml:space="preserve"> </w:t>
+      </w:r>
+      <w:r>
+        <w:t xml:space="preserve">24 (17): 4449–59.</w:t>
+      </w:r>
+      <w:r>
+        <w:t xml:space="preserve"> </w:t>
+      </w:r>
+      <w:hyperlink r:id="rId48">
+        <w:r>
+          <w:rPr>
+            <w:rStyle w:val="Hyperlink"/>
+          </w:rPr>
+          <w:t xml:space="preserve">doi:10.1111/mec.13319</w:t>
+        </w:r>
+      </w:hyperlink>
+      <w:r>
+        <w:t xml:space="preserve">.</w:t>
+      </w:r>
+    </w:p>
+    <w:p>
+      <w:pPr>
+        <w:pStyle w:val="Bibliography"/>
+      </w:pPr>
+      <w:r>
         <w:t xml:space="preserve">Garcia, Sarahi L, Katherine D McMahon, Manuel Martinez-Garcia, Abhishek Srivastava, Alexander Sczyrba, Ramunas Stepanauskas, Hans-Peter Grossart, Tanja Woyke, and Falk Warnecke. 2013. “Metabolic potential of a single cell belonging to one of the most abundant lineages in freshwater bacterioplankton.”</w:t>
       </w:r>
       <w:r>
@@ -1377,7 +2070,7 @@
       <w:r>
         <w:t xml:space="preserve"> </w:t>
       </w:r>
-      <w:hyperlink r:id="rId35">
+      <w:hyperlink r:id="rId49">
         <w:r>
           <w:rPr>
             <w:rStyle w:val="Hyperlink"/>
@@ -1414,7 +2107,7 @@
       <w:r>
         <w:t xml:space="preserve"> </w:t>
       </w:r>
-      <w:hyperlink r:id="rId36">
+      <w:hyperlink r:id="rId50">
         <w:r>
           <w:rPr>
             <w:rStyle w:val="Hyperlink"/>
@@ -1431,6 +2124,43 @@
         <w:pStyle w:val="Bibliography"/>
       </w:pPr>
       <w:r>
+        <w:t xml:space="preserve">Henry, Christopher S, Matthew DeJongh, Aaron A Best, Paul M Frybarger, Ben Linsay, and Rick L Stevens. 2010. “High-throughput generation, optimization and analysis of genome-scale metabolic models.”</w:t>
+      </w:r>
+      <w:r>
+        <w:t xml:space="preserve"> </w:t>
+      </w:r>
+      <w:r>
+        <w:rPr>
+          <w:i/>
+        </w:rPr>
+        <w:t xml:space="preserve">Nature Biotechnology</w:t>
+      </w:r>
+      <w:r>
+        <w:t xml:space="preserve"> </w:t>
+      </w:r>
+      <w:r>
+        <w:t xml:space="preserve">28 (9). Nature Publishing Group: 977–82.</w:t>
+      </w:r>
+      <w:r>
+        <w:t xml:space="preserve"> </w:t>
+      </w:r>
+      <w:hyperlink r:id="rId51">
+        <w:r>
+          <w:rPr>
+            <w:rStyle w:val="Hyperlink"/>
+          </w:rPr>
+          <w:t xml:space="preserve">doi:10.1038/nbt.1672</w:t>
+        </w:r>
+      </w:hyperlink>
+      <w:r>
+        <w:t xml:space="preserve">.</w:t>
+      </w:r>
+    </w:p>
+    <w:p>
+      <w:pPr>
+        <w:pStyle w:val="Bibliography"/>
+      </w:pPr>
+      <w:r>
         <w:t xml:space="preserve">Kang, Dongwan D, Jeff Froula, Rob Egan, and Zhong Wang. 2015. “MetaBAT, an efficient tool for accurately reconstructing single genomes from complex microbial communities.”</w:t>
       </w:r>
       <w:r>
@@ -1451,7 +2181,7 @@
       <w:r>
         <w:t xml:space="preserve"> </w:t>
       </w:r>
-      <w:hyperlink r:id="rId37">
+      <w:hyperlink r:id="rId52">
         <w:r>
           <w:rPr>
             <w:rStyle w:val="Hyperlink"/>
@@ -1488,7 +2218,7 @@
       <w:r>
         <w:t xml:space="preserve"> </w:t>
       </w:r>
-      <w:hyperlink r:id="rId38">
+      <w:hyperlink r:id="rId53">
         <w:r>
           <w:rPr>
             <w:rStyle w:val="Hyperlink"/>
@@ -1505,6 +2235,80 @@
         <w:pStyle w:val="Bibliography"/>
       </w:pPr>
       <w:r>
+        <w:t xml:space="preserve">Li, Li, Christian J Stoeckert, and David S Roos. 2003. “OrthoMCL: identification of ortholog groups for eukaryotic genomes.”</w:t>
+      </w:r>
+      <w:r>
+        <w:t xml:space="preserve"> </w:t>
+      </w:r>
+      <w:r>
+        <w:rPr>
+          <w:i/>
+        </w:rPr>
+        <w:t xml:space="preserve">Genome Research</w:t>
+      </w:r>
+      <w:r>
+        <w:t xml:space="preserve"> </w:t>
+      </w:r>
+      <w:r>
+        <w:t xml:space="preserve">13 (9): 2178–89.</w:t>
+      </w:r>
+      <w:r>
+        <w:t xml:space="preserve"> </w:t>
+      </w:r>
+      <w:hyperlink r:id="rId54">
+        <w:r>
+          <w:rPr>
+            <w:rStyle w:val="Hyperlink"/>
+          </w:rPr>
+          <w:t xml:space="preserve">doi:10.1101/gr.1224503</w:t>
+        </w:r>
+      </w:hyperlink>
+      <w:r>
+        <w:t xml:space="preserve">.</w:t>
+      </w:r>
+    </w:p>
+    <w:p>
+      <w:pPr>
+        <w:pStyle w:val="Bibliography"/>
+      </w:pPr>
+      <w:r>
+        <w:t xml:space="preserve">Lombard, Vincent, Hemalatha Golaconda Ramulu, Elodie Drula, Pedro M Coutinho, and Bernard Henrissat. 2014. “The carbohydrate-active enzymes database (CAZy) in 2013.”</w:t>
+      </w:r>
+      <w:r>
+        <w:t xml:space="preserve"> </w:t>
+      </w:r>
+      <w:r>
+        <w:rPr>
+          <w:i/>
+        </w:rPr>
+        <w:t xml:space="preserve">Nucleic Acids Research</w:t>
+      </w:r>
+      <w:r>
+        <w:t xml:space="preserve"> </w:t>
+      </w:r>
+      <w:r>
+        <w:t xml:space="preserve">42 (D1): 490–95.</w:t>
+      </w:r>
+      <w:r>
+        <w:t xml:space="preserve"> </w:t>
+      </w:r>
+      <w:hyperlink r:id="rId55">
+        <w:r>
+          <w:rPr>
+            <w:rStyle w:val="Hyperlink"/>
+          </w:rPr>
+          <w:t xml:space="preserve">doi:10.1093/nar/gkt1178</w:t>
+        </w:r>
+      </w:hyperlink>
+      <w:r>
+        <w:t xml:space="preserve">.</w:t>
+      </w:r>
+    </w:p>
+    <w:p>
+      <w:pPr>
+        <w:pStyle w:val="Bibliography"/>
+      </w:pPr>
+      <w:r>
         <w:t xml:space="preserve">Ludwig, Wolfgang, Oliver Strunk, Ralf Westram, Lothar Richter, Harald Meier, Yadhukumar, Arno Buchner, et al. 2004. “ARB: a software environment for sequence data.”</w:t>
       </w:r>
       <w:r>
@@ -1525,7 +2329,7 @@
       <w:r>
         <w:t xml:space="preserve"> </w:t>
       </w:r>
-      <w:hyperlink r:id="rId39">
+      <w:hyperlink r:id="rId56">
         <w:r>
           <w:rPr>
             <w:rStyle w:val="Hyperlink"/>
@@ -1562,7 +2366,7 @@
       <w:r>
         <w:t xml:space="preserve"> </w:t>
       </w:r>
-      <w:hyperlink r:id="rId40">
+      <w:hyperlink r:id="rId57">
         <w:r>
           <w:rPr>
             <w:rStyle w:val="Hyperlink"/>
@@ -1579,6 +2383,43 @@
         <w:pStyle w:val="Bibliography"/>
       </w:pPr>
       <w:r>
+        <w:t xml:space="preserve">Ma, Hongwu, and An-Ping Zeng. 2003. “Reconstruction of metabolic networks from genome data and analysis of their global structure for various organisms.”</w:t>
+      </w:r>
+      <w:r>
+        <w:t xml:space="preserve"> </w:t>
+      </w:r>
+      <w:r>
+        <w:rPr>
+          <w:i/>
+        </w:rPr>
+        <w:t xml:space="preserve">Bioinformatics</w:t>
+      </w:r>
+      <w:r>
+        <w:t xml:space="preserve"> </w:t>
+      </w:r>
+      <w:r>
+        <w:t xml:space="preserve">19 (2): 270–77.</w:t>
+      </w:r>
+      <w:r>
+        <w:t xml:space="preserve"> </w:t>
+      </w:r>
+      <w:hyperlink r:id="rId58">
+        <w:r>
+          <w:rPr>
+            <w:rStyle w:val="Hyperlink"/>
+          </w:rPr>
+          <w:t xml:space="preserve">doi:10.1093/bioinformatics/19.2.270</w:t>
+        </w:r>
+      </w:hyperlink>
+      <w:r>
+        <w:t xml:space="preserve">.</w:t>
+      </w:r>
+    </w:p>
+    <w:p>
+      <w:pPr>
+        <w:pStyle w:val="Bibliography"/>
+      </w:pPr>
+      <w:r>
         <w:t xml:space="preserve">Magoc, Tanja, and Steven L Salzberg. 2011. “FLASH: fast length adjustment of short reads to improve genome assemblies.”</w:t>
       </w:r>
       <w:r>
@@ -1599,7 +2440,7 @@
       <w:r>
         <w:t xml:space="preserve"> </w:t>
       </w:r>
-      <w:hyperlink r:id="rId41">
+      <w:hyperlink r:id="rId59">
         <w:r>
           <w:rPr>
             <w:rStyle w:val="Hyperlink"/>
@@ -1636,7 +2477,7 @@
       <w:r>
         <w:t xml:space="preserve"> </w:t>
       </w:r>
-      <w:hyperlink r:id="rId42">
+      <w:hyperlink r:id="rId60">
         <w:r>
           <w:rPr>
             <w:rStyle w:val="Hyperlink"/>
@@ -1653,6 +2494,43 @@
         <w:pStyle w:val="Bibliography"/>
       </w:pPr>
       <w:r>
+        <w:t xml:space="preserve">Mortazavi, Ali, Brian A Williams, Kenneth McCue, Lorian Schaeffer, and Barbara Wold. 2008. “Mapping and quantifying mammalian transcriptomes by RNA-Seq.”</w:t>
+      </w:r>
+      <w:r>
+        <w:t xml:space="preserve"> </w:t>
+      </w:r>
+      <w:r>
+        <w:rPr>
+          <w:i/>
+        </w:rPr>
+        <w:t xml:space="preserve">Nature Methods</w:t>
+      </w:r>
+      <w:r>
+        <w:t xml:space="preserve"> </w:t>
+      </w:r>
+      <w:r>
+        <w:t xml:space="preserve">5 (7): 621–28.</w:t>
+      </w:r>
+      <w:r>
+        <w:t xml:space="preserve"> </w:t>
+      </w:r>
+      <w:hyperlink r:id="rId61">
+        <w:r>
+          <w:rPr>
+            <w:rStyle w:val="Hyperlink"/>
+          </w:rPr>
+          <w:t xml:space="preserve">doi:10.1038/nmeth.1226</w:t>
+        </w:r>
+      </w:hyperlink>
+      <w:r>
+        <w:t xml:space="preserve">.</w:t>
+      </w:r>
+    </w:p>
+    <w:p>
+      <w:pPr>
+        <w:pStyle w:val="Bibliography"/>
+      </w:pPr>
+      <w:r>
         <w:t xml:space="preserve">Nawrocki, Eric P., Sarah W. Burge, Alex Bateman, Jennifer Daub, Ruth Y. Eberhardt, Sean R. Eddy, Evan W. Floden, et al. 2015. “Rfam 12.0: Updates to the RNA families database.”</w:t>
       </w:r>
       <w:r>
@@ -1673,7 +2551,7 @@
       <w:r>
         <w:t xml:space="preserve"> </w:t>
       </w:r>
-      <w:hyperlink r:id="rId43">
+      <w:hyperlink r:id="rId62">
         <w:r>
           <w:rPr>
             <w:rStyle w:val="Hyperlink"/>
@@ -1710,7 +2588,7 @@
       <w:r>
         <w:t xml:space="preserve"> </w:t>
       </w:r>
-      <w:hyperlink r:id="rId44">
+      <w:hyperlink r:id="rId63">
         <w:r>
           <w:rPr>
             <w:rStyle w:val="Hyperlink"/>
@@ -1727,6 +2605,80 @@
         <w:pStyle w:val="Bibliography"/>
       </w:pPr>
       <w:r>
+        <w:t xml:space="preserve">Overbeek, Ross A, Robert Olson, Gordon D Pusch, Gary J Olsen, James J Davis, Terrence Disz, Robert A Edwards, et al. 2014. “The SEED and the Rapid Annotation of microbial genomes using Subsystems Technology (RAST).”</w:t>
+      </w:r>
+      <w:r>
+        <w:t xml:space="preserve"> </w:t>
+      </w:r>
+      <w:r>
+        <w:rPr>
+          <w:i/>
+        </w:rPr>
+        <w:t xml:space="preserve">Nucleic Acids Research</w:t>
+      </w:r>
+      <w:r>
+        <w:t xml:space="preserve"> </w:t>
+      </w:r>
+      <w:r>
+        <w:t xml:space="preserve">42 (D1): 206–14.</w:t>
+      </w:r>
+      <w:r>
+        <w:t xml:space="preserve"> </w:t>
+      </w:r>
+      <w:hyperlink r:id="rId64">
+        <w:r>
+          <w:rPr>
+            <w:rStyle w:val="Hyperlink"/>
+          </w:rPr>
+          <w:t xml:space="preserve">doi:10.1093/nar/gkt1226</w:t>
+        </w:r>
+      </w:hyperlink>
+      <w:r>
+        <w:t xml:space="preserve">.</w:t>
+      </w:r>
+    </w:p>
+    <w:p>
+      <w:pPr>
+        <w:pStyle w:val="Bibliography"/>
+      </w:pPr>
+      <w:r>
+        <w:t xml:space="preserve">Parks, Donovan H, Michael Imelfort, Connor T Skennerton, Phil Hugenholtz, and Gene W Tyson. 2015. “CheckM: assessing the quality of microbial genomes recovered from isolates, single cells, and metagenomes.”</w:t>
+      </w:r>
+      <w:r>
+        <w:t xml:space="preserve"> </w:t>
+      </w:r>
+      <w:r>
+        <w:rPr>
+          <w:i/>
+        </w:rPr>
+        <w:t xml:space="preserve">Genome Research</w:t>
+      </w:r>
+      <w:r>
+        <w:t xml:space="preserve"> </w:t>
+      </w:r>
+      <w:r>
+        <w:t xml:space="preserve">25 (7): 1043–55.</w:t>
+      </w:r>
+      <w:r>
+        <w:t xml:space="preserve"> </w:t>
+      </w:r>
+      <w:hyperlink r:id="rId65">
+        <w:r>
+          <w:rPr>
+            <w:rStyle w:val="Hyperlink"/>
+          </w:rPr>
+          <w:t xml:space="preserve">doi:10.1101/gr.186072.114.Freely</w:t>
+        </w:r>
+      </w:hyperlink>
+      <w:r>
+        <w:t xml:space="preserve">.</w:t>
+      </w:r>
+    </w:p>
+    <w:p>
+      <w:pPr>
+        <w:pStyle w:val="Bibliography"/>
+      </w:pPr>
+      <w:r>
         <w:t xml:space="preserve">Quast, Christian, Elmar Pruesse, Pelin Yilmaz, Jan Gerken, Timmy Schweer, Pablo Yarza, Jörg Peplies, and Frank Oliver Glöckner. 2013. “The SILVA ribosomal RNA gene database project: improved data processing and web-based tools.”</w:t>
       </w:r>
       <w:r>
@@ -1747,7 +2699,7 @@
       <w:r>
         <w:t xml:space="preserve"> </w:t>
       </w:r>
-      <w:hyperlink r:id="rId45">
+      <w:hyperlink r:id="rId66">
         <w:r>
           <w:rPr>
             <w:rStyle w:val="Hyperlink"/>
@@ -1764,6 +2716,80 @@
         <w:pStyle w:val="Bibliography"/>
       </w:pPr>
       <w:r>
+        <w:t xml:space="preserve">Rawlings, Neil D, Alan J Barrett, and Robert Finn. 2015. “Twenty years of the MEROPS database of proteolytic enzymes, their substrates and inhibitors.”</w:t>
+      </w:r>
+      <w:r>
+        <w:t xml:space="preserve"> </w:t>
+      </w:r>
+      <w:r>
+        <w:rPr>
+          <w:i/>
+        </w:rPr>
+        <w:t xml:space="preserve">Nucleic Acids Research</w:t>
+      </w:r>
+      <w:r>
+        <w:t xml:space="preserve"> </w:t>
+      </w:r>
+      <w:r>
+        <w:t xml:space="preserve">44 (D1): D343–50.</w:t>
+      </w:r>
+      <w:r>
+        <w:t xml:space="preserve"> </w:t>
+      </w:r>
+      <w:hyperlink r:id="rId67">
+        <w:r>
+          <w:rPr>
+            <w:rStyle w:val="Hyperlink"/>
+          </w:rPr>
+          <w:t xml:space="preserve">doi:10.1093/nar/gkv1118</w:t>
+        </w:r>
+      </w:hyperlink>
+      <w:r>
+        <w:t xml:space="preserve">.</w:t>
+      </w:r>
+    </w:p>
+    <w:p>
+      <w:pPr>
+        <w:pStyle w:val="Bibliography"/>
+      </w:pPr>
+      <w:r>
+        <w:t xml:space="preserve">Saier, Milton H, Vamsee S Reddy, Dorjee G Tamang, and Åke Västermark. 2014. “The transporter classification database.”</w:t>
+      </w:r>
+      <w:r>
+        <w:t xml:space="preserve"> </w:t>
+      </w:r>
+      <w:r>
+        <w:rPr>
+          <w:i/>
+        </w:rPr>
+        <w:t xml:space="preserve">Nucleic Acids Research</w:t>
+      </w:r>
+      <w:r>
+        <w:t xml:space="preserve"> </w:t>
+      </w:r>
+      <w:r>
+        <w:t xml:space="preserve">42 (D1): D251–58.</w:t>
+      </w:r>
+      <w:r>
+        <w:t xml:space="preserve"> </w:t>
+      </w:r>
+      <w:hyperlink r:id="rId68">
+        <w:r>
+          <w:rPr>
+            <w:rStyle w:val="Hyperlink"/>
+          </w:rPr>
+          <w:t xml:space="preserve">doi:10.1093/nar/gkt1097</w:t>
+        </w:r>
+      </w:hyperlink>
+      <w:r>
+        <w:t xml:space="preserve">.</w:t>
+      </w:r>
+    </w:p>
+    <w:p>
+      <w:pPr>
+        <w:pStyle w:val="Bibliography"/>
+      </w:pPr>
+      <w:r>
         <w:t xml:space="preserve">Satinsky, Brandon M, Brian L Zielinski, Mary Doherty, Christa B Smith, Shalabh Sharma, John H Paul, Byron C Crump, et al. 2014. “The Amazon continuum dataset: quantitative metagenomic and metatranscriptomic inventories of the Amazon River plume, June 2010.”</w:t>
       </w:r>
       <w:r>
@@ -1784,7 +2810,7 @@
       <w:r>
         <w:t xml:space="preserve"> </w:t>
       </w:r>
-      <w:hyperlink r:id="rId46">
+      <w:hyperlink r:id="rId69">
         <w:r>
           <w:rPr>
             <w:rStyle w:val="Hyperlink"/>
@@ -1821,7 +2847,7 @@
       <w:r>
         <w:t xml:space="preserve"> </w:t>
       </w:r>
-      <w:hyperlink r:id="rId47">
+      <w:hyperlink r:id="rId70">
         <w:r>
           <w:rPr>
             <w:rStyle w:val="Hyperlink"/>
@@ -1838,6 +2864,80 @@
         <w:pStyle w:val="Bibliography"/>
       </w:pPr>
       <w:r>
+        <w:t xml:space="preserve">Stamatakis, Alexandros. 2014. “RAxML version 8: a tool for phylogenetic analysis and post-analysis of large phylogenies.”</w:t>
+      </w:r>
+      <w:r>
+        <w:t xml:space="preserve"> </w:t>
+      </w:r>
+      <w:r>
+        <w:rPr>
+          <w:i/>
+        </w:rPr>
+        <w:t xml:space="preserve">Bioinformatics</w:t>
+      </w:r>
+      <w:r>
+        <w:t xml:space="preserve"> </w:t>
+      </w:r>
+      <w:r>
+        <w:t xml:space="preserve">30 (9): 1312–13.</w:t>
+      </w:r>
+      <w:r>
+        <w:t xml:space="preserve"> </w:t>
+      </w:r>
+      <w:hyperlink r:id="rId71">
+        <w:r>
+          <w:rPr>
+            <w:rStyle w:val="Hyperlink"/>
+          </w:rPr>
+          <w:t xml:space="preserve">doi:10.1093/bioinformatics/btu033</w:t>
+        </w:r>
+      </w:hyperlink>
+      <w:r>
+        <w:t xml:space="preserve">.</w:t>
+      </w:r>
+    </w:p>
+    <w:p>
+      <w:pPr>
+        <w:pStyle w:val="Bibliography"/>
+      </w:pPr>
+      <w:r>
+        <w:t xml:space="preserve">Yin, Yanbin, Xizeng Mao, Jincai Yang, Xin Chen, Fenglou Mao, and Ying Xu. 2012. “DbCAN: A web resource for automated carbohydrate-active enzyme annotation.”</w:t>
+      </w:r>
+      <w:r>
+        <w:t xml:space="preserve"> </w:t>
+      </w:r>
+      <w:r>
+        <w:rPr>
+          <w:i/>
+        </w:rPr>
+        <w:t xml:space="preserve">Nucleic Acids Research</w:t>
+      </w:r>
+      <w:r>
+        <w:t xml:space="preserve"> </w:t>
+      </w:r>
+      <w:r>
+        <w:t xml:space="preserve">40 (W1): W445–51.</w:t>
+      </w:r>
+      <w:r>
+        <w:t xml:space="preserve"> </w:t>
+      </w:r>
+      <w:hyperlink r:id="rId72">
+        <w:r>
+          <w:rPr>
+            <w:rStyle w:val="Hyperlink"/>
+          </w:rPr>
+          <w:t xml:space="preserve">doi:10.1093/nar/gks479</w:t>
+        </w:r>
+      </w:hyperlink>
+      <w:r>
+        <w:t xml:space="preserve">.</w:t>
+      </w:r>
+    </w:p>
+    <w:p>
+      <w:pPr>
+        <w:pStyle w:val="Bibliography"/>
+      </w:pPr>
+      <w:r>
         <w:t xml:space="preserve">Zerbino, Daniel R, and Ewan Birney. 2008. “Velvet: Algorithms for de novo short read assembly using de Bruijn graphs.”</w:t>
       </w:r>
       <w:r>
@@ -1858,7 +2958,7 @@
       <w:r>
         <w:t xml:space="preserve"> </w:t>
       </w:r>
-      <w:hyperlink r:id="rId48">
+      <w:hyperlink r:id="rId73">
         <w:r>
           <w:rPr>
             <w:rStyle w:val="Hyperlink"/>
@@ -2293,7 +3393,7 @@
     </w:lvl>
   </w:abstractNum>
   <w:abstractNum w:abstractNumId="990">
-    <w:nsid w:val="71cc3bc4"/>
+    <w:nsid w:val="e593830e"/>
     <w:multiLevelType w:val="multilevel"/>
     <w:lvl w:ilvl="0">
       <w:numFmt w:val="bullet"/>

</xml_diff>

<commit_message>
Discussion: construct outline. Render docx.
</commit_message>
<xml_diff>
--- a/manuscript/Hamilton_ISMEJ_2016.docx
+++ b/manuscript/Hamilton_ISMEJ_2016.docx
@@ -768,10 +768,252 @@
     </w:p>
     <w:p>
       <w:pPr>
+        <w:pStyle w:val="Heading2"/>
+      </w:pPr>
+      <w:bookmarkStart w:id="23" w:name="aci"/>
+      <w:bookmarkEnd w:id="23"/>
+      <w:r>
+        <w:t xml:space="preserve">acI</w:t>
+      </w:r>
+    </w:p>
+    <w:p>
+      <w:pPr>
+        <w:pStyle w:val="Heading3"/>
+      </w:pPr>
+      <w:bookmarkStart w:id="24" w:name="what-we-know-from-tag-data"/>
+      <w:bookmarkEnd w:id="24"/>
+      <w:r>
+        <w:t xml:space="preserve">What we know from tag data</w:t>
+      </w:r>
+    </w:p>
+    <w:p>
+      <w:pPr>
+        <w:pStyle w:val="Compact"/>
+        <w:numPr>
+          <w:numId w:val="1001"/>
+          <w:ilvl w:val="0"/>
+        </w:numPr>
+      </w:pPr>
+      <w:r>
+        <w:t xml:space="preserve">persistent and abundant through time and across lakes</w:t>
+      </w:r>
+    </w:p>
+    <w:p>
+      <w:pPr>
+        <w:pStyle w:val="Compact"/>
+        <w:numPr>
+          <w:numId w:val="1001"/>
+          <w:ilvl w:val="0"/>
+        </w:numPr>
+      </w:pPr>
+      <w:r>
+        <w:t xml:space="preserve">three clades and thirteen tribes</w:t>
+      </w:r>
+    </w:p>
+    <w:p>
+      <w:pPr>
+        <w:pStyle w:val="Heading3"/>
+      </w:pPr>
+      <w:bookmarkStart w:id="25" w:name="what-we-know-from-sag-data"/>
+      <w:bookmarkEnd w:id="25"/>
+      <w:r>
+        <w:t xml:space="preserve">What we know from SAG data</w:t>
+      </w:r>
+    </w:p>
+    <w:p>
+      <w:pPr>
+        <w:pStyle w:val="Compact"/>
+        <w:numPr>
+          <w:numId w:val="1002"/>
+          <w:ilvl w:val="0"/>
+        </w:numPr>
+      </w:pPr>
+      <w:r>
+        <w:t xml:space="preserve">small and streamlined genome</w:t>
+      </w:r>
+    </w:p>
+    <w:p>
+      <w:pPr>
+        <w:pStyle w:val="Compact"/>
+        <w:numPr>
+          <w:numId w:val="1002"/>
+          <w:ilvl w:val="0"/>
+        </w:numPr>
+      </w:pPr>
+      <w:r>
+        <w:t xml:space="preserve">conclusions on substrate utilization from SAG studies, incl. rhodopsin</w:t>
+      </w:r>
+    </w:p>
+    <w:p>
+      <w:pPr>
+        <w:pStyle w:val="Compact"/>
+        <w:numPr>
+          <w:numId w:val="1002"/>
+          <w:ilvl w:val="0"/>
+        </w:numPr>
+      </w:pPr>
+      <w:r>
+        <w:t xml:space="preserve">conclusions on substrate utilization from FISH studies</w:t>
+      </w:r>
+    </w:p>
+    <w:p>
+      <w:pPr>
+        <w:pStyle w:val="Compact"/>
+        <w:numPr>
+          <w:numId w:val="1002"/>
+          <w:ilvl w:val="0"/>
+        </w:numPr>
+      </w:pPr>
+      <w:r>
+        <w:t xml:space="preserve">no genomes from acI-C</w:t>
+      </w:r>
+    </w:p>
+    <w:p>
+      <w:pPr>
+        <w:pStyle w:val="Heading2"/>
+      </w:pPr>
+      <w:bookmarkStart w:id="26" w:name="reverse-ecology"/>
+      <w:bookmarkEnd w:id="26"/>
+      <w:r>
+        <w:t xml:space="preserve">Reverse Ecology</w:t>
+      </w:r>
+    </w:p>
+    <w:p>
+      <w:pPr>
+        <w:pStyle w:val="Compact"/>
+        <w:numPr>
+          <w:numId w:val="1003"/>
+          <w:ilvl w:val="0"/>
+        </w:numPr>
+      </w:pPr>
+      <w:r>
+        <w:t xml:space="preserve">genome-gazing is a bottleneck, FISH studies are laborious - need an alternative</w:t>
+      </w:r>
+    </w:p>
+    <w:p>
+      <w:pPr>
+        <w:pStyle w:val="Compact"/>
+        <w:numPr>
+          <w:numId w:val="1003"/>
+          <w:ilvl w:val="0"/>
+        </w:numPr>
+      </w:pPr>
+      <w:r>
+        <w:t xml:space="preserve">reverse-ecology is an emerging paradigm to infer ecology from genomic information w/ a focus on systems-level signatures</w:t>
+      </w:r>
+    </w:p>
+    <w:p>
+      <w:pPr>
+        <w:pStyle w:val="Compact"/>
+        <w:numPr>
+          <w:numId w:val="1003"/>
+          <w:ilvl w:val="0"/>
+        </w:numPr>
+      </w:pPr>
+      <w:r>
+        <w:t xml:space="preserve">metabolism one aspect of ecology, long tradition of metabolic network analysis</w:t>
+      </w:r>
+    </w:p>
+    <w:p>
+      <w:pPr>
+        <w:pStyle w:val="Compact"/>
+        <w:numPr>
+          <w:numId w:val="1003"/>
+          <w:ilvl w:val="0"/>
+        </w:numPr>
+      </w:pPr>
+      <w:r>
+        <w:t xml:space="preserve">example of reverse ecology - seed compounds and environment</w:t>
+      </w:r>
+    </w:p>
+    <w:p>
+      <w:pPr>
+        <w:pStyle w:val="Heading2"/>
+      </w:pPr>
+      <w:bookmarkStart w:id="27" w:name="overview"/>
+      <w:bookmarkEnd w:id="27"/>
+      <w:r>
+        <w:t xml:space="preserve">Overview</w:t>
+      </w:r>
+    </w:p>
+    <w:p>
+      <w:pPr>
+        <w:pStyle w:val="Compact"/>
+        <w:numPr>
+          <w:numId w:val="1004"/>
+          <w:ilvl w:val="0"/>
+        </w:numPr>
+      </w:pPr>
+      <w:r>
+        <w:t xml:space="preserve">assembled largest catalog of acI genomes, including acI-C</w:t>
+      </w:r>
+    </w:p>
+    <w:p>
+      <w:pPr>
+        <w:pStyle w:val="Compact"/>
+        <w:numPr>
+          <w:numId w:val="1004"/>
+          <w:ilvl w:val="0"/>
+        </w:numPr>
+      </w:pPr>
+      <w:r>
+        <w:t xml:space="preserve">use existing reverse ecology to predict seed compounds for acI genomes</w:t>
+      </w:r>
+    </w:p>
+    <w:p>
+      <w:pPr>
+        <w:pStyle w:val="Compact"/>
+        <w:numPr>
+          <w:numId w:val="1004"/>
+          <w:ilvl w:val="0"/>
+        </w:numPr>
+      </w:pPr>
+      <w:r>
+        <w:t xml:space="preserve">high-throughput approach to leverage incomplete genome data</w:t>
+      </w:r>
+    </w:p>
+    <w:p>
+      <w:pPr>
+        <w:pStyle w:val="Compact"/>
+        <w:numPr>
+          <w:numId w:val="1004"/>
+          <w:ilvl w:val="0"/>
+        </w:numPr>
+      </w:pPr>
+      <w:r>
+        <w:t xml:space="preserve">confirm conserved gene functions and revealed clade-specific differences</w:t>
+      </w:r>
+    </w:p>
+    <w:p>
+      <w:pPr>
+        <w:pStyle w:val="Compact"/>
+        <w:numPr>
+          <w:numId w:val="1004"/>
+          <w:ilvl w:val="0"/>
+        </w:numPr>
+      </w:pPr>
+      <w:r>
+        <w:t xml:space="preserve">integrate with metatranscriptomic data</w:t>
+      </w:r>
+    </w:p>
+    <w:p>
+      <w:pPr>
+        <w:pStyle w:val="Compact"/>
+        <w:numPr>
+          <w:numId w:val="1004"/>
+          <w:ilvl w:val="0"/>
+        </w:numPr>
+      </w:pPr>
+      <w:r>
+        <w:t xml:space="preserve">many diverse transporters, all highly expressed. possible key to success of passive &amp; planktonic lifestyle</w:t>
+      </w:r>
+    </w:p>
+    <w:p>
+      <w:pPr>
         <w:pStyle w:val="Heading1"/>
       </w:pPr>
-      <w:bookmarkStart w:id="23" w:name="materials-and-methods"/>
-      <w:bookmarkEnd w:id="23"/>
+      <w:bookmarkStart w:id="28" w:name="materials-and-methods"/>
+      <w:bookmarkEnd w:id="28"/>
       <w:r>
         <w:t xml:space="preserve">Materials and Methods</w:t>
       </w:r>
@@ -780,8 +1022,8 @@
       <w:pPr>
         <w:pStyle w:val="Heading2"/>
       </w:pPr>
-      <w:bookmarkStart w:id="24" w:name="single-cell-genome-generation-selection-and-sequencing"/>
-      <w:bookmarkEnd w:id="24"/>
+      <w:bookmarkStart w:id="29" w:name="single-cell-genome-generation-selection-and-sequencing"/>
+      <w:bookmarkEnd w:id="29"/>
       <w:r>
         <w:t xml:space="preserve">Single-Cell Genome Generation, Selection, and Sequencing</w:t>
       </w:r>
@@ -904,8 +1146,8 @@
       <w:pPr>
         <w:pStyle w:val="Heading2"/>
       </w:pPr>
-      <w:bookmarkStart w:id="25" w:name="metagenome-sampling-sequencing-assembly-and-binning"/>
-      <w:bookmarkEnd w:id="25"/>
+      <w:bookmarkStart w:id="30" w:name="metagenome-sampling-sequencing-assembly-and-binning"/>
+      <w:bookmarkEnd w:id="30"/>
       <w:r>
         <w:t xml:space="preserve">Metagenome Sampling, Sequencing, Assembly, and Binning</w:t>
       </w:r>
@@ -1092,8 +1334,8 @@
       <w:pPr>
         <w:pStyle w:val="Heading2"/>
       </w:pPr>
-      <w:bookmarkStart w:id="26" w:name="metatranscriptome-sampling-and-sequencing"/>
-      <w:bookmarkEnd w:id="26"/>
+      <w:bookmarkStart w:id="31" w:name="metatranscriptome-sampling-and-sequencing"/>
+      <w:bookmarkEnd w:id="31"/>
       <w:r>
         <w:t xml:space="preserve">Metatranscriptome Sampling and Sequencing</w:t>
       </w:r>
@@ -1199,8 +1441,8 @@
       <w:pPr>
         <w:pStyle w:val="Heading2"/>
       </w:pPr>
-      <w:bookmarkStart w:id="27" w:name="genome-completeness-and-phylogenetic-relationships"/>
-      <w:bookmarkEnd w:id="27"/>
+      <w:bookmarkStart w:id="32" w:name="genome-completeness-and-phylogenetic-relationships"/>
+      <w:bookmarkEnd w:id="32"/>
       <w:r>
         <w:t xml:space="preserve">Genome Completeness and Phylogenetic Relationships</w:t>
       </w:r>
@@ -1250,8 +1492,8 @@
       <w:pPr>
         <w:pStyle w:val="Heading2"/>
       </w:pPr>
-      <w:bookmarkStart w:id="28" w:name="metabolic-network-reconstruction-and-reverse-ecology"/>
-      <w:bookmarkEnd w:id="28"/>
+      <w:bookmarkStart w:id="33" w:name="metabolic-network-reconstruction-and-reverse-ecology"/>
+      <w:bookmarkEnd w:id="33"/>
       <w:r>
         <w:t xml:space="preserve">Metabolic Network Reconstruction and Reverse Ecology</w:t>
       </w:r>
@@ -1260,8 +1502,8 @@
       <w:pPr>
         <w:pStyle w:val="Heading3"/>
       </w:pPr>
-      <w:bookmarkStart w:id="29" w:name="genome-annotation-and-model-processing-including-genome-merging"/>
-      <w:bookmarkEnd w:id="29"/>
+      <w:bookmarkStart w:id="34" w:name="genome-annotation-and-model-processing-including-genome-merging"/>
+      <w:bookmarkEnd w:id="34"/>
       <w:r>
         <w:t xml:space="preserve">Genome Annotation and Model Processing (including Genome Merging)</w:t>
       </w:r>
@@ -1438,8 +1680,8 @@
       <w:pPr>
         <w:pStyle w:val="Heading3"/>
       </w:pPr>
-      <w:bookmarkStart w:id="30" w:name="calculation-and-evaluation-of-seed-compounds"/>
-      <w:bookmarkEnd w:id="30"/>
+      <w:bookmarkStart w:id="35" w:name="calculation-and-evaluation-of-seed-compounds"/>
+      <w:bookmarkEnd w:id="35"/>
       <w:r>
         <w:t xml:space="preserve">Calculation and Evaluation of Seed Compounds</w:t>
       </w:r>
@@ -1465,8 +1707,8 @@
       <w:pPr>
         <w:pStyle w:val="Heading3"/>
       </w:pPr>
-      <w:bookmarkStart w:id="31" w:name="re-annotation-of-peptidases-and-glycoside-hydrolases"/>
-      <w:bookmarkEnd w:id="31"/>
+      <w:bookmarkStart w:id="36" w:name="re-annotation-of-peptidases-and-glycoside-hydrolases"/>
+      <w:bookmarkEnd w:id="36"/>
       <w:r>
         <w:t xml:space="preserve">Re-annotation of Peptidases and Glycoside Hydrolases</w:t>
       </w:r>
@@ -1525,8 +1767,8 @@
       <w:pPr>
         <w:pStyle w:val="Heading2"/>
       </w:pPr>
-      <w:bookmarkStart w:id="32" w:name="integrating-reverse-ecology-with-metatranscriptomics"/>
-      <w:bookmarkEnd w:id="32"/>
+      <w:bookmarkStart w:id="37" w:name="integrating-reverse-ecology-with-metatranscriptomics"/>
+      <w:bookmarkEnd w:id="37"/>
       <w:r>
         <w:t xml:space="preserve">Integrating Reverse Ecology with Metatranscriptomics</w:t>
       </w:r>
@@ -1535,8 +1777,8 @@
       <w:pPr>
         <w:pStyle w:val="Heading3"/>
       </w:pPr>
-      <w:bookmarkStart w:id="33" w:name="protein-clustering-metatranscriptomic-mapping-and-clade-level-gene-expression"/>
-      <w:bookmarkEnd w:id="33"/>
+      <w:bookmarkStart w:id="38" w:name="protein-clustering-metatranscriptomic-mapping-and-clade-level-gene-expression"/>
+      <w:bookmarkEnd w:id="38"/>
       <w:r>
         <w:t xml:space="preserve">Protein Clustering, Metatranscriptomic Mapping, and Clade-Level Gene Expression</w:t>
       </w:r>
@@ -1632,8 +1874,8 @@
       <w:pPr>
         <w:pStyle w:val="Heading3"/>
       </w:pPr>
-      <w:bookmarkStart w:id="34" w:name="re-annotation-of-transporter-genes"/>
-      <w:bookmarkEnd w:id="34"/>
+      <w:bookmarkStart w:id="39" w:name="re-annotation-of-transporter-genes"/>
+      <w:bookmarkEnd w:id="39"/>
       <w:r>
         <w:t xml:space="preserve">Re-annotation of Transporter Genes</w:t>
       </w:r>
@@ -1677,8 +1919,8 @@
       <w:pPr>
         <w:pStyle w:val="Heading2"/>
       </w:pPr>
-      <w:bookmarkStart w:id="35" w:name="availability-of-data-and-materials"/>
-      <w:bookmarkEnd w:id="35"/>
+      <w:bookmarkStart w:id="40" w:name="availability-of-data-and-materials"/>
+      <w:bookmarkEnd w:id="40"/>
       <w:r>
         <w:t xml:space="preserve">Availability of Data and Materials</w:t>
       </w:r>
@@ -1695,28 +1937,876 @@
       <w:pPr>
         <w:pStyle w:val="Heading1"/>
       </w:pPr>
-      <w:bookmarkStart w:id="36" w:name="results"/>
-      <w:bookmarkEnd w:id="36"/>
+      <w:bookmarkStart w:id="41" w:name="results"/>
+      <w:bookmarkEnd w:id="41"/>
       <w:r>
         <w:t xml:space="preserve">Results</w:t>
       </w:r>
     </w:p>
     <w:p>
       <w:pPr>
+        <w:pStyle w:val="Heading2"/>
+      </w:pPr>
+      <w:bookmarkStart w:id="42" w:name="phylogenetics-figure-1"/>
+      <w:bookmarkEnd w:id="42"/>
+      <w:r>
+        <w:t xml:space="preserve">Phylogenetics (Figure 1)</w:t>
+      </w:r>
+    </w:p>
+    <w:p>
+      <w:pPr>
+        <w:pStyle w:val="Compact"/>
+        <w:numPr>
+          <w:numId w:val="1005"/>
+          <w:ilvl w:val="0"/>
+        </w:numPr>
+      </w:pPr>
+      <w:r>
+        <w:t xml:space="preserve">assemble Actino genomes from our extensive FW genome collection and other sources</w:t>
+      </w:r>
+    </w:p>
+    <w:p>
+      <w:pPr>
+        <w:pStyle w:val="Compact"/>
+        <w:numPr>
+          <w:numId w:val="1005"/>
+          <w:ilvl w:val="0"/>
+        </w:numPr>
+      </w:pPr>
+      <w:r>
+        <w:t xml:space="preserve">identify acI as a monophyletic group w/in phylum Actinobacteria, acI-C as a group within acI - Figure 1 shows just these genomes</w:t>
+      </w:r>
+    </w:p>
+    <w:p>
+      <w:pPr>
+        <w:pStyle w:val="Heading2"/>
+      </w:pPr>
+      <w:bookmarkStart w:id="43" w:name="completeness-estimates-figure-2"/>
+      <w:bookmarkEnd w:id="43"/>
+      <w:r>
+        <w:t xml:space="preserve">Completeness Estimates (Figure 2)</w:t>
+      </w:r>
+    </w:p>
+    <w:p>
+      <w:pPr>
+        <w:pStyle w:val="Compact"/>
+        <w:numPr>
+          <w:numId w:val="1006"/>
+          <w:ilvl w:val="0"/>
+        </w:numPr>
+      </w:pPr>
+      <w:r>
+        <w:t xml:space="preserve">reverse ecology tested on complete genomes, SAGs and MAGs are incomplete</w:t>
+      </w:r>
+    </w:p>
+    <w:p>
+      <w:pPr>
+        <w:pStyle w:val="Compact"/>
+        <w:numPr>
+          <w:numId w:val="1006"/>
+          <w:ilvl w:val="0"/>
+        </w:numPr>
+      </w:pPr>
+      <w:r>
+        <w:t xml:space="preserve">construct composite genomes at tribe- and clade-level</w:t>
+      </w:r>
+    </w:p>
+    <w:p>
+      <w:pPr>
+        <w:pStyle w:val="Compact"/>
+        <w:numPr>
+          <w:numId w:val="1006"/>
+          <w:ilvl w:val="0"/>
+        </w:numPr>
+      </w:pPr>
+      <w:r>
+        <w:t xml:space="preserve">tribe-level remain incomplete, choose clade-level for Analysis</w:t>
+      </w:r>
+    </w:p>
+    <w:p>
+      <w:pPr>
+        <w:pStyle w:val="Heading2"/>
+      </w:pPr>
+      <w:bookmarkStart w:id="44" w:name="protein-clustering-and-metatranscriptomics"/>
+      <w:bookmarkEnd w:id="44"/>
+      <w:r>
+        <w:t xml:space="preserve">Protein Clustering and Metatranscriptomics</w:t>
+      </w:r>
+    </w:p>
+    <w:p>
+      <w:pPr>
+        <w:pStyle w:val="Compact"/>
+        <w:numPr>
+          <w:numId w:val="1007"/>
+          <w:ilvl w:val="0"/>
+        </w:numPr>
+      </w:pPr>
+      <w:r>
+        <w:t xml:space="preserve">total number of protein clusters</w:t>
+      </w:r>
+    </w:p>
+    <w:p>
+      <w:pPr>
+        <w:pStyle w:val="Compact"/>
+        <w:numPr>
+          <w:numId w:val="1007"/>
+          <w:ilvl w:val="0"/>
+        </w:numPr>
+      </w:pPr>
+      <w:r>
+        <w:t xml:space="preserve">core and accessory genome for lineage based on presence/absence w/in clades</w:t>
+      </w:r>
+    </w:p>
+    <w:p>
+      <w:pPr>
+        <w:pStyle w:val="Compact"/>
+        <w:numPr>
+          <w:numId w:val="1007"/>
+          <w:ilvl w:val="0"/>
+        </w:numPr>
+      </w:pPr>
+      <w:r>
+        <w:t xml:space="preserve">read recruiting - % of MG/MT reads which map to acI reference genome collections (still need to map the MGs)</w:t>
+      </w:r>
+    </w:p>
+    <w:p>
+      <w:pPr>
+        <w:pStyle w:val="Compact"/>
+        <w:numPr>
+          <w:numId w:val="1007"/>
+          <w:ilvl w:val="0"/>
+        </w:numPr>
+      </w:pPr>
+      <w:r>
+        <w:t xml:space="preserve">what does this say about…</w:t>
+      </w:r>
+    </w:p>
+    <w:p>
+      <w:pPr>
+        <w:pStyle w:val="Compact"/>
+        <w:numPr>
+          <w:numId w:val="1007"/>
+          <w:ilvl w:val="0"/>
+        </w:numPr>
+      </w:pPr>
+      <w:r>
+        <w:t xml:space="preserve">are acI active or dormant?</w:t>
+      </w:r>
+    </w:p>
+    <w:p>
+      <w:pPr>
+        <w:pStyle w:val="Compact"/>
+        <w:numPr>
+          <w:numId w:val="1007"/>
+          <w:ilvl w:val="0"/>
+        </w:numPr>
+      </w:pPr>
+      <w:r>
+        <w:t xml:space="preserve">quality of our reference genomes wrt conditions that day?</w:t>
+      </w:r>
+    </w:p>
+    <w:p>
+      <w:pPr>
+        <w:pStyle w:val="Heading2"/>
+      </w:pPr>
+      <w:bookmarkStart w:id="45" w:name="workflow-figure-3"/>
+      <w:bookmarkEnd w:id="45"/>
+      <w:r>
+        <w:t xml:space="preserve">Workflow (Figure 3)</w:t>
+      </w:r>
+    </w:p>
+    <w:p>
+      <w:pPr>
+        <w:pStyle w:val="Compact"/>
+        <w:numPr>
+          <w:numId w:val="1008"/>
+          <w:ilvl w:val="0"/>
+        </w:numPr>
+      </w:pPr>
+      <w:r>
+        <w:t xml:space="preserve">developed a computational pipeline for reverse ecology analysis on incomplete genomes</w:t>
+      </w:r>
+    </w:p>
+    <w:p>
+      <w:pPr>
+        <w:pStyle w:val="Compact"/>
+        <w:numPr>
+          <w:numId w:val="1008"/>
+          <w:ilvl w:val="0"/>
+        </w:numPr>
+      </w:pPr>
+      <w:r>
+        <w:t xml:space="preserve">annotate using KBase, no gapfilling (explain justification)</w:t>
+      </w:r>
+    </w:p>
+    <w:p>
+      <w:pPr>
+        <w:pStyle w:val="Compact"/>
+        <w:numPr>
+          <w:numId w:val="1008"/>
+          <w:ilvl w:val="0"/>
+        </w:numPr>
+      </w:pPr>
+      <w:r>
+        <w:t xml:space="preserve">size of models, fraction of total genes, comparison to other organisms</w:t>
+      </w:r>
+    </w:p>
+    <w:p>
+      <w:pPr>
+        <w:pStyle w:val="Compact"/>
+        <w:numPr>
+          <w:numId w:val="1008"/>
+          <w:ilvl w:val="0"/>
+        </w:numPr>
+      </w:pPr>
+      <w:r>
+        <w:t xml:space="preserve">metabolic models converted to network graphs and merged</w:t>
+      </w:r>
+    </w:p>
+    <w:p>
+      <w:pPr>
+        <w:pStyle w:val="Compact"/>
+        <w:numPr>
+          <w:numId w:val="1008"/>
+          <w:ilvl w:val="0"/>
+        </w:numPr>
+      </w:pPr>
+      <w:r>
+        <w:t xml:space="preserve">check size of SCC and reduce to largest component (compare to other studies re: size, % of nodes)</w:t>
+      </w:r>
+    </w:p>
+    <w:p>
+      <w:pPr>
+        <w:pStyle w:val="Compact"/>
+        <w:numPr>
+          <w:numId w:val="1008"/>
+          <w:ilvl w:val="0"/>
+        </w:numPr>
+      </w:pPr>
+      <w:r>
+        <w:t xml:space="preserve">seed compound calculations - # of seed sets, % which contain one compound, max size</w:t>
+      </w:r>
+    </w:p>
+    <w:p>
+      <w:pPr>
+        <w:pStyle w:val="Heading2"/>
+      </w:pPr>
+      <w:bookmarkStart w:id="46" w:name="evaluation-of-potential-seed-compounds-figure-4a"/>
+      <w:bookmarkEnd w:id="46"/>
+      <w:r>
+        <w:t xml:space="preserve">Evaluation of Potential Seed Compounds (Figure 4a)</w:t>
+      </w:r>
+    </w:p>
+    <w:p>
+      <w:pPr>
+        <w:pStyle w:val="Compact"/>
+        <w:numPr>
+          <w:numId w:val="1009"/>
+          <w:ilvl w:val="0"/>
+        </w:numPr>
+      </w:pPr>
+      <w:r>
+        <w:t xml:space="preserve">anticipate</w:t>
+      </w:r>
+      <w:r>
+        <w:t xml:space="preserve"> </w:t>
+      </w:r>
+      <w:r>
+        <w:t xml:space="preserve">“</w:t>
+      </w:r>
+      <w:r>
+        <w:t xml:space="preserve">noise</w:t>
+      </w:r>
+      <w:r>
+        <w:t xml:space="preserve">”</w:t>
+      </w:r>
+      <w:r>
+        <w:t xml:space="preserve"> </w:t>
+      </w:r>
+      <w:r>
+        <w:t xml:space="preserve">in results and evaluate individual compounds</w:t>
+      </w:r>
+    </w:p>
+    <w:p>
+      <w:pPr>
+        <w:pStyle w:val="Compact"/>
+        <w:numPr>
+          <w:numId w:val="1009"/>
+          <w:ilvl w:val="0"/>
+        </w:numPr>
+      </w:pPr>
+      <w:r>
+        <w:t xml:space="preserve">screen seed compounds to identify a subset for further investigation</w:t>
+      </w:r>
+    </w:p>
+    <w:p>
+      <w:pPr>
+        <w:pStyle w:val="Compact"/>
+        <w:numPr>
+          <w:numId w:val="1009"/>
+          <w:ilvl w:val="0"/>
+        </w:numPr>
+      </w:pPr>
+      <w:r>
+        <w:t xml:space="preserve">examples of reasons to reject</w:t>
+      </w:r>
+    </w:p>
+    <w:p>
+      <w:pPr>
+        <w:pStyle w:val="Compact"/>
+        <w:numPr>
+          <w:numId w:val="1010"/>
+          <w:ilvl w:val="1"/>
+        </w:numPr>
+      </w:pPr>
+      <w:r>
+        <w:t xml:space="preserve">network pruning (carbamoyl phosphate)</w:t>
+      </w:r>
+    </w:p>
+    <w:p>
+      <w:pPr>
+        <w:pStyle w:val="Compact"/>
+        <w:numPr>
+          <w:numId w:val="1010"/>
+          <w:ilvl w:val="1"/>
+        </w:numPr>
+      </w:pPr>
+      <w:r>
+        <w:t xml:space="preserve">missing annotations (fatty acids)</w:t>
+      </w:r>
+    </w:p>
+    <w:p>
+      <w:pPr>
+        <w:pStyle w:val="Compact"/>
+        <w:numPr>
+          <w:numId w:val="1009"/>
+          <w:ilvl w:val="0"/>
+        </w:numPr>
+      </w:pPr>
+      <w:r>
+        <w:t xml:space="preserve">examples of reasons to retain</w:t>
+      </w:r>
+    </w:p>
+    <w:p>
+      <w:pPr>
+        <w:pStyle w:val="Compact"/>
+        <w:numPr>
+          <w:numId w:val="1011"/>
+          <w:ilvl w:val="1"/>
+        </w:numPr>
+      </w:pPr>
+      <w:r>
+        <w:t xml:space="preserve">homoserine auxotrophy</w:t>
+      </w:r>
+    </w:p>
+    <w:p>
+      <w:pPr>
+        <w:pStyle w:val="Compact"/>
+        <w:numPr>
+          <w:numId w:val="1011"/>
+          <w:ilvl w:val="1"/>
+        </w:numPr>
+      </w:pPr>
+      <w:r>
+        <w:t xml:space="preserve">peptide degradation</w:t>
+      </w:r>
+    </w:p>
+    <w:p>
+      <w:pPr>
+        <w:pStyle w:val="Compact"/>
+        <w:numPr>
+          <w:numId w:val="1009"/>
+          <w:ilvl w:val="0"/>
+        </w:numPr>
+      </w:pPr>
+      <w:r>
+        <w:t xml:space="preserve">manually curate selected compounds</w:t>
+      </w:r>
+    </w:p>
+    <w:p>
+      <w:pPr>
+        <w:pStyle w:val="Compact"/>
+        <w:numPr>
+          <w:numId w:val="1009"/>
+          <w:ilvl w:val="0"/>
+        </w:numPr>
+      </w:pPr>
+      <w:r>
+        <w:t xml:space="preserve">false negative - genes missing from the model - lysine auxotrophy</w:t>
+      </w:r>
+    </w:p>
+    <w:p>
+      <w:pPr>
+        <w:pStyle w:val="Compact"/>
+        <w:numPr>
+          <w:numId w:val="1009"/>
+          <w:ilvl w:val="0"/>
+        </w:numPr>
+      </w:pPr>
+      <w:r>
+        <w:t xml:space="preserve">false negative - alternative pathways - threonine auxotrophy</w:t>
+      </w:r>
+    </w:p>
+    <w:p>
+      <w:pPr>
+        <w:pStyle w:val="Compact"/>
+        <w:numPr>
+          <w:numId w:val="1009"/>
+          <w:ilvl w:val="0"/>
+        </w:numPr>
+      </w:pPr>
+      <w:r>
+        <w:t xml:space="preserve">true result - gene missing from model and genome - homoserine auxotrophy</w:t>
+      </w:r>
+    </w:p>
+    <w:p>
+      <w:pPr>
+        <w:pStyle w:val="Heading2"/>
+      </w:pPr>
+      <w:bookmarkStart w:id="47" w:name="re-annotation-of-peptidases-and-glycoside-hydrolases-figure-4b"/>
+      <w:bookmarkEnd w:id="47"/>
+      <w:r>
+        <w:t xml:space="preserve">Re-annotation of Peptidases and Glycoside Hydrolases (Figure 4b)</w:t>
+      </w:r>
+    </w:p>
+    <w:p>
+      <w:pPr>
+        <w:pStyle w:val="Compact"/>
+        <w:numPr>
+          <w:numId w:val="1012"/>
+          <w:ilvl w:val="0"/>
+        </w:numPr>
+      </w:pPr>
+      <w:r>
+        <w:t xml:space="preserve">peptidases</w:t>
+      </w:r>
+    </w:p>
+    <w:p>
+      <w:pPr>
+        <w:pStyle w:val="Compact"/>
+        <w:numPr>
+          <w:numId w:val="1012"/>
+          <w:ilvl w:val="0"/>
+        </w:numPr>
+      </w:pPr>
+      <w:r>
+        <w:t xml:space="preserve">families and sub-families</w:t>
+      </w:r>
+    </w:p>
+    <w:p>
+      <w:pPr>
+        <w:pStyle w:val="Compact"/>
+        <w:numPr>
+          <w:numId w:val="1012"/>
+          <w:ilvl w:val="0"/>
+        </w:numPr>
+      </w:pPr>
+      <w:r>
+        <w:t xml:space="preserve">consistency with MAR-FISH and genomic studies</w:t>
+      </w:r>
+    </w:p>
+    <w:p>
+      <w:pPr>
+        <w:pStyle w:val="Compact"/>
+        <w:numPr>
+          <w:numId w:val="1012"/>
+          <w:ilvl w:val="0"/>
+        </w:numPr>
+      </w:pPr>
+      <w:r>
+        <w:t xml:space="preserve">similarities / differences btw clades - presence/absence and expression</w:t>
+      </w:r>
+    </w:p>
+    <w:p>
+      <w:pPr>
+        <w:pStyle w:val="Compact"/>
+        <w:numPr>
+          <w:numId w:val="1012"/>
+          <w:ilvl w:val="0"/>
+        </w:numPr>
+      </w:pPr>
+      <w:r>
+        <w:t xml:space="preserve">glycoside hydrolases</w:t>
+      </w:r>
+    </w:p>
+    <w:p>
+      <w:pPr>
+        <w:pStyle w:val="Compact"/>
+        <w:numPr>
+          <w:numId w:val="1012"/>
+          <w:ilvl w:val="0"/>
+        </w:numPr>
+      </w:pPr>
+      <w:r>
+        <w:t xml:space="preserve">families and sub-families</w:t>
+      </w:r>
+    </w:p>
+    <w:p>
+      <w:pPr>
+        <w:pStyle w:val="Compact"/>
+        <w:numPr>
+          <w:numId w:val="1012"/>
+          <w:ilvl w:val="0"/>
+        </w:numPr>
+      </w:pPr>
+      <w:r>
+        <w:t xml:space="preserve">consistency with MAR-FISH and genomic studies</w:t>
+      </w:r>
+    </w:p>
+    <w:p>
+      <w:pPr>
+        <w:pStyle w:val="Compact"/>
+        <w:numPr>
+          <w:numId w:val="1012"/>
+          <w:ilvl w:val="0"/>
+        </w:numPr>
+      </w:pPr>
+      <w:r>
+        <w:t xml:space="preserve">similarities / differences btw clades - presence/absence and expression</w:t>
+      </w:r>
+    </w:p>
+    <w:p>
+      <w:pPr>
+        <w:pStyle w:val="Heading2"/>
+      </w:pPr>
+      <w:bookmarkStart w:id="48" w:name="transporters"/>
+      <w:bookmarkEnd w:id="48"/>
+      <w:r>
+        <w:t xml:space="preserve">Transporters</w:t>
+      </w:r>
+    </w:p>
+    <w:p>
+      <w:pPr>
+        <w:pStyle w:val="Compact"/>
+        <w:numPr>
+          <w:numId w:val="1013"/>
+          <w:ilvl w:val="0"/>
+        </w:numPr>
+      </w:pPr>
+      <w:r>
+        <w:t xml:space="preserve">summary of transporters</w:t>
+      </w:r>
+    </w:p>
+    <w:p>
+      <w:pPr>
+        <w:pStyle w:val="Compact"/>
+        <w:numPr>
+          <w:numId w:val="1013"/>
+          <w:ilvl w:val="0"/>
+        </w:numPr>
+      </w:pPr>
+      <w:r>
+        <w:t xml:space="preserve">diverse array of N-rich compounds</w:t>
+      </w:r>
+    </w:p>
+    <w:p>
+      <w:pPr>
+        <w:pStyle w:val="Compact"/>
+        <w:numPr>
+          <w:numId w:val="1013"/>
+          <w:ilvl w:val="0"/>
+        </w:numPr>
+      </w:pPr>
+      <w:r>
+        <w:t xml:space="preserve">transport of simple and complex sugars</w:t>
+      </w:r>
+    </w:p>
+    <w:p>
+      <w:pPr>
+        <w:pStyle w:val="Compact"/>
+        <w:numPr>
+          <w:numId w:val="1013"/>
+          <w:ilvl w:val="0"/>
+        </w:numPr>
+      </w:pPr>
+      <w:r>
+        <w:t xml:space="preserve">nucleotides and vitamins</w:t>
+      </w:r>
+    </w:p>
+    <w:p>
+      <w:pPr>
+        <w:pStyle w:val="Compact"/>
+        <w:numPr>
+          <w:numId w:val="1013"/>
+          <w:ilvl w:val="0"/>
+        </w:numPr>
+      </w:pPr>
+      <w:r>
+        <w:t xml:space="preserve">other transporters not shown in figure</w:t>
+      </w:r>
+    </w:p>
+    <w:p>
+      <w:pPr>
+        <w:pStyle w:val="Compact"/>
+        <w:numPr>
+          <w:numId w:val="1013"/>
+          <w:ilvl w:val="0"/>
+        </w:numPr>
+      </w:pPr>
+      <w:r>
+        <w:t xml:space="preserve">actinorhodopsin also highly expressed</w:t>
+      </w:r>
+    </w:p>
+    <w:p>
+      <w:pPr>
+        <w:pStyle w:val="Heading2"/>
+      </w:pPr>
+      <w:bookmarkStart w:id="49" w:name="actinorhodopsin-possible-figure-5-or-new-analysis"/>
+      <w:bookmarkEnd w:id="49"/>
+      <w:r>
+        <w:t xml:space="preserve">Actinorhodopsin (possible Figure 5 or new analysis)</w:t>
+      </w:r>
+    </w:p>
+    <w:p>
+      <w:pPr>
+        <w:pStyle w:val="Compact"/>
+        <w:numPr>
+          <w:numId w:val="1014"/>
+          <w:ilvl w:val="0"/>
+        </w:numPr>
+      </w:pPr>
+      <w:r>
+        <w:t xml:space="preserve">among most highly-expressed genes</w:t>
+      </w:r>
+    </w:p>
+    <w:p>
+      <w:pPr>
+        <w:pStyle w:val="Compact"/>
+        <w:numPr>
+          <w:numId w:val="1014"/>
+          <w:ilvl w:val="0"/>
+        </w:numPr>
+      </w:pPr>
+      <w:r>
+        <w:t xml:space="preserve">coupled with high expression of sugar transporters confirms acI are photoheterotrophs</w:t>
+      </w:r>
+    </w:p>
+    <w:p>
+      <w:pPr>
+        <w:pStyle w:val="Compact"/>
+        <w:numPr>
+          <w:numId w:val="1014"/>
+          <w:ilvl w:val="0"/>
+        </w:numPr>
+      </w:pPr>
+      <w:r>
+        <w:t xml:space="preserve">retinal biosynthesis pathway expressed (and functional in acI-A and acI-B)</w:t>
+      </w:r>
+    </w:p>
+    <w:p>
+      <w:pPr>
+        <w:pStyle w:val="Compact"/>
+        <w:numPr>
+          <w:numId w:val="1014"/>
+          <w:ilvl w:val="0"/>
+        </w:numPr>
+      </w:pPr>
+      <w:r>
+        <w:t xml:space="preserve">other reasons for such high expression (MMBR review, need to investigate in our genomes)</w:t>
+      </w:r>
+    </w:p>
+    <w:p>
+      <w:pPr>
+        <w:pStyle w:val="Compact"/>
+        <w:numPr>
+          <w:numId w:val="1014"/>
+          <w:ilvl w:val="0"/>
+        </w:numPr>
+      </w:pPr>
+      <w:r>
+        <w:t xml:space="preserve">promoter strength?</w:t>
+      </w:r>
+    </w:p>
+    <w:p>
+      <w:pPr>
+        <w:pStyle w:val="Compact"/>
+        <w:numPr>
+          <w:numId w:val="1014"/>
+          <w:ilvl w:val="0"/>
+        </w:numPr>
+      </w:pPr>
+      <w:r>
+        <w:t xml:space="preserve">co-localized w/ other highly-expressed genes?</w:t>
+      </w:r>
+    </w:p>
+    <w:p>
+      <w:pPr>
         <w:pStyle w:val="Heading1"/>
       </w:pPr>
-      <w:bookmarkStart w:id="37" w:name="discussion"/>
-      <w:bookmarkEnd w:id="37"/>
+      <w:bookmarkStart w:id="50" w:name="discussion"/>
+      <w:bookmarkEnd w:id="50"/>
       <w:r>
         <w:t xml:space="preserve">Discussion</w:t>
       </w:r>
     </w:p>
     <w:p>
       <w:pPr>
+        <w:pStyle w:val="Heading2"/>
+      </w:pPr>
+      <w:bookmarkStart w:id="51" w:name="disagreement-w-previous-findings"/>
+      <w:bookmarkEnd w:id="51"/>
+      <w:r>
+        <w:t xml:space="preserve">(Dis)Agreement w/ previous findings</w:t>
+      </w:r>
+    </w:p>
+    <w:p>
+      <w:pPr>
+        <w:pStyle w:val="Compact"/>
+        <w:numPr>
+          <w:numId w:val="1015"/>
+          <w:ilvl w:val="0"/>
+        </w:numPr>
+      </w:pPr>
+      <w:r>
+        <w:t xml:space="preserve">diverse array of N-rich compounds &amp; transport of sugars consistent w/ literature</w:t>
+      </w:r>
+    </w:p>
+    <w:p>
+      <w:pPr>
+        <w:pStyle w:val="Compact"/>
+        <w:numPr>
+          <w:numId w:val="1015"/>
+          <w:ilvl w:val="0"/>
+        </w:numPr>
+      </w:pPr>
+      <w:r>
+        <w:t xml:space="preserve">cyanophycinase?</w:t>
+      </w:r>
+    </w:p>
+    <w:p>
+      <w:pPr>
+        <w:pStyle w:val="Heading2"/>
+      </w:pPr>
+      <w:bookmarkStart w:id="52" w:name="ecology-of-aci"/>
+      <w:bookmarkEnd w:id="52"/>
+      <w:r>
+        <w:t xml:space="preserve">Ecology of acI</w:t>
+      </w:r>
+    </w:p>
+    <w:p>
+      <w:pPr>
+        <w:pStyle w:val="Compact"/>
+        <w:numPr>
+          <w:numId w:val="1016"/>
+          <w:ilvl w:val="0"/>
+        </w:numPr>
+      </w:pPr>
+      <w:r>
+        <w:t xml:space="preserve">ecological niche</w:t>
+      </w:r>
+    </w:p>
+    <w:p>
+      <w:pPr>
+        <w:pStyle w:val="Compact"/>
+        <w:numPr>
+          <w:numId w:val="1016"/>
+          <w:ilvl w:val="0"/>
+        </w:numPr>
+      </w:pPr>
+      <w:r>
+        <w:t xml:space="preserve">scavenger of cell lysate, exudates/partially degraded plant materials</w:t>
+      </w:r>
+    </w:p>
+    <w:p>
+      <w:pPr>
+        <w:pStyle w:val="Compact"/>
+        <w:numPr>
+          <w:numId w:val="1016"/>
+          <w:ilvl w:val="0"/>
+        </w:numPr>
+      </w:pPr>
+      <w:r>
+        <w:t xml:space="preserve">ecological successful b/c ready to eat whatever comes its way</w:t>
+      </w:r>
+    </w:p>
+    <w:p>
+      <w:pPr>
+        <w:pStyle w:val="Compact"/>
+        <w:numPr>
+          <w:numId w:val="1016"/>
+          <w:ilvl w:val="0"/>
+        </w:numPr>
+      </w:pPr>
+      <w:r>
+        <w:t xml:space="preserve">actR hypothesis: establishes a protein gradient to drive ATP transport</w:t>
+      </w:r>
+    </w:p>
+    <w:p>
+      <w:pPr>
+        <w:pStyle w:val="Compact"/>
+        <w:numPr>
+          <w:numId w:val="1016"/>
+          <w:ilvl w:val="0"/>
+        </w:numPr>
+      </w:pPr>
+      <w:r>
+        <w:t xml:space="preserve">discuss Sarahi’s vitamin auxotrophy idea?</w:t>
+      </w:r>
+    </w:p>
+    <w:p>
+      <w:pPr>
+        <w:pStyle w:val="Heading2"/>
+      </w:pPr>
+      <w:bookmarkStart w:id="53" w:name="potential-and-limitations-of-reverse-ecology"/>
+      <w:bookmarkEnd w:id="53"/>
+      <w:r>
+        <w:t xml:space="preserve">Potential and Limitations of Reverse Ecology</w:t>
+      </w:r>
+    </w:p>
+    <w:p>
+      <w:pPr>
+        <w:pStyle w:val="Compact"/>
+        <w:numPr>
+          <w:numId w:val="1017"/>
+          <w:ilvl w:val="0"/>
+        </w:numPr>
+      </w:pPr>
+      <w:r>
+        <w:t xml:space="preserve">potential applications</w:t>
+      </w:r>
+    </w:p>
+    <w:p>
+      <w:pPr>
+        <w:pStyle w:val="Compact"/>
+        <w:numPr>
+          <w:numId w:val="1017"/>
+          <w:ilvl w:val="0"/>
+        </w:numPr>
+      </w:pPr>
+      <w:r>
+        <w:t xml:space="preserve">limitations</w:t>
+      </w:r>
+    </w:p>
+    <w:p>
+      <w:pPr>
+        <w:pStyle w:val="Compact"/>
+        <w:numPr>
+          <w:numId w:val="1017"/>
+          <w:ilvl w:val="0"/>
+        </w:numPr>
+      </w:pPr>
+      <w:r>
+        <w:t xml:space="preserve">only as good as database, known functions of interest are missing</w:t>
+      </w:r>
+    </w:p>
+    <w:p>
+      <w:pPr>
+        <w:pStyle w:val="Compact"/>
+        <w:numPr>
+          <w:numId w:val="1017"/>
+          <w:ilvl w:val="0"/>
+        </w:numPr>
+      </w:pPr>
+      <w:r>
+        <w:t xml:space="preserve">lacks pathway information, enabling alternative metabolic routes - may miss true auxotrophies</w:t>
+      </w:r>
+    </w:p>
+    <w:p>
+      <w:pPr>
         <w:pStyle w:val="Heading1"/>
       </w:pPr>
-      <w:bookmarkStart w:id="38" w:name="acknowledgements"/>
-      <w:bookmarkEnd w:id="38"/>
+      <w:bookmarkStart w:id="54" w:name="acknowledgements"/>
+      <w:bookmarkEnd w:id="54"/>
       <w:r>
         <w:t xml:space="preserve">Acknowledgements</w:t>
       </w:r>
@@ -1725,8 +2815,8 @@
       <w:pPr>
         <w:pStyle w:val="Heading1"/>
       </w:pPr>
-      <w:bookmarkStart w:id="39" w:name="conflict-of-interest"/>
-      <w:bookmarkEnd w:id="39"/>
+      <w:bookmarkStart w:id="55" w:name="conflict-of-interest"/>
+      <w:bookmarkEnd w:id="55"/>
       <w:r>
         <w:t xml:space="preserve">Conflict of Interest</w:t>
       </w:r>
@@ -1743,8 +2833,8 @@
       <w:pPr>
         <w:pStyle w:val="Heading1"/>
       </w:pPr>
-      <w:bookmarkStart w:id="40" w:name="references"/>
-      <w:bookmarkEnd w:id="40"/>
+      <w:bookmarkStart w:id="56" w:name="references"/>
+      <w:bookmarkEnd w:id="56"/>
       <w:r>
         <w:t xml:space="preserve">References</w:t>
       </w:r>
@@ -1774,7 +2864,7 @@
       <w:r>
         <w:t xml:space="preserve"> </w:t>
       </w:r>
-      <w:hyperlink r:id="rId41">
+      <w:hyperlink r:id="rId57">
         <w:r>
           <w:rPr>
             <w:rStyle w:val="Hyperlink"/>
@@ -1811,7 +2901,7 @@
       <w:r>
         <w:t xml:space="preserve"> </w:t>
       </w:r>
-      <w:hyperlink r:id="rId42">
+      <w:hyperlink r:id="rId58">
         <w:r>
           <w:rPr>
             <w:rStyle w:val="Hyperlink"/>
@@ -1848,7 +2938,7 @@
       <w:r>
         <w:t xml:space="preserve"> </w:t>
       </w:r>
-      <w:hyperlink r:id="rId43">
+      <w:hyperlink r:id="rId59">
         <w:r>
           <w:rPr>
             <w:rStyle w:val="Hyperlink"/>
@@ -1885,7 +2975,7 @@
       <w:r>
         <w:t xml:space="preserve"> </w:t>
       </w:r>
-      <w:hyperlink r:id="rId44">
+      <w:hyperlink r:id="rId60">
         <w:r>
           <w:rPr>
             <w:rStyle w:val="Hyperlink"/>
@@ -1922,7 +3012,7 @@
       <w:r>
         <w:t xml:space="preserve"> </w:t>
       </w:r>
-      <w:hyperlink r:id="rId45">
+      <w:hyperlink r:id="rId61">
         <w:r>
           <w:rPr>
             <w:rStyle w:val="Hyperlink"/>
@@ -1959,7 +3049,7 @@
       <w:r>
         <w:t xml:space="preserve"> </w:t>
       </w:r>
-      <w:hyperlink r:id="rId46">
+      <w:hyperlink r:id="rId62">
         <w:r>
           <w:rPr>
             <w:rStyle w:val="Hyperlink"/>
@@ -1996,7 +3086,7 @@
       <w:r>
         <w:t xml:space="preserve"> </w:t>
       </w:r>
-      <w:hyperlink r:id="rId47">
+      <w:hyperlink r:id="rId63">
         <w:r>
           <w:rPr>
             <w:rStyle w:val="Hyperlink"/>
@@ -2033,7 +3123,7 @@
       <w:r>
         <w:t xml:space="preserve"> </w:t>
       </w:r>
-      <w:hyperlink r:id="rId48">
+      <w:hyperlink r:id="rId64">
         <w:r>
           <w:rPr>
             <w:rStyle w:val="Hyperlink"/>
@@ -2070,7 +3160,7 @@
       <w:r>
         <w:t xml:space="preserve"> </w:t>
       </w:r>
-      <w:hyperlink r:id="rId49">
+      <w:hyperlink r:id="rId65">
         <w:r>
           <w:rPr>
             <w:rStyle w:val="Hyperlink"/>
@@ -2107,7 +3197,7 @@
       <w:r>
         <w:t xml:space="preserve"> </w:t>
       </w:r>
-      <w:hyperlink r:id="rId50">
+      <w:hyperlink r:id="rId66">
         <w:r>
           <w:rPr>
             <w:rStyle w:val="Hyperlink"/>
@@ -2144,7 +3234,7 @@
       <w:r>
         <w:t xml:space="preserve"> </w:t>
       </w:r>
-      <w:hyperlink r:id="rId51">
+      <w:hyperlink r:id="rId67">
         <w:r>
           <w:rPr>
             <w:rStyle w:val="Hyperlink"/>
@@ -2181,7 +3271,7 @@
       <w:r>
         <w:t xml:space="preserve"> </w:t>
       </w:r>
-      <w:hyperlink r:id="rId52">
+      <w:hyperlink r:id="rId68">
         <w:r>
           <w:rPr>
             <w:rStyle w:val="Hyperlink"/>
@@ -2218,7 +3308,7 @@
       <w:r>
         <w:t xml:space="preserve"> </w:t>
       </w:r>
-      <w:hyperlink r:id="rId53">
+      <w:hyperlink r:id="rId69">
         <w:r>
           <w:rPr>
             <w:rStyle w:val="Hyperlink"/>
@@ -2255,7 +3345,7 @@
       <w:r>
         <w:t xml:space="preserve"> </w:t>
       </w:r>
-      <w:hyperlink r:id="rId54">
+      <w:hyperlink r:id="rId70">
         <w:r>
           <w:rPr>
             <w:rStyle w:val="Hyperlink"/>
@@ -2292,7 +3382,7 @@
       <w:r>
         <w:t xml:space="preserve"> </w:t>
       </w:r>
-      <w:hyperlink r:id="rId55">
+      <w:hyperlink r:id="rId71">
         <w:r>
           <w:rPr>
             <w:rStyle w:val="Hyperlink"/>
@@ -2329,7 +3419,7 @@
       <w:r>
         <w:t xml:space="preserve"> </w:t>
       </w:r>
-      <w:hyperlink r:id="rId56">
+      <w:hyperlink r:id="rId72">
         <w:r>
           <w:rPr>
             <w:rStyle w:val="Hyperlink"/>
@@ -2366,7 +3456,7 @@
       <w:r>
         <w:t xml:space="preserve"> </w:t>
       </w:r>
-      <w:hyperlink r:id="rId57">
+      <w:hyperlink r:id="rId73">
         <w:r>
           <w:rPr>
             <w:rStyle w:val="Hyperlink"/>
@@ -2403,7 +3493,7 @@
       <w:r>
         <w:t xml:space="preserve"> </w:t>
       </w:r>
-      <w:hyperlink r:id="rId58">
+      <w:hyperlink r:id="rId74">
         <w:r>
           <w:rPr>
             <w:rStyle w:val="Hyperlink"/>
@@ -2440,7 +3530,7 @@
       <w:r>
         <w:t xml:space="preserve"> </w:t>
       </w:r>
-      <w:hyperlink r:id="rId59">
+      <w:hyperlink r:id="rId75">
         <w:r>
           <w:rPr>
             <w:rStyle w:val="Hyperlink"/>
@@ -2477,7 +3567,7 @@
       <w:r>
         <w:t xml:space="preserve"> </w:t>
       </w:r>
-      <w:hyperlink r:id="rId60">
+      <w:hyperlink r:id="rId76">
         <w:r>
           <w:rPr>
             <w:rStyle w:val="Hyperlink"/>
@@ -2514,7 +3604,7 @@
       <w:r>
         <w:t xml:space="preserve"> </w:t>
       </w:r>
-      <w:hyperlink r:id="rId61">
+      <w:hyperlink r:id="rId77">
         <w:r>
           <w:rPr>
             <w:rStyle w:val="Hyperlink"/>
@@ -2551,7 +3641,7 @@
       <w:r>
         <w:t xml:space="preserve"> </w:t>
       </w:r>
-      <w:hyperlink r:id="rId62">
+      <w:hyperlink r:id="rId78">
         <w:r>
           <w:rPr>
             <w:rStyle w:val="Hyperlink"/>
@@ -2588,7 +3678,7 @@
       <w:r>
         <w:t xml:space="preserve"> </w:t>
       </w:r>
-      <w:hyperlink r:id="rId63">
+      <w:hyperlink r:id="rId79">
         <w:r>
           <w:rPr>
             <w:rStyle w:val="Hyperlink"/>
@@ -2625,7 +3715,7 @@
       <w:r>
         <w:t xml:space="preserve"> </w:t>
       </w:r>
-      <w:hyperlink r:id="rId64">
+      <w:hyperlink r:id="rId80">
         <w:r>
           <w:rPr>
             <w:rStyle w:val="Hyperlink"/>
@@ -2662,7 +3752,7 @@
       <w:r>
         <w:t xml:space="preserve"> </w:t>
       </w:r>
-      <w:hyperlink r:id="rId65">
+      <w:hyperlink r:id="rId81">
         <w:r>
           <w:rPr>
             <w:rStyle w:val="Hyperlink"/>
@@ -2699,7 +3789,7 @@
       <w:r>
         <w:t xml:space="preserve"> </w:t>
       </w:r>
-      <w:hyperlink r:id="rId66">
+      <w:hyperlink r:id="rId82">
         <w:r>
           <w:rPr>
             <w:rStyle w:val="Hyperlink"/>
@@ -2736,7 +3826,7 @@
       <w:r>
         <w:t xml:space="preserve"> </w:t>
       </w:r>
-      <w:hyperlink r:id="rId67">
+      <w:hyperlink r:id="rId83">
         <w:r>
           <w:rPr>
             <w:rStyle w:val="Hyperlink"/>
@@ -2773,7 +3863,7 @@
       <w:r>
         <w:t xml:space="preserve"> </w:t>
       </w:r>
-      <w:hyperlink r:id="rId68">
+      <w:hyperlink r:id="rId84">
         <w:r>
           <w:rPr>
             <w:rStyle w:val="Hyperlink"/>
@@ -2810,7 +3900,7 @@
       <w:r>
         <w:t xml:space="preserve"> </w:t>
       </w:r>
-      <w:hyperlink r:id="rId69">
+      <w:hyperlink r:id="rId85">
         <w:r>
           <w:rPr>
             <w:rStyle w:val="Hyperlink"/>
@@ -2847,7 +3937,7 @@
       <w:r>
         <w:t xml:space="preserve"> </w:t>
       </w:r>
-      <w:hyperlink r:id="rId70">
+      <w:hyperlink r:id="rId86">
         <w:r>
           <w:rPr>
             <w:rStyle w:val="Hyperlink"/>
@@ -2884,7 +3974,7 @@
       <w:r>
         <w:t xml:space="preserve"> </w:t>
       </w:r>
-      <w:hyperlink r:id="rId71">
+      <w:hyperlink r:id="rId87">
         <w:r>
           <w:rPr>
             <w:rStyle w:val="Hyperlink"/>
@@ -2921,7 +4011,7 @@
       <w:r>
         <w:t xml:space="preserve"> </w:t>
       </w:r>
-      <w:hyperlink r:id="rId72">
+      <w:hyperlink r:id="rId88">
         <w:r>
           <w:rPr>
             <w:rStyle w:val="Hyperlink"/>
@@ -2958,7 +4048,7 @@
       <w:r>
         <w:t xml:space="preserve"> </w:t>
       </w:r>
-      <w:hyperlink r:id="rId73">
+      <w:hyperlink r:id="rId89">
         <w:r>
           <w:rPr>
             <w:rStyle w:val="Hyperlink"/>
@@ -3393,7 +4483,7 @@
     </w:lvl>
   </w:abstractNum>
   <w:abstractNum w:abstractNumId="990">
-    <w:nsid w:val="e593830e"/>
+    <w:nsid w:val="fca34655"/>
     <w:multiLevelType w:val="multilevel"/>
     <w:lvl w:ilvl="0">
       <w:numFmt w:val="bullet"/>
@@ -3464,6 +4554,87 @@
     <w:lvl w:ilvl="6">
       <w:numFmt w:val="bullet"/>
       <w:lvlText w:val=" "/>
+      <w:lvlJc w:val="left"/>
+      <w:pPr>
+        <w:tabs>
+          <w:tab w:val="num" w:pos="4320"/>
+        </w:tabs>
+        <w:ind w:left="4800" w:hanging="480"/>
+      </w:pPr>
+    </w:lvl>
+  </w:abstractNum>
+  <w:abstractNum w:abstractNumId="991">
+    <w:nsid w:val="8f6c03a3"/>
+    <w:multiLevelType w:val="multilevel"/>
+    <w:lvl w:ilvl="0">
+      <w:numFmt w:val="bullet"/>
+      <w:lvlText w:val="•"/>
+      <w:lvlJc w:val="left"/>
+      <w:pPr>
+        <w:tabs>
+          <w:tab w:val="num" w:pos="0"/>
+        </w:tabs>
+        <w:ind w:left="480" w:hanging="480"/>
+      </w:pPr>
+    </w:lvl>
+    <w:lvl w:ilvl="1">
+      <w:numFmt w:val="bullet"/>
+      <w:lvlText w:val="–"/>
+      <w:lvlJc w:val="left"/>
+      <w:pPr>
+        <w:tabs>
+          <w:tab w:val="num" w:pos="720"/>
+        </w:tabs>
+        <w:ind w:left="1200" w:hanging="480"/>
+      </w:pPr>
+    </w:lvl>
+    <w:lvl w:ilvl="2">
+      <w:numFmt w:val="bullet"/>
+      <w:lvlText w:val="•"/>
+      <w:lvlJc w:val="left"/>
+      <w:pPr>
+        <w:tabs>
+          <w:tab w:val="num" w:pos="1440"/>
+        </w:tabs>
+        <w:ind w:left="1920" w:hanging="480"/>
+      </w:pPr>
+    </w:lvl>
+    <w:lvl w:ilvl="3">
+      <w:numFmt w:val="bullet"/>
+      <w:lvlText w:val="–"/>
+      <w:lvlJc w:val="left"/>
+      <w:pPr>
+        <w:tabs>
+          <w:tab w:val="num" w:pos="2160"/>
+        </w:tabs>
+        <w:ind w:left="2640" w:hanging="480"/>
+      </w:pPr>
+    </w:lvl>
+    <w:lvl w:ilvl="4">
+      <w:numFmt w:val="bullet"/>
+      <w:lvlText w:val="•"/>
+      <w:lvlJc w:val="left"/>
+      <w:pPr>
+        <w:tabs>
+          <w:tab w:val="num" w:pos="2880"/>
+        </w:tabs>
+        <w:ind w:left="3360" w:hanging="480"/>
+      </w:pPr>
+    </w:lvl>
+    <w:lvl w:ilvl="5">
+      <w:numFmt w:val="bullet"/>
+      <w:lvlText w:val="–"/>
+      <w:lvlJc w:val="left"/>
+      <w:pPr>
+        <w:tabs>
+          <w:tab w:val="num" w:pos="3600"/>
+        </w:tabs>
+        <w:ind w:left="4080" w:hanging="480"/>
+      </w:pPr>
+    </w:lvl>
+    <w:lvl w:ilvl="6">
+      <w:numFmt w:val="bullet"/>
+      <w:lvlText w:val="•"/>
       <w:lvlJc w:val="left"/>
       <w:pPr>
         <w:tabs>
@@ -3484,6 +4655,57 @@
   </w:num>
   <w:num w:numId="1000">
     <w:abstractNumId w:val="990"/>
+  </w:num>
+  <w:num w:numId="1001">
+    <w:abstractNumId w:val="991"/>
+  </w:num>
+  <w:num w:numId="1002">
+    <w:abstractNumId w:val="991"/>
+  </w:num>
+  <w:num w:numId="1003">
+    <w:abstractNumId w:val="991"/>
+  </w:num>
+  <w:num w:numId="1004">
+    <w:abstractNumId w:val="991"/>
+  </w:num>
+  <w:num w:numId="1005">
+    <w:abstractNumId w:val="991"/>
+  </w:num>
+  <w:num w:numId="1006">
+    <w:abstractNumId w:val="991"/>
+  </w:num>
+  <w:num w:numId="1007">
+    <w:abstractNumId w:val="991"/>
+  </w:num>
+  <w:num w:numId="1008">
+    <w:abstractNumId w:val="991"/>
+  </w:num>
+  <w:num w:numId="1009">
+    <w:abstractNumId w:val="991"/>
+  </w:num>
+  <w:num w:numId="1010">
+    <w:abstractNumId w:val="991"/>
+  </w:num>
+  <w:num w:numId="1011">
+    <w:abstractNumId w:val="991"/>
+  </w:num>
+  <w:num w:numId="1012">
+    <w:abstractNumId w:val="991"/>
+  </w:num>
+  <w:num w:numId="1013">
+    <w:abstractNumId w:val="991"/>
+  </w:num>
+  <w:num w:numId="1014">
+    <w:abstractNumId w:val="991"/>
+  </w:num>
+  <w:num w:numId="1015">
+    <w:abstractNumId w:val="991"/>
+  </w:num>
+  <w:num w:numId="1016">
+    <w:abstractNumId w:val="991"/>
+  </w:num>
+  <w:num w:numId="1017">
+    <w:abstractNumId w:val="991"/>
   </w:num>
 </w:numbering>
 </file>

</xml_diff>

<commit_message>
Update author list to TBD
</commit_message>
<xml_diff>
--- a/manuscript/Hamilton_ISMEJ_2016.docx
+++ b/manuscript/Hamilton_ISMEJ_2016.docx
@@ -870,10 +870,20 @@
     </w:p>
     <w:p>
       <w:pPr>
+        <w:pStyle w:val="Heading3"/>
+      </w:pPr>
+      <w:bookmarkStart w:id="26" w:name="what-we-know-from-mag-data"/>
+      <w:bookmarkEnd w:id="26"/>
+      <w:r>
+        <w:t xml:space="preserve">What we know from MAG data</w:t>
+      </w:r>
+    </w:p>
+    <w:p>
+      <w:pPr>
         <w:pStyle w:val="Heading2"/>
       </w:pPr>
-      <w:bookmarkStart w:id="26" w:name="reverse-ecology"/>
-      <w:bookmarkEnd w:id="26"/>
+      <w:bookmarkStart w:id="27" w:name="reverse-ecology"/>
+      <w:bookmarkEnd w:id="27"/>
       <w:r>
         <w:t xml:space="preserve">Reverse Ecology</w:t>
       </w:r>
@@ -930,10 +940,1118 @@
       <w:pPr>
         <w:pStyle w:val="Heading2"/>
       </w:pPr>
-      <w:bookmarkStart w:id="27" w:name="overview"/>
-      <w:bookmarkEnd w:id="27"/>
+      <w:bookmarkStart w:id="28" w:name="overview"/>
+      <w:bookmarkEnd w:id="28"/>
       <w:r>
         <w:t xml:space="preserve">Overview</w:t>
+      </w:r>
+    </w:p>
+    <w:p>
+      <w:pPr>
+        <w:pStyle w:val="FirstParagraph"/>
+      </w:pPr>
+      <w:r>
+        <w:t xml:space="preserve">In this work, we expand existing genome-based analyzes of the acI lineage by analyzing six additional single-cell genomes (SAGs) and 15 metagenome-assembled genomes (MAGs), including for the first time genomes from the acI-C clade. In lieu of manual reconstruction of these genomes, we use a high-throughput reverse ecological analysis to predict seed compounds for each clade, using metabolic network reconstructions generated from KBase (http://kbase.us). Predicted seed compounds confirm the ability of the acI to metabolize N-rich organic compounds and an array of carbohydrates, while also revealing clade-specific differences in auxotrophies and degradation capabilities. We also use metatranscriptomics to profile gene expression across the three acI clades. These data show that the acI express a diverse array of transporters at a high level, which may be key to the success of their passive and planktonic lifestyle. Finally, we observe actinorhodopsin to be among the most highly expressed genes in all three lineages, strongly suggesting a photoheterotrophic lifestyle for the acI.</w:t>
+      </w:r>
+    </w:p>
+    <w:p>
+      <w:pPr>
+        <w:pStyle w:val="Heading1"/>
+      </w:pPr>
+      <w:bookmarkStart w:id="29" w:name="materials-and-methods"/>
+      <w:bookmarkEnd w:id="29"/>
+      <w:r>
+        <w:t xml:space="preserve">Materials and Methods</w:t>
+      </w:r>
+    </w:p>
+    <w:p>
+      <w:pPr>
+        <w:pStyle w:val="Heading2"/>
+      </w:pPr>
+      <w:bookmarkStart w:id="30" w:name="single-cell-genome-generation-selection-and-sequencing"/>
+      <w:bookmarkEnd w:id="30"/>
+      <w:r>
+        <w:t xml:space="preserve">Single-Cell Genome Generation, Selection, and Sequencing</w:t>
+      </w:r>
+    </w:p>
+    <w:p>
+      <w:pPr>
+        <w:pStyle w:val="FirstParagraph"/>
+      </w:pPr>
+      <w:r>
+        <w:t xml:space="preserve">Single-cell genomes were collected from the top of the water column (depth &lt;1m) from each of two lakes, Mendota (Madison, WI, USA) and Damariscotta (Lincoln County, ME USA), in 2009. Samples were cryopreserved and sent to the Single Cell Genomics Center at the Bigelow Laboratory for Ocean Sciences for sorting, as previously described</w:t>
+      </w:r>
+      <w:r>
+        <w:t xml:space="preserve"> </w:t>
+      </w:r>
+      <w:r>
+        <w:t xml:space="preserve">(Martinez-Garcia et al. 2012,</w:t>
+      </w:r>
+      <w:r>
+        <w:t xml:space="preserve"> </w:t>
+      </w:r>
+      <w:r>
+        <w:t xml:space="preserve">Garcia et al. (2013)</w:t>
+      </w:r>
+      <w:r>
+        <w:t xml:space="preserve">)</w:t>
+      </w:r>
+      <w:r>
+        <w:t xml:space="preserve">. Partial 16S rRNA genes amplified previously</w:t>
+      </w:r>
+      <w:r>
+        <w:t xml:space="preserve"> </w:t>
+      </w:r>
+      <w:r>
+        <w:t xml:space="preserve">(Martinez-Garcia et al. 2012)</w:t>
+      </w:r>
+      <w:r>
+        <w:t xml:space="preserve"> </w:t>
+      </w:r>
+      <w:r>
+        <w:t xml:space="preserve">were phylogenetically classified using a controlled nomenclature for freshwater bacteria</w:t>
+      </w:r>
+      <w:r>
+        <w:t xml:space="preserve"> </w:t>
+      </w:r>
+      <w:r>
+        <w:t xml:space="preserve">(Newton et al. 2011)</w:t>
+      </w:r>
+      <w:r>
+        <w:t xml:space="preserve"> </w:t>
+      </w:r>
+      <w:r>
+        <w:t xml:space="preserve">by insertion into references trees created in the ARB software package</w:t>
+      </w:r>
+      <w:r>
+        <w:t xml:space="preserve"> </w:t>
+      </w:r>
+      <w:r>
+        <w:t xml:space="preserve">(Ludwig et al. 2004)</w:t>
+      </w:r>
+      <w:r>
+        <w:t xml:space="preserve">.</w:t>
+      </w:r>
+    </w:p>
+    <w:p>
+      <w:pPr>
+        <w:pStyle w:val="BodyText"/>
+      </w:pPr>
+      <w:r>
+        <w:t xml:space="preserve">Actinobacterial SAGs used in this study were then sent to the JGI for sequencing and assembly, also as previously described</w:t>
+      </w:r>
+      <w:r>
+        <w:t xml:space="preserve"> </w:t>
+      </w:r>
+      <w:r>
+        <w:t xml:space="preserve">(Ghylin et al. 2014)</w:t>
+      </w:r>
+      <w:r>
+        <w:t xml:space="preserve">. Briefly, shotgun libraries were constructed for each of the SAGs from re-amplified MDA products and sequenced on an Illumina HiSeq2000. All general aspects of and detailed protocols for library construction and sequencing can be found on the JGI website (http://www.jgi.doe.gov/).</w:t>
+      </w:r>
+    </w:p>
+    <w:p>
+      <w:pPr>
+        <w:pStyle w:val="BodyText"/>
+      </w:pPr>
+      <w:r>
+        <w:t xml:space="preserve">For assembly, raw sequence data was first passed through a filtering program developed at JGI to eliminate known sequencing and library preparation artifacts. Assembly was then performed using Velvet [</w:t>
+      </w:r>
+      <w:r>
+        <w:t xml:space="preserve">Zerbino and Birney (2008)</w:t>
+      </w:r>
+      <w:r>
+        <w:t xml:space="preserve"> </w:t>
+      </w:r>
+      <w:r>
+        <w:t xml:space="preserve">and ALLPATHS-LG</w:t>
+      </w:r>
+      <w:r>
+        <w:t xml:space="preserve"> </w:t>
+      </w:r>
+      <w:r>
+        <w:t xml:space="preserve">(Butler et al. 2008)</w:t>
+      </w:r>
+      <w:r>
+        <w:t xml:space="preserve">. Additional details of the assembly process have been previously described</w:t>
+      </w:r>
+      <w:r>
+        <w:t xml:space="preserve"> </w:t>
+      </w:r>
+      <w:r>
+        <w:t xml:space="preserve">(Ghylin et al. 2014)</w:t>
+      </w:r>
+      <w:r>
+        <w:t xml:space="preserve"> </w:t>
+      </w:r>
+      <w:r>
+        <w:t xml:space="preserve">and are available through the JGI Genome Portal (http://genome.jgi.doe.gov) Genome sequences are available through IMG (https://img.jgi.doe.gov/cgi-bin/mer/main.cgi). Genome-specific information can be accessed in both databases by searching for the IMG Taxon OIDs given in Table 1.</w:t>
+      </w:r>
+    </w:p>
+    <w:p>
+      <w:pPr>
+        <w:pStyle w:val="Heading2"/>
+      </w:pPr>
+      <w:bookmarkStart w:id="31" w:name="metagenome-sampling-sequencing-assembly-and-binning"/>
+      <w:bookmarkEnd w:id="31"/>
+      <w:r>
+        <w:t xml:space="preserve">Metagenome Sampling, Sequencing, Assembly, and Binning</w:t>
+      </w:r>
+    </w:p>
+    <w:p>
+      <w:pPr>
+        <w:pStyle w:val="FirstParagraph"/>
+      </w:pPr>
+      <w:r>
+        <w:t xml:space="preserve">Sample collection, DNA sequencing, metabgenomic assembly, and genomic binning for the Trout Bog samples have been described previously</w:t>
+      </w:r>
+      <w:r>
+        <w:t xml:space="preserve"> </w:t>
+      </w:r>
+      <w:r>
+        <w:t xml:space="preserve">(Bendall et al. 2016)</w:t>
+      </w:r>
+      <w:r>
+        <w:t xml:space="preserve">, and similar procedures were followed for Lake Mendota samples. A summary is provided here.</w:t>
+      </w:r>
+    </w:p>
+    <w:p>
+      <w:pPr>
+        <w:pStyle w:val="BodyText"/>
+      </w:pPr>
+      <w:r>
+        <w:t xml:space="preserve">For Lake Mendota, depth-integrated water samples were collected from the top 12 meters at 96 time points during ice-free periods from 2008 to 2011. For Trout Bog, depth-integrated water samples were collected from the epilimnion (44 samples) and hypolimnion (45 samples) layers during ice-free periods from 2007 to 2009. All samples were filtered on 0.2 μm polyethersulfone filters (Supor, Pall Corp) prior to storage at -80°C, as described previously</w:t>
+      </w:r>
+      <w:r>
+        <w:t xml:space="preserve"> </w:t>
+      </w:r>
+      <w:r>
+        <w:t xml:space="preserve">(Bendall et al. 2016)</w:t>
+      </w:r>
+      <w:r>
+        <w:t xml:space="preserve">. DNA was extracted from these filters using the FastDNA kit (MP Biomedicals) and sent to the JGI for sequencing, as described previously</w:t>
+      </w:r>
+      <w:r>
+        <w:t xml:space="preserve"> </w:t>
+      </w:r>
+      <w:r>
+        <w:t xml:space="preserve">(Bendall et al. 2016)</w:t>
+      </w:r>
+      <w:r>
+        <w:t xml:space="preserve">.</w:t>
+      </w:r>
+    </w:p>
+    <w:p>
+      <w:pPr>
+        <w:pStyle w:val="BodyText"/>
+      </w:pPr>
+      <w:r>
+        <w:t xml:space="preserve">Shotgun libraries were constructed for each of the samples and sequenced on an Illumina GA IIx (four Trout Bog samples) or an Illumina HiSeq2000 (all other samples), following a 2x150 indexed run recipe as previously described</w:t>
+      </w:r>
+      <w:r>
+        <w:t xml:space="preserve"> </w:t>
+      </w:r>
+      <w:r>
+        <w:t xml:space="preserve">(Bendall et al. 2016)</w:t>
+      </w:r>
+      <w:r>
+        <w:t xml:space="preserve">. All general aspects of and detailed protocols for library construction and sequencing can be found on the JGI website (http://www.jgi.doe.gov/). Metagenomic sequence reads are publicly available on the JGI Genome Portal (http://genome.jgi.doe.gov/) under Proposal ID 394.</w:t>
+      </w:r>
+    </w:p>
+    <w:p>
+      <w:pPr>
+        <w:pStyle w:val="BodyText"/>
+      </w:pPr>
+      <w:r>
+        <w:t xml:space="preserve">Raw sequence data was passed through a filtering program developed at JGI to eliminate known sequencing and library preparation artifacts. Prior to assembly, reads were merged with FLASH</w:t>
+      </w:r>
+      <w:r>
+        <w:t xml:space="preserve"> </w:t>
+      </w:r>
+      <w:r>
+        <w:t xml:space="preserve">(Magoc and Salzberg 2011)</w:t>
+      </w:r>
+      <w:r>
+        <w:t xml:space="preserve">, as previously described</w:t>
+      </w:r>
+      <w:r>
+        <w:t xml:space="preserve"> </w:t>
+      </w:r>
+      <w:r>
+        <w:t xml:space="preserve">(Bendall et al. 2016)</w:t>
+      </w:r>
+      <w:r>
+        <w:t xml:space="preserve">. Merged reads were pooled by lake and layer into three co-assemblies using SOAPdenovo</w:t>
+      </w:r>
+      <w:r>
+        <w:t xml:space="preserve"> </w:t>
+      </w:r>
+      <w:r>
+        <w:t xml:space="preserve">(Luo et al. 2012)</w:t>
+      </w:r>
+      <w:r>
+        <w:t xml:space="preserve">, and contigs from the resulting assemblies were assembled into a final assembly using Minimus</w:t>
+      </w:r>
+      <w:r>
+        <w:t xml:space="preserve"> </w:t>
+      </w:r>
+      <w:r>
+        <w:t xml:space="preserve">(Sommer et al. 2007)</w:t>
+      </w:r>
+      <w:r>
+        <w:t xml:space="preserve">, as previously described</w:t>
+      </w:r>
+      <w:r>
+        <w:t xml:space="preserve"> </w:t>
+      </w:r>
+      <w:r>
+        <w:t xml:space="preserve">(Bendall et al. 2016)</w:t>
+      </w:r>
+      <w:r>
+        <w:t xml:space="preserve">. Additional details of the assembly process and metagenomic sequence reads are available through the JGI Genome Portal (http://genome.jgi.doe.gov) under Proposal ID 394.</w:t>
+      </w:r>
+    </w:p>
+    <w:p>
+      <w:pPr>
+        <w:pStyle w:val="BodyText"/>
+      </w:pPr>
+      <w:r>
+        <w:t xml:space="preserve">Genomes were binned from each metagenomic co-assembly using MetaBat</w:t>
+      </w:r>
+      <w:r>
+        <w:t xml:space="preserve"> </w:t>
+      </w:r>
+      <w:r>
+        <w:t xml:space="preserve">(Kang et al. 2015)</w:t>
+      </w:r>
+      <w:r>
+        <w:t xml:space="preserve">, as described previously</w:t>
+      </w:r>
+      <w:r>
+        <w:t xml:space="preserve"> </w:t>
+      </w:r>
+      <w:r>
+        <w:t xml:space="preserve">(Bendall et al. 2016)</w:t>
+      </w:r>
+      <w:r>
+        <w:t xml:space="preserve">. Briefly, contigs were classified into bins using tetranucleotide frequency and coverage patterns across the time-series and then manually curated, as previously described</w:t>
+      </w:r>
+      <w:r>
+        <w:t xml:space="preserve"> </w:t>
+      </w:r>
+      <w:r>
+        <w:t xml:space="preserve">(Bendall et al. 2016)</w:t>
+      </w:r>
+      <w:r>
+        <w:t xml:space="preserve">. Genome sequences are available through IMG (https://img.jgi.doe.gov/cgi-bin/mer/main.cgi). Genomes were classified using taxonomic assignments from a set of 37 highly-conserved single-copy marker genes using Phylosift</w:t>
+      </w:r>
+      <w:r>
+        <w:t xml:space="preserve"> </w:t>
+      </w:r>
+      <w:r>
+        <w:t xml:space="preserve">(Darling et al. 2014)</w:t>
+      </w:r>
+      <w:r>
+        <w:t xml:space="preserve">, as previously described</w:t>
+      </w:r>
+      <w:r>
+        <w:t xml:space="preserve"> </w:t>
+      </w:r>
+      <w:r>
+        <w:t xml:space="preserve">(Bendall et al. 2016)</w:t>
+      </w:r>
+      <w:r>
+        <w:t xml:space="preserve">.</w:t>
+      </w:r>
+    </w:p>
+    <w:p>
+      <w:pPr>
+        <w:pStyle w:val="Heading2"/>
+      </w:pPr>
+      <w:bookmarkStart w:id="32" w:name="metatranscriptome-sampling-and-sequencing"/>
+      <w:bookmarkEnd w:id="32"/>
+      <w:r>
+        <w:t xml:space="preserve">Metatranscriptome Sampling and Sequencing</w:t>
+      </w:r>
+    </w:p>
+    <w:p>
+      <w:pPr>
+        <w:pStyle w:val="FirstParagraph"/>
+      </w:pPr>
+      <w:r>
+        <w:t xml:space="preserve">Four samples were collected from the top of the water column (depth &lt;1m) from Lake Mendota (Madison, WI, USA) over a twenty-four hour period on August 20 and 21, 2015. For each sample, between 200 and 400 mL lake water was filtered onto a 0.2 μm polyethersulfone filter (Supor, Pall Corp) and stored at -80°C until extraction.</w:t>
+      </w:r>
+    </w:p>
+    <w:p>
+      <w:pPr>
+        <w:pStyle w:val="BodyText"/>
+      </w:pPr>
+      <w:r>
+        <w:t xml:space="preserve">Prior to extraction, three samples were spiked with an internal standard to enable quantification of total transcript abundance, following an established protocol</w:t>
+      </w:r>
+      <w:r>
+        <w:t xml:space="preserve"> </w:t>
+      </w:r>
+      <w:r>
+        <w:t xml:space="preserve">(Satinsky et al. 2014)</w:t>
+      </w:r>
+      <w:r>
+        <w:t xml:space="preserve">. Briefly, a 970-nucleotide-long mRNA standard was synthesized using a a T7 RNA polymerase and the Riboprobe In Vitro Transcription System (Promega, Madison, WI), according to the manufacturer’s protocol. A fixed quantity of each standard (1.172 x 10^10 copies) was added independently to each lysis tube immediately prior to the addition of the sample filter.</w:t>
+      </w:r>
+    </w:p>
+    <w:p>
+      <w:pPr>
+        <w:pStyle w:val="BodyText"/>
+      </w:pPr>
+      <w:r>
+        <w:t xml:space="preserve">Samples were subject to TRIzol-based RNA extraction (Thermo Fisher Scientific, Waltham, MA) followed by on-column DNAse digestion and RNA purification using an RNeasy Mini Kit (Qiagen, Venlo, Netherlands). RNA was then sent to the University of Wisconsin-Madison Biotechnology Center (https://www.biotech.wisc.edu) for sequencing. There, samples were prepared for sequencing using the TruSeq RNA Library Prep Kit v2 (Illumina, San Diego, CA), with the addition of a step for selective ribosomal RNA depletion using the Ribo-Zero rRNA Removal Kit (Bacteria) (Illumina). The resulting cDNA libraries were pooled in an equimolar ratio, and sequenced on an Illumina HiSeq2500.</w:t>
+      </w:r>
+    </w:p>
+    <w:p>
+      <w:pPr>
+        <w:pStyle w:val="BodyText"/>
+      </w:pPr>
+      <w:r>
+        <w:t xml:space="preserve">Raw paired-end reads were then merged using FLASH</w:t>
+      </w:r>
+      <w:r>
+        <w:t xml:space="preserve"> </w:t>
+      </w:r>
+      <w:r>
+        <w:t xml:space="preserve">(Magoc and Salzberg 2011)</w:t>
+      </w:r>
+      <w:r>
+        <w:t xml:space="preserve"> </w:t>
+      </w:r>
+      <w:r>
+        <w:t xml:space="preserve">using default parameters. Finally, additional rRNA and ncRNA sequences were removed using SortMeRNA</w:t>
+      </w:r>
+      <w:r>
+        <w:t xml:space="preserve"> </w:t>
+      </w:r>
+      <w:r>
+        <w:t xml:space="preserve">(Kopylova, Noe, and Touzet 2012)</w:t>
+      </w:r>
+      <w:r>
+        <w:t xml:space="preserve"> </w:t>
+      </w:r>
+      <w:r>
+        <w:t xml:space="preserve">using default parameters. SortMeRNA was run using eight built-in databases for bacterial, archaeal, and eukaryotic small and large ribosomal subunits and ncRNAs, derived from the SILVA 119</w:t>
+      </w:r>
+      <w:r>
+        <w:t xml:space="preserve"> </w:t>
+      </w:r>
+      <w:r>
+        <w:t xml:space="preserve">(Quast et al. 2013)</w:t>
+      </w:r>
+      <w:r>
+        <w:t xml:space="preserve"> </w:t>
+      </w:r>
+      <w:r>
+        <w:t xml:space="preserve">and RFAM</w:t>
+      </w:r>
+      <w:r>
+        <w:t xml:space="preserve"> </w:t>
+      </w:r>
+      <w:r>
+        <w:t xml:space="preserve">(Nawrocki et al. 2015)</w:t>
+      </w:r>
+      <w:r>
+        <w:t xml:space="preserve"> </w:t>
+      </w:r>
+      <w:r>
+        <w:t xml:space="preserve">databases.</w:t>
+      </w:r>
+    </w:p>
+    <w:p>
+      <w:pPr>
+        <w:pStyle w:val="BodyText"/>
+      </w:pPr>
+      <w:r>
+        <w:t xml:space="preserve">Additional information, including all protocols and scripts for RNA analysis, can be found on Github (https://github.com/McMahonLab/OMD-TOILv2). Raw RNA sequences can be found on the National Center for Biotechnology Information (NCBI) website under BioProject PRJNA######.</w:t>
+      </w:r>
+    </w:p>
+    <w:p>
+      <w:pPr>
+        <w:pStyle w:val="Heading2"/>
+      </w:pPr>
+      <w:bookmarkStart w:id="33" w:name="identification-of-aci-sags-and-mags"/>
+      <w:bookmarkEnd w:id="33"/>
+      <w:r>
+        <w:t xml:space="preserve">Identification of acI SAGs and MAGs</w:t>
+      </w:r>
+    </w:p>
+    <w:p>
+      <w:pPr>
+        <w:pStyle w:val="FirstParagraph"/>
+      </w:pPr>
+      <w:r>
+        <w:t xml:space="preserve">Novel acI SAGs were identified using partial 16S rRNA genes and a reference taxonomy for freshwater bacteria, as described above. To identify acI MAGs, a phylogenetic tree containing all acI SAGs and Actinobacterial MAGs was constructed as described below. Actinobacterial MAGs forming a monophyletic group with the acI SAGs were deemed acI MAGs.</w:t>
+      </w:r>
+    </w:p>
+    <w:p>
+      <w:pPr>
+        <w:pStyle w:val="Heading2"/>
+      </w:pPr>
+      <w:bookmarkStart w:id="34" w:name="genome-completeness-and-phylogenetic-relationships"/>
+      <w:bookmarkEnd w:id="34"/>
+      <w:r>
+        <w:t xml:space="preserve">Genome Completeness and Phylogenetic Relationships</w:t>
+      </w:r>
+    </w:p>
+    <w:p>
+      <w:pPr>
+        <w:pStyle w:val="FirstParagraph"/>
+      </w:pPr>
+      <w:r>
+        <w:t xml:space="preserve">CheckM</w:t>
+      </w:r>
+      <w:r>
+        <w:t xml:space="preserve"> </w:t>
+      </w:r>
+      <w:r>
+        <w:t xml:space="preserve">(Parks et al. 2015)</w:t>
+      </w:r>
+      <w:r>
+        <w:t xml:space="preserve"> </w:t>
+      </w:r>
+      <w:r>
+        <w:t xml:space="preserve">was used to estimate genome completeness based on 204 single-copy marker genes conserved across the phylum Actinobacteria. Phylogenetic analysis of Actinobacterial SAGs and MAGs was performed using a concatenated alignment of single-copy marker genes obtained via Phylosift</w:t>
+      </w:r>
+      <w:r>
+        <w:t xml:space="preserve"> </w:t>
+      </w:r>
+      <w:r>
+        <w:t xml:space="preserve">(Darling et al. 2014)</w:t>
+      </w:r>
+      <w:r>
+        <w:t xml:space="preserve">. Maximum likelihood trees were generated using RAxML</w:t>
+      </w:r>
+      <w:r>
+        <w:t xml:space="preserve"> </w:t>
+      </w:r>
+      <w:r>
+        <w:t xml:space="preserve">(Stamatakis 2014)</w:t>
+      </w:r>
+      <w:r>
+        <w:t xml:space="preserve"> </w:t>
+      </w:r>
+      <w:r>
+        <w:t xml:space="preserve">using the automatic protein model assignment option (PROTGAMMAAUTO) and 100 bootstraps.</w:t>
+      </w:r>
+    </w:p>
+    <w:p>
+      <w:pPr>
+        <w:pStyle w:val="Heading2"/>
+      </w:pPr>
+      <w:bookmarkStart w:id="35" w:name="metabolic-network-reconstruction-and-reverse-ecology"/>
+      <w:bookmarkEnd w:id="35"/>
+      <w:r>
+        <w:t xml:space="preserve">Metabolic Network Reconstruction and Reverse Ecology</w:t>
+      </w:r>
+    </w:p>
+    <w:p>
+      <w:pPr>
+        <w:pStyle w:val="Heading3"/>
+      </w:pPr>
+      <w:bookmarkStart w:id="36" w:name="genome-annotation-and-model-processing"/>
+      <w:bookmarkEnd w:id="36"/>
+      <w:r>
+        <w:t xml:space="preserve">Genome Annotation and Model Processing</w:t>
+      </w:r>
+    </w:p>
+    <w:p>
+      <w:pPr>
+        <w:pStyle w:val="FirstParagraph"/>
+      </w:pPr>
+      <w:r>
+        <w:t xml:space="preserve">Genome annotations and metabolic network reconstructions were performed using KBase (http://kbase.us/). Unannotated contigs for each genome were pushed to KBase and annotated using the</w:t>
+      </w:r>
+      <w:r>
+        <w:t xml:space="preserve"> </w:t>
+      </w:r>
+      <w:r>
+        <w:t xml:space="preserve">“</w:t>
+      </w:r>
+      <w:r>
+        <w:t xml:space="preserve">Annotate Microbial Contigs</w:t>
+      </w:r>
+      <w:r>
+        <w:t xml:space="preserve">”</w:t>
+      </w:r>
+      <w:r>
+        <w:t xml:space="preserve"> </w:t>
+      </w:r>
+      <w:r>
+        <w:t xml:space="preserve">method using default options, which uses components of the RAST toolkit</w:t>
+      </w:r>
+      <w:r>
+        <w:t xml:space="preserve"> </w:t>
+      </w:r>
+      <w:r>
+        <w:t xml:space="preserve">(Brettin et al. 2015,</w:t>
+      </w:r>
+      <w:r>
+        <w:t xml:space="preserve"> </w:t>
+      </w:r>
+      <w:r>
+        <w:t xml:space="preserve">Overbeek et al. (2014)</w:t>
+      </w:r>
+      <w:r>
+        <w:t xml:space="preserve">)</w:t>
+      </w:r>
+      <w:r>
+        <w:t xml:space="preserve"> </w:t>
+      </w:r>
+      <w:r>
+        <w:t xml:space="preserve">for genome annotation. Genome-scale metabolic network reconstructions were performed using the</w:t>
+      </w:r>
+      <w:r>
+        <w:t xml:space="preserve"> </w:t>
+      </w:r>
+      <w:r>
+        <w:t xml:space="preserve">“</w:t>
+      </w:r>
+      <w:r>
+        <w:t xml:space="preserve">Build Metabolic Model</w:t>
+      </w:r>
+      <w:r>
+        <w:t xml:space="preserve">”</w:t>
+      </w:r>
+      <w:r>
+        <w:t xml:space="preserve"> </w:t>
+      </w:r>
+      <w:r>
+        <w:t xml:space="preserve">app using default parameters, which relies on the Model SEED framework</w:t>
+      </w:r>
+      <w:r>
+        <w:t xml:space="preserve"> </w:t>
+      </w:r>
+      <w:r>
+        <w:t xml:space="preserve">(Henry et al. 2010)</w:t>
+      </w:r>
+      <w:r>
+        <w:t xml:space="preserve"> </w:t>
+      </w:r>
+      <w:r>
+        <w:t xml:space="preserve">to build a draft metabolic model.</w:t>
+      </w:r>
+    </w:p>
+    <w:p>
+      <w:pPr>
+        <w:pStyle w:val="BodyText"/>
+      </w:pPr>
+      <w:r>
+        <w:t xml:space="preserve">Metabolic models were then downloaded via KBase, pruned, and converted to metabolic network graphs. In particular, biomass, exchange, transport, spontaneous, and DNA/RNA biosynthesis reactions were removed from the model, and reactions were mass- and charge-balanced. Next, currency metabolites (compounds used to carry electrons and functional groups) and highly-connected compounds (those which participate in many reactions, such as CO2 and O2) were removed following an established procedure</w:t>
+      </w:r>
+      <w:r>
+        <w:t xml:space="preserve"> </w:t>
+      </w:r>
+      <w:r>
+        <w:t xml:space="preserve">(H. Ma and Zeng 2003)</w:t>
+      </w:r>
+      <w:r>
+        <w:t xml:space="preserve">. Finally, the network model was converted to a metabolic network graph, in which nodes denote compounds and edges denote reactions. A directed edge from compound</w:t>
+      </w:r>
+      <w:r>
+        <w:t xml:space="preserve"> </w:t>
+      </w:r>
+      <w:r>
+        <w:rPr>
+          <w:i/>
+        </w:rPr>
+        <w:t xml:space="preserve">a</w:t>
+      </w:r>
+      <w:r>
+        <w:t xml:space="preserve"> </w:t>
+      </w:r>
+      <w:r>
+        <w:t xml:space="preserve">to compound</w:t>
+      </w:r>
+      <w:r>
+        <w:t xml:space="preserve"> </w:t>
+      </w:r>
+      <w:r>
+        <w:rPr>
+          <w:i/>
+        </w:rPr>
+        <w:t xml:space="preserve">b</w:t>
+      </w:r>
+      <w:r>
+        <w:t xml:space="preserve"> </w:t>
+      </w:r>
+      <w:r>
+        <w:t xml:space="preserve">means that</w:t>
+      </w:r>
+      <w:r>
+        <w:t xml:space="preserve"> </w:t>
+      </w:r>
+      <w:r>
+        <w:rPr>
+          <w:i/>
+        </w:rPr>
+        <w:t xml:space="preserve">a</w:t>
+      </w:r>
+      <w:r>
+        <w:t xml:space="preserve"> </w:t>
+      </w:r>
+      <w:r>
+        <w:t xml:space="preserve">is a substrate in a reaction which produces</w:t>
+      </w:r>
+      <w:r>
+        <w:t xml:space="preserve"> </w:t>
+      </w:r>
+      <w:r>
+        <w:rPr>
+          <w:i/>
+        </w:rPr>
+        <w:t xml:space="preserve">b</w:t>
+      </w:r>
+      <w:r>
+        <w:t xml:space="preserve">. Supplemental Figure 2 illustrates process by which a genome gets converted to a pruned metabolic network graph, for a genome containing only glycolysis.</w:t>
+      </w:r>
+    </w:p>
+    <w:p>
+      <w:pPr>
+        <w:pStyle w:val="BodyText"/>
+      </w:pPr>
+      <w:r>
+        <w:t xml:space="preserve">Finally, all genome-level metabolic network graphs for a single acI clade were combined to generate a composite clade-level metabolic network graph for that clade. Beginning with two genomes, nodes and edges unique to the second genome are identified and appended to the network graph for the first genome, giving a composite metabolic network graph. The process is repeated for each genome belonging to the clade, until all of the network graphs have been incorporated into the composite. Figure 3A shows metabolic network graphs for three acI-C genomes, and Figure 3B shows the composite metabolic network graph for clade acI-C.</w:t>
+      </w:r>
+    </w:p>
+    <w:p>
+      <w:pPr>
+        <w:pStyle w:val="Heading3"/>
+      </w:pPr>
+      <w:bookmarkStart w:id="37" w:name="calculation-and-evaluation-of-seed-compounds"/>
+      <w:bookmarkEnd w:id="37"/>
+      <w:r>
+        <w:t xml:space="preserve">Calculation and Evaluation of Seed Compounds</w:t>
+      </w:r>
+    </w:p>
+    <w:p>
+      <w:pPr>
+        <w:pStyle w:val="FirstParagraph"/>
+      </w:pPr>
+      <w:r>
+        <w:t xml:space="preserve">Seed compounds for each composite clade-level metabolic network graph were calculated using established methods</w:t>
+      </w:r>
+      <w:r>
+        <w:t xml:space="preserve"> </w:t>
+      </w:r>
+      <w:r>
+        <w:t xml:space="preserve">(Borenstein et al. 2008)</w:t>
+      </w:r>
+      <w:r>
+        <w:t xml:space="preserve">. Briefly, the metabolic network is decomposed into its strongly connected components (SCCs), sets of nodes where each node in the set is reachable from every other node. Seed compounds can then be found by identifying source components (components with no incoming edges) on the condensation of the original graph: each source component represents a seed set, and the nodes within that component represent seed compounds. Supplemental Figure 3 illustrates this process for a simple network containing only glycolysis, and Figure 3B shows seed compounds for clade acI-C. Finally, all predicted seed compounds were manually evaluated to identify those which may be biologically meaningful. Examples are given in the Results section.</w:t>
+      </w:r>
+    </w:p>
+    <w:p>
+      <w:pPr>
+        <w:pStyle w:val="Heading3"/>
+      </w:pPr>
+      <w:bookmarkStart w:id="38" w:name="re-annotation-of-peptidases-and-glycoside-hydrolases"/>
+      <w:bookmarkEnd w:id="38"/>
+      <w:r>
+        <w:t xml:space="preserve">Re-annotation of Peptidases and Glycoside Hydrolases</w:t>
+      </w:r>
+    </w:p>
+    <w:p>
+      <w:pPr>
+        <w:pStyle w:val="FirstParagraph"/>
+      </w:pPr>
+      <w:r>
+        <w:t xml:space="preserve">Many seed compounds were associated with reactions catalyzed by peptidases or glycoside hydrolases, and genes associated with these reactions were re-annotated. Peptidase sequences were annotated using the MEROPS batch BLAST interface using default parameters</w:t>
+      </w:r>
+      <w:r>
+        <w:t xml:space="preserve"> </w:t>
+      </w:r>
+      <w:r>
+        <w:t xml:space="preserve">(Rawlings, Barrett, and Finn 2015)</w:t>
+      </w:r>
+      <w:r>
+        <w:t xml:space="preserve">. Glycoside hydrolases were first annotated using dbCAN</w:t>
+      </w:r>
+      <w:r>
+        <w:t xml:space="preserve"> </w:t>
+      </w:r>
+      <w:r>
+        <w:t xml:space="preserve">(Yin et al. 2012)</w:t>
+      </w:r>
+      <w:r>
+        <w:t xml:space="preserve"> </w:t>
+      </w:r>
+      <w:r>
+        <w:t xml:space="preserve">to assign these genes to glycoside hydrolase families, as defined in the Carbohydrate-Active enZYmes Database CAZY</w:t>
+      </w:r>
+      <w:r>
+        <w:t xml:space="preserve"> </w:t>
+      </w:r>
+      <w:r>
+        <w:t xml:space="preserve">(Lombard et al. 2014)</w:t>
+      </w:r>
+      <w:r>
+        <w:t xml:space="preserve">. Hidden Markov Models for these sub-families were then downloaded from dbCAN, and HMMER3</w:t>
+      </w:r>
+      <w:r>
+        <w:t xml:space="preserve"> </w:t>
+      </w:r>
+      <w:r>
+        <w:t xml:space="preserve">(Eddy 2011)</w:t>
+      </w:r>
+      <w:r>
+        <w:t xml:space="preserve"> </w:t>
+      </w:r>
+      <w:r>
+        <w:t xml:space="preserve">was used to assign these genes to individual sub-families using default parameters. Re-annotated peptidases and glycoside hydrolases are given in Supplementary Tables S2 and S3, respectively.</w:t>
+      </w:r>
+    </w:p>
+    <w:p>
+      <w:pPr>
+        <w:pStyle w:val="Heading2"/>
+      </w:pPr>
+      <w:bookmarkStart w:id="39" w:name="integrating-reverse-ecology-with-metatranscriptomics"/>
+      <w:bookmarkEnd w:id="39"/>
+      <w:r>
+        <w:t xml:space="preserve">Integrating Reverse Ecology with Metatranscriptomics</w:t>
+      </w:r>
+    </w:p>
+    <w:p>
+      <w:pPr>
+        <w:pStyle w:val="Heading3"/>
+      </w:pPr>
+      <w:bookmarkStart w:id="40" w:name="protein-clustering-metatranscriptomic-mapping-and-clade-level-gene-expression"/>
+      <w:bookmarkEnd w:id="40"/>
+      <w:r>
+        <w:t xml:space="preserve">Protein Clustering, Metatranscriptomic Mapping, and Clade-Level Gene Expression</w:t>
+      </w:r>
+    </w:p>
+    <w:p>
+      <w:pPr>
+        <w:pStyle w:val="FirstParagraph"/>
+      </w:pPr>
+      <w:r>
+        <w:t xml:space="preserve">OrthoMCL</w:t>
+      </w:r>
+      <w:r>
+        <w:t xml:space="preserve"> </w:t>
+      </w:r>
+      <w:r>
+        <w:t xml:space="preserve">(Li, Stoeckert, and Roos 2003)</w:t>
+      </w:r>
+      <w:r>
+        <w:t xml:space="preserve"> </w:t>
+      </w:r>
+      <w:r>
+        <w:t xml:space="preserve">was used to identify clusters of orthologous genes (COGs) in the set of acI genomes. OrthoMCL was run using default options. Annotations were assigned to protein clusters by choosing the most common annotation among all genes assigned to that cluster. Then, metatranscriptomic reads were mapped to a single fasta file containing all acI genomes using BBMap (https://sourceforge.net/projects/bbmap/) with the</w:t>
+      </w:r>
+      <w:r>
+        <w:t xml:space="preserve"> </w:t>
+      </w:r>
+      <w:r>
+        <w:rPr>
+          <w:rStyle w:val="VerbatimChar"/>
+        </w:rPr>
+        <w:t xml:space="preserve">ambig=all</w:t>
+      </w:r>
+      <w:r>
+        <w:t xml:space="preserve"> </w:t>
+      </w:r>
+      <w:r>
+        <w:t xml:space="preserve">and</w:t>
+      </w:r>
+      <w:r>
+        <w:t xml:space="preserve"> </w:t>
+      </w:r>
+      <w:r>
+        <w:rPr>
+          <w:rStyle w:val="VerbatimChar"/>
+        </w:rPr>
+        <w:t xml:space="preserve">minid=0.85</w:t>
+      </w:r>
+      <w:r>
+        <w:t xml:space="preserve"> </w:t>
+      </w:r>
+      <w:r>
+        <w:t xml:space="preserve">options. With this command, reads are allowed to map equally well to multiple sites. An 85% percent identity cutoff was chosen as it minimizes the percent of reads which map to multiple sites.</w:t>
+      </w:r>
+    </w:p>
+    <w:p>
+      <w:pPr>
+        <w:pStyle w:val="BodyText"/>
+      </w:pPr>
+      <w:r>
+        <w:t xml:space="preserve">Next, a custom implementation of HTSeq-Count</w:t>
+      </w:r>
+      <w:r>
+        <w:t xml:space="preserve"> </w:t>
+      </w:r>
+      <w:r>
+        <w:t xml:space="preserve">(Anders, Pyl, and Huber 2014)</w:t>
+      </w:r>
+      <w:r>
+        <w:t xml:space="preserve"> </w:t>
+      </w:r>
+      <w:r>
+        <w:t xml:space="preserve">was used to count the total number of reads which map to each (genome, gene) pairing. Any read which mapped to multiple sites within the collection of acI genomes was discarded. Using the COGs identified by OrthoMCL, the total number of reads which map to each (clade, COG) pairing was then counted. This gives a measure of gene expression for the clade-level composite genome. Because ambiguous reads were discarded after mapping, this measure of gene expression provides an underestimate of the true expression level.</w:t>
+      </w:r>
+    </w:p>
+    <w:p>
+      <w:pPr>
+        <w:pStyle w:val="BodyText"/>
+      </w:pPr>
+      <w:r>
+        <w:t xml:space="preserve">For each clade, read counts were then normalized by sequencing depth and ORF length and expressed on a reads per kilobase million (RPKM) basis</w:t>
+      </w:r>
+      <w:r>
+        <w:t xml:space="preserve"> </w:t>
+      </w:r>
+      <w:r>
+        <w:t xml:space="preserve">(Mortazavi et al. 2008)</w:t>
+      </w:r>
+      <w:r>
+        <w:t xml:space="preserve">, while accounting for different ORF lengths within a COG. RPKM counts were averaged across the four metatranscriptomes to give the average expression across a 24-hour period. Finally, within each clade, the percentile rank expression for each COG was calculated. Figure 3C shows the calculated RPKM values for clade acI-C, along with the presence/absence of each COG in three acI-C genomes.</w:t>
+      </w:r>
+    </w:p>
+    <w:p>
+      <w:pPr>
+        <w:pStyle w:val="Heading3"/>
+      </w:pPr>
+      <w:bookmarkStart w:id="41" w:name="re-annotation-of-transporter-genes"/>
+      <w:bookmarkEnd w:id="41"/>
+      <w:r>
+        <w:t xml:space="preserve">Re-annotation of Transporter Genes</w:t>
+      </w:r>
+    </w:p>
+    <w:p>
+      <w:pPr>
+        <w:pStyle w:val="FirstParagraph"/>
+      </w:pPr>
+      <w:r>
+        <w:t xml:space="preserve">Many highly-expressed genes were annotated as transport proteins, and these proteins were re-annotated to assign function to COGs identified by OrthoMCL. Protein sequences were BLASTed against the TCDB reference database</w:t>
+      </w:r>
+      <w:r>
+        <w:t xml:space="preserve"> </w:t>
+      </w:r>
+      <w:r>
+        <w:t xml:space="preserve">(Saier et al. 2014)</w:t>
+      </w:r>
+      <w:r>
+        <w:t xml:space="preserve"> </w:t>
+      </w:r>
+      <w:r>
+        <w:t xml:space="preserve">using</w:t>
+      </w:r>
+      <w:r>
+        <w:t xml:space="preserve"> </w:t>
+      </w:r>
+      <w:r>
+        <w:rPr>
+          <w:rStyle w:val="VerbatimChar"/>
+        </w:rPr>
+        <w:t xml:space="preserve">blastp</w:t>
+      </w:r>
+      <w:r>
+        <w:t xml:space="preserve"> </w:t>
+      </w:r>
+      <w:r>
+        <w:t xml:space="preserve">and given the annotation of the best-BLAST hit. If a COG contained genes with multiple annotations, the majority annotation was selected for that COG. Examples are given in the Results section.</w:t>
+      </w:r>
+    </w:p>
+    <w:p>
+      <w:pPr>
+        <w:pStyle w:val="Heading2"/>
+      </w:pPr>
+      <w:bookmarkStart w:id="42" w:name="availability-of-data-and-materials"/>
+      <w:bookmarkEnd w:id="42"/>
+      <w:r>
+        <w:t xml:space="preserve">Availability of Data and Materials</w:t>
+      </w:r>
+    </w:p>
+    <w:p>
+      <w:pPr>
+        <w:pStyle w:val="FirstParagraph"/>
+      </w:pPr>
+      <w:r>
+        <w:t xml:space="preserve">All genomic and metatranscriptomic sequences are available through IMG and NCBI, respectively. Reverse ecology calculations were performed using the Python package reverseEcology, written expressly for this purpose and available on the Python Package Index. A reproducible version of this manuscript is available at https://github.com/joshamilton/reverseEcologyMS.</w:t>
+      </w:r>
+    </w:p>
+    <w:p>
+      <w:pPr>
+        <w:pStyle w:val="Heading1"/>
+      </w:pPr>
+      <w:bookmarkStart w:id="43" w:name="results"/>
+      <w:bookmarkEnd w:id="43"/>
+      <w:r>
+        <w:t xml:space="preserve">Results</w:t>
+      </w:r>
+    </w:p>
+    <w:p>
+      <w:pPr>
+        <w:pStyle w:val="Heading2"/>
+      </w:pPr>
+      <w:bookmarkStart w:id="44" w:name="genome-statistics-and-phylogenetic-affiliation"/>
+      <w:bookmarkEnd w:id="44"/>
+      <w:r>
+        <w:t xml:space="preserve">Genome Statistics and Phylogenetic Affiliation</w:t>
+      </w:r>
+    </w:p>
+    <w:p>
+      <w:pPr>
+        <w:pStyle w:val="FirstParagraph"/>
+      </w:pPr>
+      <w:r>
+        <w:t xml:space="preserve">We have assembled a reference genome collection containing 17 SAGs and 19 MAGs from members of the acI lineage. The SAGs, 11 of which have been previously described</w:t>
+      </w:r>
+      <w:r>
+        <w:t xml:space="preserve"> </w:t>
+      </w:r>
+      <w:r>
+        <w:t xml:space="preserve">(Garcia et al. 2013,</w:t>
+      </w:r>
+      <w:r>
+        <w:t xml:space="preserve"> </w:t>
+      </w:r>
+      <w:r>
+        <w:t xml:space="preserve">Ghylin et al. (2014)</w:t>
+      </w:r>
+      <w:r>
+        <w:t xml:space="preserve">)</w:t>
+      </w:r>
+      <w:r>
+        <w:t xml:space="preserve">, come from four temperate lakes in the United States and Europe, while the MAGs come from two temperate lakes in the United States (15 MAGs, nine of which have been previously-described</w:t>
+      </w:r>
+      <w:r>
+        <w:t xml:space="preserve"> </w:t>
+      </w:r>
+      <w:r>
+        <w:t xml:space="preserve">(Bendall et al. 2016)</w:t>
+      </w:r>
+      <w:r>
+        <w:t xml:space="preserve">), Spanish and American reservoirs (three MAGs</w:t>
+      </w:r>
+      <w:r>
+        <w:t xml:space="preserve"> </w:t>
+      </w:r>
+      <w:r>
+        <w:t xml:space="preserve">(Ghai et al. 2014,</w:t>
+      </w:r>
+      <w:r>
+        <w:t xml:space="preserve"> </w:t>
+      </w:r>
+      <w:r>
+        <w:t xml:space="preserve">Tsementzi et al. (2014)</w:t>
+      </w:r>
+      <w:r>
+        <w:t xml:space="preserve">)</w:t>
+      </w:r>
+      <w:r>
+        <w:t xml:space="preserve">), and a mixed culture from a European temperate lake</w:t>
+      </w:r>
+      <w:r>
+        <w:t xml:space="preserve"> </w:t>
+      </w:r>
+      <w:r>
+        <w:t xml:space="preserve">(Garcia et al. 2015)</w:t>
+      </w:r>
+      <w:r>
+        <w:t xml:space="preserve">. The full list of genomes is given in Table 1.</w:t>
+      </w:r>
+    </w:p>
+    <w:p>
+      <w:pPr>
+        <w:pStyle w:val="BodyText"/>
+      </w:pPr>
+      <w:r>
+        <w:t xml:space="preserve">A phylogenetic tree of these genomes is shown in Figure 1. The acI lineage has previously been shown to contain three distinct clades</w:t>
+      </w:r>
+      <w:r>
+        <w:t xml:space="preserve"> </w:t>
+      </w:r>
+      <w:r>
+        <w:t xml:space="preserve">(Newton et al. 2011)</w:t>
+      </w:r>
+      <w:r>
+        <w:t xml:space="preserve">, and our concatenated gene tree recapitulates this topology. Of note, three MAGs were classified as belonging to the acI-C clade, and represent the first genomes from this group. Additionally, five MAGs fell into one of the seven tribes defined by our SAGs.</w:t>
+      </w:r>
+    </w:p>
+    <w:p>
+      <w:pPr>
+        <w:pStyle w:val="BodyText"/>
+      </w:pPr>
+      <w:r>
+        <w:t xml:space="preserve">Genome completeness estimates for the new genomes range from 51 to 87% (Table 1), with estimated genome sizes between 1 and 2 MB. The GC content of these genomes was also low (40 to 50%), and both estimated genome size and GC content are consistent with other acI genomes. Estimated genome size and GC content of clade acI-C were not statistically different from clades acI-A and acI-B.</w:t>
+      </w:r>
+    </w:p>
+    <w:p>
+      <w:pPr>
+        <w:pStyle w:val="Heading2"/>
+      </w:pPr>
+      <w:bookmarkStart w:id="45" w:name="estimated-completeness-of-tribe--and-clade-level-composite-genomes"/>
+      <w:bookmarkEnd w:id="45"/>
+      <w:r>
+        <w:t xml:space="preserve">Estimated Completeness of Tribe- and Clade-Level Composite Genomes</w:t>
+      </w:r>
+    </w:p>
+    <w:p>
+      <w:pPr>
+        <w:pStyle w:val="FirstParagraph"/>
+      </w:pPr>
+      <w:r>
+        <w:t xml:space="preserve">Metabolic network reconstructions created from these genomes will necessarily be missing reactions, as the underlying genomes are incomplete. Previous studies have shown that the percentage of correctly identified seed compounds (true positives) is approximately equal to the completeness of the reaction network</w:t>
+      </w:r>
+      <w:r>
+        <w:t xml:space="preserve"> </w:t>
+      </w:r>
+      <w:r>
+        <w:t xml:space="preserve">(Borenstein et al. 2008)</w:t>
+      </w:r>
+      <w:r>
+        <w:t xml:space="preserve">, and the number of false positives is approximately equal to the incompleteness of the network</w:t>
+      </w:r>
+      <w:r>
+        <w:t xml:space="preserve"> </w:t>
+      </w:r>
+      <w:r>
+        <w:t xml:space="preserve">(Borenstein et al. 2008)</w:t>
+      </w:r>
+      <w:r>
+        <w:t xml:space="preserve">.</w:t>
+      </w:r>
+    </w:p>
+    <w:p>
+      <w:pPr>
+        <w:pStyle w:val="BodyText"/>
+      </w:pPr>
+      <w:r>
+        <w:t xml:space="preserve">Using conserved single-copy marker genes</w:t>
+      </w:r>
+      <w:r>
+        <w:t xml:space="preserve"> </w:t>
+      </w:r>
+      <w:r>
+        <w:t xml:space="preserve">(Parks et al. 2015)</w:t>
+      </w:r>
+      <w:r>
+        <w:t xml:space="preserve">, We estimated the completeness of tribe- and clade-level composite genomes to determine the finest level of taxonomic resolution at which we could confidently compute seed compounds (Figure 2). At the tribe level, with the exception of tribe acI-B1, tribe-level composite genomes are estimated to be incomplete (Figure 2A). At the clade level, clades acI-A and B are estimated to be complete, while acI-C remains incomplete (Figure 2B). As a result, seed compounds were calculated for composite clade-level genomes, with the understanding that some true seed compounds for the acI-C clade will not be predicted.</w:t>
+      </w:r>
+    </w:p>
+    <w:p>
+      <w:pPr>
+        <w:pStyle w:val="Heading2"/>
+      </w:pPr>
+      <w:bookmarkStart w:id="46" w:name="protein-clustering-and-metatranscriptomics"/>
+      <w:bookmarkEnd w:id="46"/>
+      <w:r>
+        <w:t xml:space="preserve">Protein Clustering and Metatranscriptomics</w:t>
+      </w:r>
+    </w:p>
+    <w:p>
+      <w:pPr>
+        <w:pStyle w:val="FirstParagraph"/>
+      </w:pPr>
+      <w:r>
+        <w:t xml:space="preserve">OrthoMCL identified a total of 5013 protein clusters across the three clades (Table S8). Of these, 1078 represent core genes, defined as present in at least one genome belonging to that clade.</w:t>
       </w:r>
     </w:p>
     <w:p>
@@ -945,7 +2063,7 @@
         </w:numPr>
       </w:pPr>
       <w:r>
-        <w:t xml:space="preserve">assembled largest catalog of acI genomes, including acI-C</w:t>
+        <w:t xml:space="preserve">read recruiting - % of MG/MT reads which map to acI reference genome collections (still need to map the MGs)</w:t>
       </w:r>
     </w:p>
     <w:p>
@@ -957,7 +2075,7 @@
         </w:numPr>
       </w:pPr>
       <w:r>
-        <w:t xml:space="preserve">use existing reverse ecology to predict seed compounds for acI genomes</w:t>
+        <w:t xml:space="preserve">what does this say about…</w:t>
       </w:r>
     </w:p>
     <w:p>
@@ -969,7 +2087,7 @@
         </w:numPr>
       </w:pPr>
       <w:r>
-        <w:t xml:space="preserve">high-throughput approach to leverage incomplete genome data</w:t>
+        <w:t xml:space="preserve">are acI active or dormant?</w:t>
       </w:r>
     </w:p>
     <w:p>
@@ -981,51 +2099,17 @@
         </w:numPr>
       </w:pPr>
       <w:r>
-        <w:t xml:space="preserve">confirm conserved gene functions and revealed clade-specific differences</w:t>
-      </w:r>
-    </w:p>
-    <w:p>
-      <w:pPr>
-        <w:pStyle w:val="Compact"/>
-        <w:numPr>
-          <w:numId w:val="1004"/>
-          <w:ilvl w:val="0"/>
-        </w:numPr>
-      </w:pPr>
-      <w:r>
-        <w:t xml:space="preserve">integrate with metatranscriptomic data</w:t>
-      </w:r>
-    </w:p>
-    <w:p>
-      <w:pPr>
-        <w:pStyle w:val="Compact"/>
-        <w:numPr>
-          <w:numId w:val="1004"/>
-          <w:ilvl w:val="0"/>
-        </w:numPr>
-      </w:pPr>
-      <w:r>
-        <w:t xml:space="preserve">many diverse transporters, all highly expressed. possible key to success of passive &amp; planktonic lifestyle</w:t>
-      </w:r>
-    </w:p>
-    <w:p>
-      <w:pPr>
-        <w:pStyle w:val="Heading1"/>
-      </w:pPr>
-      <w:bookmarkStart w:id="28" w:name="materials-and-methods"/>
-      <w:bookmarkEnd w:id="28"/>
-      <w:r>
-        <w:t xml:space="preserve">Materials and Methods</w:t>
+        <w:t xml:space="preserve">quality of our reference genomes wrt conditions that day?</w:t>
       </w:r>
     </w:p>
     <w:p>
       <w:pPr>
         <w:pStyle w:val="Heading2"/>
       </w:pPr>
-      <w:bookmarkStart w:id="29" w:name="single-cell-genome-generation-selection-and-sequencing"/>
-      <w:bookmarkEnd w:id="29"/>
-      <w:r>
-        <w:t xml:space="preserve">Single-Cell Genome Generation, Selection, and Sequencing</w:t>
+      <w:bookmarkStart w:id="47" w:name="a-workflow-for-high-throughput-reverse-ecological-analysis-of-metabolic-networks"/>
+      <w:bookmarkEnd w:id="47"/>
+      <w:r>
+        <w:t xml:space="preserve">A Workflow for High-Throughput Reverse Ecological Analysis of Metabolic Networks</w:t>
       </w:r>
     </w:p>
     <w:p>
@@ -1033,55 +2117,37 @@
         <w:pStyle w:val="FirstParagraph"/>
       </w:pPr>
       <w:r>
-        <w:t xml:space="preserve">Single-cell genomes were collected from the top of the water column (depth &lt;1m) from each of two lakes, Mendota (Madison, WI, USA) and Damariscotta (Lincoln County, ME USA), in 2009. Samples were cryopreserved and sent to the Single Cell Genomics Center at the Bigelow Laboratory for Ocean Sciences for sorting, as previously described</w:t>
-      </w:r>
-      <w:r>
-        <w:t xml:space="preserve"> </w:t>
-      </w:r>
-      <w:r>
-        <w:t xml:space="preserve">(Martinez-Garcia et al. 2012,</w:t>
-      </w:r>
-      <w:r>
-        <w:t xml:space="preserve"> </w:t>
-      </w:r>
-      <w:r>
-        <w:t xml:space="preserve">Garcia et al. (2013)</w:t>
-      </w:r>
-      <w:r>
-        <w:t xml:space="preserve">)</w:t>
-      </w:r>
-      <w:r>
-        <w:t xml:space="preserve">. Partial 16S rRNA genes amplified previously</w:t>
-      </w:r>
-      <w:r>
-        <w:t xml:space="preserve"> </w:t>
-      </w:r>
-      <w:r>
-        <w:t xml:space="preserve">(Martinez-Garcia et al. 2012)</w:t>
-      </w:r>
-      <w:r>
-        <w:t xml:space="preserve"> </w:t>
-      </w:r>
-      <w:r>
-        <w:t xml:space="preserve">were phylogenetically classified using a controlled nomenclature for freshwater bacteria</w:t>
-      </w:r>
-      <w:r>
-        <w:t xml:space="preserve"> </w:t>
-      </w:r>
-      <w:r>
-        <w:t xml:space="preserve">(Newton et al. 2011)</w:t>
-      </w:r>
-      <w:r>
-        <w:t xml:space="preserve"> </w:t>
-      </w:r>
-      <w:r>
-        <w:t xml:space="preserve">by insertion into references trees created in the ARB software package</w:t>
-      </w:r>
-      <w:r>
-        <w:t xml:space="preserve"> </w:t>
-      </w:r>
-      <w:r>
-        <w:t xml:space="preserve">(W. Ludwig et al. 2004)</w:t>
+        <w:t xml:space="preserve">A central contribution of this work is a computational pipeline to compute an organism’s seed compounds from a graph-based representation of its metabolic network. To recap, unannotated contigs are converted to metabolic network reconstructions using KBase. The reconstructions are then converted to metabolic network graphs (Supplemental Figure S2) and combined to give composite metabolic network graphs for each clade (Figure 3). Seed compounds are then computed for each clade, using its composite metabolic network graph (Figure 3, Supplemental Figure S3).</w:t>
+      </w:r>
+    </w:p>
+    <w:p>
+      <w:pPr>
+        <w:pStyle w:val="BodyText"/>
+      </w:pPr>
+      <w:r>
+        <w:t xml:space="preserve">Metabolic network reconstructions for the acI genomes contained between 110 and 339 genes, encoding between 241 and 587 reactions which interconvert between 374 and 699 metabolites. On average, these genes account for 25% of the genes in the genome, a value consistent with metabolic network reconstructions for other organisms. Clade-level composite metabolic network graphs were considerably larger, with between 602 and 811 metabolites.</w:t>
+      </w:r>
+    </w:p>
+    <w:p>
+      <w:pPr>
+        <w:pStyle w:val="BodyText"/>
+      </w:pPr>
+      <w:r>
+        <w:t xml:space="preserve">These composite metabolic network graphs contained a large number of disconnected components (groups of nodes that are not connected to the bulk of the network, Supplemental Figure S4). For simplicity, these components were dropped from the graph, and seed compounds were computed for the single largest component. In all cases, the single largest component contained at least 80% of the nodes in the original graph.</w:t>
+      </w:r>
+    </w:p>
+    <w:p>
+      <w:pPr>
+        <w:pStyle w:val="BodyText"/>
+      </w:pPr>
+      <w:r>
+        <w:t xml:space="preserve">Decomposition of composite metabolic network graphs into their SCCs resulted in a bow-tie structure, in which a single giant component contains a substantial fraction of the compounds (Supplemental Figure S4). Across the three clades, the giant component contained 61% of the metabolites, a substantially larger fraction than reported for other organisms</w:t>
+      </w:r>
+      <w:r>
+        <w:t xml:space="preserve"> </w:t>
+      </w:r>
+      <w:r>
+        <w:t xml:space="preserve">(H. W. Ma and Zeng 2003)</w:t>
       </w:r>
       <w:r>
         <w:t xml:space="preserve">.</w:t>
@@ -1092,16 +2158,25 @@
         <w:pStyle w:val="BodyText"/>
       </w:pPr>
       <w:r>
-        <w:t xml:space="preserve">Actinobacterial SAGs used in this study were then sent to the JGI for sequencing and assembly, also as previously described</w:t>
-      </w:r>
-      <w:r>
-        <w:t xml:space="preserve"> </w:t>
-      </w:r>
-      <w:r>
-        <w:t xml:space="preserve">(Ghylin et al. 2014)</w:t>
-      </w:r>
-      <w:r>
-        <w:t xml:space="preserve">. Briefly, shotgun libraries were constructed for each of the SAGs from re-amplified MDA products and sequenced on an Illumina HiSeq2000. All general aspects of and detailed protocols for library construction and sequencing can be found on the JGI website (http://www.jgi.doe.gov/).</w:t>
+        <w:t xml:space="preserve">The total number of predicted seed sets (source components in the SCC decomposition) ranged from 63 to 95, and the number of seed compounds ranged from 70 to 102. This discrepency arises because some seed sets contain multiple compounds (an example is discussed below). However, such seed sets were rare (4% of all seed sets), and contained at most six compounds. The majority of seed compounds (96%) belonged to seed sets containing only a single compound. A total of 125 unique seed compounds were identified across the three clades, and a complete list can be found in Supplementary Table S9.</w:t>
+      </w:r>
+    </w:p>
+    <w:p>
+      <w:pPr>
+        <w:pStyle w:val="Heading2"/>
+      </w:pPr>
+      <w:bookmarkStart w:id="48" w:name="evaluation-of-potential-seed-compounds"/>
+      <w:bookmarkEnd w:id="48"/>
+      <w:r>
+        <w:t xml:space="preserve">Evaluation of Potential Seed Compounds</w:t>
+      </w:r>
+    </w:p>
+    <w:p>
+      <w:pPr>
+        <w:pStyle w:val="FirstParagraph"/>
+      </w:pPr>
+      <w:r>
+        <w:t xml:space="preserve">Seed compounds were predicted using the results of an automated annotation pipeline, and as such are likely to contain inaccuracies [REF]. As a result, we screened the set of predicted seed compounds to identify those which represented biologically plausible auxotrophies and degradation capabilities. This subset of seed compounds were then manually curated. Supplemental Tables S2 and S3 contain the final set of proposed auxotrophies and degradation capabilities, respectively, for clades acI-A, B, and C. Here, we present a series of brief vignettes explaining why compounds were retained or discarded discarded as biologically plausible. For biologically plausible compounds, we also provide examples of manual curation efforts.</w:t>
       </w:r>
     </w:p>
     <w:p>
@@ -1109,47 +2184,397 @@
         <w:pStyle w:val="BodyText"/>
       </w:pPr>
       <w:r>
-        <w:t xml:space="preserve">For assembly, raw sequence data was first passed through a filtering program developed at JGI to eliminate known sequencing and library preparation artifacts. Assembly was then performed using Velvet [</w:t>
-      </w:r>
-      <w:r>
-        <w:t xml:space="preserve">Zerbino and Birney (2008)</w:t>
-      </w:r>
-      <w:r>
-        <w:t xml:space="preserve"> </w:t>
-      </w:r>
-      <w:r>
-        <w:t xml:space="preserve">and ALLPATHS-LG</w:t>
-      </w:r>
-      <w:r>
-        <w:t xml:space="preserve"> </w:t>
-      </w:r>
-      <w:r>
-        <w:t xml:space="preserve">(Butler et al. 2008)</w:t>
-      </w:r>
-      <w:r>
-        <w:t xml:space="preserve">. Additional details of the assembly process have been previously described</w:t>
-      </w:r>
-      <w:r>
-        <w:t xml:space="preserve"> </w:t>
-      </w:r>
-      <w:r>
-        <w:t xml:space="preserve">(Ghylin et al. 2014)</w:t>
-      </w:r>
-      <w:r>
-        <w:t xml:space="preserve"> </w:t>
-      </w:r>
-      <w:r>
-        <w:t xml:space="preserve">and are available through the JGI Genome Portal (http://genome.jgi.doe.gov) Genome sequences are available through IMG (https://img.jgi.doe.gov/cgi-bin/mer/main.cgi). Genome-specific information can be accessed in both databases by searching for the IMG Taxon OIDs given in Table 1.</w:t>
+        <w:rPr>
+          <w:b/>
+        </w:rPr>
+        <w:t xml:space="preserve">Carbamoyl phosphate</w:t>
+      </w:r>
+      <w:r>
+        <w:t xml:space="preserve">. Carbamoyl phosphate was predicted as a seed compound for all three clades. Carbamoyl phosphate synthase is the first step in arginine and pyrimidine biosynthesis, and catalyzes the reaction:</w:t>
+      </w:r>
+    </w:p>
+    <w:p>
+      <w:pPr>
+        <w:pStyle w:val="SourceCode"/>
+      </w:pPr>
+      <w:r>
+        <w:rPr>
+          <w:rStyle w:val="VerbatimChar"/>
+        </w:rPr>
+        <w:t xml:space="preserve">2 ATP + L-glutamine + hydrogen carbonate + H2O → L-glutamate + carbamoyl phosphate + 2 ADP + phosphate + 2 H+</w:t>
+      </w:r>
+    </w:p>
+    <w:p>
+      <w:pPr>
+        <w:pStyle w:val="FirstParagraph"/>
+      </w:pPr>
+      <w:r>
+        <w:t xml:space="preserve">This reaction contains a number of currency metabolites (ATP, ADP glutamine, glutamate), as well as the highly-connected metabolites carbonate, water, phosphate and protons. All of these metabolites were removed from the network during pruning. Thus, the reaction responsible for carbamoyl phosphate synthesis was effectively removed from the network, rendering this compound a seed compound. Manual inspection of individual genomes revealed the gene for carbamoylphosphate synthase, confirming carbamoyl phosphate is not an auxotrophy.</w:t>
+      </w:r>
+    </w:p>
+    <w:p>
+      <w:pPr>
+        <w:pStyle w:val="BodyText"/>
+      </w:pPr>
+      <w:r>
+        <w:rPr>
+          <w:b/>
+        </w:rPr>
+        <w:t xml:space="preserve">R-enoyl-ACP</w:t>
+      </w:r>
+      <w:r>
+        <w:t xml:space="preserve">. A number of R-enoyl-ACP compounds were predicted to be seed compounds in clades acI-A and B. These compounds were associated with a single COG annotated as an</w:t>
+      </w:r>
+      <w:r>
+        <w:t xml:space="preserve"> </w:t>
+      </w:r>
+      <w:r>
+        <w:t xml:space="preserve">“</w:t>
+      </w:r>
+      <w:r>
+        <w:t xml:space="preserve">Enoyl-[acyl-carrier-protein] reductase,</w:t>
+      </w:r>
+      <w:r>
+        <w:t xml:space="preserve">”</w:t>
+      </w:r>
+      <w:r>
+        <w:t xml:space="preserve"> </w:t>
+      </w:r>
+      <w:r>
+        <w:t xml:space="preserve">the enzyme which catalyzes the final step in fatty acid elongation. Many other predicted seed compounds were predicted to partcipate in fatty acid and phospholipid biosynthesis, including a number of saturated fatty acids (associated with a COG annotated as a</w:t>
+      </w:r>
+      <w:r>
+        <w:t xml:space="preserve"> </w:t>
+      </w:r>
+      <w:r>
+        <w:t xml:space="preserve">“</w:t>
+      </w:r>
+      <w:r>
+        <w:t xml:space="preserve">long-chain-fatty-acid–CoA ligase</w:t>
+      </w:r>
+      <w:r>
+        <w:t xml:space="preserve">”</w:t>
+      </w:r>
+      <w:r>
+        <w:t xml:space="preserve">) and 1-acyl-sn-glycerol 3-phosphate compounds (associated with a COG annotated as an</w:t>
+      </w:r>
+      <w:r>
+        <w:t xml:space="preserve"> </w:t>
+      </w:r>
+      <w:r>
+        <w:t xml:space="preserve">“</w:t>
+      </w:r>
+      <w:r>
+        <w:t xml:space="preserve">1-acyl-sn-glycerol-3-phosphate acyltransferase</w:t>
+      </w:r>
+      <w:r>
+        <w:t xml:space="preserve">”</w:t>
+      </w:r>
+      <w:r>
+        <w:t xml:space="preserve">). Given the broad substrate specificity of these enzymes, KBase automatically assigns these enzymes to the catalysis of a number of reactions. It is highly likely that manual curation will reveal complete fatty acid and phospholipid biosynthesis pathways, so and other such compounds were excluded from further consideration.</w:t>
+      </w:r>
+    </w:p>
+    <w:p>
+      <w:pPr>
+        <w:pStyle w:val="BodyText"/>
+      </w:pPr>
+      <w:r>
+        <w:rPr>
+          <w:b/>
+        </w:rPr>
+        <w:t xml:space="preserve">L-Aspartate-4-semialdehyde, L-homoserine, and O-Phospho-L-homoserine.</w:t>
+      </w:r>
+      <w:r>
+        <w:t xml:space="preserve"> </w:t>
+      </w:r>
+      <w:r>
+        <w:t xml:space="preserve">Clade acI-C was predicted to have a seed set containing these three compounds. These three compounds can be interconverted via the following reactions:</w:t>
+      </w:r>
+    </w:p>
+    <w:p>
+      <w:pPr>
+        <w:pStyle w:val="SourceCode"/>
+      </w:pPr>
+      <w:r>
+        <w:rPr>
+          <w:rStyle w:val="VerbatimChar"/>
+        </w:rPr>
+        <w:t xml:space="preserve">Homoserine dehydrogenase: L-Aspartate-4-semialdehyde &lt;--&gt; L-homoserine</w:t>
+      </w:r>
+      <w:r>
+        <w:br w:type="textWrapping"/>
+      </w:r>
+      <w:r>
+        <w:rPr>
+          <w:rStyle w:val="VerbatimChar"/>
+        </w:rPr>
+        <w:t xml:space="preserve"/>
+      </w:r>
+      <w:r>
+        <w:br w:type="textWrapping"/>
+      </w:r>
+      <w:r>
+        <w:rPr>
+          <w:rStyle w:val="VerbatimChar"/>
+        </w:rPr>
+        <w:t xml:space="preserve">Homoserine kinase: L-homoserine &lt;--&gt; O-Phospho-L-homoserine</w:t>
+      </w:r>
+    </w:p>
+    <w:p>
+      <w:pPr>
+        <w:pStyle w:val="FirstParagraph"/>
+      </w:pPr>
+      <w:r>
+        <w:t xml:space="preserve">making the three compounds the vertices of a strongly connected component. The first reaction, homoserine dehydrogenase, is the final step in homoserine biosynthesis, so these compounds suggest an auxotrophy for homoserine. Homoserine biosynthesis proceeds via the following reactions:</w:t>
+      </w:r>
+    </w:p>
+    <w:p>
+      <w:pPr>
+        <w:pStyle w:val="SourceCode"/>
+      </w:pPr>
+      <w:r>
+        <w:rPr>
+          <w:rStyle w:val="VerbatimChar"/>
+        </w:rPr>
+        <w:t xml:space="preserve">aspartate kinase: aspartate --&gt; L-aspartyl-4-phosphate</w:t>
+      </w:r>
+      <w:r>
+        <w:br w:type="textWrapping"/>
+      </w:r>
+      <w:r>
+        <w:rPr>
+          <w:rStyle w:val="VerbatimChar"/>
+        </w:rPr>
+        <w:t xml:space="preserve">aspartate semialdehyde dehydrogenase: L-aspartyl-4-phosphate --&gt; L-Aspartate-4-semialdehyde</w:t>
+      </w:r>
+      <w:r>
+        <w:br w:type="textWrapping"/>
+      </w:r>
+      <w:r>
+        <w:rPr>
+          <w:rStyle w:val="VerbatimChar"/>
+        </w:rPr>
+        <w:t xml:space="preserve">homoserine dehydrogenase: L-Aspartate-4-semialdehyde --&gt; homoserine</w:t>
+      </w:r>
+    </w:p>
+    <w:p>
+      <w:pPr>
+        <w:pStyle w:val="FirstParagraph"/>
+      </w:pPr>
+      <w:r>
+        <w:t xml:space="preserve">The presence of L-Aspartate-4-semialdehyde as a seed compound suggests the reaction</w:t>
+      </w:r>
+      <w:r>
+        <w:t xml:space="preserve"> </w:t>
+      </w:r>
+      <w:r>
+        <w:t xml:space="preserve">“</w:t>
+      </w:r>
+      <w:r>
+        <w:t xml:space="preserve">aspartate semialdehyde dehydrogenase</w:t>
+      </w:r>
+      <w:r>
+        <w:t xml:space="preserve">”</w:t>
+      </w:r>
+      <w:r>
+        <w:t xml:space="preserve"> </w:t>
+      </w:r>
+      <w:r>
+        <w:t xml:space="preserve">is missing, and were unable to manually identify a candidate gene for this reaction. Furthermore, the acI-C composite genome contains the other two reactions in the pathway. Thus, on the evidence available, we conclude acI-C is auxotrophic for homoserine.</w:t>
+      </w:r>
+    </w:p>
+    <w:p>
+      <w:pPr>
+        <w:pStyle w:val="BodyText"/>
+      </w:pPr>
+      <w:r>
+        <w:rPr>
+          <w:b/>
+        </w:rPr>
+        <w:t xml:space="preserve">L-arogenate.</w:t>
+      </w:r>
+      <w:r>
+        <w:t xml:space="preserve"> </w:t>
+      </w:r>
+      <w:r>
+        <w:t xml:space="preserve">This compound was predicted as a seed compound for clade acI-C, suggesting an auxotrophy for tyrosine. Tyrosine can be synthesized via the following route:</w:t>
+      </w:r>
+    </w:p>
+    <w:p>
+      <w:pPr>
+        <w:pStyle w:val="SourceCode"/>
+      </w:pPr>
+      <w:r>
+        <w:rPr>
+          <w:rStyle w:val="VerbatimChar"/>
+        </w:rPr>
+        <w:t xml:space="preserve">chorismate mutase: chorismate --&gt; prephenate</w:t>
+      </w:r>
+      <w:r>
+        <w:br w:type="textWrapping"/>
+      </w:r>
+      <w:r>
+        <w:rPr>
+          <w:rStyle w:val="VerbatimChar"/>
+        </w:rPr>
+        <w:t xml:space="preserve">prephenate aminotransferase: prephanate --&gt; L-arogenate</w:t>
+      </w:r>
+      <w:r>
+        <w:br w:type="textWrapping"/>
+      </w:r>
+      <w:r>
+        <w:rPr>
+          <w:rStyle w:val="VerbatimChar"/>
+        </w:rPr>
+        <w:t xml:space="preserve">arogenate dehydrogenase: L-arogenate --&gt; L-tyrosine</w:t>
+      </w:r>
+    </w:p>
+    <w:p>
+      <w:pPr>
+        <w:pStyle w:val="FirstParagraph"/>
+      </w:pPr>
+      <w:r>
+        <w:t xml:space="preserve">L-arogenate was predicted to be a seed compound based on the presence of</w:t>
+      </w:r>
+      <w:r>
+        <w:t xml:space="preserve"> </w:t>
+      </w:r>
+      <w:r>
+        <w:t xml:space="preserve">“</w:t>
+      </w:r>
+      <w:r>
+        <w:t xml:space="preserve">arogenate dehydrogenase</w:t>
+      </w:r>
+      <w:r>
+        <w:t xml:space="preserve">”</w:t>
+      </w:r>
+      <w:r>
+        <w:t xml:space="preserve">, the final step in the pathway. The reaction</w:t>
+      </w:r>
+      <w:r>
+        <w:t xml:space="preserve"> </w:t>
+      </w:r>
+      <w:r>
+        <w:t xml:space="preserve">“</w:t>
+      </w:r>
+      <w:r>
+        <w:t xml:space="preserve">chorismate mutase</w:t>
+      </w:r>
+      <w:r>
+        <w:t xml:space="preserve">”</w:t>
+      </w:r>
+      <w:r>
+        <w:t xml:space="preserve"> </w:t>
+      </w:r>
+      <w:r>
+        <w:t xml:space="preserve">is also present, but we were unable to find a candidate gene for the reaction</w:t>
+      </w:r>
+      <w:r>
+        <w:t xml:space="preserve"> </w:t>
+      </w:r>
+      <w:r>
+        <w:t xml:space="preserve">“</w:t>
+      </w:r>
+      <w:r>
+        <w:t xml:space="preserve">prephenate aminotransferase,</w:t>
+      </w:r>
+      <w:r>
+        <w:t xml:space="preserve">”</w:t>
+      </w:r>
+      <w:r>
+        <w:t xml:space="preserve"> </w:t>
+      </w:r>
+      <w:r>
+        <w:t xml:space="preserve">suggesting an auxotrophy for tyrosine. However, L-tyrosine can be synthesized from chorismate via an alternative pathway:</w:t>
+      </w:r>
+    </w:p>
+    <w:p>
+      <w:pPr>
+        <w:pStyle w:val="SourceCode"/>
+      </w:pPr>
+      <w:r>
+        <w:rPr>
+          <w:rStyle w:val="VerbatimChar"/>
+        </w:rPr>
+        <w:t xml:space="preserve">chorismate mutase: chorismate --&gt; prephenate</w:t>
+      </w:r>
+      <w:r>
+        <w:br w:type="textWrapping"/>
+      </w:r>
+      <w:r>
+        <w:rPr>
+          <w:rStyle w:val="VerbatimChar"/>
+        </w:rPr>
+        <w:t xml:space="preserve">prephenate dehydrogenase: prephenate --&gt; 4-hydroxyphenylpyruvate</w:t>
+      </w:r>
+      <w:r>
+        <w:br w:type="textWrapping"/>
+      </w:r>
+      <w:r>
+        <w:rPr>
+          <w:rStyle w:val="VerbatimChar"/>
+        </w:rPr>
+        <w:t xml:space="preserve">tyrosine aminotransferase: 4-hydroxyphenylpyruvate --&gt; L-tyrosine</w:t>
+      </w:r>
+    </w:p>
+    <w:p>
+      <w:pPr>
+        <w:pStyle w:val="FirstParagraph"/>
+      </w:pPr>
+      <w:r>
+        <w:t xml:space="preserve">All three genes in this pathway are present in the genome, indicating acI-C is not auxotrophic for tyrosine.</w:t>
+      </w:r>
+    </w:p>
+    <w:p>
+      <w:pPr>
+        <w:pStyle w:val="BodyText"/>
+      </w:pPr>
+      <w:r>
+        <w:rPr>
+          <w:b/>
+        </w:rPr>
+        <w:t xml:space="preserve">Ala-Leu and gly-pro-L</w:t>
+      </w:r>
+      <w:r>
+        <w:t xml:space="preserve">. These di-peptides were predicted to be seed compounds for all three clades. The compounds are associated with the following reactions:</w:t>
+      </w:r>
+    </w:p>
+    <w:p>
+      <w:pPr>
+        <w:pStyle w:val="SourceCode"/>
+      </w:pPr>
+      <w:r>
+        <w:rPr>
+          <w:rStyle w:val="VerbatimChar"/>
+        </w:rPr>
+        <w:t xml:space="preserve">H2O + Ala-Leu --&gt; L-Leucine + L-Alanine</w:t>
+      </w:r>
+      <w:r>
+        <w:br w:type="textWrapping"/>
+      </w:r>
+      <w:r>
+        <w:rPr>
+          <w:rStyle w:val="VerbatimChar"/>
+        </w:rPr>
+        <w:t xml:space="preserve">H2O + Gly-Pro --&gt; Glycine + L-Proline</w:t>
+      </w:r>
+    </w:p>
+    <w:p>
+      <w:pPr>
+        <w:pStyle w:val="FirstParagraph"/>
+      </w:pPr>
+      <w:r>
+        <w:t xml:space="preserve">These reactions were associated with four COGs, annotated as aminopeptidases. These seed compounds suggest the ability for the acI to degrade peptides, but the broad specificity of aminopeptidases means these particular di-peptides are unlikely to be the only substrates. Similarly, a number of seed compounds were associated with COGs annotated as gluco- and galactosidases, which also have broad substrate specificity. As a result, these genes were further investigated as described below.</w:t>
       </w:r>
     </w:p>
     <w:p>
       <w:pPr>
         <w:pStyle w:val="Heading2"/>
       </w:pPr>
-      <w:bookmarkStart w:id="30" w:name="metagenome-sampling-sequencing-assembly-and-binning"/>
-      <w:bookmarkEnd w:id="30"/>
-      <w:r>
-        <w:t xml:space="preserve">Metagenome Sampling, Sequencing, Assembly, and Binning</w:t>
+      <w:bookmarkStart w:id="49" w:name="auxotrophies-and-degradation-capabilities-of-the-aci-lineage"/>
+      <w:bookmarkEnd w:id="49"/>
+      <w:r>
+        <w:t xml:space="preserve">Auxotrophies and Degradation Capabilities of the acI Lineage</w:t>
       </w:r>
     </w:p>
     <w:p>
@@ -1157,16 +2582,7 @@
         <w:pStyle w:val="FirstParagraph"/>
       </w:pPr>
       <w:r>
-        <w:t xml:space="preserve">Sample collection, DNA sequencing, metabgenomic assembly, and genomic binning for the Trout Bog samples have been described previously</w:t>
-      </w:r>
-      <w:r>
-        <w:t xml:space="preserve"> </w:t>
-      </w:r>
-      <w:r>
-        <w:t xml:space="preserve">(Bendall et al. 2016)</w:t>
-      </w:r>
-      <w:r>
-        <w:t xml:space="preserve">, and similar procedures were followed for Lake Mendota samples. A summary is provided here.</w:t>
+        <w:t xml:space="preserve">Figure 4a summarizes predicted auxotrophies for the acI lineage. In all three clades, beta-alanine was identified as a seed compound, suggesting an auxotrophy for Vitamin B5. (Vitamin B5, also known as pantothenic acid, is a precursor to coenzyme A formed from beta-alanine and pantoate). In bacteria, beta-alanine is typically synthesized via the decarboxylation of aspartate [REF], and we were unable to identify a candidate gene for this enzyme in any acI genome (Supplemental Table S3). Pyridoxine phosphate and pyridoxamine phosphate (forms of Vitamin B6) were also predicted to be seed compounds, and numerous enzymes in the biosynthesis of these compounds were undetected in the genomes (Supplemental Table S3). Vitamin B6 serve as cofactors for numerous metabolic enzymes [REF], which were detected in all three acI clades.</w:t>
       </w:r>
     </w:p>
     <w:p>
@@ -1174,25 +2590,25 @@
         <w:pStyle w:val="BodyText"/>
       </w:pPr>
       <w:r>
-        <w:t xml:space="preserve">For Lake Mendota, depth-integrated water samples were collected from the top 12 meters at 96 time points during ice-free periods from 2008 to 2011. For Trout Bog, depth-integrated water samples were collected from the epilimnion (44 samples) and hypolimnion (45 samples) layers during ice-free periods from 2007 to 2009. All samples were filtered on 0.2 μm polyethersulfone filters (Supor, Pall Corp) prior to storage at -80°C, as described previously</w:t>
-      </w:r>
-      <w:r>
-        <w:t xml:space="preserve"> </w:t>
-      </w:r>
-      <w:r>
-        <w:t xml:space="preserve">(Bendall et al. 2016)</w:t>
-      </w:r>
-      <w:r>
-        <w:t xml:space="preserve">. DNA was extracted from these filters using the FastDNA kit (MP Biomedicals) and sent to the JGI for sequencing, as described previously</w:t>
-      </w:r>
-      <w:r>
-        <w:t xml:space="preserve"> </w:t>
-      </w:r>
-      <w:r>
-        <w:t xml:space="preserve">(Bendall et al. 2016)</w:t>
-      </w:r>
-      <w:r>
-        <w:t xml:space="preserve">.</w:t>
+        <w:rPr>
+          <w:b/>
+        </w:rPr>
+        <w:t xml:space="preserve">Discuss Sarahi’s vitamin auxotrophy idea?</w:t>
+      </w:r>
+      <w:r>
+        <w:t xml:space="preserve"> </w:t>
+      </w:r>
+      <w:r>
+        <w:rPr>
+          <w:b/>
+        </w:rPr>
+        <w:t xml:space="preserve">(Dis)agreement</w:t>
+      </w:r>
+      <w:r>
+        <w:t xml:space="preserve"> </w:t>
+      </w:r>
+      <w:r>
+        <w:t xml:space="preserve">w/ literature wrt auxotrophies</w:t>
       </w:r>
     </w:p>
     <w:p>
@@ -1200,16 +2616,7 @@
         <w:pStyle w:val="BodyText"/>
       </w:pPr>
       <w:r>
-        <w:t xml:space="preserve">Shotgun libraries were constructed for each of the samples and sequenced on an Illumina GA IIx (four Trout Bog samples) or an Illumina HiSeq2000 (all other samples), following a 2x150 indexed run recipe as previously described</w:t>
-      </w:r>
-      <w:r>
-        <w:t xml:space="preserve"> </w:t>
-      </w:r>
-      <w:r>
-        <w:t xml:space="preserve">(Bendall et al. 2016)</w:t>
-      </w:r>
-      <w:r>
-        <w:t xml:space="preserve">. All general aspects of and detailed protocols for library construction and sequencing can be found on the JGI website (http://www.jgi.doe.gov/). Metagenomic sequence reads are publicly available on the JGI Genome Portal (http://genome.jgi.doe.gov/) under Proposal ID 394.</w:t>
+        <w:t xml:space="preserve">Clades within the acI lineage also exhibited distinct auxotrophies. Clade acI-A was predicted to be auxotrophic for the cofactor tetrahydrofolate (THF), and numerous enzymes for its biosynthesis were missing (Supplemental Table S3). In turn, acI-C was predicted to be auxotrophic for UMP and the amino acids lysine and homoserine, and in all cases multiple enzymes for the biosynthesis of these compounds went not found in the acI-C genomes. However, because the acI-C composite genome was estimated to be around 80% complete, we cannot rule out the possibility that the missing genes might be found in additional genomes.</w:t>
       </w:r>
     </w:p>
     <w:p>
@@ -1217,52 +2624,16 @@
         <w:pStyle w:val="BodyText"/>
       </w:pPr>
       <w:r>
-        <w:t xml:space="preserve">Raw sequence data was passed through a filtering program developed at JGI to eliminate known sequencing and library preparation artifacts. Prior to assembly, reads were merged with FLASH</w:t>
-      </w:r>
-      <w:r>
-        <w:t xml:space="preserve"> </w:t>
-      </w:r>
-      <w:r>
-        <w:t xml:space="preserve">(Magoc and Salzberg 2011)</w:t>
-      </w:r>
-      <w:r>
-        <w:t xml:space="preserve">, as previously described</w:t>
-      </w:r>
-      <w:r>
-        <w:t xml:space="preserve"> </w:t>
-      </w:r>
-      <w:r>
-        <w:t xml:space="preserve">(Bendall et al. 2016)</w:t>
-      </w:r>
-      <w:r>
-        <w:t xml:space="preserve">. Merged reads were pooled by lake and layer into three co-assemblies using SOAPdenovo</w:t>
-      </w:r>
-      <w:r>
-        <w:t xml:space="preserve"> </w:t>
-      </w:r>
-      <w:r>
-        <w:t xml:space="preserve">(Luo et al. 2012)</w:t>
-      </w:r>
-      <w:r>
-        <w:t xml:space="preserve">, and contigs from the resulting assemblies were assembled into a final assembly using Minimus</w:t>
-      </w:r>
-      <w:r>
-        <w:t xml:space="preserve"> </w:t>
-      </w:r>
-      <w:r>
-        <w:t xml:space="preserve">(Sommer et al. 2007)</w:t>
-      </w:r>
-      <w:r>
-        <w:t xml:space="preserve">, as previously described</w:t>
-      </w:r>
-      <w:r>
-        <w:t xml:space="preserve"> </w:t>
-      </w:r>
-      <w:r>
-        <w:t xml:space="preserve">(Bendall et al. 2016)</w:t>
-      </w:r>
-      <w:r>
-        <w:t xml:space="preserve">. Additional details of the assembly process and metagenomic sequence reads are available through the JGI Genome Portal (http://genome.jgi.doe.gov) under Proposal ID 394.</w:t>
+        <w:t xml:space="preserve">Furthermore, both clades acI-A and B were predicted to degrade D-altronate and trans-hydroxy proline, and acI-B was additionally predicted to degrade glycine betaine.</w:t>
+      </w:r>
+      <w:r>
+        <w:t xml:space="preserve"> </w:t>
+      </w:r>
+      <w:r>
+        <w:rPr>
+          <w:b/>
+        </w:rPr>
+        <w:t xml:space="preserve">These compounds relate to the ecology of acI…</w:t>
       </w:r>
     </w:p>
     <w:p>
@@ -1270,74 +2641,83 @@
         <w:pStyle w:val="BodyText"/>
       </w:pPr>
       <w:r>
-        <w:t xml:space="preserve">Genomes were binned from each metagenomic co-assembly using MetaBat</w:t>
-      </w:r>
-      <w:r>
-        <w:t xml:space="preserve"> </w:t>
-      </w:r>
-      <w:r>
-        <w:t xml:space="preserve">(D. D. Kang et al. 2015)</w:t>
-      </w:r>
-      <w:r>
-        <w:t xml:space="preserve">, as described previously</w:t>
-      </w:r>
-      <w:r>
-        <w:t xml:space="preserve"> </w:t>
-      </w:r>
-      <w:r>
-        <w:t xml:space="preserve">(Bendall et al. 2016)</w:t>
-      </w:r>
-      <w:r>
-        <w:t xml:space="preserve">. Briefly, contigs were classified into bins using tetranucleotide frequency and coverage patterns across the time-series and then manually curated, as previously described</w:t>
-      </w:r>
-      <w:r>
-        <w:t xml:space="preserve"> </w:t>
-      </w:r>
-      <w:r>
-        <w:t xml:space="preserve">(Bendall et al. 2016)</w:t>
-      </w:r>
-      <w:r>
-        <w:t xml:space="preserve">. Genome sequences are available through IMG (https://img.jgi.doe.gov/cgi-bin/mer/main.cgi) by searching for the IMG Taxon OIDs given in Table 1. Genomes were classified using taxonomic assignments from a set of 37 highly-conserved single-copy marker genes using Phylosift</w:t>
-      </w:r>
-      <w:r>
-        <w:t xml:space="preserve"> </w:t>
-      </w:r>
-      <w:r>
-        <w:t xml:space="preserve">(Darling et al. 2014)</w:t>
-      </w:r>
-      <w:r>
-        <w:t xml:space="preserve">, as previously described</w:t>
-      </w:r>
-      <w:r>
-        <w:t xml:space="preserve"> </w:t>
-      </w:r>
-      <w:r>
-        <w:t xml:space="preserve">(Bendall et al. 2016)</w:t>
-      </w:r>
-      <w:r>
-        <w:t xml:space="preserve">. acI genomes (class Actinobacteria) were further classified using a defined ontology for freshwater bacteria</w:t>
-      </w:r>
-      <w:r>
-        <w:t xml:space="preserve"> </w:t>
-      </w:r>
-      <w:r>
-        <w:t xml:space="preserve">(Newton et al. 2011)</w:t>
-      </w:r>
-      <w:r>
-        <w:t xml:space="preserve"> </w:t>
-      </w:r>
-      <w:r>
-        <w:t xml:space="preserve">as described below. Final bin size and number of contigs are reported in Table 1.</w:t>
+        <w:t xml:space="preserve">Finally, all three clades were predicted to degrade the di-peptides ala-leu and gly-pro-L and the sugar maltose. Clades acI-A and acI-C were also predicted to degrade the polysaccharides stachyose, manninotriose, and cellobiose. In all cases, these compounds were associated with reactions catalyzed by peptidases or glycoside hydrolases, and genes associated with these reactions were re-annotated as described above. In most cases, these annotations were in agreement with annotations given by KBase (Supplemental Tables S4 and S5), despite the narrow substrate range reflected by the reactions assigned by KBase. The results of this re-annotation are shown in Figure 4b.</w:t>
+      </w:r>
+    </w:p>
+    <w:p>
+      <w:pPr>
+        <w:pStyle w:val="BodyText"/>
+      </w:pPr>
+      <w:r>
+        <w:t xml:space="preserve">All three clades were predicted to contain both cytosolic- and membrane-bound aminopeptidases capable of releasing a variety of residues from both di- and polypeptides.</w:t>
+      </w:r>
+      <w:r>
+        <w:t xml:space="preserve"> </w:t>
+      </w:r>
+      <w:r>
+        <w:rPr>
+          <w:b/>
+        </w:rPr>
+        <w:t xml:space="preserve">Compare to MAR-FISH and genomic studies.</w:t>
+      </w:r>
+      <w:r>
+        <w:t xml:space="preserve"> </w:t>
+      </w:r>
+      <w:r>
+        <w:t xml:space="preserve">The genes for these two enzymes were also highly expressed, being above the 78th percentile for gene expression in all three clades. Additionally, all three clades were predicted to encode an alpha-glucosidase, which was expressed above the 65th percentile in all three clades. Clades acI-A and C also encode an additional alpha-glucosidase and an alpha-amylase.</w:t>
+      </w:r>
+    </w:p>
+    <w:p>
+      <w:pPr>
+        <w:pStyle w:val="BodyText"/>
+      </w:pPr>
+      <w:r>
+        <w:t xml:space="preserve">Furthermore, these two clades encode an alpha-galactosidase and an enzyme which could be a beta-glucosidase, beta-galactosidase, or a beta-D-fucosidase.</w:t>
+      </w:r>
+      <w:r>
+        <w:t xml:space="preserve"> </w:t>
+      </w:r>
+      <w:r>
+        <w:rPr>
+          <w:b/>
+        </w:rPr>
+        <w:t xml:space="preserve">Compare to MAR-FISH and genomic studies.</w:t>
+      </w:r>
+      <w:r>
+        <w:t xml:space="preserve"> </w:t>
+      </w:r>
+      <w:r>
+        <w:t xml:space="preserve">With the exception of the alpha-galactosidase, these enzymes were more highly expressed in clade acI-A than in acI-C, being expressed above the 73rd percentile instead of the 15th. The alpha-galactosidase was expressed approximately equally in the two clades, around the 67th percentile for gene expression.</w:t>
+      </w:r>
+    </w:p>
+    <w:p>
+      <w:pPr>
+        <w:pStyle w:val="BodyText"/>
+      </w:pPr>
+      <w:r>
+        <w:t xml:space="preserve">In the aggregate, these results suggest the acI lineage is capable of degrading a diverse array of peptides and polysaccharides, such as polyamine, spermidine, and</w:t>
+      </w:r>
+      <w:r>
+        <w:t xml:space="preserve"> </w:t>
+      </w:r>
+      <w:r>
+        <w:rPr>
+          <w:b/>
+        </w:rPr>
+        <w:t xml:space="preserve">some polysaccharides that are abundant in lakes</w:t>
+      </w:r>
+      <w:r>
+        <w:t xml:space="preserve">, which are all known to be abundant in freshwater ecosystems [REFs].</w:t>
       </w:r>
     </w:p>
     <w:p>
       <w:pPr>
         <w:pStyle w:val="Heading2"/>
       </w:pPr>
-      <w:bookmarkStart w:id="31" w:name="metatranscriptome-sampling-and-sequencing"/>
-      <w:bookmarkEnd w:id="31"/>
-      <w:r>
-        <w:t xml:space="preserve">Metatranscriptome Sampling and Sequencing</w:t>
+      <w:bookmarkStart w:id="50" w:name="compounds-transported-by-the-aci-lineage"/>
+      <w:bookmarkEnd w:id="50"/>
+      <w:r>
+        <w:t xml:space="preserve">Compounds Transported by the acI Lineage</w:t>
       </w:r>
     </w:p>
     <w:p>
@@ -1345,7 +2725,7 @@
         <w:pStyle w:val="FirstParagraph"/>
       </w:pPr>
       <w:r>
-        <w:t xml:space="preserve">Four samples were collected from the top of the water column (depth &lt;1m) from Lake Mendota (Madison, WI, USA) over a twenty-four hour period on August 20 and 21, 2015. For each sample, between 200 and 400 mL lake water was filtered onto a 0.2 μm polyethersulfone filter (Supor, Pall Corp) and stored at -80°C until extraction.</w:t>
+        <w:t xml:space="preserve">All acI clades encode for and express a diverse array of transporters (Figure 5 and Supplementary Table S6). Consistent with the presence of intra- and extra-cellular peptidases, all clades express numerous genes for the transport of peptides and amino acids, including at least one oligopeptide transporter, two branched-chain amino acid transporters, and a transporter for the polyamines spermidine and putrescine. Additionally, clades acI-A and B contain an additional di-peptide transporter, clades acI-A and C contain a transporter for basic amino acids (including lysine, for which acI-C is auxotrophic), and clade acI-A contains a transporter for glycine betaine. All clades also contain a transporter for ammonium. Of these, the ammonium, branched-chain amino acid, polyamine, and oligopeptide transporters are among the most highly expressed in these genomes, often above the 90th percentile of all expressed genes.</w:t>
       </w:r>
     </w:p>
     <w:p>
@@ -1353,16 +2733,7 @@
         <w:pStyle w:val="BodyText"/>
       </w:pPr>
       <w:r>
-        <w:t xml:space="preserve">Prior to extraction, three samples were spiked with an internal standard to enable quantification of total transcript abundance, following an established protocol</w:t>
-      </w:r>
-      <w:r>
-        <w:t xml:space="preserve"> </w:t>
-      </w:r>
-      <w:r>
-        <w:t xml:space="preserve">(Satinsky et al. 2014)</w:t>
-      </w:r>
-      <w:r>
-        <w:t xml:space="preserve">. Briefly, a 970-nucleotide-long mRNA standard was synthesized using a a T7 RNA polymerase and the Riboprobe In Vitro Transcription System (Promega, Madison, WI), according to the manufacturer’s protocol. A fixed quantity of each standard (1.172 x 10^10 copies) was added independently to each lysis tube immediately prior to the addition of the sample filter.</w:t>
+        <w:t xml:space="preserve">All clades also strongly express transporters consistent with the presence of glycoside hydrolases, including a glucoside transporter and transporters for the sugars maltose (a dimer of glucose), xylose, and ribose (both aldopentoses). All three clades also express a transporter for N-acetyl-glucosamine (a derivative of glucose), though this transporter is not expressed as highly as the other saccharide transporters.</w:t>
       </w:r>
     </w:p>
     <w:p>
@@ -1370,7 +2741,7 @@
         <w:pStyle w:val="BodyText"/>
       </w:pPr>
       <w:r>
-        <w:t xml:space="preserve">Samples were subject to TRIzol-based RNA extraction (Thermo Fisher Scientific, Waltham, MA) followed by on-column DNAse digestion and RNA purification using an RNeasy Mini Kit (Qiagen, Venlo, Netherlands). RNA was then sent to the University of Wisconsin-Madison Biotechnology Center (https://www.biotech.wisc.edu) for sequencing. There, samples were prepared for sequencing using the TruSeq RNA Library Prep Kit v2 (Illumina, San Diego, CA), with the addition of a step for selective ribosomal RNA depletion using the Ribo-Zero rRNA Removal Kit (Bacteria) (Illumina). The resulting cDNA libraries were pooled in an equimolar ratio, and sequenced on an Illumina HiSeq2500.</w:t>
+        <w:t xml:space="preserve">The acI lineage also encodes for and expresses a number of transporters which do not have corresponding seed compounds, including transporters for nucleosides, pyrimidines, and the purine derivatives guanine and hypoxanthine. Clades acI-A and B contain a generic purine transporter, as well as a tricarboxylate transporter. With the exception of the purine transporter, these are also all highly expressed. Clade acI-A expresses a transporter for Vitamins B7 (the cofactor biotin), and clades acI-A and C express a transporter for Vitamin B12 (the cofactor cobalamin). Oddly, despite predicted auxotrophies for Vitamins B5 and B6, we were unable to find transporters for these two compounds.</w:t>
       </w:r>
     </w:p>
     <w:p>
@@ -1378,579 +2749,17 @@
         <w:pStyle w:val="BodyText"/>
       </w:pPr>
       <w:r>
-        <w:t xml:space="preserve">Raw paired-end reads were then merged using FLASH</w:t>
-      </w:r>
-      <w:r>
-        <w:t xml:space="preserve"> </w:t>
-      </w:r>
-      <w:r>
-        <w:t xml:space="preserve">(Magoc and Salzberg 2011)</w:t>
-      </w:r>
-      <w:r>
-        <w:t xml:space="preserve"> </w:t>
-      </w:r>
-      <w:r>
-        <w:t xml:space="preserve">using default parameters. Finally, additional rRNA and ncRNA sequences were removed using SortMeRNA</w:t>
-      </w:r>
-      <w:r>
-        <w:t xml:space="preserve"> </w:t>
-      </w:r>
-      <w:r>
-        <w:t xml:space="preserve">(Kopylova, Noe, and Touzet 2012)</w:t>
-      </w:r>
-      <w:r>
-        <w:t xml:space="preserve"> </w:t>
-      </w:r>
-      <w:r>
-        <w:t xml:space="preserve">using default parameters. SortMeRNA was run using eight built-in databases for bacterial, archaeal, and eukaryotic small and large ribosomal subunits and ncRNAs, derived from the SILVA 119</w:t>
-      </w:r>
-      <w:r>
-        <w:t xml:space="preserve"> </w:t>
-      </w:r>
-      <w:r>
-        <w:t xml:space="preserve">(Quast et al. 2013)</w:t>
-      </w:r>
-      <w:r>
-        <w:t xml:space="preserve"> </w:t>
-      </w:r>
-      <w:r>
-        <w:t xml:space="preserve">and RFAM</w:t>
-      </w:r>
-      <w:r>
-        <w:t xml:space="preserve"> </w:t>
-      </w:r>
-      <w:r>
-        <w:t xml:space="preserve">(Nawrocki et al. 2015)</w:t>
-      </w:r>
-      <w:r>
-        <w:t xml:space="preserve"> </w:t>
-      </w:r>
-      <w:r>
-        <w:t xml:space="preserve">databases.</w:t>
-      </w:r>
-    </w:p>
-    <w:p>
-      <w:pPr>
-        <w:pStyle w:val="BodyText"/>
-      </w:pPr>
-      <w:r>
-        <w:t xml:space="preserve">Additional information, including all protocols and scripts for RNA analysis, can be found on Github (https://github.com/McMahonLab/OMD-TOILv2). Raw RNA sequences can be found on the National Center for Biotechnology Information (NCBI) website under BioProject PRJNA######.</w:t>
+        <w:t xml:space="preserve">Finally, all three clades express actinorhodopsin, a light-sensitive opsin protein which functions as an outward proton pump [REF]. In all clades, actinorhodopsin is among the top three most highly-expressed genes in that clade (Supplementary Table S10). Given that many of the transport proteins are of the ABC type, we speculate that actinorhodopsin may facilitate maintenance of the proton gradient necessary for ATP synthesis. Coupled with high expression levels of the diverse diverse transporters expressed by acI, this result strongly suggests that acI are photoheterotrophs.</w:t>
       </w:r>
     </w:p>
     <w:p>
       <w:pPr>
         <w:pStyle w:val="Heading2"/>
       </w:pPr>
-      <w:bookmarkStart w:id="32" w:name="genome-completeness-and-phylogenetic-relationships"/>
-      <w:bookmarkEnd w:id="32"/>
-      <w:r>
-        <w:t xml:space="preserve">Genome Completeness and Phylogenetic Relationships</w:t>
-      </w:r>
-    </w:p>
-    <w:p>
-      <w:pPr>
-        <w:pStyle w:val="FirstParagraph"/>
-      </w:pPr>
-      <w:r>
-        <w:t xml:space="preserve">CheckM</w:t>
-      </w:r>
-      <w:r>
-        <w:t xml:space="preserve"> </w:t>
-      </w:r>
-      <w:r>
-        <w:t xml:space="preserve">(Parks et al. 2015)</w:t>
-      </w:r>
-      <w:r>
-        <w:t xml:space="preserve"> </w:t>
-      </w:r>
-      <w:r>
-        <w:t xml:space="preserve">was used to estimate genome completeness based on 204 single-copy marker genes conserved across the phylum Actinobacteria. Phylogenetic analysis of Actinobacterial SAGs and MAGs was performed using a concatenated alignment of single-copy marker genes obtained via Phylosift</w:t>
-      </w:r>
-      <w:r>
-        <w:t xml:space="preserve"> </w:t>
-      </w:r>
-      <w:r>
-        <w:t xml:space="preserve">(Darling et al. 2014)</w:t>
-      </w:r>
-      <w:r>
-        <w:t xml:space="preserve">. Maximum likelihood trees were generated using RAxML</w:t>
-      </w:r>
-      <w:r>
-        <w:t xml:space="preserve"> </w:t>
-      </w:r>
-      <w:r>
-        <w:t xml:space="preserve">(Stamatakis 2014)</w:t>
-      </w:r>
-      <w:r>
-        <w:t xml:space="preserve"> </w:t>
-      </w:r>
-      <w:r>
-        <w:t xml:space="preserve">using the automatic protein model assignment option (PROTGAMMAAUTO) and 100 bootstraps.</w:t>
-      </w:r>
-    </w:p>
-    <w:p>
-      <w:pPr>
-        <w:pStyle w:val="Heading2"/>
-      </w:pPr>
-      <w:bookmarkStart w:id="33" w:name="metabolic-network-reconstruction-and-reverse-ecology"/>
-      <w:bookmarkEnd w:id="33"/>
-      <w:r>
-        <w:t xml:space="preserve">Metabolic Network Reconstruction and Reverse Ecology</w:t>
-      </w:r>
-    </w:p>
-    <w:p>
-      <w:pPr>
-        <w:pStyle w:val="Heading3"/>
-      </w:pPr>
-      <w:bookmarkStart w:id="34" w:name="genome-annotation-and-model-processing-including-genome-merging"/>
-      <w:bookmarkEnd w:id="34"/>
-      <w:r>
-        <w:t xml:space="preserve">Genome Annotation and Model Processing (including Genome Merging)</w:t>
-      </w:r>
-    </w:p>
-    <w:p>
-      <w:pPr>
-        <w:pStyle w:val="FirstParagraph"/>
-      </w:pPr>
-      <w:r>
-        <w:t xml:space="preserve">Genome annotations and metabolic network reconstructions were performed using KBase (http://kbase.us/). Unannotated contigs for each genome were pushed to KBase and annotated using the</w:t>
-      </w:r>
-      <w:r>
-        <w:t xml:space="preserve"> </w:t>
-      </w:r>
-      <w:r>
-        <w:t xml:space="preserve">“</w:t>
-      </w:r>
-      <w:r>
-        <w:t xml:space="preserve">Annotate Microbial Contigs</w:t>
-      </w:r>
-      <w:r>
-        <w:t xml:space="preserve">”</w:t>
-      </w:r>
-      <w:r>
-        <w:t xml:space="preserve"> </w:t>
-      </w:r>
-      <w:r>
-        <w:t xml:space="preserve">method using default options, which uses components of the RAST toolkit</w:t>
-      </w:r>
-      <w:r>
-        <w:t xml:space="preserve"> </w:t>
-      </w:r>
-      <w:r>
-        <w:t xml:space="preserve">(Brettin et al. 2015,</w:t>
-      </w:r>
-      <w:r>
-        <w:t xml:space="preserve"> </w:t>
-      </w:r>
-      <w:r>
-        <w:t xml:space="preserve">Overbeek et al. (2014)</w:t>
-      </w:r>
-      <w:r>
-        <w:t xml:space="preserve">)</w:t>
-      </w:r>
-      <w:r>
-        <w:t xml:space="preserve"> </w:t>
-      </w:r>
-      <w:r>
-        <w:t xml:space="preserve">for genome annotation. Genome-scale metabolic network reconstructions were performed using the</w:t>
-      </w:r>
-      <w:r>
-        <w:t xml:space="preserve"> </w:t>
-      </w:r>
-      <w:r>
-        <w:t xml:space="preserve">“</w:t>
-      </w:r>
-      <w:r>
-        <w:t xml:space="preserve">Build Metabolic Model</w:t>
-      </w:r>
-      <w:r>
-        <w:t xml:space="preserve">”</w:t>
-      </w:r>
-      <w:r>
-        <w:t xml:space="preserve"> </w:t>
-      </w:r>
-      <w:r>
-        <w:t xml:space="preserve">app using default parameters, which relies on the Model SEED framework</w:t>
-      </w:r>
-      <w:r>
-        <w:t xml:space="preserve"> </w:t>
-      </w:r>
-      <w:r>
-        <w:t xml:space="preserve">(Henry et al. 2010)</w:t>
-      </w:r>
-      <w:r>
-        <w:t xml:space="preserve"> </w:t>
-      </w:r>
-      <w:r>
-        <w:t xml:space="preserve">to build a draft metabolic model without gapfilling. As acI genomes are known to be small with numerous auxotrophies</w:t>
-      </w:r>
-      <w:r>
-        <w:t xml:space="preserve"> </w:t>
-      </w:r>
-      <w:r>
-        <w:t xml:space="preserve">(Garcia et al. 2015)</w:t>
-      </w:r>
-      <w:r>
-        <w:t xml:space="preserve">, we opted to forgo the gapfilling step and instead leverage multiple genomes to fill gaps, as described below.</w:t>
-      </w:r>
-    </w:p>
-    <w:p>
-      <w:pPr>
-        <w:pStyle w:val="BodyText"/>
-      </w:pPr>
-      <w:r>
-        <w:t xml:space="preserve">Metabolic models were then downloaded via KBase, pruned, and converted to metabolic network graphs. In particular, biomass, exchange, transport, spontaneous, and DNA/RNA biosynthesis reactions were removed from the model, and reactions were mass- and charge-balanced. Next, currency metabolites (compounds used to carry electrons and functional groups) were removed following an established procedure</w:t>
-      </w:r>
-      <w:r>
-        <w:t xml:space="preserve"> </w:t>
-      </w:r>
-      <w:r>
-        <w:t xml:space="preserve">(Ma and Zeng 2003)</w:t>
-      </w:r>
-      <w:r>
-        <w:t xml:space="preserve">. Finally, the network model was converted to a metabolic network graph, in which nodes denote compounds and edges denote reactions. A directed edge from compound</w:t>
-      </w:r>
-      <w:r>
-        <w:t xml:space="preserve"> </w:t>
-      </w:r>
-      <w:r>
-        <w:rPr>
-          <w:i/>
-        </w:rPr>
-        <w:t xml:space="preserve">a</w:t>
-      </w:r>
-      <w:r>
-        <w:t xml:space="preserve"> </w:t>
-      </w:r>
-      <w:r>
-        <w:t xml:space="preserve">to compound</w:t>
-      </w:r>
-      <w:r>
-        <w:t xml:space="preserve"> </w:t>
-      </w:r>
-      <w:r>
-        <w:rPr>
-          <w:i/>
-        </w:rPr>
-        <w:t xml:space="preserve">b</w:t>
-      </w:r>
-      <w:r>
-        <w:t xml:space="preserve"> </w:t>
-      </w:r>
-      <w:r>
-        <w:t xml:space="preserve">means that</w:t>
-      </w:r>
-      <w:r>
-        <w:t xml:space="preserve"> </w:t>
-      </w:r>
-      <w:r>
-        <w:rPr>
-          <w:i/>
-        </w:rPr>
-        <w:t xml:space="preserve">a</w:t>
-      </w:r>
-      <w:r>
-        <w:t xml:space="preserve"> </w:t>
-      </w:r>
-      <w:r>
-        <w:t xml:space="preserve">is a substrate in a reaction which produces</w:t>
-      </w:r>
-      <w:r>
-        <w:t xml:space="preserve"> </w:t>
-      </w:r>
-      <w:r>
-        <w:rPr>
-          <w:i/>
-        </w:rPr>
-        <w:t xml:space="preserve">b</w:t>
-      </w:r>
-      <w:r>
-        <w:t xml:space="preserve">. The metabolic network graph representation of glycolysis is shown in Supplemental Figure S2.</w:t>
-      </w:r>
-    </w:p>
-    <w:p>
-      <w:pPr>
-        <w:pStyle w:val="BodyText"/>
-      </w:pPr>
-      <w:r>
-        <w:t xml:space="preserve">Finally, all genome-level metabolic network graphs for a single acI clade were combined to generate a composite clade-level metabolic network graph for that clade. Beginning with two genomes, nodes and edges unique to the second genome are identified and appended to the network graph for the first genome, giving a composite metabolic network graph. The process is repeated for each genome belonging to the clade, until all of the network graphs have been incorporated into the composite.</w:t>
-      </w:r>
-    </w:p>
-    <w:p>
-      <w:pPr>
-        <w:pStyle w:val="Heading3"/>
-      </w:pPr>
-      <w:bookmarkStart w:id="35" w:name="calculation-and-evaluation-of-seed-compounds"/>
-      <w:bookmarkEnd w:id="35"/>
-      <w:r>
-        <w:t xml:space="preserve">Calculation and Evaluation of Seed Compounds</w:t>
-      </w:r>
-    </w:p>
-    <w:p>
-      <w:pPr>
-        <w:pStyle w:val="FirstParagraph"/>
-      </w:pPr>
-      <w:r>
-        <w:t xml:space="preserve">Seed compounds for each composite clade-level metabolic network graph were calculated using established methods</w:t>
-      </w:r>
-      <w:r>
-        <w:t xml:space="preserve"> </w:t>
-      </w:r>
-      <w:r>
-        <w:t xml:space="preserve">(Borenstein et al. 2008)</w:t>
-      </w:r>
-      <w:r>
-        <w:t xml:space="preserve">. Briefly, the metabolic network is decomposed into its strongly connected components (SCCs), sets of nodes where each node in the set is reachable from every other node. Seed compounds can then be found by identifying source components (components with no incoming edges) on the condensation of the original graph: each source component represents a collection of seed compounds. The process is illustrated for an artificial network in Supplemental Figure S2. Finally, all predicted seed compounds were manually evaluated to identify those which may be biologically meaningful. Examples are given in the Results section.</w:t>
-      </w:r>
-    </w:p>
-    <w:p>
-      <w:pPr>
-        <w:pStyle w:val="Heading3"/>
-      </w:pPr>
-      <w:bookmarkStart w:id="36" w:name="re-annotation-of-peptidases-and-glycoside-hydrolases"/>
-      <w:bookmarkEnd w:id="36"/>
-      <w:r>
-        <w:t xml:space="preserve">Re-annotation of Peptidases and Glycoside Hydrolases</w:t>
-      </w:r>
-    </w:p>
-    <w:p>
-      <w:pPr>
-        <w:pStyle w:val="FirstParagraph"/>
-      </w:pPr>
-      <w:r>
-        <w:t xml:space="preserve">Many seed compounds were associated with reactions catalyzed by peptidases or glycoside hydrolases, and genes associated with these reactions were re-annotated. Peptidase sequences were annotated using the MEROPS batch BLAST interface using default parameters</w:t>
-      </w:r>
-      <w:r>
-        <w:t xml:space="preserve"> </w:t>
-      </w:r>
-      <w:r>
-        <w:t xml:space="preserve">(Rawlings, Barrett, and Finn 2015)</w:t>
-      </w:r>
-      <w:r>
-        <w:t xml:space="preserve">. Glycoside hydrolases were first annotated using dbCAN</w:t>
-      </w:r>
-      <w:r>
-        <w:t xml:space="preserve"> </w:t>
-      </w:r>
-      <w:r>
-        <w:t xml:space="preserve">(Yin et al. 2012)</w:t>
-      </w:r>
-      <w:r>
-        <w:t xml:space="preserve"> </w:t>
-      </w:r>
-      <w:r>
-        <w:t xml:space="preserve">to assign these genes to glycoside hydrolase families, as defined in the Carbohydrate-Active enZYmes Database CAZY</w:t>
-      </w:r>
-      <w:r>
-        <w:t xml:space="preserve"> </w:t>
-      </w:r>
-      <w:r>
-        <w:t xml:space="preserve">(Lombard et al. 2014)</w:t>
-      </w:r>
-      <w:r>
-        <w:t xml:space="preserve">. Hidden Markov Models for these sub-families were then downloaded from dbCAN, and HMMER3</w:t>
-      </w:r>
-      <w:r>
-        <w:t xml:space="preserve"> </w:t>
-      </w:r>
-      <w:r>
-        <w:t xml:space="preserve">(S. R. Eddy 2011)</w:t>
-      </w:r>
-      <w:r>
-        <w:t xml:space="preserve"> </w:t>
-      </w:r>
-      <w:r>
-        <w:t xml:space="preserve">was used to assign these genes to individual sub-families using default parameters. Re-annotated peptidases and glycoside hydrolases are given in Supplementary Tables S2 and S3, respectively.</w:t>
-      </w:r>
-    </w:p>
-    <w:p>
-      <w:pPr>
-        <w:pStyle w:val="Heading2"/>
-      </w:pPr>
-      <w:bookmarkStart w:id="37" w:name="integrating-reverse-ecology-with-metatranscriptomics"/>
-      <w:bookmarkEnd w:id="37"/>
-      <w:r>
-        <w:t xml:space="preserve">Integrating Reverse Ecology with Metatranscriptomics</w:t>
-      </w:r>
-    </w:p>
-    <w:p>
-      <w:pPr>
-        <w:pStyle w:val="Heading3"/>
-      </w:pPr>
-      <w:bookmarkStart w:id="38" w:name="protein-clustering-metatranscriptomic-mapping-and-clade-level-gene-expression"/>
-      <w:bookmarkEnd w:id="38"/>
-      <w:r>
-        <w:t xml:space="preserve">Protein Clustering, Metatranscriptomic Mapping, and Clade-Level Gene Expression</w:t>
-      </w:r>
-    </w:p>
-    <w:p>
-      <w:pPr>
-        <w:pStyle w:val="FirstParagraph"/>
-      </w:pPr>
-      <w:r>
-        <w:t xml:space="preserve">OrthoMCL</w:t>
-      </w:r>
-      <w:r>
-        <w:t xml:space="preserve"> </w:t>
-      </w:r>
-      <w:r>
-        <w:t xml:space="preserve">(L. Li, Stoeckert, and Roos 2003)</w:t>
-      </w:r>
-      <w:r>
-        <w:t xml:space="preserve"> </w:t>
-      </w:r>
-      <w:r>
-        <w:t xml:space="preserve">was used to identify clusters of orthologous genes (COGs) in the set of acI genomes. OrthoMCL was run using default options. Then, metatranscriptomic reads were mapped to a single fasta file containing all acI genomes using BBMap (https://sourceforge.net/projects/bbmap/) with the</w:t>
-      </w:r>
-      <w:r>
-        <w:t xml:space="preserve"> </w:t>
-      </w:r>
-      <w:r>
-        <w:rPr>
-          <w:rStyle w:val="VerbatimChar"/>
-        </w:rPr>
-        <w:t xml:space="preserve">ambig=all</w:t>
-      </w:r>
-      <w:r>
-        <w:t xml:space="preserve"> </w:t>
-      </w:r>
-      <w:r>
-        <w:t xml:space="preserve">and</w:t>
-      </w:r>
-      <w:r>
-        <w:t xml:space="preserve"> </w:t>
-      </w:r>
-      <w:r>
-        <w:rPr>
-          <w:rStyle w:val="VerbatimChar"/>
-        </w:rPr>
-        <w:t xml:space="preserve">minid=0.85</w:t>
-      </w:r>
-      <w:r>
-        <w:t xml:space="preserve"> </w:t>
-      </w:r>
-      <w:r>
-        <w:t xml:space="preserve">options. With this command, reads are allowed to map equally well to multiple sites. An 85% percent identity cutoff was chosen as it minimizes the percent of reads which map to multiple sites.</w:t>
-      </w:r>
-    </w:p>
-    <w:p>
-      <w:pPr>
-        <w:pStyle w:val="BodyText"/>
-      </w:pPr>
-      <w:r>
-        <w:t xml:space="preserve">Next, a custom implementation of HTSeq-Count</w:t>
-      </w:r>
-      <w:r>
-        <w:t xml:space="preserve"> </w:t>
-      </w:r>
-      <w:r>
-        <w:t xml:space="preserve">(Anders, Pyl, and Huber 2014)</w:t>
-      </w:r>
-      <w:r>
-        <w:t xml:space="preserve"> </w:t>
-      </w:r>
-      <w:r>
-        <w:t xml:space="preserve">was used to count the total number of reads which map to each (genome, gene) pairing. Any read which mapped to multiple sites within the collection of acI genomes was discarded. Using the COGs identified by OrthoMCL, the total number of reads which map to each (clade, COG) pairing was then counted. This gives a measure of gene expression for the clade-level composite genome.</w:t>
-      </w:r>
-    </w:p>
-    <w:p>
-      <w:pPr>
-        <w:pStyle w:val="BodyText"/>
-      </w:pPr>
-      <w:r>
-        <w:t xml:space="preserve">For each clade, read counts were then normalized by sequencing depth and ORF length and expressed on a reads per kilobase million (RPKM) basis</w:t>
-      </w:r>
-      <w:r>
-        <w:t xml:space="preserve"> </w:t>
-      </w:r>
-      <w:r>
-        <w:t xml:space="preserve">(Mortazavi et al. 2008)</w:t>
-      </w:r>
-      <w:r>
-        <w:t xml:space="preserve">, while accounting for different ORF lengths within a COG. RPKM counts were averaged across the four metatranscriptomes to give the average expression across a 24-hour period. Finally, within each clade, the percentile rank expression for each COG was calculated.</w:t>
-      </w:r>
-    </w:p>
-    <w:p>
-      <w:pPr>
-        <w:pStyle w:val="Heading3"/>
-      </w:pPr>
-      <w:bookmarkStart w:id="39" w:name="re-annotation-of-transporter-genes"/>
-      <w:bookmarkEnd w:id="39"/>
-      <w:r>
-        <w:t xml:space="preserve">Re-annotation of Transporter Genes</w:t>
-      </w:r>
-    </w:p>
-    <w:p>
-      <w:pPr>
-        <w:pStyle w:val="FirstParagraph"/>
-      </w:pPr>
-      <w:r>
-        <w:t xml:space="preserve">Many highly-expressed genes were annotated as transport proteins, and these proteins were re-annotated to assign function to COGs identified by OrthoMCL. Protein sequences were BLASTed against the TCDB reference database</w:t>
-      </w:r>
-      <w:r>
-        <w:t xml:space="preserve"> </w:t>
-      </w:r>
-      <w:r>
-        <w:t xml:space="preserve">(Saier et al. 2014)</w:t>
-      </w:r>
-      <w:r>
-        <w:t xml:space="preserve"> </w:t>
-      </w:r>
-      <w:r>
-        <w:t xml:space="preserve">using</w:t>
-      </w:r>
-      <w:r>
-        <w:t xml:space="preserve"> </w:t>
-      </w:r>
-      <w:r>
-        <w:rPr>
-          <w:rStyle w:val="VerbatimChar"/>
-        </w:rPr>
-        <w:t xml:space="preserve">blastp</w:t>
-      </w:r>
-      <w:r>
-        <w:t xml:space="preserve"> </w:t>
-      </w:r>
-      <w:r>
-        <w:t xml:space="preserve">and given the annotation of the best-BLAST hit. If a COG contained genes with multiple annotations, the majority annotation was selected for that COG. Examples are given in the Results section.</w:t>
-      </w:r>
-    </w:p>
-    <w:p>
-      <w:pPr>
-        <w:pStyle w:val="Heading2"/>
-      </w:pPr>
-      <w:bookmarkStart w:id="40" w:name="availability-of-data-and-materials"/>
-      <w:bookmarkEnd w:id="40"/>
-      <w:r>
-        <w:t xml:space="preserve">Availability of Data and Materials</w:t>
-      </w:r>
-    </w:p>
-    <w:p>
-      <w:pPr>
-        <w:pStyle w:val="FirstParagraph"/>
-      </w:pPr>
-      <w:r>
-        <w:t xml:space="preserve">All genomic and metatranscriptomic sequences are available through IMG and NCBI, respectively. Reverse ecology calculations were performed using the Python package reverseEcology, written expressly for this purpose and available on the Python Package Index. A reproducible version of this manuscript is available at https://github.com/joshamilton/reverseEcologyMS.</w:t>
-      </w:r>
-    </w:p>
-    <w:p>
-      <w:pPr>
-        <w:pStyle w:val="Heading1"/>
-      </w:pPr>
-      <w:bookmarkStart w:id="41" w:name="results"/>
-      <w:bookmarkEnd w:id="41"/>
-      <w:r>
-        <w:t xml:space="preserve">Results</w:t>
-      </w:r>
-    </w:p>
-    <w:p>
-      <w:pPr>
-        <w:pStyle w:val="Heading2"/>
-      </w:pPr>
-      <w:bookmarkStart w:id="42" w:name="phylogenetics-figure-1"/>
-      <w:bookmarkEnd w:id="42"/>
-      <w:r>
-        <w:t xml:space="preserve">Phylogenetics (Figure 1)</w:t>
+      <w:bookmarkStart w:id="51" w:name="photoheterotrophy-in-the-aci-lineage-possible-figure-6-or-new-analysis"/>
+      <w:bookmarkEnd w:id="51"/>
+      <w:r>
+        <w:t xml:space="preserve">Photoheterotrophy in the acI Lineage (possible Figure 6 or new analysis)</w:t>
       </w:r>
     </w:p>
     <w:p>
@@ -1962,7 +2771,7 @@
         </w:numPr>
       </w:pPr>
       <w:r>
-        <w:t xml:space="preserve">assemble Actino genomes from our extensive FW genome collection and other sources</w:t>
+        <w:t xml:space="preserve">retinal biosynthesis pathway expressed (and functional in acI-A and acI-B)</w:t>
       </w:r>
     </w:p>
     <w:p>
@@ -1974,17 +2783,51 @@
         </w:numPr>
       </w:pPr>
       <w:r>
-        <w:t xml:space="preserve">identify acI as a monophyletic group w/in phylum Actinobacteria, acI-C as a group within acI - Figure 1 shows just these genomes</w:t>
+        <w:t xml:space="preserve">other reasons for such high expression (MMBR review, need to investigate in our genomes)</w:t>
+      </w:r>
+    </w:p>
+    <w:p>
+      <w:pPr>
+        <w:pStyle w:val="Compact"/>
+        <w:numPr>
+          <w:numId w:val="1005"/>
+          <w:ilvl w:val="0"/>
+        </w:numPr>
+      </w:pPr>
+      <w:r>
+        <w:t xml:space="preserve">promoter strength?</w:t>
+      </w:r>
+    </w:p>
+    <w:p>
+      <w:pPr>
+        <w:pStyle w:val="Compact"/>
+        <w:numPr>
+          <w:numId w:val="1005"/>
+          <w:ilvl w:val="0"/>
+        </w:numPr>
+      </w:pPr>
+      <w:r>
+        <w:t xml:space="preserve">co-localized w/ other highly-expressed genes?</w:t>
+      </w:r>
+    </w:p>
+    <w:p>
+      <w:pPr>
+        <w:pStyle w:val="Heading1"/>
+      </w:pPr>
+      <w:bookmarkStart w:id="52" w:name="discussion"/>
+      <w:bookmarkEnd w:id="52"/>
+      <w:r>
+        <w:t xml:space="preserve">Discussion</w:t>
       </w:r>
     </w:p>
     <w:p>
       <w:pPr>
         <w:pStyle w:val="Heading2"/>
       </w:pPr>
-      <w:bookmarkStart w:id="43" w:name="completeness-estimates-figure-2"/>
-      <w:bookmarkEnd w:id="43"/>
-      <w:r>
-        <w:t xml:space="preserve">Completeness Estimates (Figure 2)</w:t>
+      <w:bookmarkStart w:id="53" w:name="disagreement-w-previous-findings"/>
+      <w:bookmarkEnd w:id="53"/>
+      <w:r>
+        <w:t xml:space="preserve">(Dis)Agreement w/ previous findings</w:t>
       </w:r>
     </w:p>
     <w:p>
@@ -1996,7 +2839,7 @@
         </w:numPr>
       </w:pPr>
       <w:r>
-        <w:t xml:space="preserve">reverse ecology tested on complete genomes, SAGs and MAGs are incomplete</w:t>
+        <w:t xml:space="preserve">diverse array of N-rich compounds &amp; transport of sugars consistent w/ literature</w:t>
       </w:r>
     </w:p>
     <w:p>
@@ -2008,7 +2851,7 @@
         </w:numPr>
       </w:pPr>
       <w:r>
-        <w:t xml:space="preserve">construct composite genomes at tribe- and clade-level</w:t>
+        <w:t xml:space="preserve">cyanophycinase?</w:t>
       </w:r>
     </w:p>
     <w:p>
@@ -2020,17 +2863,17 @@
         </w:numPr>
       </w:pPr>
       <w:r>
-        <w:t xml:space="preserve">tribe-level remain incomplete, choose clade-level for Analysis</w:t>
+        <w:t xml:space="preserve">added value comes from metranscriptomics (segue to next section)</w:t>
       </w:r>
     </w:p>
     <w:p>
       <w:pPr>
         <w:pStyle w:val="Heading2"/>
       </w:pPr>
-      <w:bookmarkStart w:id="44" w:name="protein-clustering-and-metatranscriptomics"/>
-      <w:bookmarkEnd w:id="44"/>
-      <w:r>
-        <w:t xml:space="preserve">Protein Clustering and Metatranscriptomics</w:t>
+      <w:bookmarkStart w:id="54" w:name="ecology-of-aci"/>
+      <w:bookmarkEnd w:id="54"/>
+      <w:r>
+        <w:t xml:space="preserve">Ecology of acI</w:t>
       </w:r>
     </w:p>
     <w:p>
@@ -2042,7 +2885,7 @@
         </w:numPr>
       </w:pPr>
       <w:r>
-        <w:t xml:space="preserve">total number of protein clusters</w:t>
+        <w:t xml:space="preserve">ecological niche</w:t>
       </w:r>
     </w:p>
     <w:p>
@@ -2054,7 +2897,7 @@
         </w:numPr>
       </w:pPr>
       <w:r>
-        <w:t xml:space="preserve">core and accessory genome for lineage based on presence/absence w/in clades</w:t>
+        <w:t xml:space="preserve">scavenger of cell lysate, exudates/partially degraded plant materials</w:t>
       </w:r>
     </w:p>
     <w:p>
@@ -2066,7 +2909,7 @@
         </w:numPr>
       </w:pPr>
       <w:r>
-        <w:t xml:space="preserve">read recruiting - % of MG/MT reads which map to acI reference genome collections (still need to map the MGs)</w:t>
+        <w:t xml:space="preserve">ecological successful b/c ready to eat whatever comes its way</w:t>
       </w:r>
     </w:p>
     <w:p>
@@ -2078,41 +2921,17 @@
         </w:numPr>
       </w:pPr>
       <w:r>
-        <w:t xml:space="preserve">what does this say about…</w:t>
-      </w:r>
-    </w:p>
-    <w:p>
-      <w:pPr>
-        <w:pStyle w:val="Compact"/>
-        <w:numPr>
-          <w:numId w:val="1007"/>
-          <w:ilvl w:val="0"/>
-        </w:numPr>
-      </w:pPr>
-      <w:r>
-        <w:t xml:space="preserve">are acI active or dormant?</w:t>
-      </w:r>
-    </w:p>
-    <w:p>
-      <w:pPr>
-        <w:pStyle w:val="Compact"/>
-        <w:numPr>
-          <w:numId w:val="1007"/>
-          <w:ilvl w:val="0"/>
-        </w:numPr>
-      </w:pPr>
-      <w:r>
-        <w:t xml:space="preserve">quality of our reference genomes wrt conditions that day?</w:t>
+        <w:t xml:space="preserve">actR hypothesis: establishes a protein gradient to drive ATP transport</w:t>
       </w:r>
     </w:p>
     <w:p>
       <w:pPr>
         <w:pStyle w:val="Heading2"/>
       </w:pPr>
-      <w:bookmarkStart w:id="45" w:name="workflow-figure-3"/>
-      <w:bookmarkEnd w:id="45"/>
-      <w:r>
-        <w:t xml:space="preserve">Workflow (Figure 3)</w:t>
+      <w:bookmarkStart w:id="55" w:name="potential-and-limitations-of-reverse-ecology"/>
+      <w:bookmarkEnd w:id="55"/>
+      <w:r>
+        <w:t xml:space="preserve">Potential and Limitations of Reverse Ecology</w:t>
       </w:r>
     </w:p>
     <w:p>
@@ -2124,7 +2943,7 @@
         </w:numPr>
       </w:pPr>
       <w:r>
-        <w:t xml:space="preserve">developed a computational pipeline for reverse ecology analysis on incomplete genomes</w:t>
+        <w:t xml:space="preserve">potential applications</w:t>
       </w:r>
     </w:p>
     <w:p>
@@ -2136,7 +2955,7 @@
         </w:numPr>
       </w:pPr>
       <w:r>
-        <w:t xml:space="preserve">annotate using KBase, no gapfilling (explain justification)</w:t>
+        <w:t xml:space="preserve">limitations</w:t>
       </w:r>
     </w:p>
     <w:p>
@@ -2148,7 +2967,7 @@
         </w:numPr>
       </w:pPr>
       <w:r>
-        <w:t xml:space="preserve">size of models, fraction of total genes, comparison to other organisms</w:t>
+        <w:t xml:space="preserve">because analysis performed at clade level, cannot capture interactions btw tribes</w:t>
       </w:r>
     </w:p>
     <w:p>
@@ -2160,7 +2979,7 @@
         </w:numPr>
       </w:pPr>
       <w:r>
-        <w:t xml:space="preserve">metabolic models converted to network graphs and merged</w:t>
+        <w:t xml:space="preserve">only as good as database, known functions of interest are missing</w:t>
       </w:r>
     </w:p>
     <w:p>
@@ -2172,669 +2991,43 @@
         </w:numPr>
       </w:pPr>
       <w:r>
-        <w:t xml:space="preserve">check size of SCC and reduce to largest component (compare to other studies re: size, % of nodes)</w:t>
-      </w:r>
-    </w:p>
-    <w:p>
-      <w:pPr>
-        <w:pStyle w:val="Compact"/>
-        <w:numPr>
-          <w:numId w:val="1008"/>
-          <w:ilvl w:val="0"/>
-        </w:numPr>
-      </w:pPr>
-      <w:r>
-        <w:t xml:space="preserve">seed compound calculations - # of seed sets, % which contain one compound, max size</w:t>
-      </w:r>
-    </w:p>
-    <w:p>
-      <w:pPr>
-        <w:pStyle w:val="Heading2"/>
-      </w:pPr>
-      <w:bookmarkStart w:id="46" w:name="evaluation-of-potential-seed-compounds-figure-4a"/>
-      <w:bookmarkEnd w:id="46"/>
-      <w:r>
-        <w:t xml:space="preserve">Evaluation of Potential Seed Compounds (Figure 4a)</w:t>
-      </w:r>
-    </w:p>
-    <w:p>
-      <w:pPr>
-        <w:pStyle w:val="Compact"/>
-        <w:numPr>
-          <w:numId w:val="1009"/>
-          <w:ilvl w:val="0"/>
-        </w:numPr>
-      </w:pPr>
-      <w:r>
-        <w:t xml:space="preserve">anticipate</w:t>
-      </w:r>
-      <w:r>
-        <w:t xml:space="preserve"> </w:t>
-      </w:r>
-      <w:r>
-        <w:t xml:space="preserve">“</w:t>
-      </w:r>
-      <w:r>
-        <w:t xml:space="preserve">noise</w:t>
-      </w:r>
-      <w:r>
-        <w:t xml:space="preserve">”</w:t>
-      </w:r>
-      <w:r>
-        <w:t xml:space="preserve"> </w:t>
-      </w:r>
-      <w:r>
-        <w:t xml:space="preserve">in results and evaluate individual compounds</w:t>
-      </w:r>
-    </w:p>
-    <w:p>
-      <w:pPr>
-        <w:pStyle w:val="Compact"/>
-        <w:numPr>
-          <w:numId w:val="1009"/>
-          <w:ilvl w:val="0"/>
-        </w:numPr>
-      </w:pPr>
-      <w:r>
-        <w:t xml:space="preserve">screen seed compounds to identify a subset for further investigation</w:t>
-      </w:r>
-    </w:p>
-    <w:p>
-      <w:pPr>
-        <w:pStyle w:val="Compact"/>
-        <w:numPr>
-          <w:numId w:val="1009"/>
-          <w:ilvl w:val="0"/>
-        </w:numPr>
-      </w:pPr>
-      <w:r>
-        <w:t xml:space="preserve">examples of reasons to reject</w:t>
-      </w:r>
-    </w:p>
-    <w:p>
-      <w:pPr>
-        <w:pStyle w:val="Compact"/>
-        <w:numPr>
-          <w:numId w:val="1010"/>
-          <w:ilvl w:val="1"/>
-        </w:numPr>
-      </w:pPr>
-      <w:r>
-        <w:t xml:space="preserve">network pruning (carbamoyl phosphate)</w:t>
-      </w:r>
-    </w:p>
-    <w:p>
-      <w:pPr>
-        <w:pStyle w:val="Compact"/>
-        <w:numPr>
-          <w:numId w:val="1010"/>
-          <w:ilvl w:val="1"/>
-        </w:numPr>
-      </w:pPr>
-      <w:r>
-        <w:t xml:space="preserve">missing annotations (fatty acids)</w:t>
-      </w:r>
-    </w:p>
-    <w:p>
-      <w:pPr>
-        <w:pStyle w:val="Compact"/>
-        <w:numPr>
-          <w:numId w:val="1009"/>
-          <w:ilvl w:val="0"/>
-        </w:numPr>
-      </w:pPr>
-      <w:r>
-        <w:t xml:space="preserve">examples of reasons to retain</w:t>
-      </w:r>
-    </w:p>
-    <w:p>
-      <w:pPr>
-        <w:pStyle w:val="Compact"/>
-        <w:numPr>
-          <w:numId w:val="1011"/>
-          <w:ilvl w:val="1"/>
-        </w:numPr>
-      </w:pPr>
-      <w:r>
-        <w:t xml:space="preserve">homoserine auxotrophy</w:t>
-      </w:r>
-    </w:p>
-    <w:p>
-      <w:pPr>
-        <w:pStyle w:val="Compact"/>
-        <w:numPr>
-          <w:numId w:val="1011"/>
-          <w:ilvl w:val="1"/>
-        </w:numPr>
-      </w:pPr>
-      <w:r>
-        <w:t xml:space="preserve">peptide degradation</w:t>
-      </w:r>
-    </w:p>
-    <w:p>
-      <w:pPr>
-        <w:pStyle w:val="Compact"/>
-        <w:numPr>
-          <w:numId w:val="1009"/>
-          <w:ilvl w:val="0"/>
-        </w:numPr>
-      </w:pPr>
-      <w:r>
-        <w:t xml:space="preserve">manually curate selected compounds</w:t>
-      </w:r>
-    </w:p>
-    <w:p>
-      <w:pPr>
-        <w:pStyle w:val="Compact"/>
-        <w:numPr>
-          <w:numId w:val="1009"/>
-          <w:ilvl w:val="0"/>
-        </w:numPr>
-      </w:pPr>
-      <w:r>
-        <w:t xml:space="preserve">false negative - genes missing from the model - lysine auxotrophy</w:t>
-      </w:r>
-    </w:p>
-    <w:p>
-      <w:pPr>
-        <w:pStyle w:val="Compact"/>
-        <w:numPr>
-          <w:numId w:val="1009"/>
-          <w:ilvl w:val="0"/>
-        </w:numPr>
-      </w:pPr>
-      <w:r>
-        <w:t xml:space="preserve">false negative - alternative pathways - threonine auxotrophy</w:t>
-      </w:r>
-    </w:p>
-    <w:p>
-      <w:pPr>
-        <w:pStyle w:val="Compact"/>
-        <w:numPr>
-          <w:numId w:val="1009"/>
-          <w:ilvl w:val="0"/>
-        </w:numPr>
-      </w:pPr>
-      <w:r>
-        <w:t xml:space="preserve">true result - gene missing from model and genome - homoserine auxotrophy</w:t>
-      </w:r>
-    </w:p>
-    <w:p>
-      <w:pPr>
-        <w:pStyle w:val="Heading2"/>
-      </w:pPr>
-      <w:bookmarkStart w:id="47" w:name="re-annotation-of-peptidases-and-glycoside-hydrolases-figure-4b"/>
-      <w:bookmarkEnd w:id="47"/>
-      <w:r>
-        <w:t xml:space="preserve">Re-annotation of Peptidases and Glycoside Hydrolases (Figure 4b)</w:t>
-      </w:r>
-    </w:p>
-    <w:p>
-      <w:pPr>
-        <w:pStyle w:val="Compact"/>
-        <w:numPr>
-          <w:numId w:val="1012"/>
-          <w:ilvl w:val="0"/>
-        </w:numPr>
-      </w:pPr>
-      <w:r>
-        <w:t xml:space="preserve">peptidases</w:t>
-      </w:r>
-    </w:p>
-    <w:p>
-      <w:pPr>
-        <w:pStyle w:val="Compact"/>
-        <w:numPr>
-          <w:numId w:val="1012"/>
-          <w:ilvl w:val="0"/>
-        </w:numPr>
-      </w:pPr>
-      <w:r>
-        <w:t xml:space="preserve">families and sub-families</w:t>
-      </w:r>
-    </w:p>
-    <w:p>
-      <w:pPr>
-        <w:pStyle w:val="Compact"/>
-        <w:numPr>
-          <w:numId w:val="1012"/>
-          <w:ilvl w:val="0"/>
-        </w:numPr>
-      </w:pPr>
-      <w:r>
-        <w:t xml:space="preserve">consistency with MAR-FISH and genomic studies</w:t>
-      </w:r>
-    </w:p>
-    <w:p>
-      <w:pPr>
-        <w:pStyle w:val="Compact"/>
-        <w:numPr>
-          <w:numId w:val="1012"/>
-          <w:ilvl w:val="0"/>
-        </w:numPr>
-      </w:pPr>
-      <w:r>
-        <w:t xml:space="preserve">similarities / differences btw clades - presence/absence and expression</w:t>
-      </w:r>
-    </w:p>
-    <w:p>
-      <w:pPr>
-        <w:pStyle w:val="Compact"/>
-        <w:numPr>
-          <w:numId w:val="1012"/>
-          <w:ilvl w:val="0"/>
-        </w:numPr>
-      </w:pPr>
-      <w:r>
-        <w:t xml:space="preserve">glycoside hydrolases</w:t>
-      </w:r>
-    </w:p>
-    <w:p>
-      <w:pPr>
-        <w:pStyle w:val="Compact"/>
-        <w:numPr>
-          <w:numId w:val="1012"/>
-          <w:ilvl w:val="0"/>
-        </w:numPr>
-      </w:pPr>
-      <w:r>
-        <w:t xml:space="preserve">families and sub-families</w:t>
-      </w:r>
-    </w:p>
-    <w:p>
-      <w:pPr>
-        <w:pStyle w:val="Compact"/>
-        <w:numPr>
-          <w:numId w:val="1012"/>
-          <w:ilvl w:val="0"/>
-        </w:numPr>
-      </w:pPr>
-      <w:r>
-        <w:t xml:space="preserve">consistency with MAR-FISH and genomic studies</w:t>
-      </w:r>
-    </w:p>
-    <w:p>
-      <w:pPr>
-        <w:pStyle w:val="Compact"/>
-        <w:numPr>
-          <w:numId w:val="1012"/>
-          <w:ilvl w:val="0"/>
-        </w:numPr>
-      </w:pPr>
-      <w:r>
-        <w:t xml:space="preserve">similarities / differences btw clades - presence/absence and expression</w:t>
-      </w:r>
-    </w:p>
-    <w:p>
-      <w:pPr>
-        <w:pStyle w:val="Heading2"/>
-      </w:pPr>
-      <w:bookmarkStart w:id="48" w:name="transporters"/>
-      <w:bookmarkEnd w:id="48"/>
-      <w:r>
-        <w:t xml:space="preserve">Transporters</w:t>
-      </w:r>
-    </w:p>
-    <w:p>
-      <w:pPr>
-        <w:pStyle w:val="Compact"/>
-        <w:numPr>
-          <w:numId w:val="1013"/>
-          <w:ilvl w:val="0"/>
-        </w:numPr>
-      </w:pPr>
-      <w:r>
-        <w:t xml:space="preserve">summary of transporters</w:t>
-      </w:r>
-    </w:p>
-    <w:p>
-      <w:pPr>
-        <w:pStyle w:val="Compact"/>
-        <w:numPr>
-          <w:numId w:val="1013"/>
-          <w:ilvl w:val="0"/>
-        </w:numPr>
-      </w:pPr>
-      <w:r>
-        <w:t xml:space="preserve">diverse array of N-rich compounds</w:t>
-      </w:r>
-    </w:p>
-    <w:p>
-      <w:pPr>
-        <w:pStyle w:val="Compact"/>
-        <w:numPr>
-          <w:numId w:val="1013"/>
-          <w:ilvl w:val="0"/>
-        </w:numPr>
-      </w:pPr>
-      <w:r>
-        <w:t xml:space="preserve">transport of simple and complex sugars</w:t>
-      </w:r>
-    </w:p>
-    <w:p>
-      <w:pPr>
-        <w:pStyle w:val="Compact"/>
-        <w:numPr>
-          <w:numId w:val="1013"/>
-          <w:ilvl w:val="0"/>
-        </w:numPr>
-      </w:pPr>
-      <w:r>
-        <w:t xml:space="preserve">nucleotides and vitamins</w:t>
-      </w:r>
-    </w:p>
-    <w:p>
-      <w:pPr>
-        <w:pStyle w:val="Compact"/>
-        <w:numPr>
-          <w:numId w:val="1013"/>
-          <w:ilvl w:val="0"/>
-        </w:numPr>
-      </w:pPr>
-      <w:r>
-        <w:t xml:space="preserve">other transporters not shown in figure</w:t>
-      </w:r>
-    </w:p>
-    <w:p>
-      <w:pPr>
-        <w:pStyle w:val="Compact"/>
-        <w:numPr>
-          <w:numId w:val="1013"/>
-          <w:ilvl w:val="0"/>
-        </w:numPr>
-      </w:pPr>
-      <w:r>
-        <w:t xml:space="preserve">actinorhodopsin also highly expressed</w:t>
-      </w:r>
-    </w:p>
-    <w:p>
-      <w:pPr>
-        <w:pStyle w:val="Heading2"/>
-      </w:pPr>
-      <w:bookmarkStart w:id="49" w:name="actinorhodopsin-possible-figure-5-or-new-analysis"/>
-      <w:bookmarkEnd w:id="49"/>
-      <w:r>
-        <w:t xml:space="preserve">Actinorhodopsin (possible Figure 5 or new analysis)</w:t>
-      </w:r>
-    </w:p>
-    <w:p>
-      <w:pPr>
-        <w:pStyle w:val="Compact"/>
-        <w:numPr>
-          <w:numId w:val="1014"/>
-          <w:ilvl w:val="0"/>
-        </w:numPr>
-      </w:pPr>
-      <w:r>
-        <w:t xml:space="preserve">among most highly-expressed genes</w:t>
-      </w:r>
-    </w:p>
-    <w:p>
-      <w:pPr>
-        <w:pStyle w:val="Compact"/>
-        <w:numPr>
-          <w:numId w:val="1014"/>
-          <w:ilvl w:val="0"/>
-        </w:numPr>
-      </w:pPr>
-      <w:r>
-        <w:t xml:space="preserve">coupled with high expression of sugar transporters confirms acI are photoheterotrophs</w:t>
-      </w:r>
-    </w:p>
-    <w:p>
-      <w:pPr>
-        <w:pStyle w:val="Compact"/>
-        <w:numPr>
-          <w:numId w:val="1014"/>
-          <w:ilvl w:val="0"/>
-        </w:numPr>
-      </w:pPr>
-      <w:r>
-        <w:t xml:space="preserve">retinal biosynthesis pathway expressed (and functional in acI-A and acI-B)</w:t>
-      </w:r>
-    </w:p>
-    <w:p>
-      <w:pPr>
-        <w:pStyle w:val="Compact"/>
-        <w:numPr>
-          <w:numId w:val="1014"/>
-          <w:ilvl w:val="0"/>
-        </w:numPr>
-      </w:pPr>
-      <w:r>
-        <w:t xml:space="preserve">other reasons for such high expression (MMBR review, need to investigate in our genomes)</w:t>
-      </w:r>
-    </w:p>
-    <w:p>
-      <w:pPr>
-        <w:pStyle w:val="Compact"/>
-        <w:numPr>
-          <w:numId w:val="1014"/>
-          <w:ilvl w:val="0"/>
-        </w:numPr>
-      </w:pPr>
-      <w:r>
-        <w:t xml:space="preserve">promoter strength?</w:t>
-      </w:r>
-    </w:p>
-    <w:p>
-      <w:pPr>
-        <w:pStyle w:val="Compact"/>
-        <w:numPr>
-          <w:numId w:val="1014"/>
-          <w:ilvl w:val="0"/>
-        </w:numPr>
-      </w:pPr>
-      <w:r>
-        <w:t xml:space="preserve">co-localized w/ other highly-expressed genes?</w:t>
+        <w:t xml:space="preserve">lacks pathway information, enabling alternative metabolic routes - may miss true auxotrophies (give examples)</w:t>
       </w:r>
     </w:p>
     <w:p>
       <w:pPr>
         <w:pStyle w:val="Heading1"/>
       </w:pPr>
-      <w:bookmarkStart w:id="50" w:name="discussion"/>
-      <w:bookmarkEnd w:id="50"/>
-      <w:r>
-        <w:t xml:space="preserve">Discussion</w:t>
-      </w:r>
-    </w:p>
-    <w:p>
-      <w:pPr>
-        <w:pStyle w:val="Heading2"/>
-      </w:pPr>
-      <w:bookmarkStart w:id="51" w:name="disagreement-w-previous-findings"/>
-      <w:bookmarkEnd w:id="51"/>
-      <w:r>
-        <w:t xml:space="preserve">(Dis)Agreement w/ previous findings</w:t>
-      </w:r>
-    </w:p>
-    <w:p>
-      <w:pPr>
-        <w:pStyle w:val="Compact"/>
-        <w:numPr>
-          <w:numId w:val="1015"/>
-          <w:ilvl w:val="0"/>
-        </w:numPr>
-      </w:pPr>
-      <w:r>
-        <w:t xml:space="preserve">diverse array of N-rich compounds &amp; transport of sugars consistent w/ literature</w:t>
-      </w:r>
-    </w:p>
-    <w:p>
-      <w:pPr>
-        <w:pStyle w:val="Compact"/>
-        <w:numPr>
-          <w:numId w:val="1015"/>
-          <w:ilvl w:val="0"/>
-        </w:numPr>
-      </w:pPr>
-      <w:r>
-        <w:t xml:space="preserve">cyanophycinase?</w:t>
-      </w:r>
-    </w:p>
-    <w:p>
-      <w:pPr>
-        <w:pStyle w:val="Heading2"/>
-      </w:pPr>
-      <w:bookmarkStart w:id="52" w:name="ecology-of-aci"/>
-      <w:bookmarkEnd w:id="52"/>
-      <w:r>
-        <w:t xml:space="preserve">Ecology of acI</w:t>
-      </w:r>
-    </w:p>
-    <w:p>
-      <w:pPr>
-        <w:pStyle w:val="Compact"/>
-        <w:numPr>
-          <w:numId w:val="1016"/>
-          <w:ilvl w:val="0"/>
-        </w:numPr>
-      </w:pPr>
-      <w:r>
-        <w:t xml:space="preserve">ecological niche</w:t>
-      </w:r>
-    </w:p>
-    <w:p>
-      <w:pPr>
-        <w:pStyle w:val="Compact"/>
-        <w:numPr>
-          <w:numId w:val="1016"/>
-          <w:ilvl w:val="0"/>
-        </w:numPr>
-      </w:pPr>
-      <w:r>
-        <w:t xml:space="preserve">scavenger of cell lysate, exudates/partially degraded plant materials</w:t>
-      </w:r>
-    </w:p>
-    <w:p>
-      <w:pPr>
-        <w:pStyle w:val="Compact"/>
-        <w:numPr>
-          <w:numId w:val="1016"/>
-          <w:ilvl w:val="0"/>
-        </w:numPr>
-      </w:pPr>
-      <w:r>
-        <w:t xml:space="preserve">ecological successful b/c ready to eat whatever comes its way</w:t>
-      </w:r>
-    </w:p>
-    <w:p>
-      <w:pPr>
-        <w:pStyle w:val="Compact"/>
-        <w:numPr>
-          <w:numId w:val="1016"/>
-          <w:ilvl w:val="0"/>
-        </w:numPr>
-      </w:pPr>
-      <w:r>
-        <w:t xml:space="preserve">actR hypothesis: establishes a protein gradient to drive ATP transport</w:t>
-      </w:r>
-    </w:p>
-    <w:p>
-      <w:pPr>
-        <w:pStyle w:val="Compact"/>
-        <w:numPr>
-          <w:numId w:val="1016"/>
-          <w:ilvl w:val="0"/>
-        </w:numPr>
-      </w:pPr>
-      <w:r>
-        <w:t xml:space="preserve">discuss Sarahi’s vitamin auxotrophy idea?</w:t>
-      </w:r>
-    </w:p>
-    <w:p>
-      <w:pPr>
-        <w:pStyle w:val="Heading2"/>
-      </w:pPr>
-      <w:bookmarkStart w:id="53" w:name="potential-and-limitations-of-reverse-ecology"/>
-      <w:bookmarkEnd w:id="53"/>
-      <w:r>
-        <w:t xml:space="preserve">Potential and Limitations of Reverse Ecology</w:t>
-      </w:r>
-    </w:p>
-    <w:p>
-      <w:pPr>
-        <w:pStyle w:val="Compact"/>
-        <w:numPr>
-          <w:numId w:val="1017"/>
-          <w:ilvl w:val="0"/>
-        </w:numPr>
-      </w:pPr>
-      <w:r>
-        <w:t xml:space="preserve">potential applications</w:t>
-      </w:r>
-    </w:p>
-    <w:p>
-      <w:pPr>
-        <w:pStyle w:val="Compact"/>
-        <w:numPr>
-          <w:numId w:val="1017"/>
-          <w:ilvl w:val="0"/>
-        </w:numPr>
-      </w:pPr>
-      <w:r>
-        <w:t xml:space="preserve">limitations</w:t>
-      </w:r>
-    </w:p>
-    <w:p>
-      <w:pPr>
-        <w:pStyle w:val="Compact"/>
-        <w:numPr>
-          <w:numId w:val="1017"/>
-          <w:ilvl w:val="0"/>
-        </w:numPr>
-      </w:pPr>
-      <w:r>
-        <w:t xml:space="preserve">only as good as database, known functions of interest are missing</w:t>
-      </w:r>
-    </w:p>
-    <w:p>
-      <w:pPr>
-        <w:pStyle w:val="Compact"/>
-        <w:numPr>
-          <w:numId w:val="1017"/>
-          <w:ilvl w:val="0"/>
-        </w:numPr>
-      </w:pPr>
-      <w:r>
-        <w:t xml:space="preserve">lacks pathway information, enabling alternative metabolic routes - may miss true auxotrophies</w:t>
+      <w:bookmarkStart w:id="56" w:name="acknowledgements"/>
+      <w:bookmarkEnd w:id="56"/>
+      <w:r>
+        <w:t xml:space="preserve">Acknowledgements</w:t>
       </w:r>
     </w:p>
     <w:p>
       <w:pPr>
         <w:pStyle w:val="Heading1"/>
       </w:pPr>
-      <w:bookmarkStart w:id="54" w:name="acknowledgements"/>
-      <w:bookmarkEnd w:id="54"/>
-      <w:r>
-        <w:t xml:space="preserve">Acknowledgements</w:t>
+      <w:bookmarkStart w:id="57" w:name="conflict-of-interest"/>
+      <w:bookmarkEnd w:id="57"/>
+      <w:r>
+        <w:t xml:space="preserve">Conflict of Interest</w:t>
+      </w:r>
+    </w:p>
+    <w:p>
+      <w:pPr>
+        <w:pStyle w:val="FirstParagraph"/>
+      </w:pPr>
+      <w:r>
+        <w:t xml:space="preserve">The authors declare no conflict of interest.</w:t>
       </w:r>
     </w:p>
     <w:p>
       <w:pPr>
         <w:pStyle w:val="Heading1"/>
       </w:pPr>
-      <w:bookmarkStart w:id="55" w:name="conflict-of-interest"/>
-      <w:bookmarkEnd w:id="55"/>
-      <w:r>
-        <w:t xml:space="preserve">Conflict of Interest</w:t>
-      </w:r>
-    </w:p>
-    <w:p>
-      <w:pPr>
-        <w:pStyle w:val="FirstParagraph"/>
-      </w:pPr>
-      <w:r>
-        <w:t xml:space="preserve">The authors declare no conflict of interest.</w:t>
-      </w:r>
-    </w:p>
-    <w:p>
-      <w:pPr>
-        <w:pStyle w:val="Heading1"/>
-      </w:pPr>
-      <w:bookmarkStart w:id="56" w:name="references"/>
-      <w:bookmarkEnd w:id="56"/>
+      <w:bookmarkStart w:id="58" w:name="references"/>
+      <w:bookmarkEnd w:id="58"/>
       <w:r>
         <w:t xml:space="preserve">References</w:t>
       </w:r>
@@ -2864,7 +3057,7 @@
       <w:r>
         <w:t xml:space="preserve"> </w:t>
       </w:r>
-      <w:hyperlink r:id="rId57">
+      <w:hyperlink r:id="rId59">
         <w:r>
           <w:rPr>
             <w:rStyle w:val="Hyperlink"/>
@@ -2901,7 +3094,7 @@
       <w:r>
         <w:t xml:space="preserve"> </w:t>
       </w:r>
-      <w:hyperlink r:id="rId58">
+      <w:hyperlink r:id="rId60">
         <w:r>
           <w:rPr>
             <w:rStyle w:val="Hyperlink"/>
@@ -2938,7 +3131,7 @@
       <w:r>
         <w:t xml:space="preserve"> </w:t>
       </w:r>
-      <w:hyperlink r:id="rId59">
+      <w:hyperlink r:id="rId61">
         <w:r>
           <w:rPr>
             <w:rStyle w:val="Hyperlink"/>
@@ -2975,7 +3168,7 @@
       <w:r>
         <w:t xml:space="preserve"> </w:t>
       </w:r>
-      <w:hyperlink r:id="rId60">
+      <w:hyperlink r:id="rId62">
         <w:r>
           <w:rPr>
             <w:rStyle w:val="Hyperlink"/>
@@ -3012,7 +3205,7 @@
       <w:r>
         <w:t xml:space="preserve"> </w:t>
       </w:r>
-      <w:hyperlink r:id="rId61">
+      <w:hyperlink r:id="rId63">
         <w:r>
           <w:rPr>
             <w:rStyle w:val="Hyperlink"/>
@@ -3049,7 +3242,7 @@
       <w:r>
         <w:t xml:space="preserve"> </w:t>
       </w:r>
-      <w:hyperlink r:id="rId62">
+      <w:hyperlink r:id="rId64">
         <w:r>
           <w:rPr>
             <w:rStyle w:val="Hyperlink"/>
@@ -3086,7 +3279,7 @@
       <w:r>
         <w:t xml:space="preserve"> </w:t>
       </w:r>
-      <w:hyperlink r:id="rId63">
+      <w:hyperlink r:id="rId65">
         <w:r>
           <w:rPr>
             <w:rStyle w:val="Hyperlink"/>
@@ -3123,7 +3316,7 @@
       <w:r>
         <w:t xml:space="preserve"> </w:t>
       </w:r>
-      <w:hyperlink r:id="rId64">
+      <w:hyperlink r:id="rId66">
         <w:r>
           <w:rPr>
             <w:rStyle w:val="Hyperlink"/>
@@ -3160,7 +3353,7 @@
       <w:r>
         <w:t xml:space="preserve"> </w:t>
       </w:r>
-      <w:hyperlink r:id="rId65">
+      <w:hyperlink r:id="rId67">
         <w:r>
           <w:rPr>
             <w:rStyle w:val="Hyperlink"/>
@@ -3177,6 +3370,43 @@
         <w:pStyle w:val="Bibliography"/>
       </w:pPr>
       <w:r>
+        <w:t xml:space="preserve">Ghai, Rohit, Carolina Megumi Mizuno, Antonio Picazo, Antonio Camacho, and Francisco Rodriguez-Valera. 2014. “Key roles for freshwater Actinobacteria revealed by deep metagenomic sequencing.”</w:t>
+      </w:r>
+      <w:r>
+        <w:t xml:space="preserve"> </w:t>
+      </w:r>
+      <w:r>
+        <w:rPr>
+          <w:i/>
+        </w:rPr>
+        <w:t xml:space="preserve">Molecular Ecology</w:t>
+      </w:r>
+      <w:r>
+        <w:t xml:space="preserve"> </w:t>
+      </w:r>
+      <w:r>
+        <w:t xml:space="preserve">23 (24): 6073–90.</w:t>
+      </w:r>
+      <w:r>
+        <w:t xml:space="preserve"> </w:t>
+      </w:r>
+      <w:hyperlink r:id="rId68">
+        <w:r>
+          <w:rPr>
+            <w:rStyle w:val="Hyperlink"/>
+          </w:rPr>
+          <w:t xml:space="preserve">doi:10.1111/mec.12985</w:t>
+        </w:r>
+      </w:hyperlink>
+      <w:r>
+        <w:t xml:space="preserve">.</w:t>
+      </w:r>
+    </w:p>
+    <w:p>
+      <w:pPr>
+        <w:pStyle w:val="Bibliography"/>
+      </w:pPr>
+      <w:r>
         <w:t xml:space="preserve">Ghylin, Trevor W, Sarahi L Garcia, Francisco Moya, Ben O Oyserman, Patrick Schwientek, Katrina T Forest, James Mutschler, et al. 2014. “Comparative single-cell genomics reveals potential ecological niches for the freshwater acI Actinobacteria lineage.”</w:t>
       </w:r>
       <w:r>
@@ -3197,7 +3427,7 @@
       <w:r>
         <w:t xml:space="preserve"> </w:t>
       </w:r>
-      <w:hyperlink r:id="rId66">
+      <w:hyperlink r:id="rId69">
         <w:r>
           <w:rPr>
             <w:rStyle w:val="Hyperlink"/>
@@ -3234,7 +3464,7 @@
       <w:r>
         <w:t xml:space="preserve"> </w:t>
       </w:r>
-      <w:hyperlink r:id="rId67">
+      <w:hyperlink r:id="rId70">
         <w:r>
           <w:rPr>
             <w:rStyle w:val="Hyperlink"/>
@@ -3271,7 +3501,7 @@
       <w:r>
         <w:t xml:space="preserve"> </w:t>
       </w:r>
-      <w:hyperlink r:id="rId68">
+      <w:hyperlink r:id="rId71">
         <w:r>
           <w:rPr>
             <w:rStyle w:val="Hyperlink"/>
@@ -3308,7 +3538,7 @@
       <w:r>
         <w:t xml:space="preserve"> </w:t>
       </w:r>
-      <w:hyperlink r:id="rId69">
+      <w:hyperlink r:id="rId72">
         <w:r>
           <w:rPr>
             <w:rStyle w:val="Hyperlink"/>
@@ -3345,7 +3575,7 @@
       <w:r>
         <w:t xml:space="preserve"> </w:t>
       </w:r>
-      <w:hyperlink r:id="rId70">
+      <w:hyperlink r:id="rId73">
         <w:r>
           <w:rPr>
             <w:rStyle w:val="Hyperlink"/>
@@ -3382,7 +3612,7 @@
       <w:r>
         <w:t xml:space="preserve"> </w:t>
       </w:r>
-      <w:hyperlink r:id="rId71">
+      <w:hyperlink r:id="rId74">
         <w:r>
           <w:rPr>
             <w:rStyle w:val="Hyperlink"/>
@@ -3419,7 +3649,7 @@
       <w:r>
         <w:t xml:space="preserve"> </w:t>
       </w:r>
-      <w:hyperlink r:id="rId72">
+      <w:hyperlink r:id="rId75">
         <w:r>
           <w:rPr>
             <w:rStyle w:val="Hyperlink"/>
@@ -3456,7 +3686,7 @@
       <w:r>
         <w:t xml:space="preserve"> </w:t>
       </w:r>
-      <w:hyperlink r:id="rId73">
+      <w:hyperlink r:id="rId76">
         <w:r>
           <w:rPr>
             <w:rStyle w:val="Hyperlink"/>
@@ -3473,6 +3703,43 @@
         <w:pStyle w:val="Bibliography"/>
       </w:pPr>
       <w:r>
+        <w:t xml:space="preserve">Ma, Hong W, and An-Ping Zeng. 2003. “The connectivity structure, giant strong component and centrality of metabolic networks.”</w:t>
+      </w:r>
+      <w:r>
+        <w:t xml:space="preserve"> </w:t>
+      </w:r>
+      <w:r>
+        <w:rPr>
+          <w:i/>
+        </w:rPr>
+        <w:t xml:space="preserve">Bioinformatics</w:t>
+      </w:r>
+      <w:r>
+        <w:t xml:space="preserve"> </w:t>
+      </w:r>
+      <w:r>
+        <w:t xml:space="preserve">19 (11): 1423–30.</w:t>
+      </w:r>
+      <w:r>
+        <w:t xml:space="preserve"> </w:t>
+      </w:r>
+      <w:hyperlink r:id="rId77">
+        <w:r>
+          <w:rPr>
+            <w:rStyle w:val="Hyperlink"/>
+          </w:rPr>
+          <w:t xml:space="preserve">doi:10.1093/bioinformatics/btg177</w:t>
+        </w:r>
+      </w:hyperlink>
+      <w:r>
+        <w:t xml:space="preserve">.</w:t>
+      </w:r>
+    </w:p>
+    <w:p>
+      <w:pPr>
+        <w:pStyle w:val="Bibliography"/>
+      </w:pPr>
+      <w:r>
         <w:t xml:space="preserve">Ma, Hongwu, and An-Ping Zeng. 2003. “Reconstruction of metabolic networks from genome data and analysis of their global structure for various organisms.”</w:t>
       </w:r>
       <w:r>
@@ -3493,7 +3760,7 @@
       <w:r>
         <w:t xml:space="preserve"> </w:t>
       </w:r>
-      <w:hyperlink r:id="rId74">
+      <w:hyperlink r:id="rId78">
         <w:r>
           <w:rPr>
             <w:rStyle w:val="Hyperlink"/>
@@ -3530,7 +3797,7 @@
       <w:r>
         <w:t xml:space="preserve"> </w:t>
       </w:r>
-      <w:hyperlink r:id="rId75">
+      <w:hyperlink r:id="rId79">
         <w:r>
           <w:rPr>
             <w:rStyle w:val="Hyperlink"/>
@@ -3567,7 +3834,7 @@
       <w:r>
         <w:t xml:space="preserve"> </w:t>
       </w:r>
-      <w:hyperlink r:id="rId76">
+      <w:hyperlink r:id="rId80">
         <w:r>
           <w:rPr>
             <w:rStyle w:val="Hyperlink"/>
@@ -3604,7 +3871,7 @@
       <w:r>
         <w:t xml:space="preserve"> </w:t>
       </w:r>
-      <w:hyperlink r:id="rId77">
+      <w:hyperlink r:id="rId81">
         <w:r>
           <w:rPr>
             <w:rStyle w:val="Hyperlink"/>
@@ -3641,7 +3908,7 @@
       <w:r>
         <w:t xml:space="preserve"> </w:t>
       </w:r>
-      <w:hyperlink r:id="rId78">
+      <w:hyperlink r:id="rId82">
         <w:r>
           <w:rPr>
             <w:rStyle w:val="Hyperlink"/>
@@ -3678,7 +3945,7 @@
       <w:r>
         <w:t xml:space="preserve"> </w:t>
       </w:r>
-      <w:hyperlink r:id="rId79">
+      <w:hyperlink r:id="rId83">
         <w:r>
           <w:rPr>
             <w:rStyle w:val="Hyperlink"/>
@@ -3715,7 +3982,7 @@
       <w:r>
         <w:t xml:space="preserve"> </w:t>
       </w:r>
-      <w:hyperlink r:id="rId80">
+      <w:hyperlink r:id="rId84">
         <w:r>
           <w:rPr>
             <w:rStyle w:val="Hyperlink"/>
@@ -3752,7 +4019,7 @@
       <w:r>
         <w:t xml:space="preserve"> </w:t>
       </w:r>
-      <w:hyperlink r:id="rId81">
+      <w:hyperlink r:id="rId85">
         <w:r>
           <w:rPr>
             <w:rStyle w:val="Hyperlink"/>
@@ -3789,7 +4056,7 @@
       <w:r>
         <w:t xml:space="preserve"> </w:t>
       </w:r>
-      <w:hyperlink r:id="rId82">
+      <w:hyperlink r:id="rId86">
         <w:r>
           <w:rPr>
             <w:rStyle w:val="Hyperlink"/>
@@ -3826,7 +4093,7 @@
       <w:r>
         <w:t xml:space="preserve"> </w:t>
       </w:r>
-      <w:hyperlink r:id="rId83">
+      <w:hyperlink r:id="rId87">
         <w:r>
           <w:rPr>
             <w:rStyle w:val="Hyperlink"/>
@@ -3863,7 +4130,7 @@
       <w:r>
         <w:t xml:space="preserve"> </w:t>
       </w:r>
-      <w:hyperlink r:id="rId84">
+      <w:hyperlink r:id="rId88">
         <w:r>
           <w:rPr>
             <w:rStyle w:val="Hyperlink"/>
@@ -3900,7 +4167,7 @@
       <w:r>
         <w:t xml:space="preserve"> </w:t>
       </w:r>
-      <w:hyperlink r:id="rId85">
+      <w:hyperlink r:id="rId89">
         <w:r>
           <w:rPr>
             <w:rStyle w:val="Hyperlink"/>
@@ -3937,7 +4204,7 @@
       <w:r>
         <w:t xml:space="preserve"> </w:t>
       </w:r>
-      <w:hyperlink r:id="rId86">
+      <w:hyperlink r:id="rId90">
         <w:r>
           <w:rPr>
             <w:rStyle w:val="Hyperlink"/>
@@ -3974,7 +4241,7 @@
       <w:r>
         <w:t xml:space="preserve"> </w:t>
       </w:r>
-      <w:hyperlink r:id="rId87">
+      <w:hyperlink r:id="rId91">
         <w:r>
           <w:rPr>
             <w:rStyle w:val="Hyperlink"/>
@@ -3991,6 +4258,43 @@
         <w:pStyle w:val="Bibliography"/>
       </w:pPr>
       <w:r>
+        <w:t xml:space="preserve">Tsementzi, Despina, Rachel S Poretsky, Luis M Rodriguez-R, Chengwei Luo, and Konstantinos T Konstantinidis. 2014. “Evaluation of metatranscriptomic protocols and application to the study of freshwater microbial communities.”</w:t>
+      </w:r>
+      <w:r>
+        <w:t xml:space="preserve"> </w:t>
+      </w:r>
+      <w:r>
+        <w:rPr>
+          <w:i/>
+        </w:rPr>
+        <w:t xml:space="preserve">Environmental Microbiology Reports</w:t>
+      </w:r>
+      <w:r>
+        <w:t xml:space="preserve"> </w:t>
+      </w:r>
+      <w:r>
+        <w:t xml:space="preserve">6 (6): 640–55.</w:t>
+      </w:r>
+      <w:r>
+        <w:t xml:space="preserve"> </w:t>
+      </w:r>
+      <w:hyperlink r:id="rId92">
+        <w:r>
+          <w:rPr>
+            <w:rStyle w:val="Hyperlink"/>
+          </w:rPr>
+          <w:t xml:space="preserve">doi:10.1111/1758-2229.12180</w:t>
+        </w:r>
+      </w:hyperlink>
+      <w:r>
+        <w:t xml:space="preserve">.</w:t>
+      </w:r>
+    </w:p>
+    <w:p>
+      <w:pPr>
+        <w:pStyle w:val="Bibliography"/>
+      </w:pPr>
+      <w:r>
         <w:t xml:space="preserve">Yin, Yanbin, Xizeng Mao, Jincai Yang, Xin Chen, Fenglou Mao, and Ying Xu. 2012. “DbCAN: A web resource for automated carbohydrate-active enzyme annotation.”</w:t>
       </w:r>
       <w:r>
@@ -4011,7 +4315,7 @@
       <w:r>
         <w:t xml:space="preserve"> </w:t>
       </w:r>
-      <w:hyperlink r:id="rId88">
+      <w:hyperlink r:id="rId93">
         <w:r>
           <w:rPr>
             <w:rStyle w:val="Hyperlink"/>
@@ -4048,7 +4352,7 @@
       <w:r>
         <w:t xml:space="preserve"> </w:t>
       </w:r>
-      <w:hyperlink r:id="rId89">
+      <w:hyperlink r:id="rId94">
         <w:r>
           <w:rPr>
             <w:rStyle w:val="Hyperlink"/>
@@ -4483,7 +4787,7 @@
     </w:lvl>
   </w:abstractNum>
   <w:abstractNum w:abstractNumId="990">
-    <w:nsid w:val="fca34655"/>
+    <w:nsid w:val="5d56d30e"/>
     <w:multiLevelType w:val="multilevel"/>
     <w:lvl w:ilvl="0">
       <w:numFmt w:val="bullet"/>
@@ -4564,7 +4868,7 @@
     </w:lvl>
   </w:abstractNum>
   <w:abstractNum w:abstractNumId="991">
-    <w:nsid w:val="8f6c03a3"/>
+    <w:nsid w:val="c5919bd6"/>
     <w:multiLevelType w:val="multilevel"/>
     <w:lvl w:ilvl="0">
       <w:numFmt w:val="bullet"/>
@@ -4678,33 +4982,6 @@
     <w:abstractNumId w:val="991"/>
   </w:num>
   <w:num w:numId="1008">
-    <w:abstractNumId w:val="991"/>
-  </w:num>
-  <w:num w:numId="1009">
-    <w:abstractNumId w:val="991"/>
-  </w:num>
-  <w:num w:numId="1010">
-    <w:abstractNumId w:val="991"/>
-  </w:num>
-  <w:num w:numId="1011">
-    <w:abstractNumId w:val="991"/>
-  </w:num>
-  <w:num w:numId="1012">
-    <w:abstractNumId w:val="991"/>
-  </w:num>
-  <w:num w:numId="1013">
-    <w:abstractNumId w:val="991"/>
-  </w:num>
-  <w:num w:numId="1014">
-    <w:abstractNumId w:val="991"/>
-  </w:num>
-  <w:num w:numId="1015">
-    <w:abstractNumId w:val="991"/>
-  </w:num>
-  <w:num w:numId="1016">
-    <w:abstractNumId w:val="991"/>
-  </w:num>
-  <w:num w:numId="1017">
     <w:abstractNumId w:val="991"/>
   </w:num>
 </w:numbering>

</xml_diff>

<commit_message>
Manuscript and figures: render revised ms draft and figure captions
</commit_message>
<xml_diff>
--- a/manuscript/Hamilton_ISMEJ_2016.docx
+++ b/manuscript/Hamilton_ISMEJ_2016.docx
@@ -387,19 +387,14 @@
         <w:t xml:space="preserve"> </w:t>
       </w:r>
       <w:r>
-        <w:t xml:space="preserve">(Zwart et al.</w:t>
-      </w:r>
-      <w:r>
-        <w:t xml:space="preserve"> </w:t>
-      </w:r>
-      <w:hyperlink w:anchor="ref-Zwart1998">
-        <w:r>
-          <w:rPr>
-            <w:rStyle w:val="Hyperlink"/>
-          </w:rPr>
-          <w:t xml:space="preserve">1998</w:t>
-        </w:r>
-      </w:hyperlink>
+        <w:t xml:space="preserve">(Zwart et al. 1998,</w:t>
+      </w:r>
+      <w:r>
+        <w:t xml:space="preserve"> </w:t>
+      </w:r>
+      <w:r>
+        <w:t xml:space="preserve">Glöckner et al. (2000)</w:t>
+      </w:r>
       <w:r>
         <w:t xml:space="preserve">,</w:t>
       </w:r>
@@ -407,44 +402,165 @@
         <w:t xml:space="preserve"> </w:t>
       </w:r>
       <w:r>
-        <w:t xml:space="preserve">Glöckner et al. (</w:t>
-      </w:r>
-      <w:hyperlink w:anchor="ref-Glockner2000">
-        <w:r>
-          <w:rPr>
-            <w:rStyle w:val="Hyperlink"/>
-          </w:rPr>
-          <w:t xml:space="preserve">2000</w:t>
-        </w:r>
-      </w:hyperlink>
+        <w:t xml:space="preserve">Zwart et al. (2002)</w:t>
+      </w:r>
       <w:r>
         <w:t xml:space="preserve">)</w:t>
       </w:r>
       <w:r>
+        <w:t xml:space="preserve">. Despite their abundance, no isolates of the acI lineage have been stably propagated in pure culture.</w:t>
+      </w:r>
+    </w:p>
+    <w:p>
+      <w:pPr>
+        <w:pStyle w:val="BodyText"/>
+      </w:pPr>
+      <w:r>
+        <w:t xml:space="preserve">Nevertheless, the acI lineage has been extensively studied in a community context using both DNA sequencing and single-cell targeted experiments. Most fundamentally, the acI have been phylogenetically divided into three clades (A, B, and C) and thirteen tribes</w:t>
+      </w:r>
+      <w:r>
+        <w:t xml:space="preserve"> </w:t>
+      </w:r>
+      <w:r>
+        <w:t xml:space="preserve">(Newton et al. 2011)</w:t>
+      </w:r>
+      <w:r>
+        <w:t xml:space="preserve"> </w:t>
+      </w:r>
+      <w:r>
+        <w:t xml:space="preserve">on the basis of their 16S rRNA gene sequences. Several studies have used fluorescent in situ hybridization (FISH) and catalyzed reporter deposition (CARD) or microautoradiography (MAR) to identify substrate uptake capabilities of the acI. These studies reveal that the acI are capable of consuming amino acids generally</w:t>
+      </w:r>
+      <w:r>
+        <w:t xml:space="preserve"> </w:t>
+      </w:r>
+      <w:r>
+        <w:t xml:space="preserve">(Salcher, Pernthaler, and Posch 2010,</w:t>
+      </w:r>
+      <w:r>
+        <w:t xml:space="preserve"> </w:t>
+      </w:r>
+      <w:r>
+        <w:t xml:space="preserve">Salcher, Posch, and Pernthaler (2013)</w:t>
+      </w:r>
+      <w:r>
+        <w:t xml:space="preserve">)</w:t>
+      </w:r>
+      <w:r>
+        <w:t xml:space="preserve">; the individual amino acids arginine, glutamate, glutamine, and leucine</w:t>
+      </w:r>
+      <w:r>
+        <w:t xml:space="preserve"> </w:t>
+      </w:r>
+      <w:r>
+        <w:t xml:space="preserve">(Buck et al. 2009,</w:t>
+      </w:r>
+      <w:r>
+        <w:t xml:space="preserve"> </w:t>
+      </w:r>
+      <w:r>
+        <w:t xml:space="preserve">Pérez, Hörtnagl, and Sommaruga (2010)</w:t>
+      </w:r>
+      <w:r>
         <w:t xml:space="preserve">,</w:t>
       </w:r>
       <w:r>
         <w:t xml:space="preserve"> </w:t>
       </w:r>
       <w:r>
-        <w:t xml:space="preserve">Zwart et al. (</w:t>
-      </w:r>
-      <w:hyperlink w:anchor="ref-Zwart2002">
-        <w:r>
-          <w:rPr>
-            <w:rStyle w:val="Hyperlink"/>
-          </w:rPr>
-          <w:t xml:space="preserve">2002</w:t>
-        </w:r>
-      </w:hyperlink>
+        <w:t xml:space="preserve">Salcher, Pernthaler, and Posch (2010)</w:t>
+      </w:r>
+      <w:r>
+        <w:t xml:space="preserve">,</w:t>
+      </w:r>
+      <w:r>
+        <w:t xml:space="preserve"> </w:t>
+      </w:r>
+      <w:r>
+        <w:t xml:space="preserve">Eckert et al. (2012)</w:t>
+      </w:r>
+      <w:r>
+        <w:t xml:space="preserve">,</w:t>
+      </w:r>
+      <w:r>
+        <w:t xml:space="preserve"> </w:t>
+      </w:r>
+      <w:r>
+        <w:t xml:space="preserve">Salcher, Posch, and Pernthaler (2013)</w:t>
+      </w:r>
       <w:r>
         <w:t xml:space="preserve">)</w:t>
       </w:r>
       <w:r>
+        <w:t xml:space="preserve">); the saccharides glucose</w:t>
+      </w:r>
+      <w:r>
+        <w:t xml:space="preserve"> </w:t>
+      </w:r>
+      <w:r>
+        <w:t xml:space="preserve">(Buck et al. 2009,</w:t>
+      </w:r>
+      <w:r>
+        <w:t xml:space="preserve"> </w:t>
+      </w:r>
+      <w:r>
+        <w:t xml:space="preserve">Salcher, Posch, and Pernthaler (2013)</w:t>
+      </w:r>
+      <w:r>
         <w:t xml:space="preserve">)</w:t>
       </w:r>
       <w:r>
-        <w:t xml:space="preserve">. Despite their abundance, no isolates of the acI lineage have been stably propagated in pure culture.</w:t>
+        <w:t xml:space="preserve">, and N-acetylglucosamine (NAG) [</w:t>
+      </w:r>
+      <w:r>
+        <w:t xml:space="preserve">Beier and Bertilsson (2011)</w:t>
+      </w:r>
+      <w:r>
+        <w:t xml:space="preserve">,</w:t>
+      </w:r>
+      <w:r>
+        <w:t xml:space="preserve"> </w:t>
+      </w:r>
+      <w:r>
+        <w:t xml:space="preserve">Eckert et al. (2012)</w:t>
+      </w:r>
+      <w:r>
+        <w:t xml:space="preserve">,</w:t>
+      </w:r>
+      <w:r>
+        <w:t xml:space="preserve"> </w:t>
+      </w:r>
+      <w:r>
+        <w:t xml:space="preserve">Eckert et al. (2013)</w:t>
+      </w:r>
+      <w:r>
+        <w:t xml:space="preserve">; the deoxynucleoside thymidine</w:t>
+      </w:r>
+      <w:r>
+        <w:t xml:space="preserve"> </w:t>
+      </w:r>
+      <w:r>
+        <w:t xml:space="preserve">(Pérez, Hörtnagl, and Sommaruga 2010,</w:t>
+      </w:r>
+      <w:r>
+        <w:t xml:space="preserve"> </w:t>
+      </w:r>
+      <w:r>
+        <w:t xml:space="preserve">Salcher, Posch, and Pernthaler (2013)</w:t>
+      </w:r>
+      <w:r>
+        <w:t xml:space="preserve">)</w:t>
+      </w:r>
+      <w:r>
+        <w:t xml:space="preserve">, and acetate</w:t>
+      </w:r>
+      <w:r>
+        <w:t xml:space="preserve"> </w:t>
+      </w:r>
+      <w:r>
+        <w:t xml:space="preserve">(Buck et al. 2009)</w:t>
+      </w:r>
+      <w:r>
+        <w:t xml:space="preserve">. However, due to limited phylogenetic resolution of some FISH probes, the studies cannot always link the uptake of these substrates to clades or tribes within the lineage.</w:t>
       </w:r>
     </w:p>
     <w:p>
@@ -452,51 +568,47 @@
         <w:pStyle w:val="BodyText"/>
       </w:pPr>
       <w:r>
-        <w:t xml:space="preserve">Nevertheless, the acI lineage has been extensively studied in a community context using both DNA sequencing and single-cell targeted experiments. Most fundamentally, the acI have been phylogenetically divided into three clades (A, B, and C) and thirteen tribes</w:t>
-      </w:r>
-      <w:r>
-        <w:t xml:space="preserve"> </w:t>
-      </w:r>
-      <w:r>
-        <w:t xml:space="preserve">(Newton et al.</w:t>
-      </w:r>
-      <w:r>
-        <w:t xml:space="preserve"> </w:t>
-      </w:r>
-      <w:hyperlink w:anchor="ref-Newton2011a">
-        <w:r>
-          <w:rPr>
-            <w:rStyle w:val="Hyperlink"/>
-          </w:rPr>
-          <w:t xml:space="preserve">2011</w:t>
-        </w:r>
-      </w:hyperlink>
+        <w:t xml:space="preserve">Instead, metabolic reconstructions of single-cell genomes (SAGs) and metagenome-assembled genomes (MAGs) have been used to propose substrate uptake capabilities of clades aI-A and acI-B. Notably, to date, no genomes from clade acI-C have been included in these studies. These studies indicate both tribes are capable of consuming a wide array of N-containing compounds, including ammonium, branched-chain amino acids, polyamines, di-peptides, and cyanophycin</w:t>
+      </w:r>
+      <w:r>
+        <w:t xml:space="preserve"> </w:t>
+      </w:r>
+      <w:r>
+        <w:t xml:space="preserve">(Ghylin et al. 2014,</w:t>
+      </w:r>
+      <w:r>
+        <w:t xml:space="preserve"> </w:t>
+      </w:r>
+      <w:r>
+        <w:t xml:space="preserve">Garcia et al. (2015)</w:t>
+      </w:r>
       <w:r>
         <w:t xml:space="preserve">)</w:t>
       </w:r>
       <w:r>
-        <w:t xml:space="preserve"> </w:t>
-      </w:r>
-      <w:r>
-        <w:t xml:space="preserve">on the basis of their 16S rRNA gene sequences. Several studies have used fluorescent in situ hybridization (FISH) and catalyzed reporter deposition (CARD) or microautoradiography (MAR) to identify substrate uptake capabilities of the acI. These studies reveal that the acI are capable of consuming amino acids generally</w:t>
-      </w:r>
-      <w:r>
-        <w:t xml:space="preserve"> </w:t>
-      </w:r>
-      <w:r>
-        <w:t xml:space="preserve">(Salcher, Pernthaler, and Posch</w:t>
-      </w:r>
-      <w:r>
-        <w:t xml:space="preserve"> </w:t>
-      </w:r>
-      <w:hyperlink w:anchor="ref-Salcher2010">
-        <w:r>
-          <w:rPr>
-            <w:rStyle w:val="Hyperlink"/>
-          </w:rPr>
-          <w:t xml:space="preserve">2010</w:t>
-        </w:r>
-      </w:hyperlink>
+        <w:t xml:space="preserve">, with clade acI-A also capable of consuming oligopeptides</w:t>
+      </w:r>
+      <w:r>
+        <w:t xml:space="preserve"> </w:t>
+      </w:r>
+      <w:r>
+        <w:t xml:space="preserve">(Ghylin et al. 2014)</w:t>
+      </w:r>
+      <w:r>
+        <w:t xml:space="preserve">. The lineage is also capable of consuming numerous saccharides, including the five-carbon sugars xylose, ribose, arabinose</w:t>
+      </w:r>
+      <w:r>
+        <w:t xml:space="preserve"> </w:t>
+      </w:r>
+      <w:r>
+        <w:t xml:space="preserve">(Garcia et al. 2013,</w:t>
+      </w:r>
+      <w:r>
+        <w:t xml:space="preserve"> </w:t>
+      </w:r>
+      <w:r>
+        <w:t xml:space="preserve">Ghylin et al. (2014)</w:t>
+      </w:r>
       <w:r>
         <w:t xml:space="preserve">,</w:t>
       </w:r>
@@ -504,42 +616,92 @@
         <w:t xml:space="preserve"> </w:t>
       </w:r>
       <w:r>
-        <w:t xml:space="preserve">Salcher, Posch, and Pernthaler (</w:t>
-      </w:r>
-      <w:hyperlink w:anchor="ref-Salcher2013">
-        <w:r>
-          <w:rPr>
-            <w:rStyle w:val="Hyperlink"/>
-          </w:rPr>
-          <w:t xml:space="preserve">2013</w:t>
-        </w:r>
-      </w:hyperlink>
+        <w:t xml:space="preserve">Garcia et al. (2015)</w:t>
+      </w:r>
       <w:r>
         <w:t xml:space="preserve">)</w:t>
       </w:r>
       <w:r>
+        <w:t xml:space="preserve"> </w:t>
+      </w:r>
+      <w:r>
+        <w:t xml:space="preserve">as well as poly- and oligo-saccharides</w:t>
+      </w:r>
+      <w:r>
+        <w:t xml:space="preserve"> </w:t>
+      </w:r>
+      <w:r>
+        <w:t xml:space="preserve">(Ghylin et al. 2014,</w:t>
+      </w:r>
+      <w:r>
+        <w:t xml:space="preserve"> </w:t>
+      </w:r>
+      <w:r>
+        <w:t xml:space="preserve">Garcia et al. (2015)</w:t>
+      </w:r>
+      <w:r>
         <w:t xml:space="preserve">)</w:t>
       </w:r>
       <w:r>
-        <w:t xml:space="preserve">; the individual amino acids arginine, glutamate, glutamine, and leucine</w:t>
-      </w:r>
-      <w:r>
-        <w:t xml:space="preserve"> </w:t>
-      </w:r>
-      <w:r>
-        <w:t xml:space="preserve">(Buck et al.</w:t>
-      </w:r>
-      <w:r>
-        <w:t xml:space="preserve"> </w:t>
-      </w:r>
-      <w:hyperlink w:anchor="ref-Buck2009">
-        <w:r>
-          <w:rPr>
-            <w:rStyle w:val="Hyperlink"/>
-          </w:rPr>
-          <w:t xml:space="preserve">2009</w:t>
-        </w:r>
-      </w:hyperlink>
+        <w:t xml:space="preserve">. Notably, transporters for glucose and NAG have not yet been identified</w:t>
+      </w:r>
+      <w:r>
+        <w:t xml:space="preserve"> </w:t>
+      </w:r>
+      <w:r>
+        <w:t xml:space="preserve">(Garcia et al. 2013,</w:t>
+      </w:r>
+      <w:r>
+        <w:t xml:space="preserve"> </w:t>
+      </w:r>
+      <w:r>
+        <w:t xml:space="preserve">Ghylin et al. (2014)</w:t>
+      </w:r>
+      <w:r>
+        <w:t xml:space="preserve">)</w:t>
+      </w:r>
+      <w:r>
+        <w:t xml:space="preserve">, despite FISH studies showing uptake of those substrates. Clade acI-B is also predicted to consume sucrose and maltose</w:t>
+      </w:r>
+      <w:r>
+        <w:t xml:space="preserve"> </w:t>
+      </w:r>
+      <w:r>
+        <w:t xml:space="preserve">(Garcia et al. 2015)</w:t>
+      </w:r>
+      <w:r>
+        <w:t xml:space="preserve">; it also contains a chitinase for the breakdown of NAG</w:t>
+      </w:r>
+      <w:r>
+        <w:t xml:space="preserve"> </w:t>
+      </w:r>
+      <w:r>
+        <w:t xml:space="preserve">(Garcia et al. 2013,</w:t>
+      </w:r>
+      <w:r>
+        <w:t xml:space="preserve"> </w:t>
+      </w:r>
+      <w:r>
+        <w:t xml:space="preserve">Garcia et al. (2015)</w:t>
+      </w:r>
+      <w:r>
+        <w:t xml:space="preserve">)</w:t>
+      </w:r>
+      <w:r>
+        <w:t xml:space="preserve">. Finally, the acI are predicted to contain the actinobacterial opsin protein actinorhodopsin</w:t>
+      </w:r>
+      <w:r>
+        <w:t xml:space="preserve"> </w:t>
+      </w:r>
+      <w:r>
+        <w:t xml:space="preserve">(Garcia et al. 2013,</w:t>
+      </w:r>
+      <w:r>
+        <w:t xml:space="preserve"> </w:t>
+      </w:r>
+      <w:r>
+        <w:t xml:space="preserve">Garcia et al. (2014)</w:t>
+      </w:r>
       <w:r>
         <w:t xml:space="preserve">,</w:t>
       </w:r>
@@ -547,250 +709,46 @@
         <w:t xml:space="preserve"> </w:t>
       </w:r>
       <w:r>
-        <w:t xml:space="preserve">Pérez, Hörtnagl, and Sommaruga (</w:t>
-      </w:r>
-      <w:hyperlink w:anchor="ref-Perez2010">
-        <w:r>
-          <w:rPr>
-            <w:rStyle w:val="Hyperlink"/>
-          </w:rPr>
-          <w:t xml:space="preserve">2010</w:t>
-        </w:r>
-      </w:hyperlink>
+        <w:t xml:space="preserve">Ghylin et al. (2014)</w:t>
+      </w:r>
+      <w:r>
+        <w:t xml:space="preserve"> </w:t>
+      </w:r>
+      <w:r>
+        <w:t xml:space="preserve">Garcia et al. (2015)</w:t>
+      </w:r>
       <w:r>
         <w:t xml:space="preserve">)</w:t>
       </w:r>
       <w:r>
-        <w:t xml:space="preserve">,</w:t>
-      </w:r>
-      <w:r>
-        <w:t xml:space="preserve"> </w:t>
-      </w:r>
-      <w:r>
-        <w:t xml:space="preserve">Salcher, Pernthaler, and Posch (</w:t>
-      </w:r>
-      <w:hyperlink w:anchor="ref-Salcher2010">
-        <w:r>
-          <w:rPr>
-            <w:rStyle w:val="Hyperlink"/>
-          </w:rPr>
-          <w:t xml:space="preserve">2010</w:t>
-        </w:r>
-      </w:hyperlink>
+        <w:t xml:space="preserve">, a light-harvesting transmembrane protein</w:t>
+      </w:r>
+      <w:r>
+        <w:t xml:space="preserve"> </w:t>
+      </w:r>
+      <w:r>
+        <w:t xml:space="preserve">(Sharma et al. 2008,</w:t>
+      </w:r>
+      <w:r>
+        <w:t xml:space="preserve"> </w:t>
+      </w:r>
+      <w:r>
+        <w:t xml:space="preserve">Sharma et al. (2009)</w:t>
+      </w:r>
       <w:r>
         <w:t xml:space="preserve">)</w:t>
       </w:r>
       <w:r>
-        <w:t xml:space="preserve">,</w:t>
-      </w:r>
-      <w:r>
-        <w:t xml:space="preserve"> </w:t>
-      </w:r>
-      <w:r>
-        <w:t xml:space="preserve">Eckert et al. (</w:t>
-      </w:r>
-      <w:hyperlink w:anchor="ref-Eckert2012">
-        <w:r>
-          <w:rPr>
-            <w:rStyle w:val="Hyperlink"/>
-          </w:rPr>
-          <w:t xml:space="preserve">2012</w:t>
-        </w:r>
-      </w:hyperlink>
-      <w:r>
-        <w:t xml:space="preserve">)</w:t>
-      </w:r>
-      <w:r>
-        <w:t xml:space="preserve">,</w:t>
-      </w:r>
-      <w:r>
-        <w:t xml:space="preserve"> </w:t>
-      </w:r>
-      <w:r>
-        <w:t xml:space="preserve">Salcher, Posch, and Pernthaler (</w:t>
-      </w:r>
-      <w:hyperlink w:anchor="ref-Salcher2013">
-        <w:r>
-          <w:rPr>
-            <w:rStyle w:val="Hyperlink"/>
-          </w:rPr>
-          <w:t xml:space="preserve">2013</w:t>
-        </w:r>
-      </w:hyperlink>
-      <w:r>
-        <w:t xml:space="preserve">)</w:t>
-      </w:r>
-      <w:r>
-        <w:t xml:space="preserve">)</w:t>
-      </w:r>
-      <w:r>
-        <w:t xml:space="preserve">); the saccharides glucose</w:t>
-      </w:r>
-      <w:r>
-        <w:t xml:space="preserve"> </w:t>
-      </w:r>
-      <w:r>
-        <w:t xml:space="preserve">(Buck et al.</w:t>
-      </w:r>
-      <w:r>
-        <w:t xml:space="preserve"> </w:t>
-      </w:r>
-      <w:hyperlink w:anchor="ref-Buck2009">
-        <w:r>
-          <w:rPr>
-            <w:rStyle w:val="Hyperlink"/>
-          </w:rPr>
-          <w:t xml:space="preserve">2009</w:t>
-        </w:r>
-      </w:hyperlink>
-      <w:r>
-        <w:t xml:space="preserve">,</w:t>
-      </w:r>
-      <w:r>
-        <w:t xml:space="preserve"> </w:t>
-      </w:r>
-      <w:r>
-        <w:t xml:space="preserve">Salcher, Posch, and Pernthaler (</w:t>
-      </w:r>
-      <w:hyperlink w:anchor="ref-Salcher2013">
-        <w:r>
-          <w:rPr>
-            <w:rStyle w:val="Hyperlink"/>
-          </w:rPr>
-          <w:t xml:space="preserve">2013</w:t>
-        </w:r>
-      </w:hyperlink>
-      <w:r>
-        <w:t xml:space="preserve">)</w:t>
-      </w:r>
-      <w:r>
-        <w:t xml:space="preserve">)</w:t>
-      </w:r>
-      <w:r>
-        <w:t xml:space="preserve">, and N-acetylglucosamine (NAG) [</w:t>
-      </w:r>
-      <w:r>
-        <w:t xml:space="preserve">Beier and Bertilsson (</w:t>
-      </w:r>
-      <w:hyperlink w:anchor="ref-Beier2011">
-        <w:r>
-          <w:rPr>
-            <w:rStyle w:val="Hyperlink"/>
-          </w:rPr>
-          <w:t xml:space="preserve">2011</w:t>
-        </w:r>
-      </w:hyperlink>
-      <w:r>
-        <w:t xml:space="preserve">)</w:t>
-      </w:r>
-      <w:r>
-        <w:t xml:space="preserve">,</w:t>
-      </w:r>
-      <w:r>
-        <w:t xml:space="preserve"> </w:t>
-      </w:r>
-      <w:r>
-        <w:t xml:space="preserve">Eckert et al. (</w:t>
-      </w:r>
-      <w:hyperlink w:anchor="ref-Eckert2012">
-        <w:r>
-          <w:rPr>
-            <w:rStyle w:val="Hyperlink"/>
-          </w:rPr>
-          <w:t xml:space="preserve">2012</w:t>
-        </w:r>
-      </w:hyperlink>
-      <w:r>
-        <w:t xml:space="preserve">)</w:t>
-      </w:r>
-      <w:r>
-        <w:t xml:space="preserve">,</w:t>
-      </w:r>
-      <w:r>
-        <w:t xml:space="preserve"> </w:t>
-      </w:r>
-      <w:r>
-        <w:t xml:space="preserve">Eckert et al. (</w:t>
-      </w:r>
-      <w:hyperlink w:anchor="ref-Eckert2013">
-        <w:r>
-          <w:rPr>
-            <w:rStyle w:val="Hyperlink"/>
-          </w:rPr>
-          <w:t xml:space="preserve">2013</w:t>
-        </w:r>
-      </w:hyperlink>
-      <w:r>
-        <w:t xml:space="preserve">)</w:t>
-      </w:r>
-      <w:r>
-        <w:t xml:space="preserve">; the deoxynucleoside thymidine</w:t>
-      </w:r>
-      <w:r>
-        <w:t xml:space="preserve"> </w:t>
-      </w:r>
-      <w:r>
-        <w:t xml:space="preserve">(Pérez, Hörtnagl, and Sommaruga</w:t>
-      </w:r>
-      <w:r>
-        <w:t xml:space="preserve"> </w:t>
-      </w:r>
-      <w:hyperlink w:anchor="ref-Perez2010">
-        <w:r>
-          <w:rPr>
-            <w:rStyle w:val="Hyperlink"/>
-          </w:rPr>
-          <w:t xml:space="preserve">2010</w:t>
-        </w:r>
-      </w:hyperlink>
-      <w:r>
-        <w:t xml:space="preserve">,</w:t>
-      </w:r>
-      <w:r>
-        <w:t xml:space="preserve"> </w:t>
-      </w:r>
-      <w:r>
-        <w:t xml:space="preserve">Salcher, Posch, and Pernthaler (</w:t>
-      </w:r>
-      <w:hyperlink w:anchor="ref-Salcher2013">
-        <w:r>
-          <w:rPr>
-            <w:rStyle w:val="Hyperlink"/>
-          </w:rPr>
-          <w:t xml:space="preserve">2013</w:t>
-        </w:r>
-      </w:hyperlink>
-      <w:r>
-        <w:t xml:space="preserve">)</w:t>
-      </w:r>
-      <w:r>
-        <w:t xml:space="preserve">)</w:t>
-      </w:r>
-      <w:r>
-        <w:t xml:space="preserve">, and acetate</w:t>
-      </w:r>
-      <w:r>
-        <w:t xml:space="preserve"> </w:t>
-      </w:r>
-      <w:r>
-        <w:t xml:space="preserve">(Buck et al.</w:t>
-      </w:r>
-      <w:r>
-        <w:t xml:space="preserve"> </w:t>
-      </w:r>
-      <w:hyperlink w:anchor="ref-Buck2009">
-        <w:r>
-          <w:rPr>
-            <w:rStyle w:val="Hyperlink"/>
-          </w:rPr>
-          <w:t xml:space="preserve">2009</w:t>
-        </w:r>
-      </w:hyperlink>
-      <w:r>
-        <w:t xml:space="preserve">)</w:t>
-      </w:r>
-      <w:r>
-        <w:t xml:space="preserve">. However, due to limited phylogenetic resolution of some FISH probes, the studies cannot always link the uptake of these substrates to clades or tribes within the lineage.</w:t>
+        <w:t xml:space="preserve">, as well as the complete pathway for the biosynthesis of its cofactor retinal</w:t>
+      </w:r>
+      <w:r>
+        <w:t xml:space="preserve"> </w:t>
+      </w:r>
+      <w:r>
+        <w:t xml:space="preserve">(Ghylin et al. 2014)</w:t>
+      </w:r>
+      <w:r>
+        <w:t xml:space="preserve">.</w:t>
       </w:r>
     </w:p>
     <w:p>
@@ -798,434 +756,13 @@
         <w:pStyle w:val="BodyText"/>
       </w:pPr>
       <w:r>
-        <w:t xml:space="preserve">Instead, metabolic reconstructions of single-cell genomes (SAGs) and metagenome-assembled genomes (MAGs) have been used to propose substrate uptake capabilities of clades aI-A and acI-B. Notably, to date, no genomes from clade acI-C have been included in these studies. These studies indicate both tribes are capable of consuming a wide array of N-containing compounds, including ammonium, branched-chain amino acids, polyamines, di-peptides, and cyanophycin</w:t>
-      </w:r>
-      <w:r>
-        <w:t xml:space="preserve"> </w:t>
-      </w:r>
-      <w:r>
-        <w:t xml:space="preserve">(Ghylin et al.</w:t>
-      </w:r>
-      <w:r>
-        <w:t xml:space="preserve"> </w:t>
-      </w:r>
-      <w:hyperlink w:anchor="ref-Ghylin2014">
-        <w:r>
-          <w:rPr>
-            <w:rStyle w:val="Hyperlink"/>
-          </w:rPr>
-          <w:t xml:space="preserve">2014</w:t>
-        </w:r>
-      </w:hyperlink>
-      <w:r>
-        <w:t xml:space="preserve">,</w:t>
-      </w:r>
-      <w:r>
-        <w:t xml:space="preserve"> </w:t>
-      </w:r>
-      <w:r>
-        <w:t xml:space="preserve">Garcia et al. (</w:t>
-      </w:r>
-      <w:hyperlink w:anchor="ref-Garcia2015">
-        <w:r>
-          <w:rPr>
-            <w:rStyle w:val="Hyperlink"/>
-          </w:rPr>
-          <w:t xml:space="preserve">2015</w:t>
-        </w:r>
-      </w:hyperlink>
-      <w:r>
-        <w:t xml:space="preserve">)</w:t>
-      </w:r>
-      <w:r>
-        <w:t xml:space="preserve">)</w:t>
-      </w:r>
-      <w:r>
-        <w:t xml:space="preserve">, with clade acI-A also capable of consuming oligopeptides</w:t>
-      </w:r>
-      <w:r>
-        <w:t xml:space="preserve"> </w:t>
-      </w:r>
-      <w:r>
-        <w:t xml:space="preserve">(Ghylin et al.</w:t>
-      </w:r>
-      <w:r>
-        <w:t xml:space="preserve"> </w:t>
-      </w:r>
-      <w:hyperlink w:anchor="ref-Ghylin2014">
-        <w:r>
-          <w:rPr>
-            <w:rStyle w:val="Hyperlink"/>
-          </w:rPr>
-          <w:t xml:space="preserve">2014</w:t>
-        </w:r>
-      </w:hyperlink>
-      <w:r>
-        <w:t xml:space="preserve">)</w:t>
-      </w:r>
-      <w:r>
-        <w:t xml:space="preserve">. The lineage is also capable of consuming numerous saccharides, including the five-carbon sugars xylose, ribose, arabinose</w:t>
-      </w:r>
-      <w:r>
-        <w:t xml:space="preserve"> </w:t>
-      </w:r>
-      <w:r>
-        <w:t xml:space="preserve">(Garcia et al.</w:t>
-      </w:r>
-      <w:r>
-        <w:t xml:space="preserve"> </w:t>
-      </w:r>
-      <w:hyperlink w:anchor="ref-Garcia2013">
-        <w:r>
-          <w:rPr>
-            <w:rStyle w:val="Hyperlink"/>
-          </w:rPr>
-          <w:t xml:space="preserve">2013</w:t>
-        </w:r>
-      </w:hyperlink>
-      <w:r>
-        <w:t xml:space="preserve">,</w:t>
-      </w:r>
-      <w:r>
-        <w:t xml:space="preserve"> </w:t>
-      </w:r>
-      <w:r>
-        <w:t xml:space="preserve">Ghylin et al. (</w:t>
-      </w:r>
-      <w:hyperlink w:anchor="ref-Ghylin2014">
-        <w:r>
-          <w:rPr>
-            <w:rStyle w:val="Hyperlink"/>
-          </w:rPr>
-          <w:t xml:space="preserve">2014</w:t>
-        </w:r>
-      </w:hyperlink>
-      <w:r>
-        <w:t xml:space="preserve">)</w:t>
-      </w:r>
-      <w:r>
-        <w:t xml:space="preserve">,</w:t>
-      </w:r>
-      <w:r>
-        <w:t xml:space="preserve"> </w:t>
-      </w:r>
-      <w:r>
-        <w:t xml:space="preserve">Garcia et al. (</w:t>
-      </w:r>
-      <w:hyperlink w:anchor="ref-Garcia2015">
-        <w:r>
-          <w:rPr>
-            <w:rStyle w:val="Hyperlink"/>
-          </w:rPr>
-          <w:t xml:space="preserve">2015</w:t>
-        </w:r>
-      </w:hyperlink>
-      <w:r>
-        <w:t xml:space="preserve">)</w:t>
-      </w:r>
-      <w:r>
-        <w:t xml:space="preserve">)</w:t>
-      </w:r>
-      <w:r>
-        <w:t xml:space="preserve"> </w:t>
-      </w:r>
-      <w:r>
-        <w:t xml:space="preserve">as well as poly- and oligo-saccharides</w:t>
-      </w:r>
-      <w:r>
-        <w:t xml:space="preserve"> </w:t>
-      </w:r>
-      <w:r>
-        <w:t xml:space="preserve">(Ghylin et al.</w:t>
-      </w:r>
-      <w:r>
-        <w:t xml:space="preserve"> </w:t>
-      </w:r>
-      <w:hyperlink w:anchor="ref-Ghylin2014">
-        <w:r>
-          <w:rPr>
-            <w:rStyle w:val="Hyperlink"/>
-          </w:rPr>
-          <w:t xml:space="preserve">2014</w:t>
-        </w:r>
-      </w:hyperlink>
-      <w:r>
-        <w:t xml:space="preserve">,</w:t>
-      </w:r>
-      <w:r>
-        <w:t xml:space="preserve"> </w:t>
-      </w:r>
-      <w:r>
-        <w:t xml:space="preserve">Garcia et al. (</w:t>
-      </w:r>
-      <w:hyperlink w:anchor="ref-Garcia2015">
-        <w:r>
-          <w:rPr>
-            <w:rStyle w:val="Hyperlink"/>
-          </w:rPr>
-          <w:t xml:space="preserve">2015</w:t>
-        </w:r>
-      </w:hyperlink>
-      <w:r>
-        <w:t xml:space="preserve">)</w:t>
-      </w:r>
-      <w:r>
-        <w:t xml:space="preserve">)</w:t>
-      </w:r>
-      <w:r>
-        <w:t xml:space="preserve">. Notably, transporters for glucose and NAG have not yet been identified</w:t>
-      </w:r>
-      <w:r>
-        <w:t xml:space="preserve"> </w:t>
-      </w:r>
-      <w:r>
-        <w:t xml:space="preserve">(Garcia et al.</w:t>
-      </w:r>
-      <w:r>
-        <w:t xml:space="preserve"> </w:t>
-      </w:r>
-      <w:hyperlink w:anchor="ref-Garcia2013">
-        <w:r>
-          <w:rPr>
-            <w:rStyle w:val="Hyperlink"/>
-          </w:rPr>
-          <w:t xml:space="preserve">2013</w:t>
-        </w:r>
-      </w:hyperlink>
-      <w:r>
-        <w:t xml:space="preserve">,</w:t>
-      </w:r>
-      <w:r>
-        <w:t xml:space="preserve"> </w:t>
-      </w:r>
-      <w:r>
-        <w:t xml:space="preserve">Ghylin et al. (</w:t>
-      </w:r>
-      <w:hyperlink w:anchor="ref-Ghylin2014">
-        <w:r>
-          <w:rPr>
-            <w:rStyle w:val="Hyperlink"/>
-          </w:rPr>
-          <w:t xml:space="preserve">2014</w:t>
-        </w:r>
-      </w:hyperlink>
-      <w:r>
-        <w:t xml:space="preserve">)</w:t>
-      </w:r>
-      <w:r>
-        <w:t xml:space="preserve">)</w:t>
-      </w:r>
-      <w:r>
-        <w:t xml:space="preserve">, despite FISH studies showing uptake of those substrates. Clade acI-B is also predicted to consume sucrose and maltose</w:t>
-      </w:r>
-      <w:r>
-        <w:t xml:space="preserve"> </w:t>
-      </w:r>
-      <w:r>
-        <w:t xml:space="preserve">(Garcia et al.</w:t>
-      </w:r>
-      <w:r>
-        <w:t xml:space="preserve"> </w:t>
-      </w:r>
-      <w:hyperlink w:anchor="ref-Garcia2015">
-        <w:r>
-          <w:rPr>
-            <w:rStyle w:val="Hyperlink"/>
-          </w:rPr>
-          <w:t xml:space="preserve">2015</w:t>
-        </w:r>
-      </w:hyperlink>
-      <w:r>
-        <w:t xml:space="preserve">)</w:t>
-      </w:r>
-      <w:r>
-        <w:t xml:space="preserve">; it also contains a chitinase for the breakdown of NAG</w:t>
-      </w:r>
-      <w:r>
-        <w:t xml:space="preserve"> </w:t>
-      </w:r>
-      <w:r>
-        <w:t xml:space="preserve">(Garcia et al.</w:t>
-      </w:r>
-      <w:r>
-        <w:t xml:space="preserve"> </w:t>
-      </w:r>
-      <w:hyperlink w:anchor="ref-Garcia2013">
-        <w:r>
-          <w:rPr>
-            <w:rStyle w:val="Hyperlink"/>
-          </w:rPr>
-          <w:t xml:space="preserve">2013</w:t>
-        </w:r>
-      </w:hyperlink>
-      <w:r>
-        <w:t xml:space="preserve">,</w:t>
-      </w:r>
-      <w:r>
-        <w:t xml:space="preserve"> </w:t>
-      </w:r>
-      <w:r>
-        <w:t xml:space="preserve">Garcia et al. (</w:t>
-      </w:r>
-      <w:hyperlink w:anchor="ref-Garcia2015">
-        <w:r>
-          <w:rPr>
-            <w:rStyle w:val="Hyperlink"/>
-          </w:rPr>
-          <w:t xml:space="preserve">2015</w:t>
-        </w:r>
-      </w:hyperlink>
-      <w:r>
-        <w:t xml:space="preserve">)</w:t>
-      </w:r>
-      <w:r>
-        <w:t xml:space="preserve">)</w:t>
-      </w:r>
-      <w:r>
-        <w:t xml:space="preserve">. Finally, the acI are predicted to contain the actinobacterial opsin protein actinorhodopsin</w:t>
-      </w:r>
-      <w:r>
-        <w:t xml:space="preserve"> </w:t>
-      </w:r>
-      <w:r>
-        <w:t xml:space="preserve">(Garcia et al.</w:t>
-      </w:r>
-      <w:r>
-        <w:t xml:space="preserve"> </w:t>
-      </w:r>
-      <w:hyperlink w:anchor="ref-Garcia2013">
-        <w:r>
-          <w:rPr>
-            <w:rStyle w:val="Hyperlink"/>
-          </w:rPr>
-          <w:t xml:space="preserve">2013</w:t>
-        </w:r>
-      </w:hyperlink>
-      <w:r>
-        <w:t xml:space="preserve">,</w:t>
-      </w:r>
-      <w:r>
-        <w:t xml:space="preserve"> </w:t>
-      </w:r>
-      <w:r>
-        <w:t xml:space="preserve">Garcia et al. (</w:t>
-      </w:r>
-      <w:hyperlink w:anchor="ref-Garcia2014">
-        <w:r>
-          <w:rPr>
-            <w:rStyle w:val="Hyperlink"/>
-          </w:rPr>
-          <w:t xml:space="preserve">2014</w:t>
-        </w:r>
-      </w:hyperlink>
-      <w:r>
-        <w:t xml:space="preserve">)</w:t>
-      </w:r>
-      <w:r>
-        <w:t xml:space="preserve">,</w:t>
-      </w:r>
-      <w:r>
-        <w:t xml:space="preserve"> </w:t>
-      </w:r>
-      <w:r>
-        <w:t xml:space="preserve">Ghylin et al. (</w:t>
-      </w:r>
-      <w:hyperlink w:anchor="ref-Ghylin2014">
-        <w:r>
-          <w:rPr>
-            <w:rStyle w:val="Hyperlink"/>
-          </w:rPr>
-          <w:t xml:space="preserve">2014</w:t>
-        </w:r>
-      </w:hyperlink>
-      <w:r>
-        <w:t xml:space="preserve">)</w:t>
-      </w:r>
-      <w:r>
-        <w:t xml:space="preserve"> </w:t>
-      </w:r>
-      <w:r>
-        <w:t xml:space="preserve">Garcia et al. (</w:t>
-      </w:r>
-      <w:hyperlink w:anchor="ref-Garcia2015">
-        <w:r>
-          <w:rPr>
-            <w:rStyle w:val="Hyperlink"/>
-          </w:rPr>
-          <w:t xml:space="preserve">2015</w:t>
-        </w:r>
-      </w:hyperlink>
-      <w:r>
-        <w:t xml:space="preserve">)</w:t>
-      </w:r>
-      <w:r>
-        <w:t xml:space="preserve">)</w:t>
-      </w:r>
-      <w:r>
-        <w:t xml:space="preserve">, a light-harvesting transmembrane protein</w:t>
-      </w:r>
-      <w:r>
-        <w:t xml:space="preserve"> </w:t>
-      </w:r>
-      <w:r>
-        <w:t xml:space="preserve">(Sharma et al.</w:t>
-      </w:r>
-      <w:r>
-        <w:t xml:space="preserve"> </w:t>
-      </w:r>
-      <w:hyperlink w:anchor="ref-Sharma2008">
-        <w:r>
-          <w:rPr>
-            <w:rStyle w:val="Hyperlink"/>
-          </w:rPr>
-          <w:t xml:space="preserve">2008</w:t>
-        </w:r>
-      </w:hyperlink>
-      <w:r>
-        <w:t xml:space="preserve">,</w:t>
-      </w:r>
-      <w:r>
-        <w:t xml:space="preserve"> </w:t>
-      </w:r>
-      <w:r>
-        <w:t xml:space="preserve">Sharma et al. (</w:t>
-      </w:r>
-      <w:hyperlink w:anchor="ref-Sharma2009">
-        <w:r>
-          <w:rPr>
-            <w:rStyle w:val="Hyperlink"/>
-          </w:rPr>
-          <w:t xml:space="preserve">2009</w:t>
-        </w:r>
-      </w:hyperlink>
-      <w:r>
-        <w:t xml:space="preserve">)</w:t>
-      </w:r>
-      <w:r>
-        <w:t xml:space="preserve">)</w:t>
-      </w:r>
-      <w:r>
-        <w:t xml:space="preserve">, as well as the complete pathway for the biosynthesis of its cofactor retinal</w:t>
-      </w:r>
-      <w:r>
-        <w:t xml:space="preserve"> </w:t>
-      </w:r>
-      <w:r>
-        <w:t xml:space="preserve">(Ghylin et al.</w:t>
-      </w:r>
-      <w:r>
-        <w:t xml:space="preserve"> </w:t>
-      </w:r>
-      <w:hyperlink w:anchor="ref-Ghylin2014">
-        <w:r>
-          <w:rPr>
-            <w:rStyle w:val="Hyperlink"/>
-          </w:rPr>
-          <w:t xml:space="preserve">2014</w:t>
-        </w:r>
-      </w:hyperlink>
-      <w:r>
-        <w:t xml:space="preserve">)</w:t>
+        <w:t xml:space="preserve">Finally, a recent study has predicted a number of auxotrophies in a metagenome-assembled genome, including for the amino acids isoleucine, leucine, valine, tyrosine, tryptophan, phenylalanine, asparagine; and the cofactors biotin (Vitamin B7), cobalamin (Vitamin B12), folate (Vitamin B9), niacin (Vitamin B3), pantothenate (Vitamin B5), and riboflavin (Vitamin B2)</w:t>
+      </w:r>
+      <w:r>
+        <w:t xml:space="preserve"> </w:t>
+      </w:r>
+      <w:r>
+        <w:t xml:space="preserve">(Garcia et al. 2015)</w:t>
       </w:r>
       <w:r>
         <w:t xml:space="preserve">.</w:t>
@@ -1236,53 +773,13 @@
         <w:pStyle w:val="BodyText"/>
       </w:pPr>
       <w:r>
-        <w:t xml:space="preserve">Finally, a recent study has predicted a number of auxotrophies in a metagenome-assembled genome, including for the amino acids isoleucine, leucine, valine, tyrosine, tryptophan, phenylalanine, asparagine; and the cofactors biotin (Vitamin B7), cobalamin (Vitamin B12), folate (Vitamin B9), niacin (Vitamin B3), pantothenate (Vitamin B5), and riboflavin (Vitamin B2)</w:t>
-      </w:r>
-      <w:r>
-        <w:t xml:space="preserve"> </w:t>
-      </w:r>
-      <w:r>
-        <w:t xml:space="preserve">(Garcia et al.</w:t>
-      </w:r>
-      <w:r>
-        <w:t xml:space="preserve"> </w:t>
-      </w:r>
-      <w:hyperlink w:anchor="ref-Garcia2015">
-        <w:r>
-          <w:rPr>
-            <w:rStyle w:val="Hyperlink"/>
-          </w:rPr>
-          <w:t xml:space="preserve">2015</w:t>
-        </w:r>
-      </w:hyperlink>
-      <w:r>
-        <w:t xml:space="preserve">)</w:t>
-      </w:r>
-      <w:r>
-        <w:t xml:space="preserve">.</w:t>
-      </w:r>
-    </w:p>
-    <w:p>
-      <w:pPr>
-        <w:pStyle w:val="BodyText"/>
-      </w:pPr>
-      <w:r>
         <w:t xml:space="preserve">These metabolic reconstructions all assume that an organism’s genome content says something about its ecology, an assumption underlying the emerging paradigm of reverse ecology</w:t>
       </w:r>
       <w:r>
         <w:t xml:space="preserve"> </w:t>
       </w:r>
       <w:r>
-        <w:t xml:space="preserve">(</w:t>
-      </w:r>
-      <w:r>
-        <w:rPr>
-          <w:b/>
-        </w:rPr>
-        <w:t xml:space="preserve">???</w:t>
-      </w:r>
-      <w:r>
-        <w:t xml:space="preserve">)</w:t>
+        <w:t xml:space="preserve">(Levy and Borenstein 2012)</w:t>
       </w:r>
       <w:r>
         <w:t xml:space="preserve">. While metabolic reconstructions represent a common entry point to reverse ecological analyses, other approaches take cues from systems biology, focusing not just on the</w:t>
@@ -1309,16 +806,7 @@
         <w:t xml:space="preserve"> </w:t>
       </w:r>
       <w:r>
-        <w:t xml:space="preserve">(</w:t>
-      </w:r>
-      <w:r>
-        <w:rPr>
-          <w:b/>
-        </w:rPr>
-        <w:t xml:space="preserve">???</w:t>
-      </w:r>
-      <w:r>
-        <w:t xml:space="preserve">)</w:t>
+        <w:t xml:space="preserve">(Levy and Borenstein 2012)</w:t>
       </w:r>
       <w:r>
         <w:t xml:space="preserve">. In particular, this approach to reverse ecology analyzes genomes in terms of their metabolic networks with a focus on their topological properties. One such property is an organism’s</w:t>
@@ -1345,21 +833,7 @@
         <w:t xml:space="preserve"> </w:t>
       </w:r>
       <w:r>
-        <w:t xml:space="preserve">(Borenstein et al.</w:t>
-      </w:r>
-      <w:r>
-        <w:t xml:space="preserve"> </w:t>
-      </w:r>
-      <w:hyperlink w:anchor="ref-Borenstein2008">
-        <w:r>
-          <w:rPr>
-            <w:rStyle w:val="Hyperlink"/>
-          </w:rPr>
-          <w:t xml:space="preserve">2008</w:t>
-        </w:r>
-      </w:hyperlink>
-      <w:r>
-        <w:t xml:space="preserve">)</w:t>
+        <w:t xml:space="preserve">(Borenstein et al. 2008)</w:t>
       </w:r>
       <w:r>
         <w:t xml:space="preserve">. As such, these compounds may represent both auxotrophies, essential metabolites for which biosynthetic routes are missing, and nutrients, for which routes for degradation (not synthesis) are present in the genome.</w:t>
@@ -1404,64 +878,25 @@
         <w:t xml:space="preserve"> </w:t>
       </w:r>
       <w:r>
-        <w:t xml:space="preserve">(Martinez-Garcia et al.</w:t>
-      </w:r>
-      <w:r>
-        <w:t xml:space="preserve"> </w:t>
-      </w:r>
-      <w:hyperlink w:anchor="ref-Martinez-Garcia2012">
-        <w:r>
-          <w:rPr>
-            <w:rStyle w:val="Hyperlink"/>
-          </w:rPr>
-          <w:t xml:space="preserve">2012</w:t>
-        </w:r>
-      </w:hyperlink>
-      <w:r>
-        <w:t xml:space="preserve">,</w:t>
-      </w:r>
-      <w:r>
-        <w:t xml:space="preserve"> </w:t>
-      </w:r>
-      <w:r>
-        <w:t xml:space="preserve">Garcia et al. (</w:t>
-      </w:r>
-      <w:hyperlink w:anchor="ref-Garcia2013">
-        <w:r>
-          <w:rPr>
-            <w:rStyle w:val="Hyperlink"/>
-          </w:rPr>
-          <w:t xml:space="preserve">2013</w:t>
-        </w:r>
-      </w:hyperlink>
+        <w:t xml:space="preserve">(Martinez-Garcia et al. 2012,</w:t>
+      </w:r>
+      <w:r>
+        <w:t xml:space="preserve"> </w:t>
+      </w:r>
+      <w:r>
+        <w:t xml:space="preserve">Garcia et al. (2013)</w:t>
+      </w:r>
       <w:r>
         <w:t xml:space="preserve">)</w:t>
       </w:r>
       <w:r>
-        <w:t xml:space="preserve">)</w:t>
-      </w:r>
-      <w:r>
         <w:t xml:space="preserve">. Partial 16S rRNA genes amplified previously</w:t>
       </w:r>
       <w:r>
         <w:t xml:space="preserve"> </w:t>
       </w:r>
       <w:r>
-        <w:t xml:space="preserve">(Martinez-Garcia et al.</w:t>
-      </w:r>
-      <w:r>
-        <w:t xml:space="preserve"> </w:t>
-      </w:r>
-      <w:hyperlink w:anchor="ref-Martinez-Garcia2012">
-        <w:r>
-          <w:rPr>
-            <w:rStyle w:val="Hyperlink"/>
-          </w:rPr>
-          <w:t xml:space="preserve">2012</w:t>
-        </w:r>
-      </w:hyperlink>
-      <w:r>
-        <w:t xml:space="preserve">)</w:t>
+        <w:t xml:space="preserve">(Martinez-Garcia et al. 2012)</w:t>
       </w:r>
       <w:r>
         <w:t xml:space="preserve"> </w:t>
@@ -1473,21 +908,7 @@
         <w:t xml:space="preserve"> </w:t>
       </w:r>
       <w:r>
-        <w:t xml:space="preserve">(Newton et al.</w:t>
-      </w:r>
-      <w:r>
-        <w:t xml:space="preserve"> </w:t>
-      </w:r>
-      <w:hyperlink w:anchor="ref-Newton2011a">
-        <w:r>
-          <w:rPr>
-            <w:rStyle w:val="Hyperlink"/>
-          </w:rPr>
-          <w:t xml:space="preserve">2011</w:t>
-        </w:r>
-      </w:hyperlink>
-      <w:r>
-        <w:t xml:space="preserve">)</w:t>
+        <w:t xml:space="preserve">(Newton et al. 2011)</w:t>
       </w:r>
       <w:r>
         <w:t xml:space="preserve"> </w:t>
@@ -1499,21 +920,7 @@
         <w:t xml:space="preserve"> </w:t>
       </w:r>
       <w:r>
-        <w:t xml:space="preserve">(Ludwig et al.</w:t>
-      </w:r>
-      <w:r>
-        <w:t xml:space="preserve"> </w:t>
-      </w:r>
-      <w:hyperlink w:anchor="ref-Ludwig2004">
-        <w:r>
-          <w:rPr>
-            <w:rStyle w:val="Hyperlink"/>
-          </w:rPr>
-          <w:t xml:space="preserve">2004</w:t>
-        </w:r>
-      </w:hyperlink>
-      <w:r>
-        <w:t xml:space="preserve">)</w:t>
+        <w:t xml:space="preserve">(Ludwig et al. 2004)</w:t>
       </w:r>
       <w:r>
         <w:t xml:space="preserve">.</w:t>
@@ -1530,21 +937,7 @@
         <w:t xml:space="preserve"> </w:t>
       </w:r>
       <w:r>
-        <w:t xml:space="preserve">(Ghylin et al.</w:t>
-      </w:r>
-      <w:r>
-        <w:t xml:space="preserve"> </w:t>
-      </w:r>
-      <w:hyperlink w:anchor="ref-Ghylin2014">
-        <w:r>
-          <w:rPr>
-            <w:rStyle w:val="Hyperlink"/>
-          </w:rPr>
-          <w:t xml:space="preserve">2014</w:t>
-        </w:r>
-      </w:hyperlink>
-      <w:r>
-        <w:t xml:space="preserve">)</w:t>
+        <w:t xml:space="preserve">(Ghylin et al. 2014)</w:t>
       </w:r>
       <w:r>
         <w:t xml:space="preserve">. Briefly, shotgun libraries were constructed for each of the SAGs from re-amplified MDA products and sequenced on an Illumina HiSeq2000. All general aspects of and detailed protocols for library construction and sequencing can be found on the JGI website (http://www.jgi.doe.gov/).</w:t>
@@ -1558,18 +951,7 @@
         <w:t xml:space="preserve">For assembly, raw sequence data was first passed through a filtering program developed at JGI to eliminate known sequencing and library preparation artifacts. Assembly was then performed using Velvet [</w:t>
       </w:r>
       <w:r>
-        <w:t xml:space="preserve">Zerbino and Birney (</w:t>
-      </w:r>
-      <w:hyperlink w:anchor="ref-Zerbino2008">
-        <w:r>
-          <w:rPr>
-            <w:rStyle w:val="Hyperlink"/>
-          </w:rPr>
-          <w:t xml:space="preserve">2008</w:t>
-        </w:r>
-      </w:hyperlink>
-      <w:r>
-        <w:t xml:space="preserve">)</w:t>
+        <w:t xml:space="preserve">Zerbino and Birney (2008)</w:t>
       </w:r>
       <w:r>
         <w:t xml:space="preserve"> </w:t>
@@ -1581,21 +963,7 @@
         <w:t xml:space="preserve"> </w:t>
       </w:r>
       <w:r>
-        <w:t xml:space="preserve">(Butler et al.</w:t>
-      </w:r>
-      <w:r>
-        <w:t xml:space="preserve"> </w:t>
-      </w:r>
-      <w:hyperlink w:anchor="ref-Butler2008">
-        <w:r>
-          <w:rPr>
-            <w:rStyle w:val="Hyperlink"/>
-          </w:rPr>
-          <w:t xml:space="preserve">2008</w:t>
-        </w:r>
-      </w:hyperlink>
-      <w:r>
-        <w:t xml:space="preserve">)</w:t>
+        <w:t xml:space="preserve">(Butler et al. 2008)</w:t>
       </w:r>
       <w:r>
         <w:t xml:space="preserve">. Additional details of the assembly process have been previously described</w:t>
@@ -1604,21 +972,7 @@
         <w:t xml:space="preserve"> </w:t>
       </w:r>
       <w:r>
-        <w:t xml:space="preserve">(Ghylin et al.</w:t>
-      </w:r>
-      <w:r>
-        <w:t xml:space="preserve"> </w:t>
-      </w:r>
-      <w:hyperlink w:anchor="ref-Ghylin2014">
-        <w:r>
-          <w:rPr>
-            <w:rStyle w:val="Hyperlink"/>
-          </w:rPr>
-          <w:t xml:space="preserve">2014</w:t>
-        </w:r>
-      </w:hyperlink>
-      <w:r>
-        <w:t xml:space="preserve">)</w:t>
+        <w:t xml:space="preserve">(Ghylin et al. 2014)</w:t>
       </w:r>
       <w:r>
         <w:t xml:space="preserve"> </w:t>
@@ -1648,21 +1002,7 @@
         <w:t xml:space="preserve"> </w:t>
       </w:r>
       <w:r>
-        <w:t xml:space="preserve">(Bendall et al.</w:t>
-      </w:r>
-      <w:r>
-        <w:t xml:space="preserve"> </w:t>
-      </w:r>
-      <w:hyperlink w:anchor="ref-Bendall2016">
-        <w:r>
-          <w:rPr>
-            <w:rStyle w:val="Hyperlink"/>
-          </w:rPr>
-          <w:t xml:space="preserve">2016</w:t>
-        </w:r>
-      </w:hyperlink>
-      <w:r>
-        <w:t xml:space="preserve">)</w:t>
+        <w:t xml:space="preserve">(Bendall et al. 2016)</w:t>
       </w:r>
       <w:r>
         <w:t xml:space="preserve">, and similar procedures were followed for Lake Mendota samples. A summary is provided here.</w:t>
@@ -1679,21 +1019,7 @@
         <w:t xml:space="preserve"> </w:t>
       </w:r>
       <w:r>
-        <w:t xml:space="preserve">(Bendall et al.</w:t>
-      </w:r>
-      <w:r>
-        <w:t xml:space="preserve"> </w:t>
-      </w:r>
-      <w:hyperlink w:anchor="ref-Bendall2016">
-        <w:r>
-          <w:rPr>
-            <w:rStyle w:val="Hyperlink"/>
-          </w:rPr>
-          <w:t xml:space="preserve">2016</w:t>
-        </w:r>
-      </w:hyperlink>
-      <w:r>
-        <w:t xml:space="preserve">)</w:t>
+        <w:t xml:space="preserve">(Bendall et al. 2016)</w:t>
       </w:r>
       <w:r>
         <w:t xml:space="preserve">. DNA was extracted from these filters using the FastDNA kit (MP Biomedicals) and sent to the JGI for sequencing, as described previously</w:t>
@@ -1702,21 +1028,7 @@
         <w:t xml:space="preserve"> </w:t>
       </w:r>
       <w:r>
-        <w:t xml:space="preserve">(Bendall et al.</w:t>
-      </w:r>
-      <w:r>
-        <w:t xml:space="preserve"> </w:t>
-      </w:r>
-      <w:hyperlink w:anchor="ref-Bendall2016">
-        <w:r>
-          <w:rPr>
-            <w:rStyle w:val="Hyperlink"/>
-          </w:rPr>
-          <w:t xml:space="preserve">2016</w:t>
-        </w:r>
-      </w:hyperlink>
-      <w:r>
-        <w:t xml:space="preserve">)</w:t>
+        <w:t xml:space="preserve">(Bendall et al. 2016)</w:t>
       </w:r>
       <w:r>
         <w:t xml:space="preserve">.</w:t>
@@ -1733,21 +1045,7 @@
         <w:t xml:space="preserve"> </w:t>
       </w:r>
       <w:r>
-        <w:t xml:space="preserve">(Bendall et al.</w:t>
-      </w:r>
-      <w:r>
-        <w:t xml:space="preserve"> </w:t>
-      </w:r>
-      <w:hyperlink w:anchor="ref-Bendall2016">
-        <w:r>
-          <w:rPr>
-            <w:rStyle w:val="Hyperlink"/>
-          </w:rPr>
-          <w:t xml:space="preserve">2016</w:t>
-        </w:r>
-      </w:hyperlink>
-      <w:r>
-        <w:t xml:space="preserve">)</w:t>
+        <w:t xml:space="preserve">(Bendall et al. 2016)</w:t>
       </w:r>
       <w:r>
         <w:t xml:space="preserve">. All general aspects of and detailed protocols for library construction and sequencing can be found on the JGI website (http://www.jgi.doe.gov/). Metagenomic sequence reads are publicly available on the JGI Genome Portal (http://genome.jgi.doe.gov/) under Proposal ID 394.</w:t>
@@ -1764,21 +1062,7 @@
         <w:t xml:space="preserve"> </w:t>
       </w:r>
       <w:r>
-        <w:t xml:space="preserve">(Magoc and Salzberg</w:t>
-      </w:r>
-      <w:r>
-        <w:t xml:space="preserve"> </w:t>
-      </w:r>
-      <w:hyperlink w:anchor="ref-Magoc2011">
-        <w:r>
-          <w:rPr>
-            <w:rStyle w:val="Hyperlink"/>
-          </w:rPr>
-          <w:t xml:space="preserve">2011</w:t>
-        </w:r>
-      </w:hyperlink>
-      <w:r>
-        <w:t xml:space="preserve">)</w:t>
+        <w:t xml:space="preserve">(Magoc and Salzberg 2011)</w:t>
       </w:r>
       <w:r>
         <w:t xml:space="preserve">, as previously described</w:t>
@@ -1787,21 +1071,7 @@
         <w:t xml:space="preserve"> </w:t>
       </w:r>
       <w:r>
-        <w:t xml:space="preserve">(Bendall et al.</w:t>
-      </w:r>
-      <w:r>
-        <w:t xml:space="preserve"> </w:t>
-      </w:r>
-      <w:hyperlink w:anchor="ref-Bendall2016">
-        <w:r>
-          <w:rPr>
-            <w:rStyle w:val="Hyperlink"/>
-          </w:rPr>
-          <w:t xml:space="preserve">2016</w:t>
-        </w:r>
-      </w:hyperlink>
-      <w:r>
-        <w:t xml:space="preserve">)</w:t>
+        <w:t xml:space="preserve">(Bendall et al. 2016)</w:t>
       </w:r>
       <w:r>
         <w:t xml:space="preserve">. Merged reads were pooled by lake and layer into three co-assemblies using SOAPdenovo</w:t>
@@ -1810,21 +1080,7 @@
         <w:t xml:space="preserve"> </w:t>
       </w:r>
       <w:r>
-        <w:t xml:space="preserve">(Luo et al.</w:t>
-      </w:r>
-      <w:r>
-        <w:t xml:space="preserve"> </w:t>
-      </w:r>
-      <w:hyperlink w:anchor="ref-Luo2012a">
-        <w:r>
-          <w:rPr>
-            <w:rStyle w:val="Hyperlink"/>
-          </w:rPr>
-          <w:t xml:space="preserve">2012</w:t>
-        </w:r>
-      </w:hyperlink>
-      <w:r>
-        <w:t xml:space="preserve">)</w:t>
+        <w:t xml:space="preserve">(Luo et al. 2012)</w:t>
       </w:r>
       <w:r>
         <w:t xml:space="preserve">, and contigs from the resulting assemblies were assembled into a final assembly using Minimus</w:t>
@@ -1833,21 +1089,7 @@
         <w:t xml:space="preserve"> </w:t>
       </w:r>
       <w:r>
-        <w:t xml:space="preserve">(Sommer et al.</w:t>
-      </w:r>
-      <w:r>
-        <w:t xml:space="preserve"> </w:t>
-      </w:r>
-      <w:hyperlink w:anchor="ref-Sommer2007">
-        <w:r>
-          <w:rPr>
-            <w:rStyle w:val="Hyperlink"/>
-          </w:rPr>
-          <w:t xml:space="preserve">2007</w:t>
-        </w:r>
-      </w:hyperlink>
-      <w:r>
-        <w:t xml:space="preserve">)</w:t>
+        <w:t xml:space="preserve">(Sommer et al. 2007)</w:t>
       </w:r>
       <w:r>
         <w:t xml:space="preserve">, as previously described</w:t>
@@ -1856,21 +1098,7 @@
         <w:t xml:space="preserve"> </w:t>
       </w:r>
       <w:r>
-        <w:t xml:space="preserve">(Bendall et al.</w:t>
-      </w:r>
-      <w:r>
-        <w:t xml:space="preserve"> </w:t>
-      </w:r>
-      <w:hyperlink w:anchor="ref-Bendall2016">
-        <w:r>
-          <w:rPr>
-            <w:rStyle w:val="Hyperlink"/>
-          </w:rPr>
-          <w:t xml:space="preserve">2016</w:t>
-        </w:r>
-      </w:hyperlink>
-      <w:r>
-        <w:t xml:space="preserve">)</w:t>
+        <w:t xml:space="preserve">(Bendall et al. 2016)</w:t>
       </w:r>
       <w:r>
         <w:t xml:space="preserve">. Additional details of the assembly process and metagenomic sequence reads are available through the JGI Genome Portal (http://genome.jgi.doe.gov) under Proposal ID 394.</w:t>
@@ -1887,21 +1115,7 @@
         <w:t xml:space="preserve"> </w:t>
       </w:r>
       <w:r>
-        <w:t xml:space="preserve">(Kang et al.</w:t>
-      </w:r>
-      <w:r>
-        <w:t xml:space="preserve"> </w:t>
-      </w:r>
-      <w:hyperlink w:anchor="ref-Kang2015">
-        <w:r>
-          <w:rPr>
-            <w:rStyle w:val="Hyperlink"/>
-          </w:rPr>
-          <w:t xml:space="preserve">2015</w:t>
-        </w:r>
-      </w:hyperlink>
-      <w:r>
-        <w:t xml:space="preserve">)</w:t>
+        <w:t xml:space="preserve">(Kang et al. 2015)</w:t>
       </w:r>
       <w:r>
         <w:t xml:space="preserve">, as described previously</w:t>
@@ -1910,21 +1124,7 @@
         <w:t xml:space="preserve"> </w:t>
       </w:r>
       <w:r>
-        <w:t xml:space="preserve">(Bendall et al.</w:t>
-      </w:r>
-      <w:r>
-        <w:t xml:space="preserve"> </w:t>
-      </w:r>
-      <w:hyperlink w:anchor="ref-Bendall2016">
-        <w:r>
-          <w:rPr>
-            <w:rStyle w:val="Hyperlink"/>
-          </w:rPr>
-          <w:t xml:space="preserve">2016</w:t>
-        </w:r>
-      </w:hyperlink>
-      <w:r>
-        <w:t xml:space="preserve">)</w:t>
+        <w:t xml:space="preserve">(Bendall et al. 2016)</w:t>
       </w:r>
       <w:r>
         <w:t xml:space="preserve">. Briefly, contigs were classified into bins using tetranucleotide frequency and coverage patterns across the time-series and then manually curated, as previously described</w:t>
@@ -1933,21 +1133,7 @@
         <w:t xml:space="preserve"> </w:t>
       </w:r>
       <w:r>
-        <w:t xml:space="preserve">(Bendall et al.</w:t>
-      </w:r>
-      <w:r>
-        <w:t xml:space="preserve"> </w:t>
-      </w:r>
-      <w:hyperlink w:anchor="ref-Bendall2016">
-        <w:r>
-          <w:rPr>
-            <w:rStyle w:val="Hyperlink"/>
-          </w:rPr>
-          <w:t xml:space="preserve">2016</w:t>
-        </w:r>
-      </w:hyperlink>
-      <w:r>
-        <w:t xml:space="preserve">)</w:t>
+        <w:t xml:space="preserve">(Bendall et al. 2016)</w:t>
       </w:r>
       <w:r>
         <w:t xml:space="preserve">. Genome sequences are available through IMG (https://img.jgi.doe.gov/cgi-bin/mer/main.cgi). Genomes were classified using taxonomic assignments from a set of 37 highly-conserved single-copy marker genes using Phylosift</w:t>
@@ -1956,21 +1142,7 @@
         <w:t xml:space="preserve"> </w:t>
       </w:r>
       <w:r>
-        <w:t xml:space="preserve">(Darling et al.</w:t>
-      </w:r>
-      <w:r>
-        <w:t xml:space="preserve"> </w:t>
-      </w:r>
-      <w:hyperlink w:anchor="ref-Darling2014">
-        <w:r>
-          <w:rPr>
-            <w:rStyle w:val="Hyperlink"/>
-          </w:rPr>
-          <w:t xml:space="preserve">2014</w:t>
-        </w:r>
-      </w:hyperlink>
-      <w:r>
-        <w:t xml:space="preserve">)</w:t>
+        <w:t xml:space="preserve">(Darling et al. 2014)</w:t>
       </w:r>
       <w:r>
         <w:t xml:space="preserve">, as previously described</w:t>
@@ -1979,21 +1151,7 @@
         <w:t xml:space="preserve"> </w:t>
       </w:r>
       <w:r>
-        <w:t xml:space="preserve">(Bendall et al.</w:t>
-      </w:r>
-      <w:r>
-        <w:t xml:space="preserve"> </w:t>
-      </w:r>
-      <w:hyperlink w:anchor="ref-Bendall2016">
-        <w:r>
-          <w:rPr>
-            <w:rStyle w:val="Hyperlink"/>
-          </w:rPr>
-          <w:t xml:space="preserve">2016</w:t>
-        </w:r>
-      </w:hyperlink>
-      <w:r>
-        <w:t xml:space="preserve">)</w:t>
+        <w:t xml:space="preserve">(Bendall et al. 2016)</w:t>
       </w:r>
       <w:r>
         <w:t xml:space="preserve">.</w:t>
@@ -2028,21 +1186,7 @@
         <w:t xml:space="preserve"> </w:t>
       </w:r>
       <w:r>
-        <w:t xml:space="preserve">(Satinsky et al.</w:t>
-      </w:r>
-      <w:r>
-        <w:t xml:space="preserve"> </w:t>
-      </w:r>
-      <w:hyperlink w:anchor="ref-Satinsky2014a">
-        <w:r>
-          <w:rPr>
-            <w:rStyle w:val="Hyperlink"/>
-          </w:rPr>
-          <w:t xml:space="preserve">2014</w:t>
-        </w:r>
-      </w:hyperlink>
-      <w:r>
-        <w:t xml:space="preserve">)</w:t>
+        <w:t xml:space="preserve">(Satinsky et al. 2014)</w:t>
       </w:r>
       <w:r>
         <w:t xml:space="preserve">. Briefly, a 970-nucleotide-long mRNA standard was synthesized using a a T7 RNA polymerase and the Riboprobe In Vitro Transcription System (Promega, Madison, WI), according to the manufacturer’s protocol. A fixed quantity of each standard (1.172 x 10^10 copies) was added independently to each lysis tube immediately prior to the addition of the sample filter.</w:t>
@@ -2061,53 +1205,43 @@
         <w:pStyle w:val="BodyText"/>
       </w:pPr>
       <w:r>
-        <w:t xml:space="preserve">Raw paired-end reads were then merged using FLASH</w:t>
-      </w:r>
-      <w:r>
-        <w:t xml:space="preserve"> </w:t>
-      </w:r>
-      <w:r>
-        <w:t xml:space="preserve">(Magoc and Salzberg</w:t>
-      </w:r>
-      <w:r>
-        <w:t xml:space="preserve"> </w:t>
-      </w:r>
-      <w:hyperlink w:anchor="ref-Magoc2011">
-        <w:r>
-          <w:rPr>
-            <w:rStyle w:val="Hyperlink"/>
-          </w:rPr>
-          <w:t xml:space="preserve">2011</w:t>
-        </w:r>
-      </w:hyperlink>
-      <w:r>
-        <w:t xml:space="preserve">)</w:t>
-      </w:r>
-      <w:r>
-        <w:t xml:space="preserve"> </w:t>
-      </w:r>
-      <w:r>
-        <w:t xml:space="preserve">using default parameters. Finally, additional rRNA and ncRNA sequences were removed using SortMeRNA</w:t>
-      </w:r>
-      <w:r>
-        <w:t xml:space="preserve"> </w:t>
-      </w:r>
-      <w:r>
-        <w:t xml:space="preserve">(Kopylova, Noe, and Touzet</w:t>
-      </w:r>
-      <w:r>
-        <w:t xml:space="preserve"> </w:t>
-      </w:r>
-      <w:hyperlink w:anchor="ref-Kopylova2012">
-        <w:r>
-          <w:rPr>
-            <w:rStyle w:val="Hyperlink"/>
-          </w:rPr>
-          <w:t xml:space="preserve">2012</w:t>
-        </w:r>
-      </w:hyperlink>
-      <w:r>
-        <w:t xml:space="preserve">)</w:t>
+        <w:t xml:space="preserve">Raw paired-end reads were then trimmed using Sickle</w:t>
+      </w:r>
+      <w:r>
+        <w:t xml:space="preserve"> </w:t>
+      </w:r>
+      <w:r>
+        <w:t xml:space="preserve">(Joshi and Fass 2011)</w:t>
+      </w:r>
+      <w:r>
+        <w:t xml:space="preserve"> </w:t>
+      </w:r>
+      <w:r>
+        <w:t xml:space="preserve">and merged using FLASH</w:t>
+      </w:r>
+      <w:r>
+        <w:t xml:space="preserve"> </w:t>
+      </w:r>
+      <w:r>
+        <w:t xml:space="preserve">(Magoc and Salzberg 2011)</w:t>
+      </w:r>
+      <w:r>
+        <w:t xml:space="preserve">. Sickle was run using default parameters, and FLASH was run with a maximum overlap of 100 (</w:t>
+      </w:r>
+      <w:r>
+        <w:rPr>
+          <w:rStyle w:val="VerbatimChar"/>
+        </w:rPr>
+        <w:t xml:space="preserve">M = 100</w:t>
+      </w:r>
+      <w:r>
+        <w:t xml:space="preserve">). Finally, additional rRNA and ncRNA sequences were removed using SortMeRNA</w:t>
+      </w:r>
+      <w:r>
+        <w:t xml:space="preserve"> </w:t>
+      </w:r>
+      <w:r>
+        <w:t xml:space="preserve">(Kopylova, Noe, and Touzet 2012)</w:t>
       </w:r>
       <w:r>
         <w:t xml:space="preserve"> </w:t>
@@ -2119,21 +1253,7 @@
         <w:t xml:space="preserve"> </w:t>
       </w:r>
       <w:r>
-        <w:t xml:space="preserve">(Quast et al.</w:t>
-      </w:r>
-      <w:r>
-        <w:t xml:space="preserve"> </w:t>
-      </w:r>
-      <w:hyperlink w:anchor="ref-Quast2013">
-        <w:r>
-          <w:rPr>
-            <w:rStyle w:val="Hyperlink"/>
-          </w:rPr>
-          <w:t xml:space="preserve">2013</w:t>
-        </w:r>
-      </w:hyperlink>
-      <w:r>
-        <w:t xml:space="preserve">)</w:t>
+        <w:t xml:space="preserve">(Quast et al. 2013)</w:t>
       </w:r>
       <w:r>
         <w:t xml:space="preserve"> </w:t>
@@ -2145,21 +1265,7 @@
         <w:t xml:space="preserve"> </w:t>
       </w:r>
       <w:r>
-        <w:t xml:space="preserve">(Nawrocki et al.</w:t>
-      </w:r>
-      <w:r>
-        <w:t xml:space="preserve"> </w:t>
-      </w:r>
-      <w:hyperlink w:anchor="ref-Nawrocki2015">
-        <w:r>
-          <w:rPr>
-            <w:rStyle w:val="Hyperlink"/>
-          </w:rPr>
-          <w:t xml:space="preserve">2015</w:t>
-        </w:r>
-      </w:hyperlink>
-      <w:r>
-        <w:t xml:space="preserve">)</w:t>
+        <w:t xml:space="preserve">(Nawrocki et al. 2015)</w:t>
       </w:r>
       <w:r>
         <w:t xml:space="preserve"> </w:t>
@@ -2215,21 +1321,7 @@
         <w:t xml:space="preserve"> </w:t>
       </w:r>
       <w:r>
-        <w:t xml:space="preserve">(Parks et al.</w:t>
-      </w:r>
-      <w:r>
-        <w:t xml:space="preserve"> </w:t>
-      </w:r>
-      <w:hyperlink w:anchor="ref-Parks2015">
-        <w:r>
-          <w:rPr>
-            <w:rStyle w:val="Hyperlink"/>
-          </w:rPr>
-          <w:t xml:space="preserve">2015</w:t>
-        </w:r>
-      </w:hyperlink>
-      <w:r>
-        <w:t xml:space="preserve">)</w:t>
+        <w:t xml:space="preserve">(Parks et al. 2015)</w:t>
       </w:r>
       <w:r>
         <w:t xml:space="preserve"> </w:t>
@@ -2241,21 +1333,7 @@
         <w:t xml:space="preserve"> </w:t>
       </w:r>
       <w:r>
-        <w:t xml:space="preserve">(Darling et al.</w:t>
-      </w:r>
-      <w:r>
-        <w:t xml:space="preserve"> </w:t>
-      </w:r>
-      <w:hyperlink w:anchor="ref-Darling2014">
-        <w:r>
-          <w:rPr>
-            <w:rStyle w:val="Hyperlink"/>
-          </w:rPr>
-          <w:t xml:space="preserve">2014</w:t>
-        </w:r>
-      </w:hyperlink>
-      <w:r>
-        <w:t xml:space="preserve">)</w:t>
+        <w:t xml:space="preserve">(Darling et al. 2014)</w:t>
       </w:r>
       <w:r>
         <w:t xml:space="preserve">. Maximum likelihood trees were generated using RAxML</w:t>
@@ -2264,21 +1342,7 @@
         <w:t xml:space="preserve"> </w:t>
       </w:r>
       <w:r>
-        <w:t xml:space="preserve">(Stamatakis</w:t>
-      </w:r>
-      <w:r>
-        <w:t xml:space="preserve"> </w:t>
-      </w:r>
-      <w:hyperlink w:anchor="ref-Stamatakis2014">
-        <w:r>
-          <w:rPr>
-            <w:rStyle w:val="Hyperlink"/>
-          </w:rPr>
-          <w:t xml:space="preserve">2014</w:t>
-        </w:r>
-      </w:hyperlink>
-      <w:r>
-        <w:t xml:space="preserve">)</w:t>
+        <w:t xml:space="preserve">(Stamatakis 2014)</w:t>
       </w:r>
       <w:r>
         <w:t xml:space="preserve"> </w:t>
@@ -2336,43 +1400,18 @@
         <w:t xml:space="preserve"> </w:t>
       </w:r>
       <w:r>
-        <w:t xml:space="preserve">(Brettin et al.</w:t>
-      </w:r>
-      <w:r>
-        <w:t xml:space="preserve"> </w:t>
-      </w:r>
-      <w:hyperlink w:anchor="ref-Brettin2015">
-        <w:r>
-          <w:rPr>
-            <w:rStyle w:val="Hyperlink"/>
-          </w:rPr>
-          <w:t xml:space="preserve">2015</w:t>
-        </w:r>
-      </w:hyperlink>
-      <w:r>
-        <w:t xml:space="preserve">,</w:t>
-      </w:r>
-      <w:r>
-        <w:t xml:space="preserve"> </w:t>
-      </w:r>
-      <w:r>
-        <w:t xml:space="preserve">Overbeek et al. (</w:t>
-      </w:r>
-      <w:hyperlink w:anchor="ref-Overbeek2014">
-        <w:r>
-          <w:rPr>
-            <w:rStyle w:val="Hyperlink"/>
-          </w:rPr>
-          <w:t xml:space="preserve">2014</w:t>
-        </w:r>
-      </w:hyperlink>
+        <w:t xml:space="preserve">(Brettin et al. 2015,</w:t>
+      </w:r>
+      <w:r>
+        <w:t xml:space="preserve"> </w:t>
+      </w:r>
+      <w:r>
+        <w:t xml:space="preserve">Overbeek et al. (2014)</w:t>
+      </w:r>
       <w:r>
         <w:t xml:space="preserve">)</w:t>
       </w:r>
       <w:r>
-        <w:t xml:space="preserve">)</w:t>
-      </w:r>
-      <w:r>
         <w:t xml:space="preserve"> </w:t>
       </w:r>
       <w:r>
@@ -2400,21 +1439,7 @@
         <w:t xml:space="preserve"> </w:t>
       </w:r>
       <w:r>
-        <w:t xml:space="preserve">(Henry et al.</w:t>
-      </w:r>
-      <w:r>
-        <w:t xml:space="preserve"> </w:t>
-      </w:r>
-      <w:hyperlink w:anchor="ref-Henry2010a">
-        <w:r>
-          <w:rPr>
-            <w:rStyle w:val="Hyperlink"/>
-          </w:rPr>
-          <w:t xml:space="preserve">2010</w:t>
-        </w:r>
-      </w:hyperlink>
-      <w:r>
-        <w:t xml:space="preserve">)</w:t>
+        <w:t xml:space="preserve">(Henry et al. 2010)</w:t>
       </w:r>
       <w:r>
         <w:t xml:space="preserve"> </w:t>
@@ -2434,21 +1459,7 @@
         <w:t xml:space="preserve"> </w:t>
       </w:r>
       <w:r>
-        <w:t xml:space="preserve">(H. Ma and Zeng</w:t>
-      </w:r>
-      <w:r>
-        <w:t xml:space="preserve"> </w:t>
-      </w:r>
-      <w:hyperlink w:anchor="ref-Ma2003">
-        <w:r>
-          <w:rPr>
-            <w:rStyle w:val="Hyperlink"/>
-          </w:rPr>
-          <w:t xml:space="preserve">2003</w:t>
-        </w:r>
-      </w:hyperlink>
-      <w:r>
-        <w:t xml:space="preserve">)</w:t>
+        <w:t xml:space="preserve">(H. Ma and Zeng 2003)</w:t>
       </w:r>
       <w:r>
         <w:t xml:space="preserve">. Finally, the network model was converted to a metabolic network graph, in which nodes denote compounds and edges denote reactions. A directed edge from compound</w:t>
@@ -2540,21 +1551,7 @@
         <w:t xml:space="preserve"> </w:t>
       </w:r>
       <w:r>
-        <w:t xml:space="preserve">(Borenstein et al.</w:t>
-      </w:r>
-      <w:r>
-        <w:t xml:space="preserve"> </w:t>
-      </w:r>
-      <w:hyperlink w:anchor="ref-Borenstein2008">
-        <w:r>
-          <w:rPr>
-            <w:rStyle w:val="Hyperlink"/>
-          </w:rPr>
-          <w:t xml:space="preserve">2008</w:t>
-        </w:r>
-      </w:hyperlink>
-      <w:r>
-        <w:t xml:space="preserve">)</w:t>
+        <w:t xml:space="preserve">(Borenstein et al. 2008)</w:t>
       </w:r>
       <w:r>
         <w:t xml:space="preserve">. Briefly, the metabolic network is decomposed into its strongly connected components (SCCs), sets of nodes where each node in the set is reachable from every other node. Seed compounds can then be found by identifying source components (components with no incoming edges) on the condensation of the original graph: each source component represents a seed set, and the nodes within that component represent seed compounds. Supplemental Figure 3 illustrates this process for a simple network containing only glycolysis, and Figure 3B shows seed compounds for clade acI-C. Finally, all predicted seed compounds were manually evaluated to identify those which may be biologically meaningful. Examples are given in the Results section.</w:t>
@@ -2581,21 +1578,7 @@
         <w:t xml:space="preserve"> </w:t>
       </w:r>
       <w:r>
-        <w:t xml:space="preserve">(Rawlings, Barrett, and Finn</w:t>
-      </w:r>
-      <w:r>
-        <w:t xml:space="preserve"> </w:t>
-      </w:r>
-      <w:hyperlink w:anchor="ref-Rawlings2015">
-        <w:r>
-          <w:rPr>
-            <w:rStyle w:val="Hyperlink"/>
-          </w:rPr>
-          <w:t xml:space="preserve">2015</w:t>
-        </w:r>
-      </w:hyperlink>
-      <w:r>
-        <w:t xml:space="preserve">)</w:t>
+        <w:t xml:space="preserve">(Rawlings, Barrett, and Finn 2015)</w:t>
       </w:r>
       <w:r>
         <w:t xml:space="preserve">. Glycoside hydrolases were first annotated using dbCAN</w:t>
@@ -2604,21 +1587,7 @@
         <w:t xml:space="preserve"> </w:t>
       </w:r>
       <w:r>
-        <w:t xml:space="preserve">(Yin et al.</w:t>
-      </w:r>
-      <w:r>
-        <w:t xml:space="preserve"> </w:t>
-      </w:r>
-      <w:hyperlink w:anchor="ref-Yin2012">
-        <w:r>
-          <w:rPr>
-            <w:rStyle w:val="Hyperlink"/>
-          </w:rPr>
-          <w:t xml:space="preserve">2012</w:t>
-        </w:r>
-      </w:hyperlink>
-      <w:r>
-        <w:t xml:space="preserve">)</w:t>
+        <w:t xml:space="preserve">(Yin et al. 2012)</w:t>
       </w:r>
       <w:r>
         <w:t xml:space="preserve"> </w:t>
@@ -2630,21 +1599,7 @@
         <w:t xml:space="preserve"> </w:t>
       </w:r>
       <w:r>
-        <w:t xml:space="preserve">(Lombard et al.</w:t>
-      </w:r>
-      <w:r>
-        <w:t xml:space="preserve"> </w:t>
-      </w:r>
-      <w:hyperlink w:anchor="ref-Lombard2014">
-        <w:r>
-          <w:rPr>
-            <w:rStyle w:val="Hyperlink"/>
-          </w:rPr>
-          <w:t xml:space="preserve">2014</w:t>
-        </w:r>
-      </w:hyperlink>
-      <w:r>
-        <w:t xml:space="preserve">)</w:t>
+        <w:t xml:space="preserve">(Lombard et al. 2014)</w:t>
       </w:r>
       <w:r>
         <w:t xml:space="preserve">. Hidden Markov Models for these sub-families were then downloaded from dbCAN, and HMMER3</w:t>
@@ -2653,21 +1608,7 @@
         <w:t xml:space="preserve"> </w:t>
       </w:r>
       <w:r>
-        <w:t xml:space="preserve">(Eddy</w:t>
-      </w:r>
-      <w:r>
-        <w:t xml:space="preserve"> </w:t>
-      </w:r>
-      <w:hyperlink w:anchor="ref-Eddy2011">
-        <w:r>
-          <w:rPr>
-            <w:rStyle w:val="Hyperlink"/>
-          </w:rPr>
-          <w:t xml:space="preserve">2011</w:t>
-        </w:r>
-      </w:hyperlink>
-      <w:r>
-        <w:t xml:space="preserve">)</w:t>
+        <w:t xml:space="preserve">(Eddy 2011)</w:t>
       </w:r>
       <w:r>
         <w:t xml:space="preserve"> </w:t>
@@ -2707,21 +1648,7 @@
         <w:t xml:space="preserve"> </w:t>
       </w:r>
       <w:r>
-        <w:t xml:space="preserve">(Li, Stoeckert, and Roos</w:t>
-      </w:r>
-      <w:r>
-        <w:t xml:space="preserve"> </w:t>
-      </w:r>
-      <w:hyperlink w:anchor="ref-Li2003">
-        <w:r>
-          <w:rPr>
-            <w:rStyle w:val="Hyperlink"/>
-          </w:rPr>
-          <w:t xml:space="preserve">2003</w:t>
-        </w:r>
-      </w:hyperlink>
-      <w:r>
-        <w:t xml:space="preserve">)</w:t>
+        <w:t xml:space="preserve">(Li, Stoeckert, and Roos 2003)</w:t>
       </w:r>
       <w:r>
         <w:t xml:space="preserve"> </w:t>
@@ -2736,7 +1663,7 @@
         <w:rPr>
           <w:rStyle w:val="VerbatimChar"/>
         </w:rPr>
-        <w:t xml:space="preserve">ambig=all</w:t>
+        <w:t xml:space="preserve">ambig=random</w:t>
       </w:r>
       <w:r>
         <w:t xml:space="preserve"> </w:t>
@@ -2751,13 +1678,22 @@
         <w:rPr>
           <w:rStyle w:val="VerbatimChar"/>
         </w:rPr>
-        <w:t xml:space="preserve">minid=0.85</w:t>
-      </w:r>
-      <w:r>
-        <w:t xml:space="preserve"> </w:t>
-      </w:r>
-      <w:r>
-        <w:t xml:space="preserve">options. With this command, reads are allowed to map equally well to multiple sites. An 85% percent identity cutoff was chosen as it minimizes the percent of reads which map to multiple sites.</w:t>
+        <w:t xml:space="preserve">minid=0.95</w:t>
+      </w:r>
+      <w:r>
+        <w:t xml:space="preserve"> </w:t>
+      </w:r>
+      <w:r>
+        <w:t xml:space="preserve">options. A 95% identity cutoff was chosen as it approximates the average nucleotide identity of acI sequence-discrete populations</w:t>
+      </w:r>
+      <w:r>
+        <w:t xml:space="preserve"> </w:t>
+      </w:r>
+      <w:r>
+        <w:t xml:space="preserve">(Garcia et al. 2016)</w:t>
+      </w:r>
+      <w:r>
+        <w:t xml:space="preserve">, while competitive mapping ensures that reads map only to a single genome.</w:t>
       </w:r>
     </w:p>
     <w:p>
@@ -2765,33 +1701,19 @@
         <w:pStyle w:val="BodyText"/>
       </w:pPr>
       <w:r>
-        <w:t xml:space="preserve">Next, a custom implementation of HTSeq-Count</w:t>
-      </w:r>
-      <w:r>
-        <w:t xml:space="preserve"> </w:t>
-      </w:r>
-      <w:r>
-        <w:t xml:space="preserve">(Anders, Pyl, and Huber</w:t>
-      </w:r>
-      <w:r>
-        <w:t xml:space="preserve"> </w:t>
-      </w:r>
-      <w:hyperlink w:anchor="ref-Anders2014">
-        <w:r>
-          <w:rPr>
-            <w:rStyle w:val="Hyperlink"/>
-          </w:rPr>
-          <w:t xml:space="preserve">2014</w:t>
-        </w:r>
-      </w:hyperlink>
-      <w:r>
-        <w:t xml:space="preserve">)</w:t>
-      </w:r>
-      <w:r>
-        <w:t xml:space="preserve"> </w:t>
-      </w:r>
-      <w:r>
-        <w:t xml:space="preserve">was used to count the total number of reads which map to each (genome, gene) pairing. Any read which mapped to multiple sites within the collection of acI genomes was discarded. Using the COGs identified by OrthoMCL, the total number of reads which map to each (clade, COG) pairing was then counted. This gives a measure of gene expression for the clade-level composite genome. Because ambiguous reads were discarded after mapping, this measure of gene expression provides an underestimate of the true expression level.</w:t>
+        <w:t xml:space="preserve">Next, HTSeq-Count</w:t>
+      </w:r>
+      <w:r>
+        <w:t xml:space="preserve"> </w:t>
+      </w:r>
+      <w:r>
+        <w:t xml:space="preserve">(Anders, Pyl, and Huber 2014)</w:t>
+      </w:r>
+      <w:r>
+        <w:t xml:space="preserve"> </w:t>
+      </w:r>
+      <w:r>
+        <w:t xml:space="preserve">was used to count the total number of reads which map to each (genome, gene) pairing. After mapping, (genome, gene) pairs were filtered to remove any pairs which did not map at least one read in all four samples. Using the COGs identified by OrthoMCL, the (genome, gene) pairs which map to each (clade, COG) pairing were then identified.</w:t>
       </w:r>
     </w:p>
     <w:p>
@@ -2799,40 +1721,26 @@
         <w:pStyle w:val="BodyText"/>
       </w:pPr>
       <w:r>
-        <w:t xml:space="preserve">For each clade, read counts were then normalized by sequencing depth and ORF length and expressed on a reads per kilobase million (RPKM) basis</w:t>
-      </w:r>
-      <w:r>
-        <w:t xml:space="preserve"> </w:t>
-      </w:r>
-      <w:r>
-        <w:t xml:space="preserve">(Mortazavi et al.</w:t>
-      </w:r>
-      <w:r>
-        <w:t xml:space="preserve"> </w:t>
-      </w:r>
-      <w:hyperlink w:anchor="ref-Mortazavi2008">
-        <w:r>
-          <w:rPr>
-            <w:rStyle w:val="Hyperlink"/>
-          </w:rPr>
-          <w:t xml:space="preserve">2008</w:t>
-        </w:r>
-      </w:hyperlink>
-      <w:r>
-        <w:t xml:space="preserve">)</w:t>
-      </w:r>
-      <w:r>
-        <w:t xml:space="preserve">, while accounting for different ORF lengths within a COG. RPKM counts were averaged across the four metatranscriptomes to give the average expression across a 24-hour period. Finally, within each clade, the percentile rank expression for each COG was calculated. Figure 3C shows the calculated RPKM values for clade acI-C, along with the presence/absence of each COG in three acI-C genomes.</w:t>
+        <w:t xml:space="preserve">For each (clade, COG) pairing, gene expression was computed on a reads per kilobase million (RPKM) basis</w:t>
+      </w:r>
+      <w:r>
+        <w:t xml:space="preserve"> </w:t>
+      </w:r>
+      <w:r>
+        <w:t xml:space="preserve">(Mortazavi et al. 2008)</w:t>
+      </w:r>
+      <w:r>
+        <w:t xml:space="preserve">, while accounting for different sequencing depths across genomes (based on total numbers of mapped reads) and ORF lengths within a COG. Because low abundance (genome, gene) pairs were discarded after mapping, this measure of gene expression provides an underestimate of the true expression level. RPKM counts were then averaged across the four metatranscriptomes. Finally, within each clade, the percentile rank expression for each COG was calculated. Figure 3C shows the calculated RPKM values for clade acI-C, along with the presence/absence of each COG in three acI-C genomes.</w:t>
       </w:r>
     </w:p>
     <w:p>
       <w:pPr>
         <w:pStyle w:val="Heading3"/>
       </w:pPr>
-      <w:bookmarkStart w:id="35" w:name="re-annotation-of-transporter-genes"/>
+      <w:bookmarkStart w:id="35" w:name="identification-of-transporter-genes"/>
       <w:bookmarkEnd w:id="35"/>
       <w:r>
-        <w:t xml:space="preserve">Re-annotation of Transporter Genes</w:t>
+        <w:t xml:space="preserve">Identification of Transporter Genes</w:t>
       </w:r>
     </w:p>
     <w:p>
@@ -2840,48 +1748,7 @@
         <w:pStyle w:val="FirstParagraph"/>
       </w:pPr>
       <w:r>
-        <w:t xml:space="preserve">Many highly-expressed genes were annotated as transport proteins, and these proteins were re-annotated to assign function to COGs identified by OrthoMCL. Protein sequences were BLASTed against the TCDB reference database</w:t>
-      </w:r>
-      <w:r>
-        <w:t xml:space="preserve"> </w:t>
-      </w:r>
-      <w:r>
-        <w:t xml:space="preserve">(Saier et al.</w:t>
-      </w:r>
-      <w:r>
-        <w:t xml:space="preserve"> </w:t>
-      </w:r>
-      <w:hyperlink w:anchor="ref-Saier2014">
-        <w:r>
-          <w:rPr>
-            <w:rStyle w:val="Hyperlink"/>
-          </w:rPr>
-          <w:t xml:space="preserve">2014</w:t>
-        </w:r>
-      </w:hyperlink>
-      <w:r>
-        <w:t xml:space="preserve">)</w:t>
-      </w:r>
-      <w:r>
-        <w:t xml:space="preserve"> </w:t>
-      </w:r>
-      <w:r>
-        <w:t xml:space="preserve">using</w:t>
-      </w:r>
-      <w:r>
-        <w:t xml:space="preserve"> </w:t>
-      </w:r>
-      <w:r>
-        <w:rPr>
-          <w:rStyle w:val="VerbatimChar"/>
-        </w:rPr>
-        <w:t xml:space="preserve">blastp</w:t>
-      </w:r>
-      <w:r>
-        <w:t xml:space="preserve"> </w:t>
-      </w:r>
-      <w:r>
-        <w:t xml:space="preserve">and given the annotation of the best-BLAST hit. If a COG contained genes with multiple annotations, the majority annotation was selected for that COG. Examples are given in the Results section.</w:t>
+        <w:t xml:space="preserve">Many highly-expressed COGs were annotated as transport proteins. We used the metabolic network reconstructions for the acI genomes to systematically characterize the transport capabilities of the acI lineage. For each genome, we identified all transport reactions present in its metabolic network reconstruction. Gene-protein-reaction associations (GPRs) for these reactions were manually curated to remove unannotated proteins, group genes into operons (if applicable), and to identify missing subunits for multi-subunit transporters. These genes were then mapped to their corresponding COGs, and GPRs were grouped on the basis of their mapped COGs (Table S6). Finally, consensus annotations within each clade were used to identify likely substrates for each of these groups.</w:t>
       </w:r>
     </w:p>
     <w:p>
@@ -2933,19 +1800,93 @@
         <w:t xml:space="preserve"> </w:t>
       </w:r>
       <w:r>
-        <w:t xml:space="preserve">(Garcia et al.</w:t>
-      </w:r>
-      <w:r>
-        <w:t xml:space="preserve"> </w:t>
-      </w:r>
-      <w:hyperlink w:anchor="ref-Garcia2013">
-        <w:r>
-          <w:rPr>
-            <w:rStyle w:val="Hyperlink"/>
-          </w:rPr>
-          <w:t xml:space="preserve">2013</w:t>
-        </w:r>
-      </w:hyperlink>
+        <w:t xml:space="preserve">(Garcia et al. 2013,</w:t>
+      </w:r>
+      <w:r>
+        <w:t xml:space="preserve"> </w:t>
+      </w:r>
+      <w:r>
+        <w:t xml:space="preserve">Ghylin et al. (2014)</w:t>
+      </w:r>
+      <w:r>
+        <w:t xml:space="preserve">)</w:t>
+      </w:r>
+      <w:r>
+        <w:t xml:space="preserve">, come from four temperate lakes in the United States and Europe, while the MAGs come from two temperate lakes in the United States (15 MAGs, nine of which have been previously-described</w:t>
+      </w:r>
+      <w:r>
+        <w:t xml:space="preserve"> </w:t>
+      </w:r>
+      <w:r>
+        <w:t xml:space="preserve">(Bendall et al. 2016)</w:t>
+      </w:r>
+      <w:r>
+        <w:t xml:space="preserve">), Spanish and American reservoirs (three MAGs</w:t>
+      </w:r>
+      <w:r>
+        <w:t xml:space="preserve"> </w:t>
+      </w:r>
+      <w:r>
+        <w:t xml:space="preserve">(Ghai et al. 2014,</w:t>
+      </w:r>
+      <w:r>
+        <w:t xml:space="preserve"> </w:t>
+      </w:r>
+      <w:r>
+        <w:t xml:space="preserve">Tsementzi et al. (2014)</w:t>
+      </w:r>
+      <w:r>
+        <w:t xml:space="preserve">)</w:t>
+      </w:r>
+      <w:r>
+        <w:t xml:space="preserve">), and a mixed culture from a European temperate lake</w:t>
+      </w:r>
+      <w:r>
+        <w:t xml:space="preserve"> </w:t>
+      </w:r>
+      <w:r>
+        <w:t xml:space="preserve">(Garcia et al. 2015)</w:t>
+      </w:r>
+      <w:r>
+        <w:t xml:space="preserve">. The full list of genomes is given in Table 1.</w:t>
+      </w:r>
+    </w:p>
+    <w:p>
+      <w:pPr>
+        <w:pStyle w:val="BodyText"/>
+      </w:pPr>
+      <w:r>
+        <w:t xml:space="preserve">A phylogenetic tree of these genomes is shown in Figure 1. The acI lineage has previously been shown to contain three distinct clades</w:t>
+      </w:r>
+      <w:r>
+        <w:t xml:space="preserve"> </w:t>
+      </w:r>
+      <w:r>
+        <w:t xml:space="preserve">(Newton et al. 2011)</w:t>
+      </w:r>
+      <w:r>
+        <w:t xml:space="preserve">, and our concatenated gene tree recapitulates this topology. Of note, three MAGs were classified as belonging to the acI-C clade, and represent the first genomes from this group. Additionally, five MAGs fell into one of the seven tribes defined by our SAGs.</w:t>
+      </w:r>
+    </w:p>
+    <w:p>
+      <w:pPr>
+        <w:pStyle w:val="BodyText"/>
+      </w:pPr>
+      <w:r>
+        <w:t xml:space="preserve">Genome completeness estimates for the new genomes range from 51 to 87% (Table 1), with estimated genome sizes between 1 and 2 MB. The GC content of these genomes was also low (40 to 50%), and both estimated genome size and GC content are consistent with other acI genomes</w:t>
+      </w:r>
+      <w:r>
+        <w:t xml:space="preserve"> </w:t>
+      </w:r>
+      <w:r>
+        <w:t xml:space="preserve">(Ghai, McMahon, and Rodriguez-Valera 2012,</w:t>
+      </w:r>
+      <w:r>
+        <w:t xml:space="preserve"> </w:t>
+      </w:r>
+      <w:r>
+        <w:t xml:space="preserve">Garcia et al. (2013)</w:t>
+      </w:r>
       <w:r>
         <w:t xml:space="preserve">,</w:t>
       </w:r>
@@ -2953,65 +1894,8 @@
         <w:t xml:space="preserve"> </w:t>
       </w:r>
       <w:r>
-        <w:t xml:space="preserve">Ghylin et al. (</w:t>
-      </w:r>
-      <w:hyperlink w:anchor="ref-Ghylin2014">
-        <w:r>
-          <w:rPr>
-            <w:rStyle w:val="Hyperlink"/>
-          </w:rPr>
-          <w:t xml:space="preserve">2014</w:t>
-        </w:r>
-      </w:hyperlink>
-      <w:r>
-        <w:t xml:space="preserve">)</w:t>
-      </w:r>
-      <w:r>
-        <w:t xml:space="preserve">)</w:t>
-      </w:r>
-      <w:r>
-        <w:t xml:space="preserve">, come from four temperate lakes in the United States and Europe, while the MAGs come from two temperate lakes in the United States (15 MAGs, nine of which have been previously-described</w:t>
-      </w:r>
-      <w:r>
-        <w:t xml:space="preserve"> </w:t>
-      </w:r>
-      <w:r>
-        <w:t xml:space="preserve">(Bendall et al.</w:t>
-      </w:r>
-      <w:r>
-        <w:t xml:space="preserve"> </w:t>
-      </w:r>
-      <w:hyperlink w:anchor="ref-Bendall2016">
-        <w:r>
-          <w:rPr>
-            <w:rStyle w:val="Hyperlink"/>
-          </w:rPr>
-          <w:t xml:space="preserve">2016</w:t>
-        </w:r>
-      </w:hyperlink>
-      <w:r>
-        <w:t xml:space="preserve">)</w:t>
-      </w:r>
-      <w:r>
-        <w:t xml:space="preserve">), Spanish and American reservoirs (three MAGs</w:t>
-      </w:r>
-      <w:r>
-        <w:t xml:space="preserve"> </w:t>
-      </w:r>
-      <w:r>
-        <w:t xml:space="preserve">(Ghai et al.</w:t>
-      </w:r>
-      <w:r>
-        <w:t xml:space="preserve"> </w:t>
-      </w:r>
-      <w:hyperlink w:anchor="ref-Ghai2014">
-        <w:r>
-          <w:rPr>
-            <w:rStyle w:val="Hyperlink"/>
-          </w:rPr>
-          <w:t xml:space="preserve">2014</w:t>
-        </w:r>
-      </w:hyperlink>
+        <w:t xml:space="preserve">Ghylin et al. (2014)</w:t>
+      </w:r>
       <w:r>
         <w:t xml:space="preserve">,</w:t>
       </w:r>
@@ -3019,104 +1903,26 @@
         <w:t xml:space="preserve"> </w:t>
       </w:r>
       <w:r>
-        <w:t xml:space="preserve">Tsementzi et al. (</w:t>
-      </w:r>
-      <w:hyperlink w:anchor="ref-Tsementzi2014">
-        <w:r>
-          <w:rPr>
-            <w:rStyle w:val="Hyperlink"/>
-          </w:rPr>
-          <w:t xml:space="preserve">2014</w:t>
-        </w:r>
-      </w:hyperlink>
-      <w:r>
-        <w:t xml:space="preserve">)</w:t>
-      </w:r>
-      <w:r>
-        <w:t xml:space="preserve">)</w:t>
-      </w:r>
-      <w:r>
-        <w:t xml:space="preserve">), and a mixed culture from a European temperate lake</w:t>
-      </w:r>
-      <w:r>
-        <w:t xml:space="preserve"> </w:t>
-      </w:r>
-      <w:r>
-        <w:t xml:space="preserve">(Garcia et al.</w:t>
-      </w:r>
-      <w:r>
-        <w:t xml:space="preserve"> </w:t>
-      </w:r>
-      <w:hyperlink w:anchor="ref-Garcia2015">
-        <w:r>
-          <w:rPr>
-            <w:rStyle w:val="Hyperlink"/>
-          </w:rPr>
-          <w:t xml:space="preserve">2015</w:t>
-        </w:r>
-      </w:hyperlink>
-      <w:r>
-        <w:t xml:space="preserve">)</w:t>
-      </w:r>
-      <w:r>
-        <w:t xml:space="preserve">. The full list of genomes is given in Table 1.</w:t>
-      </w:r>
-    </w:p>
-    <w:p>
-      <w:pPr>
-        <w:pStyle w:val="BodyText"/>
-      </w:pPr>
-      <w:r>
-        <w:t xml:space="preserve">A phylogenetic tree of these genomes is shown in Figure 1. The acI lineage has previously been shown to contain three distinct clades</w:t>
-      </w:r>
-      <w:r>
-        <w:t xml:space="preserve"> </w:t>
-      </w:r>
-      <w:r>
-        <w:t xml:space="preserve">(Newton et al.</w:t>
-      </w:r>
-      <w:r>
-        <w:t xml:space="preserve"> </w:t>
-      </w:r>
-      <w:hyperlink w:anchor="ref-Newton2011a">
-        <w:r>
-          <w:rPr>
-            <w:rStyle w:val="Hyperlink"/>
-          </w:rPr>
-          <w:t xml:space="preserve">2011</w:t>
-        </w:r>
-      </w:hyperlink>
-      <w:r>
-        <w:t xml:space="preserve">)</w:t>
-      </w:r>
-      <w:r>
-        <w:t xml:space="preserve">, and our concatenated gene tree recapitulates this topology. Of note, three MAGs were classified as belonging to the acI-C clade, and represent the first genomes from this group. Additionally, five MAGs fell into one of the seven tribes defined by our SAGs.</w:t>
-      </w:r>
-    </w:p>
-    <w:p>
-      <w:pPr>
-        <w:pStyle w:val="BodyText"/>
-      </w:pPr>
-      <w:r>
-        <w:t xml:space="preserve">Genome completeness estimates for the new genomes range from 51 to 87% (Table 1), with estimated genome sizes between 1 and 2 MB. The GC content of these genomes was also low (40 to 50%), and both estimated genome size and GC content are consistent with other acI genomes</w:t>
-      </w:r>
-      <w:r>
-        <w:t xml:space="preserve"> </w:t>
-      </w:r>
-      <w:r>
-        <w:t xml:space="preserve">(REFs, Ghai, McMahon, and Rodriguez-Valera</w:t>
-      </w:r>
-      <w:r>
-        <w:t xml:space="preserve"> </w:t>
-      </w:r>
-      <w:hyperlink w:anchor="ref-Ghai2012">
-        <w:r>
-          <w:rPr>
-            <w:rStyle w:val="Hyperlink"/>
-          </w:rPr>
-          <w:t xml:space="preserve">2012</w:t>
-        </w:r>
-      </w:hyperlink>
+        <w:t xml:space="preserve">Garcia et al. (2015)</w:t>
+      </w:r>
+      <w:r>
+        <w:t xml:space="preserve">,</w:t>
+      </w:r>
+      <w:r>
+        <w:t xml:space="preserve"> </w:t>
+      </w:r>
+      <w:r>
+        <w:t xml:space="preserve">Tsementzi et al. (2014)</w:t>
+      </w:r>
+      <w:r>
+        <w:t xml:space="preserve">,</w:t>
+      </w:r>
+      <w:r>
+        <w:t xml:space="preserve"> </w:t>
+      </w:r>
+      <w:r>
+        <w:t xml:space="preserve">Bendall et al. (2016)</w:t>
+      </w:r>
       <w:r>
         <w:t xml:space="preserve">)</w:t>
       </w:r>
@@ -3145,21 +1951,7 @@
         <w:t xml:space="preserve"> </w:t>
       </w:r>
       <w:r>
-        <w:t xml:space="preserve">(Borenstein et al.</w:t>
-      </w:r>
-      <w:r>
-        <w:t xml:space="preserve"> </w:t>
-      </w:r>
-      <w:hyperlink w:anchor="ref-Borenstein2008">
-        <w:r>
-          <w:rPr>
-            <w:rStyle w:val="Hyperlink"/>
-          </w:rPr>
-          <w:t xml:space="preserve">2008</w:t>
-        </w:r>
-      </w:hyperlink>
-      <w:r>
-        <w:t xml:space="preserve">)</w:t>
+        <w:t xml:space="preserve">(Borenstein et al. 2008)</w:t>
       </w:r>
       <w:r>
         <w:t xml:space="preserve">, and the number of false positives is approximately equal to the incompleteness of the network</w:t>
@@ -3168,21 +1960,7 @@
         <w:t xml:space="preserve"> </w:t>
       </w:r>
       <w:r>
-        <w:t xml:space="preserve">(Borenstein et al.</w:t>
-      </w:r>
-      <w:r>
-        <w:t xml:space="preserve"> </w:t>
-      </w:r>
-      <w:hyperlink w:anchor="ref-Borenstein2008">
-        <w:r>
-          <w:rPr>
-            <w:rStyle w:val="Hyperlink"/>
-          </w:rPr>
-          <w:t xml:space="preserve">2008</w:t>
-        </w:r>
-      </w:hyperlink>
-      <w:r>
-        <w:t xml:space="preserve">)</w:t>
+        <w:t xml:space="preserve">(Borenstein et al. 2008)</w:t>
       </w:r>
       <w:r>
         <w:t xml:space="preserve">.</w:t>
@@ -3199,21 +1977,7 @@
         <w:t xml:space="preserve"> </w:t>
       </w:r>
       <w:r>
-        <w:t xml:space="preserve">(Parks et al.</w:t>
-      </w:r>
-      <w:r>
-        <w:t xml:space="preserve"> </w:t>
-      </w:r>
-      <w:hyperlink w:anchor="ref-Parks2015">
-        <w:r>
-          <w:rPr>
-            <w:rStyle w:val="Hyperlink"/>
-          </w:rPr>
-          <w:t xml:space="preserve">2015</w:t>
-        </w:r>
-      </w:hyperlink>
-      <w:r>
-        <w:t xml:space="preserve">)</w:t>
+        <w:t xml:space="preserve">(Parks et al. 2015)</w:t>
       </w:r>
       <w:r>
         <w:t xml:space="preserve">, We estimated the completeness of tribe- and clade-level composite genomes to determine the finest level of taxonomic resolution at which we could confidently compute seed compounds (Figure 2). At the tribe level, with the exception of tribe acI-B1, tribe-level composite genomes are estimated to be incomplete (Figure 2A). At the clade level, clades acI-A and B are estimated to be complete, while acI-C remains incomplete (Figure 2B). As a result, seed compounds were calculated for composite clade-level genomes, with the understanding that some true seed compounds for the acI-C clade will not be predicted.</w:t>
@@ -3223,10 +1987,10 @@
       <w:pPr>
         <w:pStyle w:val="Heading2"/>
       </w:pPr>
-      <w:bookmarkStart w:id="40" w:name="protein-clustering-and-metatranscriptomics"/>
+      <w:bookmarkStart w:id="40" w:name="metatranscriptomics-and-protein-clustering"/>
       <w:bookmarkEnd w:id="40"/>
       <w:r>
-        <w:t xml:space="preserve">Protein Clustering and Metatranscriptomics</w:t>
+        <w:t xml:space="preserve">Metatranscriptomics and Protein Clustering</w:t>
       </w:r>
     </w:p>
     <w:p>
@@ -3234,55 +1998,30 @@
         <w:pStyle w:val="FirstParagraph"/>
       </w:pPr>
       <w:r>
-        <w:t xml:space="preserve">OrthoMCL identified a total of 5013 protein clusters across the three clades (Table S8). Of these, 1078 represent core genes, defined as present in at least one genome belonging to that clade.</w:t>
-      </w:r>
-    </w:p>
-    <w:p>
-      <w:pPr>
-        <w:pStyle w:val="Compact"/>
-        <w:numPr>
-          <w:numId w:val="1001"/>
-          <w:ilvl w:val="0"/>
-        </w:numPr>
-      </w:pPr>
-      <w:r>
-        <w:t xml:space="preserve">read recruiting - % of MG/MT reads which map to acI reference genome collections (still need to map the MGs)</w:t>
-      </w:r>
-    </w:p>
-    <w:p>
-      <w:pPr>
-        <w:pStyle w:val="Compact"/>
-        <w:numPr>
-          <w:numId w:val="1001"/>
-          <w:ilvl w:val="0"/>
-        </w:numPr>
-      </w:pPr>
-      <w:r>
-        <w:t xml:space="preserve">what does this say about…</w:t>
-      </w:r>
-    </w:p>
-    <w:p>
-      <w:pPr>
-        <w:pStyle w:val="Compact"/>
-        <w:numPr>
-          <w:numId w:val="1001"/>
-          <w:ilvl w:val="0"/>
-        </w:numPr>
-      </w:pPr>
-      <w:r>
-        <w:t xml:space="preserve">are acI active or dormant?</w:t>
-      </w:r>
-    </w:p>
-    <w:p>
-      <w:pPr>
-        <w:pStyle w:val="Compact"/>
-        <w:numPr>
-          <w:numId w:val="1001"/>
-          <w:ilvl w:val="0"/>
-        </w:numPr>
-      </w:pPr>
-      <w:r>
-        <w:t xml:space="preserve">quality of our reference genomes wrt conditions that day?</w:t>
+        <w:t xml:space="preserve">Sequencing of cDNA from all four samples yielded approximately 160 billion paired-end reads. After merging, filtering, and</w:t>
+      </w:r>
+      <w:r>
+        <w:t xml:space="preserve"> </w:t>
+      </w:r>
+      <w:r>
+        <w:rPr>
+          <w:i/>
+        </w:rPr>
+        <w:t xml:space="preserve">in-silico</w:t>
+      </w:r>
+      <w:r>
+        <w:t xml:space="preserve"> </w:t>
+      </w:r>
+      <w:r>
+        <w:t xml:space="preserve">rRNA removal, approximately 81 billion, or 51% of the reads remained (Table S7). These reads were subsequently mapped against our collection of acI SAGs and MAGs. We used the metatranscriptomic reads that mapped to each clade as a proxies for relative activity (Table S7a). Overall, our acI genomes accounted for 1.23% of the total activity.</w:t>
+      </w:r>
+    </w:p>
+    <w:p>
+      <w:pPr>
+        <w:pStyle w:val="BodyText"/>
+      </w:pPr>
+      <w:r>
+        <w:t xml:space="preserve">OrthoMCL identified a total of 5013 protein clusters across the three clades (Table S8). Of these, 1078 represent core genes, defined as present in at least one genome belonging to that clade. The COGs were unequally distributed across the three clades, with clade acI-A genomes containing 3175 COGs (63%), clade acI-B genomes containing 3459 COGs (69%), and clade acI-C genomes containing 1365 COGs (27%). Of these COGs, 650 were expressed in clade acI-A, 785 in clade acI-B, and 849 in clade acI-C. These COGs account for 0.15% (acI-A), 0.14% (acI-B), and 0.31% (acI-C), of the total activity. Within the acI, the remaining unaccounted for activity comes from non-protein encoding RNA, as we only identified COGs for protein-encoding RNA.</w:t>
       </w:r>
     </w:p>
     <w:p>
@@ -3330,21 +2069,7 @@
         <w:t xml:space="preserve"> </w:t>
       </w:r>
       <w:r>
-        <w:t xml:space="preserve">(H. W. Ma and Zeng</w:t>
-      </w:r>
-      <w:r>
-        <w:t xml:space="preserve"> </w:t>
-      </w:r>
-      <w:hyperlink w:anchor="ref-Ma2003a">
-        <w:r>
-          <w:rPr>
-            <w:rStyle w:val="Hyperlink"/>
-          </w:rPr>
-          <w:t xml:space="preserve">2003</w:t>
-        </w:r>
-      </w:hyperlink>
-      <w:r>
-        <w:t xml:space="preserve">)</w:t>
+        <w:t xml:space="preserve">(H. W. Ma and Zeng 2003)</w:t>
       </w:r>
       <w:r>
         <w:t xml:space="preserve">.</w:t>
@@ -3373,7 +2098,16 @@
         <w:pStyle w:val="FirstParagraph"/>
       </w:pPr>
       <w:r>
-        <w:t xml:space="preserve">Seed compounds were predicted using the results of an automated annotation pipeline, and as such are likely to contain inaccuracies [REF]. As a result, we screened the set of predicted seed compounds to identify those which represented biologically plausible auxotrophies and degradation capabilities. This subset of seed compounds were then manually curated. Supplemental Tables S2 and S3 contain the final set of proposed auxotrophies and degradation capabilities, respectively, for clades acI-A, B, and C. Here, we present a series of brief vignettes explaining why compounds were retained or discarded discarded as biologically plausible. For biologically plausible compounds, we also provide examples of manual curation efforts.</w:t>
+        <w:t xml:space="preserve">Seed compounds were predicted using the results of an automated annotation pipeline, and as such are likely to contain inaccuracies</w:t>
+      </w:r>
+      <w:r>
+        <w:t xml:space="preserve"> </w:t>
+      </w:r>
+      <w:r>
+        <w:t xml:space="preserve">(Richardson and Watson 2013)</w:t>
+      </w:r>
+      <w:r>
+        <w:t xml:space="preserve">. As a result, we screened the set of predicted seed compounds to identify those which represented biologically plausible auxotrophies and degradation capabilities. This subset of seed compounds were then manually curated. Supplemental Tables S2 and S3 contain the final set of proposed auxotrophies and degradation capabilities, respectively, for clades acI-A, B, and C. Here, we present a series of brief vignettes explaining why compounds were retained or discarded discarded as biologically plausible. For biologically plausible compounds, we also provide examples of manual curation efforts.</w:t>
       </w:r>
     </w:p>
     <w:p>
@@ -3779,7 +2513,7 @@
         <w:pStyle w:val="FirstParagraph"/>
       </w:pPr>
       <w:r>
-        <w:t xml:space="preserve">Figure 4a summarizes predicted auxotrophies for the acI lineage. In all three clades, beta-alanine was identified as a seed compound, suggesting an auxotrophy for Vitamin B5. (Vitamin B5, also known as pantothenic acid, is a precursor to coenzyme A formed from beta-alanine and pantoate). In bacteria, beta-alanine is typically synthesized via the decarboxylation of aspartate [REF], and we were unable to identify a candidate gene for this enzyme in any acI genome (Supplemental Table S3). Pyridoxine phosphate and pyridoxamine phosphate (forms of Vitamin B6) were also predicted to be seed compounds, and numerous enzymes in the biosynthesis of these compounds were undetected in the genomes (Supplemental Table S3). Vitamin B6 serve as cofactors for numerous metabolic enzymes [REF], which were detected in all three acI clades.</w:t>
+        <w:t xml:space="preserve">Figure 4a summarizes predicted auxotrophies for the acI lineage. In all three clades, beta-alanine was identified as a seed compound, suggesting an auxotrophy for Vitamin B5. (Vitamin B5, also known as pantothenic acid, is a precursor to coenzyme A formed from beta-alanine and pantoate). In bacteria, beta-alanine is typically synthesized via the decarboxylation of aspartate, and we were unable to identify a candidate gene for this enzyme in any acI genome (Supplemental Table S3). Pyridoxine phosphate and pyridoxamine phosphate (forms of the enzyme cofactor Vitamin B6) were also predicted to be seed compounds, and numerous enzymes in the biosynthesis of these compounds were undetected in the genomes (Supplemental Table S3).</w:t>
       </w:r>
     </w:p>
     <w:p>
@@ -3812,7 +2546,7 @@
         <w:pStyle w:val="BodyText"/>
       </w:pPr>
       <w:r>
-        <w:t xml:space="preserve">Finally, all three clades were predicted to degrade the di-peptides ala-leu and gly-pro-L and the sugar maltose. Clades acI-A and acI-C were also predicted to degrade the polysaccharides stachyose, manninotriose, and cellobiose. In all cases, these compounds were associated with reactions catalyzed by peptidases or glycoside hydrolases, and genes associated with these reactions were re-annotated as described above. In most cases, these annotations were in agreement with annotations given by KBase (Supplemental Tables S4 and S5), despite the narrow substrate range reflected by the reactions assigned by KBase. The results of this re-annotation are shown in Figure 4b.</w:t>
+        <w:t xml:space="preserve">Finally, all three clades were predicted to degrade the di-peptides ala-leu and gly-pro-L and the sugar maltose. Clades acI-A and acI-C were also predicted to degrade the polysaccharides stachyose, manninotriose, and cellobiose. In all cases, these compounds were associated with reactions catalyzed by peptidases or glycoside hydrolases, and genes associated with these reactions were re-annotated as described above. In most cases, these annotations were in agreement with annotations given by KBase (Supplemental Tables S4 and S5). The results of this re-annotation are shown in Figure 4b.</w:t>
       </w:r>
     </w:p>
     <w:p>
@@ -3820,22 +2554,7 @@
         <w:pStyle w:val="BodyText"/>
       </w:pPr>
       <w:r>
-        <w:t xml:space="preserve">All three clades were predicted to contain both cytosolic- and membrane-bound aminopeptidases capable of releasing a variety of residues from both di- and polypeptides.</w:t>
-      </w:r>
-      <w:r>
-        <w:t xml:space="preserve"> </w:t>
-      </w:r>
-      <w:r>
-        <w:rPr>
-          <w:b/>
-        </w:rPr>
-        <w:t xml:space="preserve">Compare to MAR-FISH and genomic studies.</w:t>
-      </w:r>
-      <w:r>
-        <w:t xml:space="preserve"> </w:t>
-      </w:r>
-      <w:r>
-        <w:t xml:space="preserve">The genes for these two enzymes were also highly expressed, being above the 78th percentile for gene expression in all three clades. Additionally, all three clades were predicted to encode an alpha-glucosidase, which was expressed above the 65th percentile in all three clades. Clades acI-A and C also encode an additional alpha-glucosidase and an alpha-amylase.</w:t>
+        <w:t xml:space="preserve">All three clades were predicted to contain both cytosolic- and membrane-bound aminopeptidases capable of releasing a variety of residues from both di- and polypeptides. As discussed below, we identified a number of transport proteins capable of transporting these released residues. The genes for these two enzymes were moderately expressed, being near the 50th percentile for gene expression in all three clades, with log2 RPKM values between 9 and 10.</w:t>
       </w:r>
     </w:p>
     <w:p>
@@ -3843,22 +2562,25 @@
         <w:pStyle w:val="BodyText"/>
       </w:pPr>
       <w:r>
-        <w:t xml:space="preserve">Furthermore, these two clades encode an alpha-galactosidase and an enzyme which could be a beta-glucosidase, beta-galactosidase, or a beta-D-fucosidase.</w:t>
-      </w:r>
-      <w:r>
-        <w:t xml:space="preserve"> </w:t>
-      </w:r>
-      <w:r>
-        <w:rPr>
-          <w:b/>
-        </w:rPr>
-        <w:t xml:space="preserve">Compare to MAR-FISH and genomic studies.</w:t>
-      </w:r>
-      <w:r>
-        <w:t xml:space="preserve"> </w:t>
-      </w:r>
-      <w:r>
-        <w:t xml:space="preserve">With the exception of the alpha-galactosidase, these enzymes were more highly expressed in clade acI-A than in acI-C, being expressed above the 73rd percentile instead of the 15th. The alpha-galactosidase was expressed approximately equally in the two clades, around the 67th percentile for gene expression.</w:t>
+        <w:t xml:space="preserve">All three clades were predicted to encode an alpha-glucosidase, which was expressed most strongly in clade acI-C with an log2 RPKM of 10. Clades acI-A and C also encode an additional alpha-glucosidase and an alpha-amylase, though only the alpha-amylase was expressed, and only in clade acI-C. Both of these enzymes release glucose monomers, which acI is known to consume</w:t>
+      </w:r>
+      <w:r>
+        <w:t xml:space="preserve"> </w:t>
+      </w:r>
+      <w:r>
+        <w:t xml:space="preserve">(Buck et al. 2009,</w:t>
+      </w:r>
+      <w:r>
+        <w:t xml:space="preserve"> </w:t>
+      </w:r>
+      <w:r>
+        <w:t xml:space="preserve">Salcher, Posch, and Pernthaler (2013)</w:t>
+      </w:r>
+      <w:r>
+        <w:t xml:space="preserve">)</w:t>
+      </w:r>
+      <w:r>
+        <w:t xml:space="preserve">. Furthermore, these two clades encode an alpha-galactosidase and an enzyme which could be a beta-glucosidase, beta-galactosidase, or a beta-D-fucosidase, though only the alpha-galactosidase was expressed, and only in clade acI-C.</w:t>
       </w:r>
     </w:p>
     <w:p>
@@ -3866,7 +2588,7 @@
         <w:pStyle w:val="BodyText"/>
       </w:pPr>
       <w:r>
-        <w:t xml:space="preserve">In the aggregate, these results suggest the acI lineage is capable of degrading a diverse array of peptides and polysaccharides, such as polyamine, spermidine, and</w:t>
+        <w:t xml:space="preserve">In the aggregate, these results suggest the acI lineage is capable of degrading a diverse array of peptides and polysaccharides, such as putrescine, spermidine, and</w:t>
       </w:r>
       <w:r>
         <w:t xml:space="preserve"> </w:t>
@@ -3896,7 +2618,7 @@
         <w:pStyle w:val="FirstParagraph"/>
       </w:pPr>
       <w:r>
-        <w:t xml:space="preserve">All acI clades encode for and express a diverse array of transporters (Figure 5 and Supplementary Table S6). Consistent with the presence of intra- and extra-cellular peptidases, all clades express numerous genes for the transport of peptides and amino acids, including at least one oligopeptide transporter, two branched-chain amino acid transporters, and a transporter for the polyamines spermidine and putrescine. Additionally, clades acI-A and B contain an additional di-peptide transporter, clades acI-A and C contain a transporter for basic amino acids (including lysine, for which acI-C is auxotrophic), and clade acI-A contains a transporter for glycine betaine. All clades also contain a transporter for ammonium. Of these, the ammonium, branched-chain amino acid, polyamine, and oligopeptide transporters are among the most highly expressed in these genomes, often above the 90th percentile of all expressed genes.</w:t>
+        <w:t xml:space="preserve">All acI clades encode for and express a diverse array of transporters (Figure 5 and Supplementary Table S6). Consistent with the presence of intra- and extra-cellular peptidases, all clades contain numerous genes for the transport of peptides and amino acids, including multiple oligopeptide and branched-chain amino acid transporters, as well as two distinct transporters for the polyamines spermidine and putrescine. All clades also contain a transporter for ammonium. Of these, the ammonium, branched-chain amino acid, and oligopeptide transporters are among the most highly expressed in these genomes, often above the 75th percentile of all expressed genes. In contrast, while all clades express some genes from the polyamine transporters, only clade acI-B expressed the spermidime/putrescine binding protein. Additionally, clade acI-A contains a third distinct branched-chain amino acid transporter, composed of COGs not found in clades acI-B and C. This transporter is not as highly-expressed as the shared transporters. Finally, clades acI-A and B also contain a transporter for glycine betaine, which is only expressed in clade acI-A.</w:t>
       </w:r>
     </w:p>
     <w:p>
@@ -3904,7 +2626,7 @@
         <w:pStyle w:val="BodyText"/>
       </w:pPr>
       <w:r>
-        <w:t xml:space="preserve">All clades also strongly express transporters consistent with the presence of glycoside hydrolases, including a glucoside transporter and transporters for the sugars maltose (a dimer of glucose), xylose, and ribose (both aldopentoses). All three clades also express a transporter for N-acetyl-glucosamine (a derivative of glucose), though this transporter is not expressed as highly as the other saccharide transporters.</w:t>
+        <w:t xml:space="preserve">All clades also strongly express transporters consistent with the presence of glycoside hydrolases, including transporters for the sugars maltose (a dimer of glucose) and xylose (an aldopentose). Clades acI-A and B also contain four distinct transporters for ribose (another aldopentose), although the substrate-binding subunit is not expressed.</w:t>
       </w:r>
     </w:p>
     <w:p>
@@ -3912,7 +2634,7 @@
         <w:pStyle w:val="BodyText"/>
       </w:pPr>
       <w:r>
-        <w:t xml:space="preserve">The acI lineage also encodes for and expresses a number of transporters which do not have corresponding seed compounds, including transporters for nucleosides, pyrimidines, and the purine derivatives guanine and hypoxanthine. Clades acI-A and B contain a generic purine transporter, as well as a tricarboxylate transporter. With the exception of the purine transporter, these are also all highly expressed. Clade acI-A expresses a transporter for Vitamins B7 (the cofactor biotin), and clades acI-A and C express a transporter for Vitamin B12 (the cofactor cobalamin). Oddly, despite predicted auxotrophies for Vitamins B5 and B6, we were unable to find transporters for these two compounds.</w:t>
+        <w:t xml:space="preserve">The acI lineage also encodes for and expresses a number of transporters which do not have corresponding seed compounds, including a uracil permease, and a xanthine/uracil/thiamine/ascorbate family permease, both of which are highly expressed. Clades acI-A and B also contain a a cytosine/purine/uracil/thiamine/allantoin family permease, though only clade acI-B expresses it. All three clades both contain and strongly express the high-affinity phosphate specific transport system (Pst). In addition, clade acI-A contains but does not express a transporter for Vitamin B12 (cobalamin), and both clades acI-A and B contain but do not express transporters for Vitamins B1 (thiamin) and B7 (biotin). Oddly, despite predicted auxotrophies for Vitamins B5 and B6, we were unable to find transporters for these two compounds.</w:t>
       </w:r>
     </w:p>
     <w:p>
@@ -3920,7 +2642,24 @@
         <w:pStyle w:val="BodyText"/>
       </w:pPr>
       <w:r>
-        <w:t xml:space="preserve">Finally, all three clades express actinorhodopsin, a light-sensitive opsin protein which functions as an outward proton pump [REF]. In all clades, actinorhodopsin is among the top three most highly-expressed genes in that clade (Supplementary Table S10). Given that many of the transport proteins are of the ABC type, we speculate that actinorhodopsin may facilitate maintenance of the proton gradient necessary for ATP synthesis. Coupled with high expression levels of the diverse diverse transporters expressed by acI, this result strongly suggests that acI are photoheterotrophs.</w:t>
+        <w:t xml:space="preserve">Finally, all three clades express actinorhodopsin, a light-sensitive opsin protein which functions as an outward proton pump</w:t>
+      </w:r>
+      <w:r>
+        <w:t xml:space="preserve"> </w:t>
+      </w:r>
+      <w:r>
+        <w:t xml:space="preserve">(Sharma et al. 2008)</w:t>
+      </w:r>
+      <w:r>
+        <w:t xml:space="preserve">. In all clades, actinorhodopsin is among the top seven most highly-expressed genes in that clade (Supplementary Table S10). Given that many of the transport proteins are of the ABC type, we speculate that actinorhodopsin may facilitate maintenance of the proton gradient necessary for ATP synthesis. Coupled with high expression levels of the diverse diverse transporters expressed by acI, this result strongly suggests that acI are photoheterotrophs.</w:t>
+      </w:r>
+    </w:p>
+    <w:p>
+      <w:pPr>
+        <w:pStyle w:val="BodyText"/>
+      </w:pPr>
+      <w:r>
+        <w:t xml:space="preserve">The presence of multiple branched-chain amino acid and oligopeptide transporters attests to the importance of these compounds to acI’s lifestyle. We identified a total of six distinct branched-chain amino acid transporters within our 36 freshwater acI genomes (Table S6). Five of these contain the same four COGs (LivF, LivG, LivH, and LivM), differing only in the fifth, the amino acid binding subunit. Of these five distinct amino acid binding proteins, only one is found in all three clades, with the others being found in just one or two clades. Similarly, we identified a total of ten distinct oligopeptide transporters (Table S6), each with a unique oligopeptide-binding protein (OppA). Six are found in all three clades, while the remaining four are present in just one or two clades. The diversity of these transporters both within and between clades suggests the acI can take up an array of branched-chain amino acids and oligopeptides under diverse conditions, with different clades capable of uptake under distinct conditions.</w:t>
       </w:r>
     </w:p>
     <w:p>
@@ -3938,7 +2677,7 @@
         <w:pStyle w:val="FirstParagraph"/>
       </w:pPr>
       <w:r>
-        <w:t xml:space="preserve">Our predictions of substrate utilization capabilities of the acI lineage are largely congruent with previous studies. We predict that the consumption of N-rich compounds is a universal feature of the acI lineage, with all three clades predicted to consume ammonium, branched-chain amino acids (leucine, isoleucine, and valine), the polyamines spermidine and putrescine, and di- and oligopeptides. Notably, while all three clades contain peptidases which act on di-peptides, only clades acI-A and B contained a transporter for them. However, because our composite acI-C genome was predicted to be incomplete, we cannot state for certain that this transporter is truly absent. Finally, clades acI-A and C contain a transporter for other amino acids, which may act on the amino acids arginine, glutamate, glutamine which have been observed to be taken up in FISH studies.</w:t>
+        <w:t xml:space="preserve">Our predictions of substrate utilization capabilities of the acI lineage are largely congruent with previous studies. We predict that the consumption of N-rich compounds is a universal feature of the acI lineage, with all three clades predicted to consume ammonium, branched-chain amino acids (leucine, isoleucine, and valine), the polyamines spermidine and putrescine, and oligopeptides. However, despite experimental observations of arginine, glutamate, and glutamine uptake, we failed to identify a transporter for these compounds.</w:t>
       </w:r>
     </w:p>
     <w:p>
@@ -3946,7 +2685,7 @@
         <w:pStyle w:val="BodyText"/>
       </w:pPr>
       <w:r>
-        <w:t xml:space="preserve">Furthermore, we confirm the ability of all three clades to consume the five-carbon sugars xylose and ribose, as well as the six-carbon sugar maltose (previously thought to be restricted to clade acI-B). All three clades also contain both a glycoside hydrolase and a transporter capable of acting on alpha-glucosides, and we have also identified a transporter for N-acetylglucosamine. Notably, a transporter for glucose monomers remains undetected. Furthermore, we identify additional hydrolases capable of acting on beta-glucosides, and alpha- and beta-galactosides in clades acI-A and acI-C, enzymes which had previously been detected only in clade acI-A.</w:t>
+        <w:t xml:space="preserve">Furthermore, we confirm the ability of all three clades to consume the five-carbon sugar xylose, as well as the six-carbon sugar maltose (previously thought to be restricted to clade acI-B). The acI-C genomes examined in this study did not contain transporters for ribose, suggesting that the utilization of this five-carbon sugar may be restricted to clades acI-A and B. However, we failed to identify transporters for the saccharides glucose, and N-acetylglucosamine, both of which have been experimentally shown to be consumed by acI bacteria. Furthermore, we identify additional hydrolases capable of acting on beta-glucosides, and alpha- and beta-galactosides in clades acI-A and acI-C, enzymes which had previously been detected only in clade acI-A.</w:t>
       </w:r>
     </w:p>
     <w:p>
@@ -3954,7 +2693,19 @@
         <w:pStyle w:val="BodyText"/>
       </w:pPr>
       <w:r>
-        <w:t xml:space="preserve">We also identified transporters for nucleosides (which may explain observed uptake of thymidine), pyrimidines, and the purine derivatives guanine and hypoxanthine. Clades acI-A and B contain a generic purine transporter, as well as a tricarboxylate transporter. Finally, all clades within the acI contain actinorhodopsin and the complete retinal biosynthesis pathway. The exception seems to be clade acI-C, which is missing the beta-carotene cleavage enzyme which produces retinal.</w:t>
+        <w:t xml:space="preserve">We also identified transporters for the nucleobase uracil, as well as two permeases with broad specificity, capable of acting on both purine and pyrimidine nucleobases (cysotine, uracil, and xanthine), suggesting the acI may obtain these compounds from the environment instead of synthesizing them</w:t>
+      </w:r>
+      <w:r>
+        <w:t xml:space="preserve"> </w:t>
+      </w:r>
+      <w:r>
+        <w:rPr>
+          <w:i/>
+        </w:rPr>
+        <w:t xml:space="preserve">de novo</w:t>
+      </w:r>
+      <w:r>
+        <w:t xml:space="preserve">. Finally, all clades within the acI contain actinorhodopsin and the complete retinal biosynthesis pathway. The exception seems to be clade acI-C, which is missing the beta-carotene cleavage enzyme which produces retinal.</w:t>
       </w:r>
     </w:p>
     <w:p>
@@ -3962,7 +2713,7 @@
         <w:pStyle w:val="BodyText"/>
       </w:pPr>
       <w:r>
-        <w:t xml:space="preserve">Our analysis also suggests that auxotrophies for some vitamins may be universal features of the lineage, as we predict all clades to be auxotrophic for Vitamins B5 and B6 (previously, Vitamin B6 had been identified as an auxotrophy for clade acI-B). In addition, we predict transporters for Vitamins B7 and B12 in clade acI-A, but do not predict auxotrophies for these vitamins. In addition, our analysis does not identify Vitamins B2, B3, B9, or B12 as auxotrophies for clade acI-B, a result which had been previously suggested.</w:t>
+        <w:t xml:space="preserve">Our analysis also suggests that auxotrophies for some vitamins may be universal features of the lineage, as we predict all clades to be auxotrophic for Vitamins B5 and B6 (previously, Vitamin B6 had been identified as an auxotrophy for clade acI-B). In addition, we predict transporters for Vitamins B1, B7 and B12, but do not predict auxotrophies for these vitamins. In addition, our analysis does not identify Vitamins B2, B3, B9, or B12 as auxotrophies for clade acI-B, a result which had been previously suggested.</w:t>
       </w:r>
     </w:p>
     <w:p>
@@ -3970,7 +2721,7 @@
         <w:pStyle w:val="BodyText"/>
       </w:pPr>
       <w:r>
-        <w:t xml:space="preserve">Transport proteins for many all of these metabolites were among the most highly expressed in the genomes, suggesting that the success of acI’s passive lifestyle may be due to its ability to consume any substrate in its vicinity, without the need to activate expression of the necessary transport genes. The actinorhodopsin protein is highly expressed, and may facilitate synthesis of the ATP needed to drive acI’s many ABC-type transporters. In the aggregate, these results indicate the acI are photoheterotrophs, making a living on a diverse array of N-rich compounds, sugars, and oligo- and poly-saccharides.</w:t>
+        <w:t xml:space="preserve">Transport proteins for many of these metabolites were among the most highly expressed in the genomes, suggesting that the success of acI’s passive lifestyle may be due to its ability to consume any substrate in its vicinity, without the need to activate expression of the necessary transport genes. The actinorhodopsin protein is highly expressed, and may facilitate synthesis of the ATP needed to drive acI’s many ABC-type transporters. In the aggregate, these results indicate the acI are photoheterotrophs, making a living on a diverse array of N-rich compounds, sugars, and oligo- and poly-saccharides.</w:t>
       </w:r>
     </w:p>
     <w:p>
@@ -3984,21 +2735,7 @@
         <w:t xml:space="preserve"> </w:t>
       </w:r>
       <w:r>
-        <w:t xml:space="preserve">(Garcia et al.</w:t>
-      </w:r>
-      <w:r>
-        <w:t xml:space="preserve"> </w:t>
-      </w:r>
-      <w:hyperlink w:anchor="ref-Garcia2015">
-        <w:r>
-          <w:rPr>
-            <w:rStyle w:val="Hyperlink"/>
-          </w:rPr>
-          <w:t xml:space="preserve">2015</w:t>
-        </w:r>
-      </w:hyperlink>
-      <w:r>
-        <w:t xml:space="preserve">)</w:t>
+        <w:t xml:space="preserve">(Garcia et al. 2015)</w:t>
       </w:r>
       <w:r>
         <w:t xml:space="preserve">.</w:t>
@@ -4010,6 +2747,17 @@
       </w:pPr>
       <w:r>
         <w:t xml:space="preserve">While the reverse ecology pipeline presented here identified aspects of acI metabolism not observed previously, our approach does have some significant limitations. First, because our analysis relied on constructing clade-level composite genomes, we of necessity cannot say anything about the metabolism of individual tribes or interactions between them. And second, metabolic network analysis does account for biological pathway organization, and predicts organisms may synthesize compounds via non-canonical routes. An example is presented in the Supplemental Material. As a result, the pipeline may under-predict the number of auxotrophies for a genome, a limitation which may explain why we failed to predict many suspected auxotrophies for clade acI-B.</w:t>
+      </w:r>
+    </w:p>
+    <w:p>
+      <w:pPr>
+        <w:pStyle w:val="BodyText"/>
+      </w:pPr>
+      <w:r>
+        <w:rPr>
+          <w:b/>
+        </w:rPr>
+        <w:t xml:space="preserve">Need to discuss why our acI genomes recruit so few reads</w:t>
       </w:r>
     </w:p>
     <w:p>
@@ -4573,6 +3321,40 @@
         <w:pStyle w:val="Bibliography"/>
       </w:pPr>
       <w:r>
+        <w:t xml:space="preserve">Garcia, Sarahi L, Sarah L R Stevens, Benjamin Crary, Manuel Martinez-Garcia, Ramunas Stepanauskas, Tanja Woyke, Susannah G Tringe, et al. 2016. “Contrasting patterns of genome-level diversity across distinct co-occurring bacterial populations.”</w:t>
+      </w:r>
+      <w:r>
+        <w:t xml:space="preserve"> </w:t>
+      </w:r>
+      <w:r>
+        <w:rPr>
+          <w:i/>
+        </w:rPr>
+        <w:t xml:space="preserve">BioRxiv</w:t>
+      </w:r>
+      <w:r>
+        <w:t xml:space="preserve">.</w:t>
+      </w:r>
+      <w:r>
+        <w:t xml:space="preserve"> </w:t>
+      </w:r>
+      <w:hyperlink r:id="rId63">
+        <w:r>
+          <w:rPr>
+            <w:rStyle w:val="Hyperlink"/>
+          </w:rPr>
+          <w:t xml:space="preserve">doi:http://dx.doi.org/10.1101/080168</w:t>
+        </w:r>
+      </w:hyperlink>
+      <w:r>
+        <w:t xml:space="preserve">.</w:t>
+      </w:r>
+    </w:p>
+    <w:p>
+      <w:pPr>
+        <w:pStyle w:val="Bibliography"/>
+      </w:pPr>
+      <w:r>
         <w:t xml:space="preserve">Ghai, Rohit, Katherine D McMahon, and Francisco Rodriguez-Valera. 2012. “Breaking a paradigm: cosmopolitan and abundant freshwater actinobacteria are low GC.”</w:t>
       </w:r>
       <w:r>
@@ -4593,7 +3375,7 @@
       <w:r>
         <w:t xml:space="preserve"> </w:t>
       </w:r>
-      <w:hyperlink r:id="rId63">
+      <w:hyperlink r:id="rId64">
         <w:r>
           <w:rPr>
             <w:rStyle w:val="Hyperlink"/>
@@ -4630,7 +3412,7 @@
       <w:r>
         <w:t xml:space="preserve"> </w:t>
       </w:r>
-      <w:hyperlink r:id="rId64">
+      <w:hyperlink r:id="rId65">
         <w:r>
           <w:rPr>
             <w:rStyle w:val="Hyperlink"/>
@@ -4667,7 +3449,7 @@
       <w:r>
         <w:t xml:space="preserve"> </w:t>
       </w:r>
-      <w:hyperlink r:id="rId65">
+      <w:hyperlink r:id="rId66">
         <w:r>
           <w:rPr>
             <w:rStyle w:val="Hyperlink"/>
@@ -4704,7 +3486,7 @@
       <w:r>
         <w:t xml:space="preserve"> </w:t>
       </w:r>
-      <w:hyperlink r:id="rId66">
+      <w:hyperlink r:id="rId67">
         <w:r>
           <w:rPr>
             <w:rStyle w:val="Hyperlink"/>
@@ -4741,7 +3523,7 @@
       <w:r>
         <w:t xml:space="preserve"> </w:t>
       </w:r>
-      <w:hyperlink r:id="rId67">
+      <w:hyperlink r:id="rId68">
         <w:r>
           <w:rPr>
             <w:rStyle w:val="Hyperlink"/>
@@ -4758,6 +3540,14 @@
         <w:pStyle w:val="Bibliography"/>
       </w:pPr>
       <w:r>
+        <w:t xml:space="preserve">Joshi, NA, and JN Fass. 2011. “Sickle: A sliding-window, adaptive, quality-based trimming tool for FastQ files.”</w:t>
+      </w:r>
+    </w:p>
+    <w:p>
+      <w:pPr>
+        <w:pStyle w:val="Bibliography"/>
+      </w:pPr>
+      <w:r>
         <w:t xml:space="preserve">Kang, Dongwan D, Jeff Froula, Rob Egan, and Zhong Wang. 2015. “MetaBAT, an efficient tool for accurately reconstructing single genomes from complex microbial communities.”</w:t>
       </w:r>
       <w:r>
@@ -4778,7 +3568,7 @@
       <w:r>
         <w:t xml:space="preserve"> </w:t>
       </w:r>
-      <w:hyperlink r:id="rId68">
+      <w:hyperlink r:id="rId69">
         <w:r>
           <w:rPr>
             <w:rStyle w:val="Hyperlink"/>
@@ -4815,7 +3605,7 @@
       <w:r>
         <w:t xml:space="preserve"> </w:t>
       </w:r>
-      <w:hyperlink r:id="rId69">
+      <w:hyperlink r:id="rId70">
         <w:r>
           <w:rPr>
             <w:rStyle w:val="Hyperlink"/>
@@ -4832,6 +3622,40 @@
         <w:pStyle w:val="Bibliography"/>
       </w:pPr>
       <w:r>
+        <w:t xml:space="preserve">Levy, Roie, and Elhanan Borenstein. 2012. “Reverse Ecology: From Systems to Environments and Back.” Edited by Orkun S. Soyer.</w:t>
+      </w:r>
+      <w:r>
+        <w:t xml:space="preserve"> </w:t>
+      </w:r>
+      <w:r>
+        <w:rPr>
+          <w:i/>
+        </w:rPr>
+        <w:t xml:space="preserve">Advances in Experimental Medicine and Biology</w:t>
+      </w:r>
+      <w:r>
+        <w:t xml:space="preserve">, Advances in experimental medicine and biology, 751 (January). New York, NY: Springer New York: 329–45.</w:t>
+      </w:r>
+      <w:r>
+        <w:t xml:space="preserve"> </w:t>
+      </w:r>
+      <w:hyperlink r:id="rId71">
+        <w:r>
+          <w:rPr>
+            <w:rStyle w:val="Hyperlink"/>
+          </w:rPr>
+          <w:t xml:space="preserve">doi:10.1007/978-1-4614-3567-9_15</w:t>
+        </w:r>
+      </w:hyperlink>
+      <w:r>
+        <w:t xml:space="preserve">.</w:t>
+      </w:r>
+    </w:p>
+    <w:p>
+      <w:pPr>
+        <w:pStyle w:val="Bibliography"/>
+      </w:pPr>
+      <w:r>
         <w:t xml:space="preserve">Li, Li, Christian J Stoeckert, and David S Roos. 2003. “OrthoMCL: identification of ortholog groups for eukaryotic genomes.”</w:t>
       </w:r>
       <w:r>
@@ -4852,7 +3676,7 @@
       <w:r>
         <w:t xml:space="preserve"> </w:t>
       </w:r>
-      <w:hyperlink r:id="rId70">
+      <w:hyperlink r:id="rId72">
         <w:r>
           <w:rPr>
             <w:rStyle w:val="Hyperlink"/>
@@ -4889,7 +3713,7 @@
       <w:r>
         <w:t xml:space="preserve"> </w:t>
       </w:r>
-      <w:hyperlink r:id="rId71">
+      <w:hyperlink r:id="rId73">
         <w:r>
           <w:rPr>
             <w:rStyle w:val="Hyperlink"/>
@@ -4926,7 +3750,7 @@
       <w:r>
         <w:t xml:space="preserve"> </w:t>
       </w:r>
-      <w:hyperlink r:id="rId72">
+      <w:hyperlink r:id="rId74">
         <w:r>
           <w:rPr>
             <w:rStyle w:val="Hyperlink"/>
@@ -4963,7 +3787,7 @@
       <w:r>
         <w:t xml:space="preserve"> </w:t>
       </w:r>
-      <w:hyperlink r:id="rId73">
+      <w:hyperlink r:id="rId75">
         <w:r>
           <w:rPr>
             <w:rStyle w:val="Hyperlink"/>
@@ -5000,7 +3824,7 @@
       <w:r>
         <w:t xml:space="preserve"> </w:t>
       </w:r>
-      <w:hyperlink r:id="rId74">
+      <w:hyperlink r:id="rId76">
         <w:r>
           <w:rPr>
             <w:rStyle w:val="Hyperlink"/>
@@ -5037,7 +3861,7 @@
       <w:r>
         <w:t xml:space="preserve"> </w:t>
       </w:r>
-      <w:hyperlink r:id="rId75">
+      <w:hyperlink r:id="rId77">
         <w:r>
           <w:rPr>
             <w:rStyle w:val="Hyperlink"/>
@@ -5074,7 +3898,7 @@
       <w:r>
         <w:t xml:space="preserve"> </w:t>
       </w:r>
-      <w:hyperlink r:id="rId76">
+      <w:hyperlink r:id="rId78">
         <w:r>
           <w:rPr>
             <w:rStyle w:val="Hyperlink"/>
@@ -5111,7 +3935,7 @@
       <w:r>
         <w:t xml:space="preserve"> </w:t>
       </w:r>
-      <w:hyperlink r:id="rId77">
+      <w:hyperlink r:id="rId79">
         <w:r>
           <w:rPr>
             <w:rStyle w:val="Hyperlink"/>
@@ -5148,7 +3972,7 @@
       <w:r>
         <w:t xml:space="preserve"> </w:t>
       </w:r>
-      <w:hyperlink r:id="rId78">
+      <w:hyperlink r:id="rId80">
         <w:r>
           <w:rPr>
             <w:rStyle w:val="Hyperlink"/>
@@ -5165,7 +3989,7 @@
         <w:pStyle w:val="Bibliography"/>
       </w:pPr>
       <w:r>
-        <w:t xml:space="preserve">Nawrocki, Eric P., Sarah W. Burge, Alex Bateman, Jennifer Daub, Ruth Y. Eberhardt, Sean R. Eddy, Evan W. Floden, et al. 2015. “Rfam 12.0: Updates to the RNA families database.”</w:t>
+        <w:t xml:space="preserve">Nawrocki, Eric P, Sarah W Burge, Alex Bateman, Jennifer Daub, Ruth Y Eberhardt, Sean R Eddy, Evan W Floden, et al. 2015. “Rfam 12.0: Updates to the RNA families database.”</w:t>
       </w:r>
       <w:r>
         <w:t xml:space="preserve"> </w:t>
@@ -5185,7 +4009,7 @@
       <w:r>
         <w:t xml:space="preserve"> </w:t>
       </w:r>
-      <w:hyperlink r:id="rId79">
+      <w:hyperlink r:id="rId81">
         <w:r>
           <w:rPr>
             <w:rStyle w:val="Hyperlink"/>
@@ -5222,7 +4046,7 @@
       <w:r>
         <w:t xml:space="preserve"> </w:t>
       </w:r>
-      <w:hyperlink r:id="rId80">
+      <w:hyperlink r:id="rId82">
         <w:r>
           <w:rPr>
             <w:rStyle w:val="Hyperlink"/>
@@ -5259,7 +4083,7 @@
       <w:r>
         <w:t xml:space="preserve"> </w:t>
       </w:r>
-      <w:hyperlink r:id="rId81">
+      <w:hyperlink r:id="rId83">
         <w:r>
           <w:rPr>
             <w:rStyle w:val="Hyperlink"/>
@@ -5296,7 +4120,7 @@
       <w:r>
         <w:t xml:space="preserve"> </w:t>
       </w:r>
-      <w:hyperlink r:id="rId82">
+      <w:hyperlink r:id="rId84">
         <w:r>
           <w:rPr>
             <w:rStyle w:val="Hyperlink"/>
@@ -5333,7 +4157,7 @@
       <w:r>
         <w:t xml:space="preserve"> </w:t>
       </w:r>
-      <w:hyperlink r:id="rId83">
+      <w:hyperlink r:id="rId85">
         <w:r>
           <w:rPr>
             <w:rStyle w:val="Hyperlink"/>
@@ -5370,7 +4194,7 @@
       <w:r>
         <w:t xml:space="preserve"> </w:t>
       </w:r>
-      <w:hyperlink r:id="rId84">
+      <w:hyperlink r:id="rId86">
         <w:r>
           <w:rPr>
             <w:rStyle w:val="Hyperlink"/>
@@ -5407,7 +4231,7 @@
       <w:r>
         <w:t xml:space="preserve"> </w:t>
       </w:r>
-      <w:hyperlink r:id="rId85">
+      <w:hyperlink r:id="rId87">
         <w:r>
           <w:rPr>
             <w:rStyle w:val="Hyperlink"/>
@@ -5424,7 +4248,7 @@
         <w:pStyle w:val="Bibliography"/>
       </w:pPr>
       <w:r>
-        <w:t xml:space="preserve">Saier, Milton H, Vamsee S Reddy, Dorjee G Tamang, and Åke Västermark. 2014. “The transporter classification database.”</w:t>
+        <w:t xml:space="preserve">Richardson, Emily J, and Mick Watson. 2013. “The automatic annotation of bacterial genomes.”</w:t>
       </w:r>
       <w:r>
         <w:t xml:space="preserve"> </w:t>
@@ -5433,23 +4257,23 @@
         <w:rPr>
           <w:i/>
         </w:rPr>
-        <w:t xml:space="preserve">Nucleic Acids Research</w:t>
-      </w:r>
-      <w:r>
-        <w:t xml:space="preserve"> </w:t>
-      </w:r>
-      <w:r>
-        <w:t xml:space="preserve">42 (D1): D251–58.</w:t>
-      </w:r>
-      <w:r>
-        <w:t xml:space="preserve"> </w:t>
-      </w:r>
-      <w:hyperlink r:id="rId86">
+        <w:t xml:space="preserve">Briefings in Bioinformatics</w:t>
+      </w:r>
+      <w:r>
+        <w:t xml:space="preserve"> </w:t>
+      </w:r>
+      <w:r>
+        <w:t xml:space="preserve">14 (1): 1–12.</w:t>
+      </w:r>
+      <w:r>
+        <w:t xml:space="preserve"> </w:t>
+      </w:r>
+      <w:hyperlink r:id="rId88">
         <w:r>
           <w:rPr>
             <w:rStyle w:val="Hyperlink"/>
           </w:rPr>
-          <w:t xml:space="preserve">doi:10.1093/nar/gkt1097</w:t>
+          <w:t xml:space="preserve">doi:10.1093/bib/bbs007</w:t>
         </w:r>
       </w:hyperlink>
       <w:r>
@@ -5481,7 +4305,7 @@
       <w:r>
         <w:t xml:space="preserve"> </w:t>
       </w:r>
-      <w:hyperlink r:id="rId87">
+      <w:hyperlink r:id="rId89">
         <w:r>
           <w:rPr>
             <w:rStyle w:val="Hyperlink"/>
@@ -5518,7 +4342,7 @@
       <w:r>
         <w:t xml:space="preserve"> </w:t>
       </w:r>
-      <w:hyperlink r:id="rId88">
+      <w:hyperlink r:id="rId90">
         <w:r>
           <w:rPr>
             <w:rStyle w:val="Hyperlink"/>
@@ -5555,7 +4379,7 @@
       <w:r>
         <w:t xml:space="preserve"> </w:t>
       </w:r>
-      <w:hyperlink r:id="rId89">
+      <w:hyperlink r:id="rId91">
         <w:r>
           <w:rPr>
             <w:rStyle w:val="Hyperlink"/>
@@ -5592,7 +4416,7 @@
       <w:r>
         <w:t xml:space="preserve"> </w:t>
       </w:r>
-      <w:hyperlink r:id="rId90">
+      <w:hyperlink r:id="rId92">
         <w:r>
           <w:rPr>
             <w:rStyle w:val="Hyperlink"/>
@@ -5629,7 +4453,7 @@
       <w:r>
         <w:t xml:space="preserve"> </w:t>
       </w:r>
-      <w:hyperlink r:id="rId91">
+      <w:hyperlink r:id="rId93">
         <w:r>
           <w:rPr>
             <w:rStyle w:val="Hyperlink"/>
@@ -5666,7 +4490,7 @@
       <w:r>
         <w:t xml:space="preserve"> </w:t>
       </w:r>
-      <w:hyperlink r:id="rId92">
+      <w:hyperlink r:id="rId94">
         <w:r>
           <w:rPr>
             <w:rStyle w:val="Hyperlink"/>
@@ -5703,7 +4527,7 @@
       <w:r>
         <w:t xml:space="preserve"> </w:t>
       </w:r>
-      <w:hyperlink r:id="rId93">
+      <w:hyperlink r:id="rId95">
         <w:r>
           <w:rPr>
             <w:rStyle w:val="Hyperlink"/>
@@ -5740,7 +4564,7 @@
       <w:r>
         <w:t xml:space="preserve"> </w:t>
       </w:r>
-      <w:hyperlink r:id="rId94">
+      <w:hyperlink r:id="rId96">
         <w:r>
           <w:rPr>
             <w:rStyle w:val="Hyperlink"/>
@@ -5777,7 +4601,7 @@
       <w:r>
         <w:t xml:space="preserve"> </w:t>
       </w:r>
-      <w:hyperlink r:id="rId95">
+      <w:hyperlink r:id="rId97">
         <w:r>
           <w:rPr>
             <w:rStyle w:val="Hyperlink"/>
@@ -5814,7 +4638,7 @@
       <w:r>
         <w:t xml:space="preserve"> </w:t>
       </w:r>
-      <w:hyperlink r:id="rId96">
+      <w:hyperlink r:id="rId98">
         <w:r>
           <w:rPr>
             <w:rStyle w:val="Hyperlink"/>
@@ -5851,7 +4675,7 @@
       <w:r>
         <w:t xml:space="preserve"> </w:t>
       </w:r>
-      <w:hyperlink r:id="rId97">
+      <w:hyperlink r:id="rId99">
         <w:r>
           <w:rPr>
             <w:rStyle w:val="Hyperlink"/>
@@ -5888,7 +4712,7 @@
       <w:r>
         <w:t xml:space="preserve"> </w:t>
       </w:r>
-      <w:hyperlink r:id="rId98">
+      <w:hyperlink r:id="rId100">
         <w:r>
           <w:rPr>
             <w:rStyle w:val="Hyperlink"/>
@@ -6323,7 +5147,7 @@
     </w:lvl>
   </w:abstractNum>
   <w:abstractNum w:abstractNumId="990">
-    <w:nsid w:val="a4aa9150"/>
+    <w:nsid w:val="96704a0f"/>
     <w:multiLevelType w:val="multilevel"/>
     <w:lvl w:ilvl="0">
       <w:numFmt w:val="bullet"/>
@@ -6394,87 +5218,6 @@
     <w:lvl w:ilvl="6">
       <w:numFmt w:val="bullet"/>
       <w:lvlText w:val=" "/>
-      <w:lvlJc w:val="left"/>
-      <w:pPr>
-        <w:tabs>
-          <w:tab w:val="num" w:pos="4320"/>
-        </w:tabs>
-        <w:ind w:left="4800" w:hanging="480"/>
-      </w:pPr>
-    </w:lvl>
-  </w:abstractNum>
-  <w:abstractNum w:abstractNumId="991">
-    <w:nsid w:val="b07e076a"/>
-    <w:multiLevelType w:val="multilevel"/>
-    <w:lvl w:ilvl="0">
-      <w:numFmt w:val="bullet"/>
-      <w:lvlText w:val="•"/>
-      <w:lvlJc w:val="left"/>
-      <w:pPr>
-        <w:tabs>
-          <w:tab w:val="num" w:pos="0"/>
-        </w:tabs>
-        <w:ind w:left="480" w:hanging="480"/>
-      </w:pPr>
-    </w:lvl>
-    <w:lvl w:ilvl="1">
-      <w:numFmt w:val="bullet"/>
-      <w:lvlText w:val="–"/>
-      <w:lvlJc w:val="left"/>
-      <w:pPr>
-        <w:tabs>
-          <w:tab w:val="num" w:pos="720"/>
-        </w:tabs>
-        <w:ind w:left="1200" w:hanging="480"/>
-      </w:pPr>
-    </w:lvl>
-    <w:lvl w:ilvl="2">
-      <w:numFmt w:val="bullet"/>
-      <w:lvlText w:val="•"/>
-      <w:lvlJc w:val="left"/>
-      <w:pPr>
-        <w:tabs>
-          <w:tab w:val="num" w:pos="1440"/>
-        </w:tabs>
-        <w:ind w:left="1920" w:hanging="480"/>
-      </w:pPr>
-    </w:lvl>
-    <w:lvl w:ilvl="3">
-      <w:numFmt w:val="bullet"/>
-      <w:lvlText w:val="–"/>
-      <w:lvlJc w:val="left"/>
-      <w:pPr>
-        <w:tabs>
-          <w:tab w:val="num" w:pos="2160"/>
-        </w:tabs>
-        <w:ind w:left="2640" w:hanging="480"/>
-      </w:pPr>
-    </w:lvl>
-    <w:lvl w:ilvl="4">
-      <w:numFmt w:val="bullet"/>
-      <w:lvlText w:val="•"/>
-      <w:lvlJc w:val="left"/>
-      <w:pPr>
-        <w:tabs>
-          <w:tab w:val="num" w:pos="2880"/>
-        </w:tabs>
-        <w:ind w:left="3360" w:hanging="480"/>
-      </w:pPr>
-    </w:lvl>
-    <w:lvl w:ilvl="5">
-      <w:numFmt w:val="bullet"/>
-      <w:lvlText w:val="–"/>
-      <w:lvlJc w:val="left"/>
-      <w:pPr>
-        <w:tabs>
-          <w:tab w:val="num" w:pos="3600"/>
-        </w:tabs>
-        <w:ind w:left="4080" w:hanging="480"/>
-      </w:pPr>
-    </w:lvl>
-    <w:lvl w:ilvl="6">
-      <w:numFmt w:val="bullet"/>
-      <w:lvlText w:val="•"/>
       <w:lvlJc w:val="left"/>
       <w:pPr>
         <w:tabs>
@@ -6495,9 +5238,6 @@
   </w:num>
   <w:num w:numId="1000">
     <w:abstractNumId w:val="990"/>
-  </w:num>
-  <w:num w:numId="1001">
-    <w:abstractNumId w:val="991"/>
   </w:num>
 </w:numbering>
 </file>

</xml_diff>